<commit_message>
Updating and stashing the text before doing a big overhaul
</commit_message>
<xml_diff>
--- a/docs/index.docx
+++ b/docs/index.docx
@@ -7,6 +7,48 @@
         <w:pStyle w:val="Title"/>
       </w:pPr>
       <w:r>
+        <w:t xml:space="preserve">Bridging</w:t>
+      </w:r>
+      <w:r>
+        <w:t xml:space="preserve"> </w:t>
+      </w:r>
+      <w:r>
+        <w:t xml:space="preserve">Gaussian</w:t>
+      </w:r>
+      <w:r>
+        <w:t xml:space="preserve"> </w:t>
+      </w:r>
+      <w:r>
+        <w:t xml:space="preserve">Markov</w:t>
+      </w:r>
+      <w:r>
+        <w:t xml:space="preserve"> </w:t>
+      </w:r>
+      <w:r>
+        <w:t xml:space="preserve">Random</w:t>
+      </w:r>
+      <w:r>
+        <w:t xml:space="preserve"> </w:t>
+      </w:r>
+      <w:r>
+        <w:t xml:space="preserve">Fields</w:t>
+      </w:r>
+      <w:r>
+        <w:t xml:space="preserve"> </w:t>
+      </w:r>
+      <w:r>
+        <w:t xml:space="preserve">and</w:t>
+      </w:r>
+      <w:r>
+        <w:t xml:space="preserve"> </w:t>
+      </w:r>
+      <w:r>
+        <w:t xml:space="preserve">Copulas:</w:t>
+      </w:r>
+      <w:r>
+        <w:t xml:space="preserve"> </w:t>
+      </w:r>
+      <w:r>
         <w:t xml:space="preserve">A</w:t>
       </w:r>
       <w:r>
@@ -31,31 +73,37 @@
         <w:t xml:space="preserve"> </w:t>
       </w:r>
       <w:r>
-        <w:t xml:space="preserve">Computing</w:t>
-      </w:r>
-      <w:r>
-        <w:t xml:space="preserve"> </w:t>
-      </w:r>
-      <w:r>
-        <w:t xml:space="preserve">Multivariate</w:t>
-      </w:r>
-      <w:r>
-        <w:t xml:space="preserve"> </w:t>
-      </w:r>
-      <w:r>
-        <w:t xml:space="preserve">Normal</w:t>
-      </w:r>
-      <w:r>
-        <w:t xml:space="preserve"> </w:t>
-      </w:r>
-      <w:r>
-        <w:t xml:space="preserve">Densities</w:t>
-      </w:r>
-      <w:r>
-        <w:t xml:space="preserve"> </w:t>
-      </w:r>
-      <w:r>
-        <w:t xml:space="preserve">using</w:t>
+        <w:t xml:space="preserve">Efficient</w:t>
+      </w:r>
+      <w:r>
+        <w:t xml:space="preserve"> </w:t>
+      </w:r>
+      <w:r>
+        <w:t xml:space="preserve">Gaussian</w:t>
+      </w:r>
+      <w:r>
+        <w:t xml:space="preserve"> </w:t>
+      </w:r>
+      <w:r>
+        <w:t xml:space="preserve">Copula</w:t>
+      </w:r>
+      <w:r>
+        <w:t xml:space="preserve"> </w:t>
+      </w:r>
+      <w:r>
+        <w:t xml:space="preserve">Density</w:t>
+      </w:r>
+      <w:r>
+        <w:t xml:space="preserve"> </w:t>
+      </w:r>
+      <w:r>
+        <w:t xml:space="preserve">Computation</w:t>
+      </w:r>
+      <w:r>
+        <w:t xml:space="preserve"> </w:t>
+      </w:r>
+      <w:r>
+        <w:t xml:space="preserve">with</w:t>
       </w:r>
       <w:r>
         <w:t xml:space="preserve"> </w:t>
@@ -74,30 +122,6 @@
       </w:r>
       <w:r>
         <w:t xml:space="preserve">Matrices</w:t>
-      </w:r>
-      <w:r>
-        <w:t xml:space="preserve"> </w:t>
-      </w:r>
-      <w:r>
-        <w:t xml:space="preserve">with</w:t>
-      </w:r>
-      <w:r>
-        <w:t xml:space="preserve"> </w:t>
-      </w:r>
-      <w:r>
-        <w:t xml:space="preserve">Unit</w:t>
-      </w:r>
-      <w:r>
-        <w:t xml:space="preserve"> </w:t>
-      </w:r>
-      <w:r>
-        <w:t xml:space="preserve">Marginal</w:t>
-      </w:r>
-      <w:r>
-        <w:t xml:space="preserve"> </w:t>
-      </w:r>
-      <w:r>
-        <w:t xml:space="preserve">Variances</w:t>
       </w:r>
     </w:p>
     <w:p>
@@ -124,6 +148,696 @@
       </w:r>
       <w:r>
         <w:t xml:space="preserve">Jónsson</w:t>
+      </w:r>
+    </w:p>
+    <w:p>
+      <w:pPr>
+        <w:pStyle w:val="Date"/>
+      </w:pPr>
+      <w:r>
+        <w:t xml:space="preserve">2024-07-24</w:t>
+      </w:r>
+    </w:p>
+    <w:p>
+      <w:pPr>
+        <w:pStyle w:val="AbstractTitle"/>
+      </w:pPr>
+      <w:r>
+        <w:t xml:space="preserve">Abstract</w:t>
+      </w:r>
+    </w:p>
+    <w:p>
+      <w:pPr>
+        <w:pStyle w:val="Abstract"/>
+      </w:pPr>
+      <w:r>
+        <w:t xml:space="preserve">Gaussian</w:t>
+      </w:r>
+      <w:r>
+        <w:t xml:space="preserve"> </w:t>
+      </w:r>
+      <w:r>
+        <w:t xml:space="preserve">Markov</w:t>
+      </w:r>
+      <w:r>
+        <w:t xml:space="preserve"> </w:t>
+      </w:r>
+      <w:r>
+        <w:t xml:space="preserve">Random</w:t>
+      </w:r>
+      <w:r>
+        <w:t xml:space="preserve"> </w:t>
+      </w:r>
+      <w:r>
+        <w:t xml:space="preserve">Fields</w:t>
+      </w:r>
+      <w:r>
+        <w:t xml:space="preserve"> </w:t>
+      </w:r>
+      <w:r>
+        <w:t xml:space="preserve">(GMRFs)</w:t>
+      </w:r>
+      <w:r>
+        <w:t xml:space="preserve"> </w:t>
+      </w:r>
+      <w:r>
+        <w:t xml:space="preserve">have</w:t>
+      </w:r>
+      <w:r>
+        <w:t xml:space="preserve"> </w:t>
+      </w:r>
+      <w:r>
+        <w:t xml:space="preserve">long</w:t>
+      </w:r>
+      <w:r>
+        <w:t xml:space="preserve"> </w:t>
+      </w:r>
+      <w:r>
+        <w:t xml:space="preserve">been</w:t>
+      </w:r>
+      <w:r>
+        <w:t xml:space="preserve"> </w:t>
+      </w:r>
+      <w:r>
+        <w:t xml:space="preserve">a</w:t>
+      </w:r>
+      <w:r>
+        <w:t xml:space="preserve"> </w:t>
+      </w:r>
+      <w:r>
+        <w:t xml:space="preserve">powerful</w:t>
+      </w:r>
+      <w:r>
+        <w:t xml:space="preserve"> </w:t>
+      </w:r>
+      <w:r>
+        <w:t xml:space="preserve">tool</w:t>
+      </w:r>
+      <w:r>
+        <w:t xml:space="preserve"> </w:t>
+      </w:r>
+      <w:r>
+        <w:t xml:space="preserve">for</w:t>
+      </w:r>
+      <w:r>
+        <w:t xml:space="preserve"> </w:t>
+      </w:r>
+      <w:r>
+        <w:t xml:space="preserve">modeling</w:t>
+      </w:r>
+      <w:r>
+        <w:t xml:space="preserve"> </w:t>
+      </w:r>
+      <w:r>
+        <w:t xml:space="preserve">spatial</w:t>
+      </w:r>
+      <w:r>
+        <w:t xml:space="preserve"> </w:t>
+      </w:r>
+      <w:r>
+        <w:t xml:space="preserve">and</w:t>
+      </w:r>
+      <w:r>
+        <w:t xml:space="preserve"> </w:t>
+      </w:r>
+      <w:r>
+        <w:t xml:space="preserve">temporal</w:t>
+      </w:r>
+      <w:r>
+        <w:t xml:space="preserve"> </w:t>
+      </w:r>
+      <w:r>
+        <w:t xml:space="preserve">dependencies</w:t>
+      </w:r>
+      <w:r>
+        <w:t xml:space="preserve"> </w:t>
+      </w:r>
+      <w:r>
+        <w:t xml:space="preserve">in</w:t>
+      </w:r>
+      <w:r>
+        <w:t xml:space="preserve"> </w:t>
+      </w:r>
+      <w:r>
+        <w:t xml:space="preserve">various</w:t>
+      </w:r>
+      <w:r>
+        <w:t xml:space="preserve"> </w:t>
+      </w:r>
+      <w:r>
+        <w:t xml:space="preserve">fields.</w:t>
+      </w:r>
+      <w:r>
+        <w:t xml:space="preserve"> </w:t>
+      </w:r>
+      <w:r>
+        <w:t xml:space="preserve">Similarly,</w:t>
+      </w:r>
+      <w:r>
+        <w:t xml:space="preserve"> </w:t>
+      </w:r>
+      <w:r>
+        <w:t xml:space="preserve">copulas</w:t>
+      </w:r>
+      <w:r>
+        <w:t xml:space="preserve"> </w:t>
+      </w:r>
+      <w:r>
+        <w:t xml:space="preserve">have</w:t>
+      </w:r>
+      <w:r>
+        <w:t xml:space="preserve"> </w:t>
+      </w:r>
+      <w:r>
+        <w:t xml:space="preserve">proven</w:t>
+      </w:r>
+      <w:r>
+        <w:t xml:space="preserve"> </w:t>
+      </w:r>
+      <w:r>
+        <w:t xml:space="preserve">invaluable</w:t>
+      </w:r>
+      <w:r>
+        <w:t xml:space="preserve"> </w:t>
+      </w:r>
+      <w:r>
+        <w:t xml:space="preserve">for</w:t>
+      </w:r>
+      <w:r>
+        <w:t xml:space="preserve"> </w:t>
+      </w:r>
+      <w:r>
+        <w:t xml:space="preserve">modeling</w:t>
+      </w:r>
+      <w:r>
+        <w:t xml:space="preserve"> </w:t>
+      </w:r>
+      <w:r>
+        <w:t xml:space="preserve">complex</w:t>
+      </w:r>
+      <w:r>
+        <w:t xml:space="preserve"> </w:t>
+      </w:r>
+      <w:r>
+        <w:t xml:space="preserve">dependency</w:t>
+      </w:r>
+      <w:r>
+        <w:t xml:space="preserve"> </w:t>
+      </w:r>
+      <w:r>
+        <w:t xml:space="preserve">structures</w:t>
+      </w:r>
+      <w:r>
+        <w:t xml:space="preserve"> </w:t>
+      </w:r>
+      <w:r>
+        <w:t xml:space="preserve">in</w:t>
+      </w:r>
+      <w:r>
+        <w:t xml:space="preserve"> </w:t>
+      </w:r>
+      <w:r>
+        <w:t xml:space="preserve">multivariate</w:t>
+      </w:r>
+      <w:r>
+        <w:t xml:space="preserve"> </w:t>
+      </w:r>
+      <w:r>
+        <w:t xml:space="preserve">data.</w:t>
+      </w:r>
+      <w:r>
+        <w:t xml:space="preserve"> </w:t>
+      </w:r>
+      <w:r>
+        <w:t xml:space="preserve">However,</w:t>
+      </w:r>
+      <w:r>
+        <w:t xml:space="preserve"> </w:t>
+      </w:r>
+      <w:r>
+        <w:t xml:space="preserve">the</w:t>
+      </w:r>
+      <w:r>
+        <w:t xml:space="preserve"> </w:t>
+      </w:r>
+      <w:r>
+        <w:t xml:space="preserve">combination</w:t>
+      </w:r>
+      <w:r>
+        <w:t xml:space="preserve"> </w:t>
+      </w:r>
+      <w:r>
+        <w:t xml:space="preserve">of</w:t>
+      </w:r>
+      <w:r>
+        <w:t xml:space="preserve"> </w:t>
+      </w:r>
+      <w:r>
+        <w:t xml:space="preserve">these</w:t>
+      </w:r>
+      <w:r>
+        <w:t xml:space="preserve"> </w:t>
+      </w:r>
+      <w:r>
+        <w:t xml:space="preserve">two</w:t>
+      </w:r>
+      <w:r>
+        <w:t xml:space="preserve"> </w:t>
+      </w:r>
+      <w:r>
+        <w:t xml:space="preserve">approaches</w:t>
+      </w:r>
+      <w:r>
+        <w:t xml:space="preserve"> </w:t>
+      </w:r>
+      <w:r>
+        <w:t xml:space="preserve">-</w:t>
+      </w:r>
+      <w:r>
+        <w:t xml:space="preserve"> </w:t>
+      </w:r>
+      <w:r>
+        <w:t xml:space="preserve">using</w:t>
+      </w:r>
+      <w:r>
+        <w:t xml:space="preserve"> </w:t>
+      </w:r>
+      <w:r>
+        <w:t xml:space="preserve">GMRFs</w:t>
+      </w:r>
+      <w:r>
+        <w:t xml:space="preserve"> </w:t>
+      </w:r>
+      <w:r>
+        <w:t xml:space="preserve">within</w:t>
+      </w:r>
+      <w:r>
+        <w:t xml:space="preserve"> </w:t>
+      </w:r>
+      <w:r>
+        <w:t xml:space="preserve">copula</w:t>
+      </w:r>
+      <w:r>
+        <w:t xml:space="preserve"> </w:t>
+      </w:r>
+      <w:r>
+        <w:t xml:space="preserve">models</w:t>
+      </w:r>
+      <w:r>
+        <w:t xml:space="preserve"> </w:t>
+      </w:r>
+      <w:r>
+        <w:t xml:space="preserve">-</w:t>
+      </w:r>
+      <w:r>
+        <w:t xml:space="preserve"> </w:t>
+      </w:r>
+      <w:r>
+        <w:t xml:space="preserve">has</w:t>
+      </w:r>
+      <w:r>
+        <w:t xml:space="preserve"> </w:t>
+      </w:r>
+      <w:r>
+        <w:t xml:space="preserve">historically</w:t>
+      </w:r>
+      <w:r>
+        <w:t xml:space="preserve"> </w:t>
+      </w:r>
+      <w:r>
+        <w:t xml:space="preserve">been</w:t>
+      </w:r>
+      <w:r>
+        <w:t xml:space="preserve"> </w:t>
+      </w:r>
+      <w:r>
+        <w:t xml:space="preserve">computationally</w:t>
+      </w:r>
+      <w:r>
+        <w:t xml:space="preserve"> </w:t>
+      </w:r>
+      <w:r>
+        <w:t xml:space="preserve">inefficient,</w:t>
+      </w:r>
+      <w:r>
+        <w:t xml:space="preserve"> </w:t>
+      </w:r>
+      <w:r>
+        <w:t xml:space="preserve">limiting</w:t>
+      </w:r>
+      <w:r>
+        <w:t xml:space="preserve"> </w:t>
+      </w:r>
+      <w:r>
+        <w:t xml:space="preserve">their</w:t>
+      </w:r>
+      <w:r>
+        <w:t xml:space="preserve"> </w:t>
+      </w:r>
+      <w:r>
+        <w:t xml:space="preserve">joint</w:t>
+      </w:r>
+      <w:r>
+        <w:t xml:space="preserve"> </w:t>
+      </w:r>
+      <w:r>
+        <w:t xml:space="preserve">application</w:t>
+      </w:r>
+      <w:r>
+        <w:t xml:space="preserve"> </w:t>
+      </w:r>
+      <w:r>
+        <w:t xml:space="preserve">to</w:t>
+      </w:r>
+      <w:r>
+        <w:t xml:space="preserve"> </w:t>
+      </w:r>
+      <w:r>
+        <w:t xml:space="preserve">smaller</w:t>
+      </w:r>
+      <w:r>
+        <w:t xml:space="preserve"> </w:t>
+      </w:r>
+      <w:r>
+        <w:t xml:space="preserve">datasets</w:t>
+      </w:r>
+      <w:r>
+        <w:t xml:space="preserve"> </w:t>
+      </w:r>
+      <w:r>
+        <w:t xml:space="preserve">or</w:t>
+      </w:r>
+      <w:r>
+        <w:t xml:space="preserve"> </w:t>
+      </w:r>
+      <w:r>
+        <w:t xml:space="preserve">simpler</w:t>
+      </w:r>
+      <w:r>
+        <w:t xml:space="preserve"> </w:t>
+      </w:r>
+      <w:r>
+        <w:t xml:space="preserve">models.</w:t>
+      </w:r>
+      <w:r>
+        <w:t xml:space="preserve"> </w:t>
+      </w:r>
+      <w:r>
+        <w:t xml:space="preserve">This</w:t>
+      </w:r>
+      <w:r>
+        <w:t xml:space="preserve"> </w:t>
+      </w:r>
+      <w:r>
+        <w:t xml:space="preserve">work</w:t>
+      </w:r>
+      <w:r>
+        <w:t xml:space="preserve"> </w:t>
+      </w:r>
+      <w:r>
+        <w:t xml:space="preserve">presents</w:t>
+      </w:r>
+      <w:r>
+        <w:t xml:space="preserve"> </w:t>
+      </w:r>
+      <w:r>
+        <w:t xml:space="preserve">a</w:t>
+      </w:r>
+      <w:r>
+        <w:t xml:space="preserve"> </w:t>
+      </w:r>
+      <w:r>
+        <w:t xml:space="preserve">novel</w:t>
+      </w:r>
+      <w:r>
+        <w:t xml:space="preserve"> </w:t>
+      </w:r>
+      <w:r>
+        <w:t xml:space="preserve">algorithm</w:t>
+      </w:r>
+      <w:r>
+        <w:t xml:space="preserve"> </w:t>
+      </w:r>
+      <w:r>
+        <w:t xml:space="preserve">that</w:t>
+      </w:r>
+      <w:r>
+        <w:t xml:space="preserve"> </w:t>
+      </w:r>
+      <w:r>
+        <w:t xml:space="preserve">overcomes</w:t>
+      </w:r>
+      <w:r>
+        <w:t xml:space="preserve"> </w:t>
+      </w:r>
+      <w:r>
+        <w:t xml:space="preserve">these</w:t>
+      </w:r>
+      <w:r>
+        <w:t xml:space="preserve"> </w:t>
+      </w:r>
+      <w:r>
+        <w:t xml:space="preserve">limitations,</w:t>
+      </w:r>
+      <w:r>
+        <w:t xml:space="preserve"> </w:t>
+      </w:r>
+      <w:r>
+        <w:t xml:space="preserve">allowing</w:t>
+      </w:r>
+      <w:r>
+        <w:t xml:space="preserve"> </w:t>
+      </w:r>
+      <w:r>
+        <w:t xml:space="preserve">for</w:t>
+      </w:r>
+      <w:r>
+        <w:t xml:space="preserve"> </w:t>
+      </w:r>
+      <w:r>
+        <w:t xml:space="preserve">fast</w:t>
+      </w:r>
+      <w:r>
+        <w:t xml:space="preserve"> </w:t>
+      </w:r>
+      <w:r>
+        <w:t xml:space="preserve">and</w:t>
+      </w:r>
+      <w:r>
+        <w:t xml:space="preserve"> </w:t>
+      </w:r>
+      <w:r>
+        <w:t xml:space="preserve">efficient</w:t>
+      </w:r>
+      <w:r>
+        <w:t xml:space="preserve"> </w:t>
+      </w:r>
+      <w:r>
+        <w:t xml:space="preserve">computation</w:t>
+      </w:r>
+      <w:r>
+        <w:t xml:space="preserve"> </w:t>
+      </w:r>
+      <w:r>
+        <w:t xml:space="preserve">of</w:t>
+      </w:r>
+      <w:r>
+        <w:t xml:space="preserve"> </w:t>
+      </w:r>
+      <w:r>
+        <w:t xml:space="preserve">Gaussian</w:t>
+      </w:r>
+      <w:r>
+        <w:t xml:space="preserve"> </w:t>
+      </w:r>
+      <w:r>
+        <w:t xml:space="preserve">Copula</w:t>
+      </w:r>
+      <w:r>
+        <w:t xml:space="preserve"> </w:t>
+      </w:r>
+      <w:r>
+        <w:t xml:space="preserve">densities</w:t>
+      </w:r>
+      <w:r>
+        <w:t xml:space="preserve"> </w:t>
+      </w:r>
+      <w:r>
+        <w:t xml:space="preserve">using</w:t>
+      </w:r>
+      <w:r>
+        <w:t xml:space="preserve"> </w:t>
+      </w:r>
+      <w:r>
+        <w:t xml:space="preserve">GMRF</w:t>
+      </w:r>
+      <w:r>
+        <w:t xml:space="preserve"> </w:t>
+      </w:r>
+      <w:r>
+        <w:t xml:space="preserve">precision</w:t>
+      </w:r>
+      <w:r>
+        <w:t xml:space="preserve"> </w:t>
+      </w:r>
+      <w:r>
+        <w:t xml:space="preserve">structures.</w:t>
+      </w:r>
+      <w:r>
+        <w:t xml:space="preserve"> </w:t>
+      </w:r>
+      <w:r>
+        <w:t xml:space="preserve">By</w:t>
+      </w:r>
+      <w:r>
+        <w:t xml:space="preserve"> </w:t>
+      </w:r>
+      <w:r>
+        <w:t xml:space="preserve">bridging</w:t>
+      </w:r>
+      <w:r>
+        <w:t xml:space="preserve"> </w:t>
+      </w:r>
+      <w:r>
+        <w:t xml:space="preserve">the</w:t>
+      </w:r>
+      <w:r>
+        <w:t xml:space="preserve"> </w:t>
+      </w:r>
+      <w:r>
+        <w:t xml:space="preserve">gap</w:t>
+      </w:r>
+      <w:r>
+        <w:t xml:space="preserve"> </w:t>
+      </w:r>
+      <w:r>
+        <w:t xml:space="preserve">between</w:t>
+      </w:r>
+      <w:r>
+        <w:t xml:space="preserve"> </w:t>
+      </w:r>
+      <w:r>
+        <w:t xml:space="preserve">GMRFs</w:t>
+      </w:r>
+      <w:r>
+        <w:t xml:space="preserve"> </w:t>
+      </w:r>
+      <w:r>
+        <w:t xml:space="preserve">and</w:t>
+      </w:r>
+      <w:r>
+        <w:t xml:space="preserve"> </w:t>
+      </w:r>
+      <w:r>
+        <w:t xml:space="preserve">copulas,</w:t>
+      </w:r>
+      <w:r>
+        <w:t xml:space="preserve"> </w:t>
+      </w:r>
+      <w:r>
+        <w:t xml:space="preserve">this</w:t>
+      </w:r>
+      <w:r>
+        <w:t xml:space="preserve"> </w:t>
+      </w:r>
+      <w:r>
+        <w:t xml:space="preserve">method</w:t>
+      </w:r>
+      <w:r>
+        <w:t xml:space="preserve"> </w:t>
+      </w:r>
+      <w:r>
+        <w:t xml:space="preserve">opens</w:t>
+      </w:r>
+      <w:r>
+        <w:t xml:space="preserve"> </w:t>
+      </w:r>
+      <w:r>
+        <w:t xml:space="preserve">up</w:t>
+      </w:r>
+      <w:r>
+        <w:t xml:space="preserve"> </w:t>
+      </w:r>
+      <w:r>
+        <w:t xml:space="preserve">new</w:t>
+      </w:r>
+      <w:r>
+        <w:t xml:space="preserve"> </w:t>
+      </w:r>
+      <w:r>
+        <w:t xml:space="preserve">possibilities</w:t>
+      </w:r>
+      <w:r>
+        <w:t xml:space="preserve"> </w:t>
+      </w:r>
+      <w:r>
+        <w:t xml:space="preserve">for</w:t>
+      </w:r>
+      <w:r>
+        <w:t xml:space="preserve"> </w:t>
+      </w:r>
+      <w:r>
+        <w:t xml:space="preserve">analyzing</w:t>
+      </w:r>
+      <w:r>
+        <w:t xml:space="preserve"> </w:t>
+      </w:r>
+      <w:r>
+        <w:t xml:space="preserve">large-scale,</w:t>
+      </w:r>
+      <w:r>
+        <w:t xml:space="preserve"> </w:t>
+      </w:r>
+      <w:r>
+        <w:t xml:space="preserve">high-dimensional</w:t>
+      </w:r>
+      <w:r>
+        <w:t xml:space="preserve"> </w:t>
+      </w:r>
+      <w:r>
+        <w:t xml:space="preserve">spatial</w:t>
+      </w:r>
+      <w:r>
+        <w:t xml:space="preserve"> </w:t>
+      </w:r>
+      <w:r>
+        <w:t xml:space="preserve">and</w:t>
+      </w:r>
+      <w:r>
+        <w:t xml:space="preserve"> </w:t>
+      </w:r>
+      <w:r>
+        <w:t xml:space="preserve">spatio-temporal</w:t>
+      </w:r>
+      <w:r>
+        <w:t xml:space="preserve"> </w:t>
+      </w:r>
+      <w:r>
+        <w:t xml:space="preserve">data</w:t>
+      </w:r>
+      <w:r>
+        <w:t xml:space="preserve"> </w:t>
+      </w:r>
+      <w:r>
+        <w:t xml:space="preserve">with</w:t>
+      </w:r>
+      <w:r>
+        <w:t xml:space="preserve"> </w:t>
+      </w:r>
+      <w:r>
+        <w:t xml:space="preserve">complex</w:t>
+      </w:r>
+      <w:r>
+        <w:t xml:space="preserve"> </w:t>
+      </w:r>
+      <w:r>
+        <w:t xml:space="preserve">dependency</w:t>
+      </w:r>
+      <w:r>
+        <w:t xml:space="preserve"> </w:t>
+      </w:r>
+      <w:r>
+        <w:t xml:space="preserve">structures.</w:t>
       </w:r>
     </w:p>
     <w:bookmarkStart w:id="20" w:name="introduction"/>
@@ -138,6 +852,22 @@
     <w:p>
       <w:pPr>
         <w:pStyle w:val="FirstParagraph"/>
+      </w:pPr>
+      <w:r>
+        <w:t xml:space="preserve">Gaussian Markov Random Fields (GMRFs) and Copulas are two powerful tools in modern statistics, each with their own strengths in modeling complex data structures. GMRFs have been widely used for modeling spatial and temporal dependencies, particularly in fields such as environmental science, epidemiology, and image analysis. Their ability to capture local dependencies through a sparse precision matrix makes them computationally attractive for high-dimensional problems.</w:t>
+      </w:r>
+    </w:p>
+    <w:p>
+      <w:pPr>
+        <w:pStyle w:val="BodyText"/>
+      </w:pPr>
+      <w:r>
+        <w:t xml:space="preserve">Copulas, on the other hand, provide a flexible framework for modeling multivariate dependencies, allowing for the separate specification of marginal distributions and their joint behavior. The Gaussian copula, in particular, has gained popularity due to its interpretability and connection to the multivariate normal distribution.</w:t>
+      </w:r>
+    </w:p>
+    <w:p>
+      <w:pPr>
+        <w:pStyle w:val="BodyText"/>
       </w:pPr>
       <w:r>
         <w:t xml:space="preserve">Let</w:t>
@@ -306,7 +1036,10 @@
         </m:r>
       </m:oMath>
       <w:r>
-        <w:t xml:space="preserve">. The joint distribution function of</w:t>
+        <w:t xml:space="preserve"> </w:t>
+      </w:r>
+      <w:r>
+        <w:t xml:space="preserve">and dependence that is governed by a GMRF copula. The joint distribution function of</w:t>
       </w:r>
       <w:r>
         <w:t xml:space="preserve"> </w:t>
@@ -923,7 +1656,7 @@
         <w:t xml:space="preserve"> </w:t>
       </w:r>
       <w:r>
-        <w:t xml:space="preserve">is the inverse of the standard normal cumulative distribution function.</w:t>
+        <w:t xml:space="preserve">is the inverse of the standard normal cumulative distribution function. Its density is</w:t>
       </w:r>
     </w:p>
     <w:p>
@@ -1023,13 +1756,30 @@
         <w:pStyle w:val="BodyText"/>
       </w:pPr>
       <w:r>
-        <w:t xml:space="preserve">This paper presents an fast and efficient algorithm for creating a Matérn-like precision matrix, Q, with unit marginal variance, and computing the multivariate Gaussian copula density of</w:t>
-      </w:r>
-      <w:r>
-        <w:t xml:space="preserve"> </w:t>
-      </w:r>
-      <m:oMath>
-        <m:r>
+        <w:t xml:space="preserve">This paper presents a fast and efficient algorithm for creating a Matérn-like precision matrix,</w:t>
+      </w:r>
+      <w:r>
+        <w:t xml:space="preserve"> </w:t>
+      </w:r>
+      <m:oMath>
+        <m:r>
+          <m:rPr>
+            <m:sty m:val="b"/>
+          </m:rPr>
+          <m:t>Q</m:t>
+        </m:r>
+      </m:oMath>
+      <w:r>
+        <w:t xml:space="preserve">, with unit marginal variance, and computing the multivariate Gaussian copula density of</w:t>
+      </w:r>
+      <w:r>
+        <w:t xml:space="preserve"> </w:t>
+      </w:r>
+      <m:oMath>
+        <m:r>
+          <m:rPr>
+            <m:sty m:val="b"/>
+          </m:rPr>
           <m:t>Z</m:t>
         </m:r>
         <m:r>
@@ -1065,6 +1815,9 @@
           </m:dPr>
           <m:e>
             <m:r>
+              <m:rPr>
+                <m:sty m:val="b"/>
+              </m:rPr>
               <m:t>u</m:t>
             </m:r>
           </m:e>
@@ -1081,6 +1834,9 @@
       </w:r>
       <m:oMath>
         <m:r>
+          <m:rPr>
+            <m:sty m:val="b"/>
+          </m:rPr>
           <m:t>u</m:t>
         </m:r>
         <m:r>
@@ -1091,45 +1847,10 @@
         </m:r>
         <m:r>
           <m:rPr>
-            <m:sty m:val="p"/>
-          </m:rPr>
-          <m:t>U</m:t>
-        </m:r>
-        <m:r>
-          <m:rPr>
-            <m:sty m:val="p"/>
-          </m:rPr>
-          <m:t>n</m:t>
-        </m:r>
-        <m:r>
-          <m:rPr>
-            <m:sty m:val="p"/>
-          </m:rPr>
-          <m:t>i</m:t>
-        </m:r>
-        <m:r>
-          <m:rPr>
-            <m:sty m:val="p"/>
-          </m:rPr>
-          <m:t>f</m:t>
-        </m:r>
-        <m:r>
-          <m:rPr>
-            <m:sty m:val="p"/>
-          </m:rPr>
-          <m:t>o</m:t>
-        </m:r>
-        <m:r>
-          <m:rPr>
-            <m:sty m:val="p"/>
-          </m:rPr>
-          <m:t>r</m:t>
-        </m:r>
-        <m:r>
-          <m:rPr>
-            <m:sty m:val="p"/>
-          </m:rPr>
-          <m:t>m</m:t>
+            <m:nor/>
+            <m:sty m:val="p"/>
+          </m:rPr>
+          <m:t>Uniform</m:t>
         </m:r>
         <m:d>
           <m:dPr>
@@ -1155,7 +1876,203 @@
         </m:d>
       </m:oMath>
       <w:r>
-        <w:t xml:space="preserve">.</w:t>
+        <w:t xml:space="preserve">. The method leverages the special structure of the precision matrix and employs efficient eigendecomposition techniques to avoid explicit formation and inversion of the large precision matrix Q.</w:t>
+      </w:r>
+    </w:p>
+    <w:bookmarkEnd w:id="20"/>
+    <w:bookmarkStart w:id="36" w:name="methods"/>
+    <w:p>
+      <w:pPr>
+        <w:pStyle w:val="Heading1"/>
+      </w:pPr>
+      <w:r>
+        <w:t xml:space="preserve">Methods</w:t>
+      </w:r>
+    </w:p>
+    <w:bookmarkStart w:id="21" w:name="gmrf-copula"/>
+    <w:p>
+      <w:pPr>
+        <w:pStyle w:val="Heading2"/>
+      </w:pPr>
+      <w:r>
+        <w:t xml:space="preserve">GMRF Copula</w:t>
+      </w:r>
+    </w:p>
+    <w:p>
+      <w:pPr>
+        <w:pStyle w:val="FirstParagraph"/>
+      </w:pPr>
+      <w:r>
+        <w:t xml:space="preserve">Let</w:t>
+      </w:r>
+      <w:r>
+        <w:t xml:space="preserve"> </w:t>
+      </w:r>
+      <m:oMath>
+        <m:r>
+          <m:rPr>
+            <m:sty m:val="b"/>
+          </m:rPr>
+          <m:t>X</m:t>
+        </m:r>
+        <m:r>
+          <m:rPr>
+            <m:sty m:val="p"/>
+          </m:rPr>
+          <m:t>=</m:t>
+        </m:r>
+        <m:d>
+          <m:dPr>
+            <m:begChr m:val="("/>
+            <m:endChr m:val=")"/>
+            <m:sepChr m:val=""/>
+            <m:grow/>
+          </m:dPr>
+          <m:e>
+            <m:sSub>
+              <m:e>
+                <m:r>
+                  <m:t>X</m:t>
+                </m:r>
+              </m:e>
+              <m:sub>
+                <m:r>
+                  <m:t>1</m:t>
+                </m:r>
+              </m:sub>
+            </m:sSub>
+            <m:r>
+              <m:rPr>
+                <m:sty m:val="p"/>
+              </m:rPr>
+              <m:t>,</m:t>
+            </m:r>
+            <m:sSub>
+              <m:e>
+                <m:r>
+                  <m:t>X</m:t>
+                </m:r>
+              </m:e>
+              <m:sub>
+                <m:r>
+                  <m:t>2</m:t>
+                </m:r>
+              </m:sub>
+            </m:sSub>
+            <m:r>
+              <m:rPr>
+                <m:sty m:val="p"/>
+              </m:rPr>
+              <m:t>,</m:t>
+            </m:r>
+            <m:r>
+              <m:rPr>
+                <m:sty m:val="p"/>
+              </m:rPr>
+              <m:t>…</m:t>
+            </m:r>
+            <m:r>
+              <m:rPr>
+                <m:sty m:val="p"/>
+              </m:rPr>
+              <m:t>,</m:t>
+            </m:r>
+            <m:sSub>
+              <m:e>
+                <m:r>
+                  <m:t>X</m:t>
+                </m:r>
+              </m:e>
+              <m:sub>
+                <m:r>
+                  <m:t>n</m:t>
+                </m:r>
+              </m:sub>
+            </m:sSub>
+          </m:e>
+        </m:d>
+      </m:oMath>
+      <w:r>
+        <w:t xml:space="preserve"> </w:t>
+      </w:r>
+      <w:r>
+        <w:t xml:space="preserve">be a multivariate random vector with marginal distribution functions</w:t>
+      </w:r>
+      <w:r>
+        <w:t xml:space="preserve"> </w:t>
+      </w:r>
+      <m:oMath>
+        <m:sSub>
+          <m:e>
+            <m:r>
+              <m:t>F</m:t>
+            </m:r>
+          </m:e>
+          <m:sub>
+            <m:r>
+              <m:t>i</m:t>
+            </m:r>
+          </m:sub>
+        </m:sSub>
+      </m:oMath>
+      <w:r>
+        <w:t xml:space="preserve"> </w:t>
+      </w:r>
+      <w:r>
+        <w:t xml:space="preserve">for</w:t>
+      </w:r>
+      <w:r>
+        <w:t xml:space="preserve"> </w:t>
+      </w:r>
+      <m:oMath>
+        <m:r>
+          <m:t>i</m:t>
+        </m:r>
+        <m:r>
+          <m:rPr>
+            <m:sty m:val="p"/>
+          </m:rPr>
+          <m:t>=</m:t>
+        </m:r>
+        <m:r>
+          <m:t>1</m:t>
+        </m:r>
+        <m:r>
+          <m:rPr>
+            <m:sty m:val="p"/>
+          </m:rPr>
+          <m:t>,</m:t>
+        </m:r>
+        <m:r>
+          <m:t>2</m:t>
+        </m:r>
+        <m:r>
+          <m:rPr>
+            <m:sty m:val="p"/>
+          </m:rPr>
+          <m:t>,</m:t>
+        </m:r>
+        <m:r>
+          <m:rPr>
+            <m:sty m:val="p"/>
+          </m:rPr>
+          <m:t>…</m:t>
+        </m:r>
+        <m:r>
+          <m:rPr>
+            <m:sty m:val="p"/>
+          </m:rPr>
+          <m:t>,</m:t>
+        </m:r>
+        <m:r>
+          <m:t>n</m:t>
+        </m:r>
+      </m:oMath>
+      <w:r>
+        <w:t xml:space="preserve"> </w:t>
+      </w:r>
+      <w:r>
+        <w:t xml:space="preserve">and dependence that is governed by a Gaussian copula. We create the vector</w:t>
       </w:r>
     </w:p>
     <w:p>
@@ -1289,58 +2206,18 @@
         <w:t xml:space="preserve">is the kronecker product.</w:t>
       </w:r>
     </w:p>
+    <w:bookmarkEnd w:id="21"/>
+    <w:bookmarkStart w:id="22" w:name="theory"/>
     <w:p>
       <w:pPr>
-        <w:pStyle w:val="BodyText"/>
-      </w:pPr>
-      <w:r>
-        <w:t xml:space="preserve">The method leverages the special structure of</w:t>
-      </w:r>
-      <w:r>
-        <w:t xml:space="preserve"> </w:t>
-      </w:r>
-      <m:oMath>
-        <m:sSub>
-          <m:e>
-            <m:r>
-              <m:t>Q</m:t>
-            </m:r>
-          </m:e>
-          <m:sub>
-            <m:r>
-              <m:t>1</m:t>
-            </m:r>
-          </m:sub>
-        </m:sSub>
-      </m:oMath>
-      <w:r>
-        <w:t xml:space="preserve"> </w:t>
-      </w:r>
-      <w:r>
-        <w:t xml:space="preserve">and the use of a kronecker sum in the definitionto avoid explicit formation and inversion of the larger matrix, Q, making it particularly suitable for high-dimensional spatial data.</w:t>
+        <w:pStyle w:val="Heading2"/>
+      </w:pPr>
+      <w:r>
+        <w:t xml:space="preserve">Theory</w:t>
       </w:r>
     </w:p>
-    <w:bookmarkEnd w:id="20"/>
-    <w:bookmarkStart w:id="35" w:name="methods"/>
-    <w:p>
-      <w:pPr>
-        <w:pStyle w:val="Heading1"/>
-      </w:pPr>
-      <w:r>
-        <w:t xml:space="preserve">Methods</w:t>
-      </w:r>
-    </w:p>
-    <w:bookmarkStart w:id="21" w:name="theory"/>
-    <w:p>
-      <w:pPr>
-        <w:pStyle w:val="Heading2"/>
-      </w:pPr>
-      <w:r>
-        <w:t xml:space="preserve">Theory</w:t>
-      </w:r>
-    </w:p>
-    <w:bookmarkEnd w:id="21"/>
-    <w:bookmarkStart w:id="22" w:name="one-dimensional-ar1-matrix"/>
+    <w:bookmarkEnd w:id="22"/>
+    <w:bookmarkStart w:id="23" w:name="one-dimensional-ar1-matrix"/>
     <w:p>
       <w:pPr>
         <w:pStyle w:val="Heading2"/>
@@ -1817,8 +2694,8 @@
         </m:oMath>
       </m:oMathPara>
     </w:p>
-    <w:bookmarkEnd w:id="22"/>
-    <w:bookmarkStart w:id="23" w:name="matérn-like-precision-matrix"/>
+    <w:bookmarkEnd w:id="23"/>
+    <w:bookmarkStart w:id="24" w:name="matérn-like-precision-matrix"/>
     <w:p>
       <w:pPr>
         <w:pStyle w:val="Heading2"/>
@@ -2060,8 +2937,8 @@
         <w:t xml:space="preserve">entirely. This is due to the following theorem:</w:t>
       </w:r>
     </w:p>
-    <w:bookmarkEnd w:id="23"/>
-    <w:bookmarkStart w:id="26" w:name="eigendecomposition-of-kronecker-sums"/>
+    <w:bookmarkEnd w:id="24"/>
+    <w:bookmarkStart w:id="27" w:name="eigendecomposition-of-kronecker-sums"/>
     <w:p>
       <w:pPr>
         <w:pStyle w:val="Heading2"/>
@@ -2070,7 +2947,7 @@
         <w:t xml:space="preserve">Eigendecomposition of Kronecker Sums</w:t>
       </w:r>
     </w:p>
-    <w:bookmarkStart w:id="24" w:name="theorem"/>
+    <w:bookmarkStart w:id="25" w:name="theorem"/>
     <w:p>
       <w:pPr>
         <w:pStyle w:val="Heading3"/>
@@ -3075,8 +3952,8 @@
         <w:t xml:space="preserve">.</w:t>
       </w:r>
     </w:p>
-    <w:bookmarkEnd w:id="24"/>
-    <w:bookmarkStart w:id="25" w:name="discussion"/>
+    <w:bookmarkEnd w:id="25"/>
+    <w:bookmarkStart w:id="26" w:name="discussion"/>
     <w:p>
       <w:pPr>
         <w:pStyle w:val="Heading3"/>
@@ -3166,9 +4043,9 @@
         <w:t xml:space="preserve">, thereby enabling efficient computation of the log-density of the multivariate normal distribution even for large spatial fields.</w:t>
       </w:r>
     </w:p>
-    <w:bookmarkEnd w:id="25"/>
     <w:bookmarkEnd w:id="26"/>
-    <w:bookmarkStart w:id="29" w:name="X629bd870bd332df1574f19634362db859bc787d"/>
+    <w:bookmarkEnd w:id="27"/>
+    <w:bookmarkStart w:id="30" w:name="X629bd870bd332df1574f19634362db859bc787d"/>
     <w:p>
       <w:pPr>
         <w:pStyle w:val="Heading2"/>
@@ -3433,7 +4310,7 @@
         <w:t xml:space="preserve">denotes the Kronecker product.</w:t>
       </w:r>
     </w:p>
-    <w:bookmarkStart w:id="27" w:name="eigenvalues"/>
+    <w:bookmarkStart w:id="28" w:name="eigenvalues"/>
     <w:p>
       <w:pPr>
         <w:pStyle w:val="Heading3"/>
@@ -3727,8 +4604,8 @@
         </m:oMath>
       </m:oMathPara>
     </w:p>
-    <w:bookmarkEnd w:id="27"/>
-    <w:bookmarkStart w:id="28" w:name="eigenvectors"/>
+    <w:bookmarkEnd w:id="28"/>
+    <w:bookmarkStart w:id="29" w:name="eigenvectors"/>
     <w:p>
       <w:pPr>
         <w:pStyle w:val="Heading3"/>
@@ -4160,9 +5037,9 @@
         <w:t xml:space="preserve">, significantly reducing the computational complexity.</w:t>
       </w:r>
     </w:p>
-    <w:bookmarkEnd w:id="28"/>
     <w:bookmarkEnd w:id="29"/>
-    <w:bookmarkStart w:id="33" w:name="Xa0a24c36daa7fafd714d8f0923f4d0a405a7c95"/>
+    <w:bookmarkEnd w:id="30"/>
+    <w:bookmarkStart w:id="34" w:name="Xa0a24c36daa7fafd714d8f0923f4d0a405a7c95"/>
     <w:p>
       <w:pPr>
         <w:pStyle w:val="Heading2"/>
@@ -4222,7 +5099,15 @@
         <w:t xml:space="preserve"> </w:t>
       </w:r>
       <w:r>
-        <w:t xml:space="preserve">be the eigenvalues and eigenvectors of Q1, respectively. The log-density of a multivariate normal distribution with precision matrix Q is given by:</w:t>
+        <w:t xml:space="preserve">be the eigenvalues and eigenvectors of Q1, respectively.</w:t>
+      </w:r>
+    </w:p>
+    <w:p>
+      <w:pPr>
+        <w:pStyle w:val="BodyText"/>
+      </w:pPr>
+      <w:r>
+        <w:t xml:space="preserve">The log-density of a multivariate normal distribution with precision matrix Q is given by:</w:t>
       </w:r>
     </w:p>
     <w:p>
@@ -4320,7 +5205,7 @@
                 <m:rPr>
                   <m:sty m:val="p"/>
                 </m:rPr>
-                <m:t>+</m:t>
+                <m:t>−</m:t>
               </m:r>
               <m:r>
                 <m:rPr>
@@ -4456,7 +5341,7 @@
         <w:t xml:space="preserve">is the quadratic form.</w:t>
       </w:r>
     </w:p>
-    <w:bookmarkStart w:id="30" w:name="log-determinant-calculation"/>
+    <w:bookmarkStart w:id="31" w:name="log-determinant-calculation"/>
     <w:p>
       <w:pPr>
         <w:pStyle w:val="Heading3"/>
@@ -4636,8 +5521,8 @@
         <w:t xml:space="preserve">is the dimension of Q1.</w:t>
       </w:r>
     </w:p>
-    <w:bookmarkEnd w:id="30"/>
-    <w:bookmarkStart w:id="31" w:name="quadratic-form-calculation"/>
+    <w:bookmarkEnd w:id="31"/>
+    <w:bookmarkStart w:id="32" w:name="quadratic-form-calculation"/>
     <w:p>
       <w:pPr>
         <w:pStyle w:val="Heading3"/>
@@ -5147,8 +6032,8 @@
         <w:t xml:space="preserve">In this way, we calculate the quadratic form without having to form the matrix Q or its full set of eigenvectors or values.</w:t>
       </w:r>
     </w:p>
-    <w:bookmarkEnd w:id="31"/>
-    <w:bookmarkStart w:id="32" w:name="scaling-the-input-x"/>
+    <w:bookmarkEnd w:id="32"/>
+    <w:bookmarkStart w:id="33" w:name="scaling-the-input-x"/>
     <w:p>
       <w:pPr>
         <w:pStyle w:val="Heading3"/>
@@ -5647,9 +6532,9 @@
         <w:t xml:space="preserve">.</w:t>
       </w:r>
     </w:p>
-    <w:bookmarkEnd w:id="32"/>
     <w:bookmarkEnd w:id="33"/>
-    <w:bookmarkStart w:id="34" w:name="algorithm-implementation"/>
+    <w:bookmarkEnd w:id="34"/>
+    <w:bookmarkStart w:id="35" w:name="algorithm-implementation"/>
     <w:p>
       <w:pPr>
         <w:pStyle w:val="Heading2"/>
@@ -5885,8 +6770,8 @@
         <w:t xml:space="preserve">) in just over one second.</w:t>
       </w:r>
     </w:p>
-    <w:bookmarkEnd w:id="34"/>
     <w:bookmarkEnd w:id="35"/>
+    <w:bookmarkEnd w:id="36"/>
     <w:sectPr/>
   </w:body>
 </w:document>

</xml_diff>

<commit_message>
Updating the abstract and title
</commit_message>
<xml_diff>
--- a/docs/index.docx
+++ b/docs/index.docx
@@ -7,7 +7,7 @@
         <w:pStyle w:val="Title"/>
       </w:pPr>
       <w:r>
-        <w:t xml:space="preserve">Bridging</w:t>
+        <w:t xml:space="preserve">Efficient</w:t>
       </w:r>
       <w:r>
         <w:t xml:space="preserve"> </w:t>
@@ -19,19 +19,79 @@
         <w:t xml:space="preserve"> </w:t>
       </w:r>
       <w:r>
-        <w:t xml:space="preserve">Markov</w:t>
-      </w:r>
-      <w:r>
-        <w:t xml:space="preserve"> </w:t>
-      </w:r>
-      <w:r>
-        <w:t xml:space="preserve">Random</w:t>
-      </w:r>
-      <w:r>
-        <w:t xml:space="preserve"> </w:t>
-      </w:r>
-      <w:r>
-        <w:t xml:space="preserve">Fields</w:t>
+        <w:t xml:space="preserve">Copula</w:t>
+      </w:r>
+      <w:r>
+        <w:t xml:space="preserve"> </w:t>
+      </w:r>
+      <w:r>
+        <w:t xml:space="preserve">Density</w:t>
+      </w:r>
+      <w:r>
+        <w:t xml:space="preserve"> </w:t>
+      </w:r>
+      <w:r>
+        <w:t xml:space="preserve">Computation</w:t>
+      </w:r>
+      <w:r>
+        <w:t xml:space="preserve"> </w:t>
+      </w:r>
+      <w:r>
+        <w:t xml:space="preserve">for</w:t>
+      </w:r>
+      <w:r>
+        <w:t xml:space="preserve"> </w:t>
+      </w:r>
+      <w:r>
+        <w:t xml:space="preserve">Large-Scale</w:t>
+      </w:r>
+      <w:r>
+        <w:t xml:space="preserve"> </w:t>
+      </w:r>
+      <w:r>
+        <w:t xml:space="preserve">Spatial</w:t>
+      </w:r>
+      <w:r>
+        <w:t xml:space="preserve"> </w:t>
+      </w:r>
+      <w:r>
+        <w:t xml:space="preserve">Data:</w:t>
+      </w:r>
+      <w:r>
+        <w:t xml:space="preserve"> </w:t>
+      </w:r>
+      <w:r>
+        <w:t xml:space="preserve">A</w:t>
+      </w:r>
+      <w:r>
+        <w:t xml:space="preserve"> </w:t>
+      </w:r>
+      <w:r>
+        <w:t xml:space="preserve">Matérn-like</w:t>
+      </w:r>
+      <w:r>
+        <w:t xml:space="preserve"> </w:t>
+      </w:r>
+      <w:r>
+        <w:t xml:space="preserve">GMRF</w:t>
+      </w:r>
+      <w:r>
+        <w:t xml:space="preserve"> </w:t>
+      </w:r>
+      <w:r>
+        <w:t xml:space="preserve">Approach</w:t>
+      </w:r>
+      <w:r>
+        <w:t xml:space="preserve"> </w:t>
+      </w:r>
+      <w:r>
+        <w:t xml:space="preserve">with</w:t>
+      </w:r>
+      <w:r>
+        <w:t xml:space="preserve"> </w:t>
+      </w:r>
+      <w:r>
+        <w:t xml:space="preserve">Circulant</w:t>
       </w:r>
       <w:r>
         <w:t xml:space="preserve"> </w:t>
@@ -43,85 +103,19 @@
         <w:t xml:space="preserve"> </w:t>
       </w:r>
       <w:r>
-        <w:t xml:space="preserve">Copulas:</w:t>
-      </w:r>
-      <w:r>
-        <w:t xml:space="preserve"> </w:t>
-      </w:r>
-      <w:r>
-        <w:t xml:space="preserve">A</w:t>
-      </w:r>
-      <w:r>
-        <w:t xml:space="preserve"> </w:t>
-      </w:r>
-      <w:r>
-        <w:t xml:space="preserve">Fast</w:t>
-      </w:r>
-      <w:r>
-        <w:t xml:space="preserve"> </w:t>
-      </w:r>
-      <w:r>
-        <w:t xml:space="preserve">Algorithm</w:t>
-      </w:r>
-      <w:r>
-        <w:t xml:space="preserve"> </w:t>
-      </w:r>
-      <w:r>
-        <w:t xml:space="preserve">for</w:t>
-      </w:r>
-      <w:r>
-        <w:t xml:space="preserve"> </w:t>
-      </w:r>
-      <w:r>
-        <w:t xml:space="preserve">Efficient</w:t>
-      </w:r>
-      <w:r>
-        <w:t xml:space="preserve"> </w:t>
-      </w:r>
-      <w:r>
-        <w:t xml:space="preserve">Gaussian</w:t>
-      </w:r>
-      <w:r>
-        <w:t xml:space="preserve"> </w:t>
-      </w:r>
-      <w:r>
-        <w:t xml:space="preserve">Copula</w:t>
-      </w:r>
-      <w:r>
-        <w:t xml:space="preserve"> </w:t>
-      </w:r>
-      <w:r>
-        <w:t xml:space="preserve">Density</w:t>
-      </w:r>
-      <w:r>
-        <w:t xml:space="preserve"> </w:t>
-      </w:r>
-      <w:r>
-        <w:t xml:space="preserve">Computation</w:t>
-      </w:r>
-      <w:r>
-        <w:t xml:space="preserve"> </w:t>
-      </w:r>
-      <w:r>
-        <w:t xml:space="preserve">with</w:t>
-      </w:r>
-      <w:r>
-        <w:t xml:space="preserve"> </w:t>
-      </w:r>
-      <w:r>
-        <w:t xml:space="preserve">Matérn-like</w:t>
-      </w:r>
-      <w:r>
-        <w:t xml:space="preserve"> </w:t>
-      </w:r>
-      <w:r>
-        <w:t xml:space="preserve">Precision</w:t>
-      </w:r>
-      <w:r>
-        <w:t xml:space="preserve"> </w:t>
-      </w:r>
-      <w:r>
-        <w:t xml:space="preserve">Matrices</w:t>
+        <w:t xml:space="preserve">Folded</w:t>
+      </w:r>
+      <w:r>
+        <w:t xml:space="preserve"> </w:t>
+      </w:r>
+      <w:r>
+        <w:t xml:space="preserve">Circulant</w:t>
+      </w:r>
+      <w:r>
+        <w:t xml:space="preserve"> </w:t>
+      </w:r>
+      <w:r>
+        <w:t xml:space="preserve">Approximations</w:t>
       </w:r>
     </w:p>
     <w:p>
@@ -155,7 +149,7 @@
         <w:pStyle w:val="Date"/>
       </w:pPr>
       <w:r>
-        <w:t xml:space="preserve">2024-07-24</w:t>
+        <w:t xml:space="preserve">2024-08-09</w:t>
       </w:r>
     </w:p>
     <w:p>
@@ -171,12 +165,90 @@
         <w:pStyle w:val="Abstract"/>
       </w:pPr>
       <w:r>
+        <w:t xml:space="preserve">This</w:t>
+      </w:r>
+      <w:r>
+        <w:t xml:space="preserve"> </w:t>
+      </w:r>
+      <w:r>
+        <w:t xml:space="preserve">paper</w:t>
+      </w:r>
+      <w:r>
+        <w:t xml:space="preserve"> </w:t>
+      </w:r>
+      <w:r>
+        <w:t xml:space="preserve">presents</w:t>
+      </w:r>
+      <w:r>
+        <w:t xml:space="preserve"> </w:t>
+      </w:r>
+      <w:r>
+        <w:t xml:space="preserve">an</w:t>
+      </w:r>
+      <w:r>
+        <w:t xml:space="preserve"> </w:t>
+      </w:r>
+      <w:r>
+        <w:t xml:space="preserve">algorithm</w:t>
+      </w:r>
+      <w:r>
+        <w:t xml:space="preserve"> </w:t>
+      </w:r>
+      <w:r>
+        <w:t xml:space="preserve">for</w:t>
+      </w:r>
+      <w:r>
+        <w:t xml:space="preserve"> </w:t>
+      </w:r>
+      <w:r>
+        <w:t xml:space="preserve">efficient</w:t>
+      </w:r>
+      <w:r>
+        <w:t xml:space="preserve"> </w:t>
+      </w:r>
+      <w:r>
+        <w:t xml:space="preserve">computation</w:t>
+      </w:r>
+      <w:r>
+        <w:t xml:space="preserve"> </w:t>
+      </w:r>
+      <w:r>
+        <w:t xml:space="preserve">of</w:t>
+      </w:r>
+      <w:r>
+        <w:t xml:space="preserve"> </w:t>
+      </w:r>
+      <w:r>
         <w:t xml:space="preserve">Gaussian</w:t>
       </w:r>
       <w:r>
         <w:t xml:space="preserve"> </w:t>
       </w:r>
       <w:r>
+        <w:t xml:space="preserve">copula</w:t>
+      </w:r>
+      <w:r>
+        <w:t xml:space="preserve"> </w:t>
+      </w:r>
+      <w:r>
+        <w:t xml:space="preserve">densities</w:t>
+      </w:r>
+      <w:r>
+        <w:t xml:space="preserve"> </w:t>
+      </w:r>
+      <w:r>
+        <w:t xml:space="preserve">using</w:t>
+      </w:r>
+      <w:r>
+        <w:t xml:space="preserve"> </w:t>
+      </w:r>
+      <w:r>
+        <w:t xml:space="preserve">Gaussian</w:t>
+      </w:r>
+      <w:r>
+        <w:t xml:space="preserve"> </w:t>
+      </w:r>
+      <w:r>
         <w:t xml:space="preserve">Markov</w:t>
       </w:r>
       <w:r>
@@ -189,31 +261,37 @@
         <w:t xml:space="preserve"> </w:t>
       </w:r>
       <w:r>
-        <w:t xml:space="preserve">Fields</w:t>
-      </w:r>
-      <w:r>
-        <w:t xml:space="preserve"> </w:t>
-      </w:r>
-      <w:r>
-        <w:t xml:space="preserve">(GMRFs)</w:t>
-      </w:r>
-      <w:r>
-        <w:t xml:space="preserve"> </w:t>
-      </w:r>
-      <w:r>
-        <w:t xml:space="preserve">have</w:t>
-      </w:r>
-      <w:r>
-        <w:t xml:space="preserve"> </w:t>
-      </w:r>
-      <w:r>
-        <w:t xml:space="preserve">long</w:t>
-      </w:r>
-      <w:r>
-        <w:t xml:space="preserve"> </w:t>
-      </w:r>
-      <w:r>
-        <w:t xml:space="preserve">been</w:t>
+        <w:t xml:space="preserve">Field</w:t>
+      </w:r>
+      <w:r>
+        <w:t xml:space="preserve"> </w:t>
+      </w:r>
+      <w:r>
+        <w:t xml:space="preserve">(GMRF)</w:t>
+      </w:r>
+      <w:r>
+        <w:t xml:space="preserve"> </w:t>
+      </w:r>
+      <w:r>
+        <w:t xml:space="preserve">precision</w:t>
+      </w:r>
+      <w:r>
+        <w:t xml:space="preserve"> </w:t>
+      </w:r>
+      <w:r>
+        <w:t xml:space="preserve">structures.</w:t>
+      </w:r>
+      <w:r>
+        <w:t xml:space="preserve"> </w:t>
+      </w:r>
+      <w:r>
+        <w:t xml:space="preserve">We</w:t>
+      </w:r>
+      <w:r>
+        <w:t xml:space="preserve"> </w:t>
+      </w:r>
+      <w:r>
+        <w:t xml:space="preserve">introduce</w:t>
       </w:r>
       <w:r>
         <w:t xml:space="preserve"> </w:t>
@@ -225,13 +303,85 @@
         <w:t xml:space="preserve"> </w:t>
       </w:r>
       <w:r>
-        <w:t xml:space="preserve">powerful</w:t>
-      </w:r>
-      <w:r>
-        <w:t xml:space="preserve"> </w:t>
-      </w:r>
-      <w:r>
-        <w:t xml:space="preserve">tool</w:t>
+        <w:t xml:space="preserve">Matérn-like</w:t>
+      </w:r>
+      <w:r>
+        <w:t xml:space="preserve"> </w:t>
+      </w:r>
+      <w:r>
+        <w:t xml:space="preserve">precision</w:t>
+      </w:r>
+      <w:r>
+        <w:t xml:space="preserve"> </w:t>
+      </w:r>
+      <w:r>
+        <w:t xml:space="preserve">matrix</w:t>
+      </w:r>
+      <w:r>
+        <w:t xml:space="preserve"> </w:t>
+      </w:r>
+      <w:r>
+        <w:t xml:space="preserve">with</w:t>
+      </w:r>
+      <w:r>
+        <w:t xml:space="preserve"> </w:t>
+      </w:r>
+      <w:r>
+        <w:t xml:space="preserve">unit</w:t>
+      </w:r>
+      <w:r>
+        <w:t xml:space="preserve"> </w:t>
+      </w:r>
+      <w:r>
+        <w:t xml:space="preserve">marginal</w:t>
+      </w:r>
+      <w:r>
+        <w:t xml:space="preserve"> </w:t>
+      </w:r>
+      <w:r>
+        <w:t xml:space="preserve">variance,</w:t>
+      </w:r>
+      <w:r>
+        <w:t xml:space="preserve"> </w:t>
+      </w:r>
+      <w:r>
+        <w:t xml:space="preserve">leveraging</w:t>
+      </w:r>
+      <w:r>
+        <w:t xml:space="preserve"> </w:t>
+      </w:r>
+      <w:r>
+        <w:t xml:space="preserve">a</w:t>
+      </w:r>
+      <w:r>
+        <w:t xml:space="preserve"> </w:t>
+      </w:r>
+      <w:r>
+        <w:t xml:space="preserve">Kronecker</w:t>
+      </w:r>
+      <w:r>
+        <w:t xml:space="preserve"> </w:t>
+      </w:r>
+      <w:r>
+        <w:t xml:space="preserve">sum</w:t>
+      </w:r>
+      <w:r>
+        <w:t xml:space="preserve"> </w:t>
+      </w:r>
+      <w:r>
+        <w:t xml:space="preserve">structure</w:t>
+      </w:r>
+      <w:r>
+        <w:t xml:space="preserve"> </w:t>
+      </w:r>
+      <w:r>
+        <w:t xml:space="preserve">that</w:t>
+      </w:r>
+      <w:r>
+        <w:t xml:space="preserve"> </w:t>
+      </w:r>
+      <w:r>
+        <w:t xml:space="preserve">allows</w:t>
       </w:r>
       <w:r>
         <w:t xml:space="preserve"> </w:t>
@@ -243,7 +393,115 @@
         <w:t xml:space="preserve"> </w:t>
       </w:r>
       <w:r>
-        <w:t xml:space="preserve">modeling</w:t>
+        <w:t xml:space="preserve">fast</w:t>
+      </w:r>
+      <w:r>
+        <w:t xml:space="preserve"> </w:t>
+      </w:r>
+      <w:r>
+        <w:t xml:space="preserve">eigendecomposition.</w:t>
+      </w:r>
+      <w:r>
+        <w:t xml:space="preserve"> </w:t>
+      </w:r>
+      <w:r>
+        <w:t xml:space="preserve">The</w:t>
+      </w:r>
+      <w:r>
+        <w:t xml:space="preserve"> </w:t>
+      </w:r>
+      <w:r>
+        <w:t xml:space="preserve">method</w:t>
+      </w:r>
+      <w:r>
+        <w:t xml:space="preserve"> </w:t>
+      </w:r>
+      <w:r>
+        <w:t xml:space="preserve">avoids</w:t>
+      </w:r>
+      <w:r>
+        <w:t xml:space="preserve"> </w:t>
+      </w:r>
+      <w:r>
+        <w:t xml:space="preserve">explicit</w:t>
+      </w:r>
+      <w:r>
+        <w:t xml:space="preserve"> </w:t>
+      </w:r>
+      <w:r>
+        <w:t xml:space="preserve">formation</w:t>
+      </w:r>
+      <w:r>
+        <w:t xml:space="preserve"> </w:t>
+      </w:r>
+      <w:r>
+        <w:t xml:space="preserve">and</w:t>
+      </w:r>
+      <w:r>
+        <w:t xml:space="preserve"> </w:t>
+      </w:r>
+      <w:r>
+        <w:t xml:space="preserve">inversion</w:t>
+      </w:r>
+      <w:r>
+        <w:t xml:space="preserve"> </w:t>
+      </w:r>
+      <w:r>
+        <w:t xml:space="preserve">of</w:t>
+      </w:r>
+      <w:r>
+        <w:t xml:space="preserve"> </w:t>
+      </w:r>
+      <w:r>
+        <w:t xml:space="preserve">large</w:t>
+      </w:r>
+      <w:r>
+        <w:t xml:space="preserve"> </w:t>
+      </w:r>
+      <w:r>
+        <w:t xml:space="preserve">precision</w:t>
+      </w:r>
+      <w:r>
+        <w:t xml:space="preserve"> </w:t>
+      </w:r>
+      <w:r>
+        <w:t xml:space="preserve">matrices,</w:t>
+      </w:r>
+      <w:r>
+        <w:t xml:space="preserve"> </w:t>
+      </w:r>
+      <w:r>
+        <w:t xml:space="preserve">making</w:t>
+      </w:r>
+      <w:r>
+        <w:t xml:space="preserve"> </w:t>
+      </w:r>
+      <w:r>
+        <w:t xml:space="preserve">it</w:t>
+      </w:r>
+      <w:r>
+        <w:t xml:space="preserve"> </w:t>
+      </w:r>
+      <w:r>
+        <w:t xml:space="preserve">particularly</w:t>
+      </w:r>
+      <w:r>
+        <w:t xml:space="preserve"> </w:t>
+      </w:r>
+      <w:r>
+        <w:t xml:space="preserve">suitable</w:t>
+      </w:r>
+      <w:r>
+        <w:t xml:space="preserve"> </w:t>
+      </w:r>
+      <w:r>
+        <w:t xml:space="preserve">for</w:t>
+      </w:r>
+      <w:r>
+        <w:t xml:space="preserve"> </w:t>
+      </w:r>
+      <w:r>
+        <w:t xml:space="preserve">high-dimensional</w:t>
       </w:r>
       <w:r>
         <w:t xml:space="preserve"> </w:t>
@@ -255,121 +513,73 @@
         <w:t xml:space="preserve"> </w:t>
       </w:r>
       <w:r>
+        <w:t xml:space="preserve">data.</w:t>
+      </w:r>
+      <w:r>
+        <w:t xml:space="preserve"> </w:t>
+      </w:r>
+      <w:r>
+        <w:t xml:space="preserve">We</w:t>
+      </w:r>
+      <w:r>
+        <w:t xml:space="preserve"> </w:t>
+      </w:r>
+      <w:r>
+        <w:t xml:space="preserve">propose</w:t>
+      </w:r>
+      <w:r>
+        <w:t xml:space="preserve"> </w:t>
+      </w:r>
+      <w:r>
+        <w:t xml:space="preserve">two</w:t>
+      </w:r>
+      <w:r>
+        <w:t xml:space="preserve"> </w:t>
+      </w:r>
+      <w:r>
+        <w:t xml:space="preserve">approximation</w:t>
+      </w:r>
+      <w:r>
+        <w:t xml:space="preserve"> </w:t>
+      </w:r>
+      <w:r>
+        <w:t xml:space="preserve">methods:</w:t>
+      </w:r>
+      <w:r>
+        <w:t xml:space="preserve"> </w:t>
+      </w:r>
+      <w:r>
+        <w:t xml:space="preserve">circulant</w:t>
+      </w:r>
+      <w:r>
+        <w:t xml:space="preserve"> </w:t>
+      </w:r>
+      <w:r>
         <w:t xml:space="preserve">and</w:t>
       </w:r>
       <w:r>
         <w:t xml:space="preserve"> </w:t>
       </w:r>
       <w:r>
-        <w:t xml:space="preserve">temporal</w:t>
-      </w:r>
-      <w:r>
-        <w:t xml:space="preserve"> </w:t>
-      </w:r>
-      <w:r>
-        <w:t xml:space="preserve">dependencies</w:t>
-      </w:r>
-      <w:r>
-        <w:t xml:space="preserve"> </w:t>
-      </w:r>
-      <w:r>
-        <w:t xml:space="preserve">in</w:t>
-      </w:r>
-      <w:r>
-        <w:t xml:space="preserve"> </w:t>
-      </w:r>
-      <w:r>
-        <w:t xml:space="preserve">various</w:t>
-      </w:r>
-      <w:r>
-        <w:t xml:space="preserve"> </w:t>
-      </w:r>
-      <w:r>
-        <w:t xml:space="preserve">fields.</w:t>
-      </w:r>
-      <w:r>
-        <w:t xml:space="preserve"> </w:t>
-      </w:r>
-      <w:r>
-        <w:t xml:space="preserve">Similarly,</w:t>
-      </w:r>
-      <w:r>
-        <w:t xml:space="preserve"> </w:t>
-      </w:r>
-      <w:r>
-        <w:t xml:space="preserve">copulas</w:t>
-      </w:r>
-      <w:r>
-        <w:t xml:space="preserve"> </w:t>
-      </w:r>
-      <w:r>
-        <w:t xml:space="preserve">have</w:t>
-      </w:r>
-      <w:r>
-        <w:t xml:space="preserve"> </w:t>
-      </w:r>
-      <w:r>
-        <w:t xml:space="preserve">proven</w:t>
-      </w:r>
-      <w:r>
-        <w:t xml:space="preserve"> </w:t>
-      </w:r>
-      <w:r>
-        <w:t xml:space="preserve">invaluable</w:t>
-      </w:r>
-      <w:r>
-        <w:t xml:space="preserve"> </w:t>
-      </w:r>
-      <w:r>
-        <w:t xml:space="preserve">for</w:t>
-      </w:r>
-      <w:r>
-        <w:t xml:space="preserve"> </w:t>
-      </w:r>
-      <w:r>
-        <w:t xml:space="preserve">modeling</w:t>
-      </w:r>
-      <w:r>
-        <w:t xml:space="preserve"> </w:t>
-      </w:r>
-      <w:r>
-        <w:t xml:space="preserve">complex</w:t>
-      </w:r>
-      <w:r>
-        <w:t xml:space="preserve"> </w:t>
-      </w:r>
-      <w:r>
-        <w:t xml:space="preserve">dependency</w:t>
-      </w:r>
-      <w:r>
-        <w:t xml:space="preserve"> </w:t>
-      </w:r>
-      <w:r>
-        <w:t xml:space="preserve">structures</w:t>
-      </w:r>
-      <w:r>
-        <w:t xml:space="preserve"> </w:t>
-      </w:r>
-      <w:r>
-        <w:t xml:space="preserve">in</w:t>
-      </w:r>
-      <w:r>
-        <w:t xml:space="preserve"> </w:t>
-      </w:r>
-      <w:r>
-        <w:t xml:space="preserve">multivariate</w:t>
-      </w:r>
-      <w:r>
-        <w:t xml:space="preserve"> </w:t>
-      </w:r>
-      <w:r>
-        <w:t xml:space="preserve">data.</w:t>
-      </w:r>
-      <w:r>
-        <w:t xml:space="preserve"> </w:t>
-      </w:r>
-      <w:r>
-        <w:t xml:space="preserve">However,</w:t>
+        <w:t xml:space="preserve">folded</w:t>
+      </w:r>
+      <w:r>
+        <w:t xml:space="preserve"> </w:t>
+      </w:r>
+      <w:r>
+        <w:t xml:space="preserve">circulant,</w:t>
+      </w:r>
+      <w:r>
+        <w:t xml:space="preserve"> </w:t>
+      </w:r>
+      <w:r>
+        <w:t xml:space="preserve">which</w:t>
+      </w:r>
+      <w:r>
+        <w:t xml:space="preserve"> </w:t>
+      </w:r>
+      <w:r>
+        <w:t xml:space="preserve">utilize</w:t>
       </w:r>
       <w:r>
         <w:t xml:space="preserve"> </w:t>
@@ -381,7 +591,13 @@
         <w:t xml:space="preserve"> </w:t>
       </w:r>
       <w:r>
-        <w:t xml:space="preserve">combination</w:t>
+        <w:t xml:space="preserve">computational</w:t>
+      </w:r>
+      <w:r>
+        <w:t xml:space="preserve"> </w:t>
+      </w:r>
+      <w:r>
+        <w:t xml:space="preserve">efficiency</w:t>
       </w:r>
       <w:r>
         <w:t xml:space="preserve"> </w:t>
@@ -393,151 +609,289 @@
         <w:t xml:space="preserve"> </w:t>
       </w:r>
       <w:r>
-        <w:t xml:space="preserve">these</w:t>
-      </w:r>
-      <w:r>
-        <w:t xml:space="preserve"> </w:t>
-      </w:r>
-      <w:r>
-        <w:t xml:space="preserve">two</w:t>
-      </w:r>
-      <w:r>
-        <w:t xml:space="preserve"> </w:t>
-      </w:r>
-      <w:r>
-        <w:t xml:space="preserve">approaches</w:t>
-      </w:r>
-      <w:r>
-        <w:t xml:space="preserve"> </w:t>
-      </w:r>
-      <w:r>
-        <w:t xml:space="preserve">-</w:t>
-      </w:r>
-      <w:r>
-        <w:t xml:space="preserve"> </w:t>
-      </w:r>
-      <w:r>
-        <w:t xml:space="preserve">using</w:t>
-      </w:r>
-      <w:r>
-        <w:t xml:space="preserve"> </w:t>
-      </w:r>
-      <w:r>
-        <w:t xml:space="preserve">GMRFs</w:t>
-      </w:r>
-      <w:r>
-        <w:t xml:space="preserve"> </w:t>
-      </w:r>
-      <w:r>
-        <w:t xml:space="preserve">within</w:t>
-      </w:r>
-      <w:r>
-        <w:t xml:space="preserve"> </w:t>
-      </w:r>
-      <w:r>
-        <w:t xml:space="preserve">copula</w:t>
-      </w:r>
-      <w:r>
-        <w:t xml:space="preserve"> </w:t>
-      </w:r>
-      <w:r>
-        <w:t xml:space="preserve">models</w:t>
-      </w:r>
-      <w:r>
-        <w:t xml:space="preserve"> </w:t>
-      </w:r>
-      <w:r>
-        <w:t xml:space="preserve">-</w:t>
-      </w:r>
-      <w:r>
-        <w:t xml:space="preserve"> </w:t>
-      </w:r>
-      <w:r>
-        <w:t xml:space="preserve">has</w:t>
-      </w:r>
-      <w:r>
-        <w:t xml:space="preserve"> </w:t>
-      </w:r>
-      <w:r>
-        <w:t xml:space="preserve">historically</w:t>
-      </w:r>
-      <w:r>
-        <w:t xml:space="preserve"> </w:t>
-      </w:r>
-      <w:r>
-        <w:t xml:space="preserve">been</w:t>
-      </w:r>
-      <w:r>
-        <w:t xml:space="preserve"> </w:t>
-      </w:r>
-      <w:r>
-        <w:t xml:space="preserve">computationally</w:t>
-      </w:r>
-      <w:r>
-        <w:t xml:space="preserve"> </w:t>
-      </w:r>
-      <w:r>
-        <w:t xml:space="preserve">inefficient,</w:t>
-      </w:r>
-      <w:r>
-        <w:t xml:space="preserve"> </w:t>
-      </w:r>
-      <w:r>
-        <w:t xml:space="preserve">limiting</w:t>
-      </w:r>
-      <w:r>
-        <w:t xml:space="preserve"> </w:t>
-      </w:r>
-      <w:r>
-        <w:t xml:space="preserve">their</w:t>
-      </w:r>
-      <w:r>
-        <w:t xml:space="preserve"> </w:t>
-      </w:r>
-      <w:r>
-        <w:t xml:space="preserve">joint</w:t>
-      </w:r>
-      <w:r>
-        <w:t xml:space="preserve"> </w:t>
-      </w:r>
-      <w:r>
-        <w:t xml:space="preserve">application</w:t>
-      </w:r>
-      <w:r>
-        <w:t xml:space="preserve"> </w:t>
-      </w:r>
-      <w:r>
-        <w:t xml:space="preserve">to</w:t>
-      </w:r>
-      <w:r>
-        <w:t xml:space="preserve"> </w:t>
-      </w:r>
-      <w:r>
-        <w:t xml:space="preserve">smaller</w:t>
-      </w:r>
-      <w:r>
-        <w:t xml:space="preserve"> </w:t>
-      </w:r>
-      <w:r>
-        <w:t xml:space="preserve">datasets</w:t>
-      </w:r>
-      <w:r>
-        <w:t xml:space="preserve"> </w:t>
-      </w:r>
-      <w:r>
-        <w:t xml:space="preserve">or</w:t>
-      </w:r>
-      <w:r>
-        <w:t xml:space="preserve"> </w:t>
-      </w:r>
-      <w:r>
-        <w:t xml:space="preserve">simpler</w:t>
-      </w:r>
-      <w:r>
-        <w:t xml:space="preserve"> </w:t>
-      </w:r>
-      <w:r>
-        <w:t xml:space="preserve">models.</w:t>
+        <w:t xml:space="preserve">Fast</w:t>
+      </w:r>
+      <w:r>
+        <w:t xml:space="preserve"> </w:t>
+      </w:r>
+      <w:r>
+        <w:t xml:space="preserve">Fourier</w:t>
+      </w:r>
+      <w:r>
+        <w:t xml:space="preserve"> </w:t>
+      </w:r>
+      <w:r>
+        <w:t xml:space="preserve">Transforms</w:t>
+      </w:r>
+      <w:r>
+        <w:t xml:space="preserve"> </w:t>
+      </w:r>
+      <w:r>
+        <w:t xml:space="preserve">(FFTs).</w:t>
+      </w:r>
+      <w:r>
+        <w:t xml:space="preserve"> </w:t>
+      </w:r>
+      <w:r>
+        <w:t xml:space="preserve">The</w:t>
+      </w:r>
+      <w:r>
+        <w:t xml:space="preserve"> </w:t>
+      </w:r>
+      <w:r>
+        <w:t xml:space="preserve">circulant</w:t>
+      </w:r>
+      <w:r>
+        <w:t xml:space="preserve"> </w:t>
+      </w:r>
+      <w:r>
+        <w:t xml:space="preserve">approximation</w:t>
+      </w:r>
+      <w:r>
+        <w:t xml:space="preserve"> </w:t>
+      </w:r>
+      <w:r>
+        <w:t xml:space="preserve">treats</w:t>
+      </w:r>
+      <w:r>
+        <w:t xml:space="preserve"> </w:t>
+      </w:r>
+      <w:r>
+        <w:t xml:space="preserve">the</w:t>
+      </w:r>
+      <w:r>
+        <w:t xml:space="preserve"> </w:t>
+      </w:r>
+      <w:r>
+        <w:t xml:space="preserve">spatial</w:t>
+      </w:r>
+      <w:r>
+        <w:t xml:space="preserve"> </w:t>
+      </w:r>
+      <w:r>
+        <w:t xml:space="preserve">field</w:t>
+      </w:r>
+      <w:r>
+        <w:t xml:space="preserve"> </w:t>
+      </w:r>
+      <w:r>
+        <w:t xml:space="preserve">as</w:t>
+      </w:r>
+      <w:r>
+        <w:t xml:space="preserve"> </w:t>
+      </w:r>
+      <w:r>
+        <w:t xml:space="preserve">if</w:t>
+      </w:r>
+      <w:r>
+        <w:t xml:space="preserve"> </w:t>
+      </w:r>
+      <w:r>
+        <w:t xml:space="preserve">it</w:t>
+      </w:r>
+      <w:r>
+        <w:t xml:space="preserve"> </w:t>
+      </w:r>
+      <w:r>
+        <w:t xml:space="preserve">were</w:t>
+      </w:r>
+      <w:r>
+        <w:t xml:space="preserve"> </w:t>
+      </w:r>
+      <w:r>
+        <w:t xml:space="preserve">on</w:t>
+      </w:r>
+      <w:r>
+        <w:t xml:space="preserve"> </w:t>
+      </w:r>
+      <w:r>
+        <w:t xml:space="preserve">a</w:t>
+      </w:r>
+      <w:r>
+        <w:t xml:space="preserve"> </w:t>
+      </w:r>
+      <w:r>
+        <w:t xml:space="preserve">torus,</w:t>
+      </w:r>
+      <w:r>
+        <w:t xml:space="preserve"> </w:t>
+      </w:r>
+      <w:r>
+        <w:t xml:space="preserve">where</w:t>
+      </w:r>
+      <w:r>
+        <w:t xml:space="preserve"> </w:t>
+      </w:r>
+      <w:r>
+        <w:t xml:space="preserve">opposite</w:t>
+      </w:r>
+      <w:r>
+        <w:t xml:space="preserve"> </w:t>
+      </w:r>
+      <w:r>
+        <w:t xml:space="preserve">edges</w:t>
+      </w:r>
+      <w:r>
+        <w:t xml:space="preserve"> </w:t>
+      </w:r>
+      <w:r>
+        <w:t xml:space="preserve">are</w:t>
+      </w:r>
+      <w:r>
+        <w:t xml:space="preserve"> </w:t>
+      </w:r>
+      <w:r>
+        <w:t xml:space="preserve">connected.</w:t>
+      </w:r>
+      <w:r>
+        <w:t xml:space="preserve"> </w:t>
+      </w:r>
+      <w:r>
+        <w:t xml:space="preserve">The</w:t>
+      </w:r>
+      <w:r>
+        <w:t xml:space="preserve"> </w:t>
+      </w:r>
+      <w:r>
+        <w:t xml:space="preserve">folded</w:t>
+      </w:r>
+      <w:r>
+        <w:t xml:space="preserve"> </w:t>
+      </w:r>
+      <w:r>
+        <w:t xml:space="preserve">circulant</w:t>
+      </w:r>
+      <w:r>
+        <w:t xml:space="preserve"> </w:t>
+      </w:r>
+      <w:r>
+        <w:t xml:space="preserve">approximation,</w:t>
+      </w:r>
+      <w:r>
+        <w:t xml:space="preserve"> </w:t>
+      </w:r>
+      <w:r>
+        <w:t xml:space="preserve">however,</w:t>
+      </w:r>
+      <w:r>
+        <w:t xml:space="preserve"> </w:t>
+      </w:r>
+      <w:r>
+        <w:t xml:space="preserve">uses</w:t>
+      </w:r>
+      <w:r>
+        <w:t xml:space="preserve"> </w:t>
+      </w:r>
+      <w:r>
+        <w:t xml:space="preserve">a</w:t>
+      </w:r>
+      <w:r>
+        <w:t xml:space="preserve"> </w:t>
+      </w:r>
+      <w:r>
+        <w:t xml:space="preserve">reflection</w:t>
+      </w:r>
+      <w:r>
+        <w:t xml:space="preserve"> </w:t>
+      </w:r>
+      <w:r>
+        <w:t xml:space="preserve">boundary</w:t>
+      </w:r>
+      <w:r>
+        <w:t xml:space="preserve"> </w:t>
+      </w:r>
+      <w:r>
+        <w:t xml:space="preserve">condition,</w:t>
+      </w:r>
+      <w:r>
+        <w:t xml:space="preserve"> </w:t>
+      </w:r>
+      <w:r>
+        <w:t xml:space="preserve">effectively</w:t>
+      </w:r>
+      <w:r>
+        <w:t xml:space="preserve"> </w:t>
+      </w:r>
+      <w:r>
+        <w:t xml:space="preserve">doubling</w:t>
+      </w:r>
+      <w:r>
+        <w:t xml:space="preserve"> </w:t>
+      </w:r>
+      <w:r>
+        <w:t xml:space="preserve">the</w:t>
+      </w:r>
+      <w:r>
+        <w:t xml:space="preserve"> </w:t>
+      </w:r>
+      <w:r>
+        <w:t xml:space="preserve">size</w:t>
+      </w:r>
+      <w:r>
+        <w:t xml:space="preserve"> </w:t>
+      </w:r>
+      <w:r>
+        <w:t xml:space="preserve">of</w:t>
+      </w:r>
+      <w:r>
+        <w:t xml:space="preserve"> </w:t>
+      </w:r>
+      <w:r>
+        <w:t xml:space="preserve">the</w:t>
+      </w:r>
+      <w:r>
+        <w:t xml:space="preserve"> </w:t>
+      </w:r>
+      <w:r>
+        <w:t xml:space="preserve">field</w:t>
+      </w:r>
+      <w:r>
+        <w:t xml:space="preserve"> </w:t>
+      </w:r>
+      <w:r>
+        <w:t xml:space="preserve">by</w:t>
+      </w:r>
+      <w:r>
+        <w:t xml:space="preserve"> </w:t>
+      </w:r>
+      <w:r>
+        <w:t xml:space="preserve">reflecting</w:t>
+      </w:r>
+      <w:r>
+        <w:t xml:space="preserve"> </w:t>
+      </w:r>
+      <w:r>
+        <w:t xml:space="preserve">the</w:t>
+      </w:r>
+      <w:r>
+        <w:t xml:space="preserve"> </w:t>
+      </w:r>
+      <w:r>
+        <w:t xml:space="preserve">data</w:t>
+      </w:r>
+      <w:r>
+        <w:t xml:space="preserve"> </w:t>
+      </w:r>
+      <w:r>
+        <w:t xml:space="preserve">along</w:t>
+      </w:r>
+      <w:r>
+        <w:t xml:space="preserve"> </w:t>
+      </w:r>
+      <w:r>
+        <w:t xml:space="preserve">each</w:t>
+      </w:r>
+      <w:r>
+        <w:t xml:space="preserve"> </w:t>
+      </w:r>
+      <w:r>
+        <w:t xml:space="preserve">coordinate</w:t>
+      </w:r>
+      <w:r>
+        <w:t xml:space="preserve"> </w:t>
+      </w:r>
+      <w:r>
+        <w:t xml:space="preserve">axis.</w:t>
       </w:r>
       <w:r>
         <w:t xml:space="preserve"> </w:t>
@@ -549,13 +903,55 @@
         <w:t xml:space="preserve"> </w:t>
       </w:r>
       <w:r>
-        <w:t xml:space="preserve">work</w:t>
-      </w:r>
-      <w:r>
-        <w:t xml:space="preserve"> </w:t>
-      </w:r>
-      <w:r>
-        <w:t xml:space="preserve">presents</w:t>
+        <w:t xml:space="preserve">approach</w:t>
+      </w:r>
+      <w:r>
+        <w:t xml:space="preserve"> </w:t>
+      </w:r>
+      <w:r>
+        <w:t xml:space="preserve">potentially</w:t>
+      </w:r>
+      <w:r>
+        <w:t xml:space="preserve"> </w:t>
+      </w:r>
+      <w:r>
+        <w:t xml:space="preserve">offers</w:t>
+      </w:r>
+      <w:r>
+        <w:t xml:space="preserve"> </w:t>
+      </w:r>
+      <w:r>
+        <w:t xml:space="preserve">improved</w:t>
+      </w:r>
+      <w:r>
+        <w:t xml:space="preserve"> </w:t>
+      </w:r>
+      <w:r>
+        <w:t xml:space="preserve">accuracy</w:t>
+      </w:r>
+      <w:r>
+        <w:t xml:space="preserve"> </w:t>
+      </w:r>
+      <w:r>
+        <w:t xml:space="preserve">near</w:t>
+      </w:r>
+      <w:r>
+        <w:t xml:space="preserve"> </w:t>
+      </w:r>
+      <w:r>
+        <w:t xml:space="preserve">field</w:t>
+      </w:r>
+      <w:r>
+        <w:t xml:space="preserve"> </w:t>
+      </w:r>
+      <w:r>
+        <w:t xml:space="preserve">edges,</w:t>
+      </w:r>
+      <w:r>
+        <w:t xml:space="preserve"> </w:t>
+      </w:r>
+      <w:r>
+        <w:t xml:space="preserve">addressing</w:t>
       </w:r>
       <w:r>
         <w:t xml:space="preserve"> </w:t>
@@ -567,73 +963,13 @@
         <w:t xml:space="preserve"> </w:t>
       </w:r>
       <w:r>
-        <w:t xml:space="preserve">novel</w:t>
-      </w:r>
-      <w:r>
-        <w:t xml:space="preserve"> </w:t>
-      </w:r>
-      <w:r>
-        <w:t xml:space="preserve">algorithm</w:t>
-      </w:r>
-      <w:r>
-        <w:t xml:space="preserve"> </w:t>
-      </w:r>
-      <w:r>
-        <w:t xml:space="preserve">that</w:t>
-      </w:r>
-      <w:r>
-        <w:t xml:space="preserve"> </w:t>
-      </w:r>
-      <w:r>
-        <w:t xml:space="preserve">overcomes</w:t>
-      </w:r>
-      <w:r>
-        <w:t xml:space="preserve"> </w:t>
-      </w:r>
-      <w:r>
-        <w:t xml:space="preserve">these</w:t>
-      </w:r>
-      <w:r>
-        <w:t xml:space="preserve"> </w:t>
-      </w:r>
-      <w:r>
-        <w:t xml:space="preserve">limitations,</w:t>
-      </w:r>
-      <w:r>
-        <w:t xml:space="preserve"> </w:t>
-      </w:r>
-      <w:r>
-        <w:t xml:space="preserve">allowing</w:t>
-      </w:r>
-      <w:r>
-        <w:t xml:space="preserve"> </w:t>
-      </w:r>
-      <w:r>
-        <w:t xml:space="preserve">for</w:t>
-      </w:r>
-      <w:r>
-        <w:t xml:space="preserve"> </w:t>
-      </w:r>
-      <w:r>
-        <w:t xml:space="preserve">fast</w:t>
-      </w:r>
-      <w:r>
-        <w:t xml:space="preserve"> </w:t>
-      </w:r>
-      <w:r>
-        <w:t xml:space="preserve">and</w:t>
-      </w:r>
-      <w:r>
-        <w:t xml:space="preserve"> </w:t>
-      </w:r>
-      <w:r>
-        <w:t xml:space="preserve">efficient</w:t>
-      </w:r>
-      <w:r>
-        <w:t xml:space="preserve"> </w:t>
-      </w:r>
-      <w:r>
-        <w:t xml:space="preserve">computation</w:t>
+        <w:t xml:space="preserve">common</w:t>
+      </w:r>
+      <w:r>
+        <w:t xml:space="preserve"> </w:t>
+      </w:r>
+      <w:r>
+        <w:t xml:space="preserve">limitation</w:t>
       </w:r>
       <w:r>
         <w:t xml:space="preserve"> </w:t>
@@ -645,199 +981,19 @@
         <w:t xml:space="preserve"> </w:t>
       </w:r>
       <w:r>
-        <w:t xml:space="preserve">Gaussian</w:t>
-      </w:r>
-      <w:r>
-        <w:t xml:space="preserve"> </w:t>
-      </w:r>
-      <w:r>
-        <w:t xml:space="preserve">Copula</w:t>
-      </w:r>
-      <w:r>
-        <w:t xml:space="preserve"> </w:t>
-      </w:r>
-      <w:r>
-        <w:t xml:space="preserve">densities</w:t>
-      </w:r>
-      <w:r>
-        <w:t xml:space="preserve"> </w:t>
-      </w:r>
-      <w:r>
-        <w:t xml:space="preserve">using</w:t>
-      </w:r>
-      <w:r>
-        <w:t xml:space="preserve"> </w:t>
-      </w:r>
-      <w:r>
-        <w:t xml:space="preserve">GMRF</w:t>
-      </w:r>
-      <w:r>
-        <w:t xml:space="preserve"> </w:t>
-      </w:r>
-      <w:r>
-        <w:t xml:space="preserve">precision</w:t>
-      </w:r>
-      <w:r>
-        <w:t xml:space="preserve"> </w:t>
-      </w:r>
-      <w:r>
-        <w:t xml:space="preserve">structures.</w:t>
-      </w:r>
-      <w:r>
-        <w:t xml:space="preserve"> </w:t>
-      </w:r>
-      <w:r>
-        <w:t xml:space="preserve">By</w:t>
-      </w:r>
-      <w:r>
-        <w:t xml:space="preserve"> </w:t>
-      </w:r>
-      <w:r>
-        <w:t xml:space="preserve">bridging</w:t>
-      </w:r>
-      <w:r>
-        <w:t xml:space="preserve"> </w:t>
-      </w:r>
-      <w:r>
-        <w:t xml:space="preserve">the</w:t>
-      </w:r>
-      <w:r>
-        <w:t xml:space="preserve"> </w:t>
-      </w:r>
-      <w:r>
-        <w:t xml:space="preserve">gap</w:t>
-      </w:r>
-      <w:r>
-        <w:t xml:space="preserve"> </w:t>
-      </w:r>
-      <w:r>
-        <w:t xml:space="preserve">between</w:t>
-      </w:r>
-      <w:r>
-        <w:t xml:space="preserve"> </w:t>
-      </w:r>
-      <w:r>
-        <w:t xml:space="preserve">GMRFs</w:t>
-      </w:r>
-      <w:r>
-        <w:t xml:space="preserve"> </w:t>
-      </w:r>
-      <w:r>
-        <w:t xml:space="preserve">and</w:t>
-      </w:r>
-      <w:r>
-        <w:t xml:space="preserve"> </w:t>
-      </w:r>
-      <w:r>
-        <w:t xml:space="preserve">copulas,</w:t>
-      </w:r>
-      <w:r>
-        <w:t xml:space="preserve"> </w:t>
-      </w:r>
-      <w:r>
-        <w:t xml:space="preserve">this</w:t>
-      </w:r>
-      <w:r>
-        <w:t xml:space="preserve"> </w:t>
-      </w:r>
-      <w:r>
-        <w:t xml:space="preserve">method</w:t>
-      </w:r>
-      <w:r>
-        <w:t xml:space="preserve"> </w:t>
-      </w:r>
-      <w:r>
-        <w:t xml:space="preserve">opens</w:t>
-      </w:r>
-      <w:r>
-        <w:t xml:space="preserve"> </w:t>
-      </w:r>
-      <w:r>
-        <w:t xml:space="preserve">up</w:t>
-      </w:r>
-      <w:r>
-        <w:t xml:space="preserve"> </w:t>
-      </w:r>
-      <w:r>
-        <w:t xml:space="preserve">new</w:t>
-      </w:r>
-      <w:r>
-        <w:t xml:space="preserve"> </w:t>
-      </w:r>
-      <w:r>
-        <w:t xml:space="preserve">possibilities</w:t>
-      </w:r>
-      <w:r>
-        <w:t xml:space="preserve"> </w:t>
-      </w:r>
-      <w:r>
-        <w:t xml:space="preserve">for</w:t>
-      </w:r>
-      <w:r>
-        <w:t xml:space="preserve"> </w:t>
-      </w:r>
-      <w:r>
-        <w:t xml:space="preserve">analyzing</w:t>
-      </w:r>
-      <w:r>
-        <w:t xml:space="preserve"> </w:t>
-      </w:r>
-      <w:r>
-        <w:t xml:space="preserve">large-scale,</w:t>
-      </w:r>
-      <w:r>
-        <w:t xml:space="preserve"> </w:t>
-      </w:r>
-      <w:r>
-        <w:t xml:space="preserve">high-dimensional</w:t>
-      </w:r>
-      <w:r>
-        <w:t xml:space="preserve"> </w:t>
-      </w:r>
-      <w:r>
-        <w:t xml:space="preserve">spatial</w:t>
-      </w:r>
-      <w:r>
-        <w:t xml:space="preserve"> </w:t>
-      </w:r>
-      <w:r>
-        <w:t xml:space="preserve">and</w:t>
-      </w:r>
-      <w:r>
-        <w:t xml:space="preserve"> </w:t>
-      </w:r>
-      <w:r>
-        <w:t xml:space="preserve">spatio-temporal</w:t>
-      </w:r>
-      <w:r>
-        <w:t xml:space="preserve"> </w:t>
-      </w:r>
-      <w:r>
-        <w:t xml:space="preserve">data</w:t>
-      </w:r>
-      <w:r>
-        <w:t xml:space="preserve"> </w:t>
-      </w:r>
-      <w:r>
-        <w:t xml:space="preserve">with</w:t>
-      </w:r>
-      <w:r>
-        <w:t xml:space="preserve"> </w:t>
-      </w:r>
-      <w:r>
-        <w:t xml:space="preserve">complex</w:t>
-      </w:r>
-      <w:r>
-        <w:t xml:space="preserve"> </w:t>
-      </w:r>
-      <w:r>
-        <w:t xml:space="preserve">dependency</w:t>
-      </w:r>
-      <w:r>
-        <w:t xml:space="preserve"> </w:t>
-      </w:r>
-      <w:r>
-        <w:t xml:space="preserve">structures.</w:t>
+        <w:t xml:space="preserve">periodic</w:t>
+      </w:r>
+      <w:r>
+        <w:t xml:space="preserve"> </w:t>
+      </w:r>
+      <w:r>
+        <w:t xml:space="preserve">boundary</w:t>
+      </w:r>
+      <w:r>
+        <w:t xml:space="preserve"> </w:t>
+      </w:r>
+      <w:r>
+        <w:t xml:space="preserve">conditions.</w:t>
       </w:r>
     </w:p>
     <w:bookmarkStart w:id="22" w:name="introduction"/>

</xml_diff>

<commit_message>
Adding some links to outside material
</commit_message>
<xml_diff>
--- a/docs/index.docx
+++ b/docs/index.docx
@@ -149,7 +149,7 @@
         <w:pStyle w:val="Date"/>
       </w:pPr>
       <w:r>
-        <w:t xml:space="preserve">2024-08-09</w:t>
+        <w:t xml:space="preserve">2024-08-15</w:t>
       </w:r>
     </w:p>
     <w:p>
@@ -14419,7 +14419,36 @@
         <w:pStyle w:val="FirstParagraph"/>
       </w:pPr>
       <w:r>
-        <w:t xml:space="preserve">This reflection creates a 2n × 2n matrix. This data is then stacked column-wise before entering into the quadratic forms.</w:t>
+        <w:t xml:space="preserve">This reflection creates a</w:t>
+      </w:r>
+      <w:r>
+        <w:t xml:space="preserve"> </w:t>
+      </w:r>
+      <m:oMath>
+        <m:r>
+          <m:t>2</m:t>
+        </m:r>
+        <m:r>
+          <m:t>n</m:t>
+        </m:r>
+        <m:r>
+          <m:rPr>
+            <m:sty m:val="p"/>
+          </m:rPr>
+          <m:t>×</m:t>
+        </m:r>
+        <m:r>
+          <m:t>2</m:t>
+        </m:r>
+        <m:r>
+          <m:t>n</m:t>
+        </m:r>
+      </m:oMath>
+      <w:r>
+        <w:t xml:space="preserve"> </w:t>
+      </w:r>
+      <w:r>
+        <w:t xml:space="preserve">matrix. The matrix is then stacked in lexicographic order before entering into the quadratic forms.</w:t>
       </w:r>
     </w:p>
     <w:bookmarkEnd w:id="45"/>

</xml_diff>

<commit_message>
Updating the description of the cholesky algorithms in the appendix
</commit_message>
<xml_diff>
--- a/docs/index.docx
+++ b/docs/index.docx
@@ -15343,7 +15343,7 @@
     </w:p>
     <w:bookmarkEnd w:id="47"/>
     <w:bookmarkEnd w:id="48"/>
-    <w:bookmarkStart w:id="62" w:name="appendix"/>
+    <w:bookmarkStart w:id="60" w:name="appendix"/>
     <w:p>
       <w:pPr>
         <w:pStyle w:val="Heading1"/>
@@ -15352,7 +15352,7 @@
         <w:t xml:space="preserve">Appendix</w:t>
       </w:r>
     </w:p>
-    <w:bookmarkStart w:id="61" w:name="cholesky-methods"/>
+    <w:bookmarkStart w:id="59" w:name="cholesky-methods"/>
     <w:p>
       <w:pPr>
         <w:pStyle w:val="Heading2"/>
@@ -15369,7 +15369,7 @@
         <w:t xml:space="preserve">Standard methods of evaluating multivariate normal densities using the Cholesky decomposition were implemented to compare with the new methods for benchmarking.</w:t>
       </w:r>
     </w:p>
-    <w:bookmarkStart w:id="53" w:name="unscaled-precision-matrix"/>
+    <w:bookmarkStart w:id="52" w:name="unscaled-precision-matrix"/>
     <w:p>
       <w:pPr>
         <w:pStyle w:val="Heading3"/>
@@ -15688,80 +15688,7 @@
       </w:r>
     </w:p>
     <w:bookmarkEnd w:id="49"/>
-    <w:bookmarkStart w:id="50" w:name="cholesky-decomposition"/>
-    <w:p>
-      <w:pPr>
-        <w:pStyle w:val="Heading4"/>
-      </w:pPr>
-      <w:r>
-        <w:t xml:space="preserve">Cholesky Decomposition</w:t>
-      </w:r>
-    </w:p>
-    <w:p>
-      <w:pPr>
-        <w:pStyle w:val="FirstParagraph"/>
-      </w:pPr>
-      <w:r>
-        <w:t xml:space="preserve">We compute the Cholesky decomposition of</w:t>
-      </w:r>
-      <w:r>
-        <w:t xml:space="preserve"> </w:t>
-      </w:r>
-      <m:oMath>
-        <m:r>
-          <m:t>Q</m:t>
-        </m:r>
-      </m:oMath>
-      <w:r>
-        <w:t xml:space="preserve">:</w:t>
-      </w:r>
-    </w:p>
-    <w:p>
-      <w:pPr>
-        <w:pStyle w:val="BodyText"/>
-      </w:pPr>
-      <m:oMathPara>
-        <m:oMathParaPr>
-          <m:jc m:val="center"/>
-        </m:oMathParaPr>
-        <m:oMath>
-          <m:r>
-            <m:t>Q</m:t>
-          </m:r>
-          <m:r>
-            <m:rPr>
-              <m:sty m:val="p"/>
-            </m:rPr>
-            <m:t>=</m:t>
-          </m:r>
-          <m:r>
-            <m:t>L</m:t>
-          </m:r>
-          <m:sSup>
-            <m:e>
-              <m:r>
-                <m:t>L</m:t>
-              </m:r>
-            </m:e>
-            <m:sup>
-              <m:r>
-                <m:t>T</m:t>
-              </m:r>
-            </m:sup>
-          </m:sSup>
-        </m:oMath>
-      </m:oMathPara>
-    </w:p>
-    <w:p>
-      <w:pPr>
-        <w:pStyle w:val="FirstParagraph"/>
-      </w:pPr>
-      <w:r>
-        <w:t xml:space="preserve">where L is a lower triangular matrix.</w:t>
-      </w:r>
-    </w:p>
-    <w:bookmarkEnd w:id="50"/>
-    <w:bookmarkStart w:id="51" w:name="density-computation"/>
+    <w:bookmarkStart w:id="50" w:name="density-computation"/>
     <w:p>
       <w:pPr>
         <w:pStyle w:val="Heading4"/>
@@ -15815,7 +15742,7 @@
         </m:sSup>
       </m:oMath>
       <w:r>
-        <w:t xml:space="preserve">. The key insight is that we can efficiently compute log-determinant,</w:t>
+        <w:t xml:space="preserve">. We can efficiently compute the log-determinant,</w:t>
       </w:r>
       <w:r>
         <w:t xml:space="preserve"> </w:t>
@@ -15933,7 +15860,39 @@
         </m:sSup>
       </m:oMath>
       <w:r>
-        <w:t xml:space="preserve">. We make use of the facts that</w:t>
+        <w:t xml:space="preserve">. To do this, we compute the Cholesky decomposition,</w:t>
+      </w:r>
+      <w:r>
+        <w:t xml:space="preserve"> </w:t>
+      </w:r>
+      <m:oMath>
+        <m:r>
+          <m:t>Q</m:t>
+        </m:r>
+        <m:r>
+          <m:rPr>
+            <m:sty m:val="p"/>
+          </m:rPr>
+          <m:t>=</m:t>
+        </m:r>
+        <m:r>
+          <m:t>L</m:t>
+        </m:r>
+        <m:sSup>
+          <m:e>
+            <m:r>
+              <m:t>L</m:t>
+            </m:r>
+          </m:e>
+          <m:sup>
+            <m:r>
+              <m:t>T</m:t>
+            </m:r>
+          </m:sup>
+        </m:sSup>
+      </m:oMath>
+      <w:r>
+        <w:t xml:space="preserve">, where L is a lower triangular matrix, and make use of the following equations:</w:t>
       </w:r>
     </w:p>
     <w:p>
@@ -16124,14 +16083,6 @@
       <w:pPr>
         <w:pStyle w:val="FirstParagraph"/>
       </w:pPr>
-      <w:r>
-        <w:t xml:space="preserve">and</w:t>
-      </w:r>
-    </w:p>
-    <w:p>
-      <w:pPr>
-        <w:pStyle w:val="BodyText"/>
-      </w:pPr>
       <m:oMathPara>
         <m:oMathParaPr>
           <m:jc m:val="center"/>
@@ -16578,7 +16529,7 @@
                   <m:rPr>
                     <m:sty m:val="p"/>
                   </m:rPr>
-                  <m:t>,</m:t>
+                  <m:t>.</m:t>
                 </m:r>
               </m:e>
             </m:mr>
@@ -16586,50 +16537,8 @@
         </m:oMath>
       </m:oMathPara>
     </w:p>
-    <w:p>
-      <w:pPr>
-        <w:pStyle w:val="FirstParagraph"/>
-      </w:pPr>
-      <w:r>
-        <w:t xml:space="preserve">to efficiently calculate the quadratic form using only the Cholesky factor of</w:t>
-      </w:r>
-      <w:r>
-        <w:t xml:space="preserve"> </w:t>
-      </w:r>
-      <m:oMath>
-        <m:r>
-          <m:t>Q</m:t>
-        </m:r>
-      </m:oMath>
-      <w:r>
-        <w:t xml:space="preserve"> </w:t>
-      </w:r>
-      <w:r>
-        <w:t xml:space="preserve">instead of forming the matrix</w:t>
-      </w:r>
-      <w:r>
-        <w:t xml:space="preserve"> </w:t>
-      </w:r>
-      <m:oMath>
-        <m:sSup>
-          <m:e>
-            <m:r>
-              <m:t>Q</m:t>
-            </m:r>
-          </m:e>
-          <m:sup>
-            <m:r>
-              <m:t>ν</m:t>
-            </m:r>
-          </m:sup>
-        </m:sSup>
-      </m:oMath>
-      <w:r>
-        <w:t xml:space="preserve">.</w:t>
-      </w:r>
-    </w:p>
-    <w:bookmarkEnd w:id="51"/>
-    <w:bookmarkStart w:id="52" w:name="algorithm"/>
+    <w:bookmarkEnd w:id="50"/>
+    <w:bookmarkStart w:id="51" w:name="algorithm"/>
     <w:p>
       <w:pPr>
         <w:pStyle w:val="Heading4"/>
@@ -17309,9 +17218,9 @@
         </m:d>
       </m:oMath>
     </w:p>
+    <w:bookmarkEnd w:id="51"/>
     <w:bookmarkEnd w:id="52"/>
-    <w:bookmarkEnd w:id="53"/>
-    <w:bookmarkStart w:id="60" w:name="scaled-precision-matrix"/>
+    <w:bookmarkStart w:id="58" w:name="scaled-precision-matrix"/>
     <w:p>
       <w:pPr>
         <w:pStyle w:val="Heading3"/>
@@ -17320,7 +17229,7 @@
         <w:t xml:space="preserve">Scaled Precision Matrix</w:t>
       </w:r>
     </w:p>
-    <w:bookmarkStart w:id="54" w:name="precision-matrix-construction-1"/>
+    <w:bookmarkStart w:id="53" w:name="precision-matrix-construction-1"/>
     <w:p>
       <w:pPr>
         <w:pStyle w:val="Heading4"/>
@@ -17850,152 +17759,14 @@
         </m:oMath>
       </m:oMathPara>
     </w:p>
-    <w:bookmarkEnd w:id="54"/>
-    <w:bookmarkStart w:id="55" w:name="cholesky-decomposition-1"/>
+    <w:bookmarkEnd w:id="53"/>
+    <w:bookmarkStart w:id="54" w:name="Xc93962c61ba1b99e9299dd86269107a651e35ba"/>
     <w:p>
       <w:pPr>
         <w:pStyle w:val="Heading4"/>
       </w:pPr>
       <w:r>
-        <w:t xml:space="preserve">Cholesky Decomposition</w:t>
-      </w:r>
-    </w:p>
-    <w:p>
-      <w:pPr>
-        <w:pStyle w:val="FirstParagraph"/>
-      </w:pPr>
-      <w:r>
-        <w:t xml:space="preserve">We compute the Cholesky decomposition of</w:t>
-      </w:r>
-      <w:r>
-        <w:t xml:space="preserve"> </w:t>
-      </w:r>
-      <m:oMath>
-        <m:r>
-          <m:t>Q</m:t>
-        </m:r>
-      </m:oMath>
-      <w:r>
-        <w:t xml:space="preserve">:</w:t>
-      </w:r>
-    </w:p>
-    <w:p>
-      <w:pPr>
-        <w:pStyle w:val="BodyText"/>
-      </w:pPr>
-      <m:oMathPara>
-        <m:oMathParaPr>
-          <m:jc m:val="center"/>
-        </m:oMathParaPr>
-        <m:oMath>
-          <m:r>
-            <m:t>Q</m:t>
-          </m:r>
-          <m:r>
-            <m:rPr>
-              <m:sty m:val="p"/>
-            </m:rPr>
-            <m:t>=</m:t>
-          </m:r>
-          <m:r>
-            <m:t>L</m:t>
-          </m:r>
-          <m:sSup>
-            <m:e>
-              <m:r>
-                <m:t>L</m:t>
-              </m:r>
-            </m:e>
-            <m:sup>
-              <m:r>
-                <m:t>T</m:t>
-              </m:r>
-            </m:sup>
-          </m:sSup>
-        </m:oMath>
-      </m:oMathPara>
-    </w:p>
-    <w:p>
-      <w:pPr>
-        <w:pStyle w:val="FirstParagraph"/>
-      </w:pPr>
-      <w:r>
-        <w:t xml:space="preserve">where L is a lower triangular matrix.</w:t>
-      </w:r>
-    </w:p>
-    <w:bookmarkEnd w:id="55"/>
-    <w:bookmarkStart w:id="56" w:name="Xc93962c61ba1b99e9299dd86269107a651e35ba"/>
-    <w:p>
-      <w:pPr>
-        <w:pStyle w:val="Heading4"/>
-      </w:pPr>
-      <w:r>
         <w:t xml:space="preserve">Efficient Computation of Scaling Matrix D</w:t>
-      </w:r>
-    </w:p>
-    <w:p>
-      <w:pPr>
-        <w:pStyle w:val="FirstParagraph"/>
-      </w:pPr>
-      <w:r>
-        <w:t xml:space="preserve">Computing</w:t>
-      </w:r>
-      <w:r>
-        <w:t xml:space="preserve"> </w:t>
-      </w:r>
-      <m:oMath>
-        <m:r>
-          <m:t>D</m:t>
-        </m:r>
-      </m:oMath>
-      <w:r>
-        <w:t xml:space="preserve"> </w:t>
-      </w:r>
-      <w:r>
-        <w:t xml:space="preserve">directly would require inverting</w:t>
-      </w:r>
-      <w:r>
-        <w:t xml:space="preserve"> </w:t>
-      </w:r>
-      <m:oMath>
-        <m:sSup>
-          <m:e>
-            <m:r>
-              <m:t>Q</m:t>
-            </m:r>
-          </m:e>
-          <m:sup>
-            <m:r>
-              <m:t>ν</m:t>
-            </m:r>
-            <m:r>
-              <m:rPr>
-                <m:sty m:val="p"/>
-              </m:rPr>
-              <m:t>+</m:t>
-            </m:r>
-            <m:r>
-              <m:t>1</m:t>
-            </m:r>
-          </m:sup>
-        </m:sSup>
-      </m:oMath>
-      <w:r>
-        <w:t xml:space="preserve">, which is computationally expensive. Instead, we can efficiently compute</w:t>
-      </w:r>
-      <w:r>
-        <w:t xml:space="preserve"> </w:t>
-      </w:r>
-      <m:oMath>
-        <m:r>
-          <m:t>D</m:t>
-        </m:r>
-      </m:oMath>
-      <w:r>
-        <w:t xml:space="preserve"> </w:t>
-      </w:r>
-      <w:r>
-        <w:t xml:space="preserve">using the following steps:</w:t>
       </w:r>
     </w:p>
     <w:p>
@@ -18438,84 +18209,14 @@
         </m:r>
       </m:oMath>
     </w:p>
+    <w:bookmarkEnd w:id="54"/>
+    <w:bookmarkStart w:id="55" w:name="log-determinant"/>
     <w:p>
       <w:pPr>
-        <w:pStyle w:val="FirstParagraph"/>
-      </w:pPr>
-      <w:r>
-        <w:t xml:space="preserve">This gives us the matrix D without having to explicitly invert the matrix Q.</w:t>
-      </w:r>
-    </w:p>
-    <w:bookmarkEnd w:id="56"/>
-    <w:bookmarkStart w:id="57" w:name="log-determinant"/>
-    <w:p>
-      <w:pPr>
         <w:pStyle w:val="Heading4"/>
       </w:pPr>
       <w:r>
         <w:t xml:space="preserve">Log determinant</w:t>
-      </w:r>
-    </w:p>
-    <w:p>
-      <w:pPr>
-        <w:pStyle w:val="FirstParagraph"/>
-      </w:pPr>
-      <w:r>
-        <w:t xml:space="preserve">The log determinant of the scaled precision matrix</w:t>
-      </w:r>
-      <w:r>
-        <w:t xml:space="preserve"> </w:t>
-      </w:r>
-      <m:oMath>
-        <m:acc>
-          <m:accPr>
-            <m:chr m:val="̃"/>
-          </m:accPr>
-          <m:e>
-            <m:r>
-              <m:t>Q</m:t>
-            </m:r>
-          </m:e>
-        </m:acc>
-        <m:r>
-          <m:rPr>
-            <m:sty m:val="p"/>
-          </m:rPr>
-          <m:t>=</m:t>
-        </m:r>
-        <m:r>
-          <m:t>D</m:t>
-        </m:r>
-        <m:sSup>
-          <m:e>
-            <m:r>
-              <m:t>Q</m:t>
-            </m:r>
-          </m:e>
-          <m:sup>
-            <m:r>
-              <m:t>ν</m:t>
-            </m:r>
-            <m:r>
-              <m:rPr>
-                <m:sty m:val="p"/>
-              </m:rPr>
-              <m:t>+</m:t>
-            </m:r>
-            <m:r>
-              <m:t>1</m:t>
-            </m:r>
-          </m:sup>
-        </m:sSup>
-        <m:r>
-          <m:t>D</m:t>
-        </m:r>
-      </m:oMath>
-      <w:r>
-        <w:t xml:space="preserve"> </w:t>
-      </w:r>
-      <w:r>
-        <w:t xml:space="preserve">can be computed efficiently using the following steps:</w:t>
       </w:r>
     </w:p>
     <w:p>
@@ -19273,143 +18974,14 @@
         </m:d>
       </m:oMath>
     </w:p>
+    <w:bookmarkEnd w:id="55"/>
+    <w:bookmarkStart w:id="56" w:name="quadratic-form"/>
     <w:p>
       <w:pPr>
-        <w:pStyle w:val="FirstParagraph"/>
-      </w:pPr>
-      <w:r>
-        <w:t xml:space="preserve">This allows us to compute the log determinant efficiently without explicitly forming</w:t>
-      </w:r>
-      <w:r>
-        <w:t xml:space="preserve"> </w:t>
-      </w:r>
-      <m:oMath>
-        <m:sSup>
-          <m:e>
-            <m:r>
-              <m:t>Q</m:t>
-            </m:r>
-          </m:e>
-          <m:sup>
-            <m:r>
-              <m:t>ν</m:t>
-            </m:r>
-            <m:r>
-              <m:rPr>
-                <m:sty m:val="p"/>
-              </m:rPr>
-              <m:t>+</m:t>
-            </m:r>
-            <m:r>
-              <m:t>1</m:t>
-            </m:r>
-          </m:sup>
-        </m:sSup>
-      </m:oMath>
-      <w:r>
-        <w:t xml:space="preserve"> </w:t>
-      </w:r>
-      <w:r>
-        <w:t xml:space="preserve">or its inverse.</w:t>
-      </w:r>
-    </w:p>
-    <w:bookmarkEnd w:id="57"/>
-    <w:bookmarkStart w:id="58" w:name="quadratic-form"/>
-    <w:p>
-      <w:pPr>
         <w:pStyle w:val="Heading4"/>
       </w:pPr>
       <w:r>
         <w:t xml:space="preserve">Quadratic Form</w:t>
-      </w:r>
-    </w:p>
-    <w:p>
-      <w:pPr>
-        <w:pStyle w:val="FirstParagraph"/>
-      </w:pPr>
-      <w:r>
-        <w:t xml:space="preserve">For the quadratic form</w:t>
-      </w:r>
-      <w:r>
-        <w:t xml:space="preserve"> </w:t>
-      </w:r>
-      <m:oMath>
-        <m:sSup>
-          <m:e>
-            <m:r>
-              <m:t>z</m:t>
-            </m:r>
-          </m:e>
-          <m:sup>
-            <m:r>
-              <m:t>T</m:t>
-            </m:r>
-          </m:sup>
-        </m:sSup>
-        <m:acc>
-          <m:accPr>
-            <m:chr m:val="̃"/>
-          </m:accPr>
-          <m:e>
-            <m:r>
-              <m:t>Q</m:t>
-            </m:r>
-          </m:e>
-        </m:acc>
-        <m:r>
-          <m:t>z</m:t>
-        </m:r>
-      </m:oMath>
-      <w:r>
-        <w:t xml:space="preserve">, where</w:t>
-      </w:r>
-      <w:r>
-        <w:t xml:space="preserve"> </w:t>
-      </w:r>
-      <m:oMath>
-        <m:r>
-          <m:t>z</m:t>
-        </m:r>
-        <m:r>
-          <m:rPr>
-            <m:sty m:val="p"/>
-          </m:rPr>
-          <m:t>=</m:t>
-        </m:r>
-        <m:sSup>
-          <m:e>
-            <m:r>
-              <m:t>Φ</m:t>
-            </m:r>
-          </m:e>
-          <m:sup>
-            <m:r>
-              <m:rPr>
-                <m:sty m:val="p"/>
-              </m:rPr>
-              <m:t>−</m:t>
-            </m:r>
-            <m:r>
-              <m:t>1</m:t>
-            </m:r>
-          </m:sup>
-        </m:sSup>
-        <m:d>
-          <m:dPr>
-            <m:begChr m:val="("/>
-            <m:endChr m:val=")"/>
-            <m:sepChr m:val=""/>
-            <m:grow/>
-          </m:dPr>
-          <m:e>
-            <m:r>
-              <m:t>u</m:t>
-            </m:r>
-          </m:e>
-        </m:d>
-      </m:oMath>
-      <w:r>
-        <w:t xml:space="preserve">, we can use the following steps:</w:t>
       </w:r>
     </w:p>
     <w:p>
@@ -19664,7 +19236,7 @@
         </w:numPr>
       </w:pPr>
       <w:r>
-        <w:t xml:space="preserve">Now we need to compute</w:t>
+        <w:t xml:space="preserve">Now we compute</w:t>
       </w:r>
       <w:r>
         <w:t xml:space="preserve"> </w:t>
@@ -19708,611 +19280,36 @@
         </m:r>
       </m:oMath>
       <w:r>
-        <w:t xml:space="preserve">. We can do this efficiently using the Cholesky factor L:</w:t>
+        <w:t xml:space="preserve"> </w:t>
+      </w:r>
+      <w:r>
+        <w:t xml:space="preserve">as in the unscaled case.</w:t>
+      </w:r>
+    </w:p>
+    <w:bookmarkEnd w:id="56"/>
+    <w:bookmarkStart w:id="57" w:name="algorithm-1"/>
+    <w:p>
+      <w:pPr>
+        <w:pStyle w:val="Heading4"/>
+      </w:pPr>
+      <w:r>
+        <w:t xml:space="preserve">Algorithm</w:t>
       </w:r>
     </w:p>
     <w:p>
       <w:pPr>
-        <w:pStyle w:val="Compact"/>
-        <w:numPr>
-          <w:ilvl w:val="1"/>
-          <w:numId w:val="1016"/>
-        </w:numPr>
-      </w:pPr>
-      <w:r>
-        <w:t xml:space="preserve">For</w:t>
-      </w:r>
-      <w:r>
-        <w:t xml:space="preserve"> </w:t>
-      </w:r>
-      <m:oMath>
-        <m:r>
-          <m:t>ν</m:t>
-        </m:r>
-        <m:r>
-          <m:rPr>
-            <m:sty m:val="p"/>
-          </m:rPr>
-          <m:t>=</m:t>
-        </m:r>
-        <m:r>
-          <m:t>0</m:t>
-        </m:r>
-      </m:oMath>
-      <w:r>
-        <w:t xml:space="preserve">:</w:t>
-      </w:r>
-      <w:r>
-        <w:t xml:space="preserve"> </w:t>
-      </w:r>
-      <m:oMath>
-        <m:sSup>
-          <m:e>
-            <m:r>
-              <m:t>y</m:t>
-            </m:r>
-          </m:e>
-          <m:sup>
-            <m:r>
-              <m:t>T</m:t>
-            </m:r>
-          </m:sup>
-        </m:sSup>
-        <m:r>
-          <m:t>Q</m:t>
-        </m:r>
-        <m:r>
-          <m:t>y</m:t>
-        </m:r>
-        <m:r>
-          <m:rPr>
-            <m:sty m:val="p"/>
-          </m:rPr>
-          <m:t>=</m:t>
-        </m:r>
-        <m:d>
-          <m:dPr>
-            <m:begChr m:val="|"/>
-            <m:endChr m:val="|"/>
-            <m:sepChr m:val=""/>
-            <m:grow/>
-          </m:dPr>
-          <m:e/>
-        </m:d>
-        <m:sSup>
-          <m:e>
-            <m:r>
-              <m:t>L</m:t>
-            </m:r>
-          </m:e>
-          <m:sup>
-            <m:r>
-              <m:t>T</m:t>
-            </m:r>
-          </m:sup>
-        </m:sSup>
-        <m:r>
-          <m:t>y</m:t>
-        </m:r>
-        <m:sSubSup>
-          <m:e>
-            <m:d>
-              <m:dPr>
-                <m:begChr m:val="|"/>
-                <m:endChr m:val="|"/>
-                <m:sepChr m:val=""/>
-                <m:grow/>
-              </m:dPr>
-              <m:e/>
-            </m:d>
-          </m:e>
-          <m:sub>
-            <m:r>
-              <m:t>2</m:t>
-            </m:r>
-          </m:sub>
-          <m:sup>
-            <m:r>
-              <m:t>2</m:t>
-            </m:r>
-          </m:sup>
-        </m:sSubSup>
-      </m:oMath>
-    </w:p>
-    <w:p>
-      <w:pPr>
-        <w:pStyle w:val="Compact"/>
-        <w:numPr>
-          <w:ilvl w:val="1"/>
-          <w:numId w:val="1016"/>
-        </w:numPr>
-      </w:pPr>
-      <w:r>
-        <w:t xml:space="preserve">For</w:t>
-      </w:r>
-      <w:r>
-        <w:t xml:space="preserve"> </w:t>
-      </w:r>
-      <m:oMath>
-        <m:r>
-          <m:t>ν</m:t>
-        </m:r>
-        <m:r>
-          <m:rPr>
-            <m:sty m:val="p"/>
-          </m:rPr>
-          <m:t>=</m:t>
-        </m:r>
-        <m:r>
-          <m:t>1</m:t>
-        </m:r>
-      </m:oMath>
-      <w:r>
-        <w:t xml:space="preserve">:</w:t>
-      </w:r>
-      <w:r>
-        <w:t xml:space="preserve"> </w:t>
-      </w:r>
-      <m:oMath>
-        <m:sSup>
-          <m:e>
-            <m:r>
-              <m:t>y</m:t>
-            </m:r>
-          </m:e>
-          <m:sup>
-            <m:r>
-              <m:t>T</m:t>
-            </m:r>
-          </m:sup>
-        </m:sSup>
-        <m:sSup>
-          <m:e>
-            <m:r>
-              <m:t>Q</m:t>
-            </m:r>
-          </m:e>
-          <m:sup>
-            <m:r>
-              <m:t>2</m:t>
-            </m:r>
-          </m:sup>
-        </m:sSup>
-        <m:r>
-          <m:t>y</m:t>
-        </m:r>
-        <m:r>
-          <m:rPr>
-            <m:sty m:val="p"/>
-          </m:rPr>
-          <m:t>=</m:t>
-        </m:r>
-        <m:d>
-          <m:dPr>
-            <m:begChr m:val="|"/>
-            <m:endChr m:val="|"/>
-            <m:sepChr m:val=""/>
-            <m:grow/>
-          </m:dPr>
-          <m:e/>
-        </m:d>
-        <m:r>
-          <m:t>L</m:t>
-        </m:r>
-        <m:sSup>
-          <m:e>
-            <m:r>
-              <m:t>L</m:t>
-            </m:r>
-          </m:e>
-          <m:sup>
-            <m:r>
-              <m:t>T</m:t>
-            </m:r>
-          </m:sup>
-        </m:sSup>
-        <m:r>
-          <m:t>y</m:t>
-        </m:r>
-        <m:sSubSup>
-          <m:e>
-            <m:d>
-              <m:dPr>
-                <m:begChr m:val="|"/>
-                <m:endChr m:val="|"/>
-                <m:sepChr m:val=""/>
-                <m:grow/>
-              </m:dPr>
-              <m:e/>
-            </m:d>
-          </m:e>
-          <m:sub>
-            <m:r>
-              <m:t>2</m:t>
-            </m:r>
-          </m:sub>
-          <m:sup>
-            <m:r>
-              <m:t>2</m:t>
-            </m:r>
-          </m:sup>
-        </m:sSubSup>
-      </m:oMath>
-    </w:p>
-    <w:p>
-      <w:pPr>
-        <w:pStyle w:val="Compact"/>
-        <w:numPr>
-          <w:ilvl w:val="1"/>
-          <w:numId w:val="1016"/>
-        </w:numPr>
-      </w:pPr>
-      <w:r>
-        <w:t xml:space="preserve">For</w:t>
-      </w:r>
-      <w:r>
-        <w:t xml:space="preserve"> </w:t>
-      </w:r>
-      <m:oMath>
-        <m:r>
-          <m:t>ν</m:t>
-        </m:r>
-        <m:r>
-          <m:rPr>
-            <m:sty m:val="p"/>
-          </m:rPr>
-          <m:t>=</m:t>
-        </m:r>
-        <m:r>
-          <m:t>2</m:t>
-        </m:r>
-      </m:oMath>
-      <w:r>
-        <w:t xml:space="preserve">:</w:t>
-      </w:r>
-      <w:r>
-        <w:t xml:space="preserve"> </w:t>
-      </w:r>
-      <m:oMath>
-        <m:sSup>
-          <m:e>
-            <m:r>
-              <m:t>y</m:t>
-            </m:r>
-          </m:e>
-          <m:sup>
-            <m:r>
-              <m:t>T</m:t>
-            </m:r>
-          </m:sup>
-        </m:sSup>
-        <m:sSup>
-          <m:e>
-            <m:r>
-              <m:t>Q</m:t>
-            </m:r>
-          </m:e>
-          <m:sup>
-            <m:r>
-              <m:t>3</m:t>
-            </m:r>
-          </m:sup>
-        </m:sSup>
-        <m:r>
-          <m:t>y</m:t>
-        </m:r>
-        <m:r>
-          <m:rPr>
-            <m:sty m:val="p"/>
-          </m:rPr>
-          <m:t>=</m:t>
-        </m:r>
-        <m:d>
-          <m:dPr>
-            <m:begChr m:val="|"/>
-            <m:endChr m:val="|"/>
-            <m:sepChr m:val=""/>
-            <m:grow/>
-          </m:dPr>
-          <m:e/>
-        </m:d>
-        <m:sSup>
-          <m:e>
-            <m:r>
-              <m:t>L</m:t>
-            </m:r>
-          </m:e>
-          <m:sup>
-            <m:r>
-              <m:t>T</m:t>
-            </m:r>
-          </m:sup>
-        </m:sSup>
-        <m:r>
-          <m:t>L</m:t>
-        </m:r>
-        <m:sSup>
-          <m:e>
-            <m:r>
-              <m:t>L</m:t>
-            </m:r>
-          </m:e>
-          <m:sup>
-            <m:r>
-              <m:t>T</m:t>
-            </m:r>
-          </m:sup>
-        </m:sSup>
-        <m:r>
-          <m:t>y</m:t>
-        </m:r>
-        <m:sSubSup>
-          <m:e>
-            <m:d>
-              <m:dPr>
-                <m:begChr m:val="|"/>
-                <m:endChr m:val="|"/>
-                <m:sepChr m:val=""/>
-                <m:grow/>
-              </m:dPr>
-              <m:e/>
-            </m:d>
-          </m:e>
-          <m:sub>
-            <m:r>
-              <m:t>2</m:t>
-            </m:r>
-          </m:sub>
-          <m:sup>
-            <m:r>
-              <m:t>2</m:t>
-            </m:r>
-          </m:sup>
-        </m:sSubSup>
-      </m:oMath>
+        <w:pStyle w:val="FirstParagraph"/>
+      </w:pPr>
+      <w:r>
+        <w:t xml:space="preserve">Putting it all together, here’s the algorithm for computing the log-density of the Gaussian copula using the scaled precision matrix:</w:t>
+      </w:r>
     </w:p>
     <w:p>
       <w:pPr>
         <w:pStyle w:val="Compact"/>
         <w:numPr>
           <w:ilvl w:val="0"/>
-          <w:numId w:val="1015"/>
-        </w:numPr>
-      </w:pPr>
-      <w:r>
-        <w:t xml:space="preserve">In general, we can compute this as follows:</w:t>
-      </w:r>
-    </w:p>
-    <w:p>
-      <w:pPr>
-        <w:pStyle w:val="Compact"/>
-        <w:numPr>
-          <w:ilvl w:val="1"/>
-          <w:numId w:val="1017"/>
-        </w:numPr>
-      </w:pPr>
-      <w:r>
-        <w:t xml:space="preserve">Initialize</w:t>
-      </w:r>
-      <w:r>
-        <w:t xml:space="preserve"> </w:t>
-      </w:r>
-      <m:oMath>
-        <m:r>
-          <m:t>y</m:t>
-        </m:r>
-        <m:r>
-          <m:rPr>
-            <m:sty m:val="p"/>
-          </m:rPr>
-          <m:t>=</m:t>
-        </m:r>
-        <m:r>
-          <m:t>D</m:t>
-        </m:r>
-        <m:r>
-          <m:t>z</m:t>
-        </m:r>
-      </m:oMath>
-    </w:p>
-    <w:p>
-      <w:pPr>
-        <w:pStyle w:val="Compact"/>
-        <w:numPr>
-          <w:ilvl w:val="1"/>
-          <w:numId w:val="1017"/>
-        </w:numPr>
-      </w:pPr>
-      <w:r>
-        <w:t xml:space="preserve">For j from 0 to</w:t>
-      </w:r>
-      <w:r>
-        <w:t xml:space="preserve"> </w:t>
-      </w:r>
-      <m:oMath>
-        <m:r>
-          <m:t>ν</m:t>
-        </m:r>
-      </m:oMath>
-      <w:r>
-        <w:t xml:space="preserve">:</w:t>
-      </w:r>
-    </w:p>
-    <w:p>
-      <w:pPr>
-        <w:pStyle w:val="Compact"/>
-        <w:numPr>
-          <w:ilvl w:val="2"/>
-          <w:numId w:val="1018"/>
-        </w:numPr>
-      </w:pPr>
-      <w:r>
-        <w:t xml:space="preserve">If j is even:</w:t>
-      </w:r>
-      <w:r>
-        <w:t xml:space="preserve"> </w:t>
-      </w:r>
-      <m:oMath>
-        <m:r>
-          <m:t>y</m:t>
-        </m:r>
-        <m:r>
-          <m:rPr>
-            <m:sty m:val="p"/>
-          </m:rPr>
-          <m:t>=</m:t>
-        </m:r>
-        <m:sSup>
-          <m:e>
-            <m:r>
-              <m:t>L</m:t>
-            </m:r>
-          </m:e>
-          <m:sup>
-            <m:r>
-              <m:t>T</m:t>
-            </m:r>
-          </m:sup>
-        </m:sSup>
-        <m:r>
-          <m:t>y</m:t>
-        </m:r>
-      </m:oMath>
-    </w:p>
-    <w:p>
-      <w:pPr>
-        <w:pStyle w:val="Compact"/>
-        <w:numPr>
-          <w:ilvl w:val="2"/>
-          <w:numId w:val="1018"/>
-        </w:numPr>
-      </w:pPr>
-      <w:r>
-        <w:t xml:space="preserve">If j is odd:</w:t>
-      </w:r>
-      <w:r>
-        <w:t xml:space="preserve"> </w:t>
-      </w:r>
-      <m:oMath>
-        <m:r>
-          <m:t>y</m:t>
-        </m:r>
-        <m:r>
-          <m:rPr>
-            <m:sty m:val="p"/>
-          </m:rPr>
-          <m:t>=</m:t>
-        </m:r>
-        <m:r>
-          <m:t>L</m:t>
-        </m:r>
-        <m:r>
-          <m:t>y</m:t>
-        </m:r>
-      </m:oMath>
-    </w:p>
-    <w:p>
-      <w:pPr>
-        <w:pStyle w:val="Compact"/>
-        <w:numPr>
-          <w:ilvl w:val="1"/>
-          <w:numId w:val="1017"/>
-        </w:numPr>
-      </w:pPr>
-      <w:r>
-        <w:t xml:space="preserve">Compute quadratic form</w:t>
-      </w:r>
-      <w:r>
-        <w:t xml:space="preserve"> </w:t>
-      </w:r>
-      <m:oMath>
-        <m:r>
-          <m:t>q</m:t>
-        </m:r>
-        <m:r>
-          <m:rPr>
-            <m:sty m:val="p"/>
-          </m:rPr>
-          <m:t>=</m:t>
-        </m:r>
-        <m:sSup>
-          <m:e>
-            <m:r>
-              <m:t>y</m:t>
-            </m:r>
-          </m:e>
-          <m:sup>
-            <m:r>
-              <m:t>T</m:t>
-            </m:r>
-          </m:sup>
-        </m:sSup>
-        <m:r>
-          <m:t>y</m:t>
-        </m:r>
-      </m:oMath>
-    </w:p>
-    <w:p>
-      <w:pPr>
-        <w:pStyle w:val="FirstParagraph"/>
-      </w:pPr>
-      <w:r>
-        <w:t xml:space="preserve">This approach allows us to compute the quadratic form efficiently without explicitly forming</w:t>
-      </w:r>
-      <w:r>
-        <w:t xml:space="preserve"> </w:t>
-      </w:r>
-      <m:oMath>
-        <m:sSup>
-          <m:e>
-            <m:r>
-              <m:t>Q</m:t>
-            </m:r>
-          </m:e>
-          <m:sup>
-            <m:r>
-              <m:t>ν</m:t>
-            </m:r>
-            <m:r>
-              <m:rPr>
-                <m:sty m:val="p"/>
-              </m:rPr>
-              <m:t>+</m:t>
-            </m:r>
-            <m:r>
-              <m:t>1</m:t>
-            </m:r>
-          </m:sup>
-        </m:sSup>
-      </m:oMath>
-      <w:r>
-        <w:t xml:space="preserve">.</w:t>
-      </w:r>
-    </w:p>
-    <w:bookmarkEnd w:id="58"/>
-    <w:bookmarkStart w:id="59" w:name="algorithm-1"/>
-    <w:p>
-      <w:pPr>
-        <w:pStyle w:val="Heading4"/>
-      </w:pPr>
-      <w:r>
-        <w:t xml:space="preserve">Algorithm</w:t>
-      </w:r>
-    </w:p>
-    <w:p>
-      <w:pPr>
-        <w:pStyle w:val="FirstParagraph"/>
-      </w:pPr>
-      <w:r>
-        <w:t xml:space="preserve">Putting it all together, here’s the algorithm for computing the log-density of the Gaussian copula using the scaled precision matrix:</w:t>
-      </w:r>
-    </w:p>
-    <w:p>
-      <w:pPr>
-        <w:pStyle w:val="Compact"/>
-        <w:numPr>
-          <w:ilvl w:val="0"/>
-          <w:numId w:val="1019"/>
+          <w:numId w:val="1016"/>
         </w:numPr>
       </w:pPr>
       <w:r>
@@ -20422,7 +19419,7 @@
         <w:pStyle w:val="Compact"/>
         <w:numPr>
           <w:ilvl w:val="0"/>
-          <w:numId w:val="1019"/>
+          <w:numId w:val="1016"/>
         </w:numPr>
       </w:pPr>
       <w:r>
@@ -20463,7 +19460,7 @@
         <w:pStyle w:val="Compact"/>
         <w:numPr>
           <w:ilvl w:val="0"/>
-          <w:numId w:val="1019"/>
+          <w:numId w:val="1016"/>
         </w:numPr>
       </w:pPr>
       <w:r>
@@ -20513,7 +19510,7 @@
         <w:pStyle w:val="Compact"/>
         <w:numPr>
           <w:ilvl w:val="0"/>
-          <w:numId w:val="1019"/>
+          <w:numId w:val="1016"/>
         </w:numPr>
       </w:pPr>
       <w:r>
@@ -20698,7 +19695,7 @@
         <w:pStyle w:val="Compact"/>
         <w:numPr>
           <w:ilvl w:val="0"/>
-          <w:numId w:val="1019"/>
+          <w:numId w:val="1016"/>
         </w:numPr>
       </w:pPr>
       <w:r>
@@ -20758,7 +19755,7 @@
         <w:pStyle w:val="Compact"/>
         <w:numPr>
           <w:ilvl w:val="1"/>
-          <w:numId w:val="1020"/>
+          <w:numId w:val="1017"/>
         </w:numPr>
       </w:pPr>
       <w:r>
@@ -20790,52 +19787,20 @@
         <w:pStyle w:val="Compact"/>
         <w:numPr>
           <w:ilvl w:val="1"/>
-          <w:numId w:val="1020"/>
+          <w:numId w:val="1017"/>
         </w:numPr>
       </w:pPr>
       <w:r>
-        <w:t xml:space="preserve">For j from 0 to</w:t>
+        <w:t xml:space="preserve">Compute</w:t>
       </w:r>
       <w:r>
         <w:t xml:space="preserve"> </w:t>
       </w:r>
       <m:oMath>
-        <m:r>
-          <m:t>ν</m:t>
-        </m:r>
-      </m:oMath>
-      <w:r>
-        <w:t xml:space="preserve">:</w:t>
-      </w:r>
-    </w:p>
-    <w:p>
-      <w:pPr>
-        <w:pStyle w:val="Compact"/>
-        <w:numPr>
-          <w:ilvl w:val="2"/>
-          <w:numId w:val="1021"/>
-        </w:numPr>
-      </w:pPr>
-      <w:r>
-        <w:t xml:space="preserve">If j is even:</w:t>
-      </w:r>
-      <w:r>
-        <w:t xml:space="preserve"> </w:t>
-      </w:r>
-      <m:oMath>
-        <m:r>
-          <m:t>y</m:t>
-        </m:r>
-        <m:r>
-          <m:rPr>
-            <m:sty m:val="p"/>
-          </m:rPr>
-          <m:t>=</m:t>
-        </m:r>
         <m:sSup>
           <m:e>
             <m:r>
-              <m:t>L</m:t>
+              <m:t>y</m:t>
             </m:r>
           </m:e>
           <m:sup>
@@ -20844,76 +19809,24 @@
             </m:r>
           </m:sup>
         </m:sSup>
-        <m:r>
-          <m:t>y</m:t>
-        </m:r>
-      </m:oMath>
-    </w:p>
-    <w:p>
-      <w:pPr>
-        <w:pStyle w:val="Compact"/>
-        <w:numPr>
-          <w:ilvl w:val="2"/>
-          <w:numId w:val="1021"/>
-        </w:numPr>
-      </w:pPr>
-      <w:r>
-        <w:t xml:space="preserve">If j is odd:</w:t>
-      </w:r>
-      <w:r>
-        <w:t xml:space="preserve"> </w:t>
-      </w:r>
-      <m:oMath>
-        <m:r>
-          <m:t>y</m:t>
-        </m:r>
-        <m:r>
-          <m:rPr>
-            <m:sty m:val="p"/>
-          </m:rPr>
-          <m:t>=</m:t>
-        </m:r>
-        <m:r>
-          <m:t>L</m:t>
-        </m:r>
-        <m:r>
-          <m:t>y</m:t>
-        </m:r>
-      </m:oMath>
-    </w:p>
-    <w:p>
-      <w:pPr>
-        <w:pStyle w:val="Compact"/>
-        <w:numPr>
-          <w:ilvl w:val="1"/>
-          <w:numId w:val="1020"/>
-        </w:numPr>
-      </w:pPr>
-      <w:r>
-        <w:t xml:space="preserve">Compute quadratic form</w:t>
-      </w:r>
-      <w:r>
-        <w:t xml:space="preserve"> </w:t>
-      </w:r>
-      <m:oMath>
-        <m:r>
-          <m:t>q</m:t>
-        </m:r>
-        <m:r>
-          <m:rPr>
-            <m:sty m:val="p"/>
-          </m:rPr>
-          <m:t>=</m:t>
-        </m:r>
         <m:sSup>
           <m:e>
             <m:r>
-              <m:t>y</m:t>
+              <m:t>Q</m:t>
             </m:r>
           </m:e>
           <m:sup>
             <m:r>
-              <m:t>T</m:t>
+              <m:t>ν</m:t>
+            </m:r>
+            <m:r>
+              <m:rPr>
+                <m:sty m:val="p"/>
+              </m:rPr>
+              <m:t>+</m:t>
+            </m:r>
+            <m:r>
+              <m:t>1</m:t>
             </m:r>
           </m:sup>
         </m:sSup>
@@ -20921,13 +19834,19 @@
           <m:t>y</m:t>
         </m:r>
       </m:oMath>
+      <w:r>
+        <w:t xml:space="preserve"> </w:t>
+      </w:r>
+      <w:r>
+        <w:t xml:space="preserve">as in the unscaled case.</w:t>
+      </w:r>
     </w:p>
     <w:p>
       <w:pPr>
         <w:pStyle w:val="Compact"/>
         <w:numPr>
           <w:ilvl w:val="0"/>
-          <w:numId w:val="1019"/>
+          <w:numId w:val="1016"/>
         </w:numPr>
       </w:pPr>
       <w:r>
@@ -21085,69 +20004,10 @@
         </m:d>
       </m:oMath>
     </w:p>
-    <w:p>
-      <w:pPr>
-        <w:pStyle w:val="FirstParagraph"/>
-      </w:pPr>
-      <w:r>
-        <w:t xml:space="preserve">This algorithm computes the Gaussian copula density using the scaled precision matrix, avoiding explicit formation or inversion of</w:t>
-      </w:r>
-      <w:r>
-        <w:t xml:space="preserve"> </w:t>
-      </w:r>
-      <m:oMath>
-        <m:acc>
-          <m:accPr>
-            <m:chr m:val="̃"/>
-          </m:accPr>
-          <m:e>
-            <m:r>
-              <m:t>Q</m:t>
-            </m:r>
-          </m:e>
-        </m:acc>
-        <m:r>
-          <m:rPr>
-            <m:sty m:val="p"/>
-          </m:rPr>
-          <m:t>=</m:t>
-        </m:r>
-        <m:r>
-          <m:t>D</m:t>
-        </m:r>
-        <m:sSup>
-          <m:e>
-            <m:r>
-              <m:t>Q</m:t>
-            </m:r>
-          </m:e>
-          <m:sup>
-            <m:r>
-              <m:t>ν</m:t>
-            </m:r>
-            <m:r>
-              <m:rPr>
-                <m:sty m:val="p"/>
-              </m:rPr>
-              <m:t>+</m:t>
-            </m:r>
-            <m:r>
-              <m:t>1</m:t>
-            </m:r>
-          </m:sup>
-        </m:sSup>
-        <m:r>
-          <m:t>D</m:t>
-        </m:r>
-      </m:oMath>
-      <w:r>
-        <w:t xml:space="preserve">.</w:t>
-      </w:r>
-    </w:p>
+    <w:bookmarkEnd w:id="57"/>
+    <w:bookmarkEnd w:id="58"/>
     <w:bookmarkEnd w:id="59"/>
     <w:bookmarkEnd w:id="60"/>
-    <w:bookmarkEnd w:id="61"/>
-    <w:bookmarkEnd w:id="62"/>
     <w:sectPr/>
   </w:body>
 </w:document>
@@ -22124,7 +20984,7 @@
     </w:lvlOverride>
   </w:num>
   <w:num w:numId="1016">
-    <w:abstractNumId w:val="99511"/>
+    <w:abstractNumId w:val="99411"/>
     <w:lvlOverride w:ilvl="0">
       <w:startOverride w:val="1"/>
     </w:lvlOverride>
@@ -22182,72 +21042,6 @@
     <w:lvlOverride w:ilvl="8">
       <w:startOverride w:val="1"/>
     </w:lvlOverride>
-  </w:num>
-  <w:num w:numId="1018">
-    <w:abstractNumId w:val="991"/>
-  </w:num>
-  <w:num w:numId="1019">
-    <w:abstractNumId w:val="99411"/>
-    <w:lvlOverride w:ilvl="0">
-      <w:startOverride w:val="1"/>
-    </w:lvlOverride>
-    <w:lvlOverride w:ilvl="1">
-      <w:startOverride w:val="1"/>
-    </w:lvlOverride>
-    <w:lvlOverride w:ilvl="2">
-      <w:startOverride w:val="1"/>
-    </w:lvlOverride>
-    <w:lvlOverride w:ilvl="3">
-      <w:startOverride w:val="1"/>
-    </w:lvlOverride>
-    <w:lvlOverride w:ilvl="4">
-      <w:startOverride w:val="1"/>
-    </w:lvlOverride>
-    <w:lvlOverride w:ilvl="5">
-      <w:startOverride w:val="1"/>
-    </w:lvlOverride>
-    <w:lvlOverride w:ilvl="6">
-      <w:startOverride w:val="1"/>
-    </w:lvlOverride>
-    <w:lvlOverride w:ilvl="7">
-      <w:startOverride w:val="1"/>
-    </w:lvlOverride>
-    <w:lvlOverride w:ilvl="8">
-      <w:startOverride w:val="1"/>
-    </w:lvlOverride>
-  </w:num>
-  <w:num w:numId="1020">
-    <w:abstractNumId w:val="99521"/>
-    <w:lvlOverride w:ilvl="0">
-      <w:startOverride w:val="1"/>
-    </w:lvlOverride>
-    <w:lvlOverride w:ilvl="1">
-      <w:startOverride w:val="1"/>
-    </w:lvlOverride>
-    <w:lvlOverride w:ilvl="2">
-      <w:startOverride w:val="1"/>
-    </w:lvlOverride>
-    <w:lvlOverride w:ilvl="3">
-      <w:startOverride w:val="1"/>
-    </w:lvlOverride>
-    <w:lvlOverride w:ilvl="4">
-      <w:startOverride w:val="1"/>
-    </w:lvlOverride>
-    <w:lvlOverride w:ilvl="5">
-      <w:startOverride w:val="1"/>
-    </w:lvlOverride>
-    <w:lvlOverride w:ilvl="6">
-      <w:startOverride w:val="1"/>
-    </w:lvlOverride>
-    <w:lvlOverride w:ilvl="7">
-      <w:startOverride w:val="1"/>
-    </w:lvlOverride>
-    <w:lvlOverride w:ilvl="8">
-      <w:startOverride w:val="1"/>
-    </w:lvlOverride>
-  </w:num>
-  <w:num w:numId="1021">
-    <w:abstractNumId w:val="991"/>
   </w:num>
 </w:numbering>
 </file>

</xml_diff>

<commit_message>
making the table locally in the paper instaed of pasting it in as markdown
</commit_message>
<xml_diff>
--- a/docs/index.docx
+++ b/docs/index.docx
@@ -152,16 +152,42 @@
         <w:t xml:space="preserve">2024-08-15</w:t>
       </w:r>
     </w:p>
-    <w:bookmarkStart w:id="22" w:name="introduction"/>
     <w:p>
       <w:pPr>
+        <w:pStyle w:val="FirstParagraph"/>
+      </w:pPr>
+      <w:r>
+        <w:rPr>
+          <w:vertAlign w:val="subscript"/>
+        </w:rPr>
+        <w:t xml:space="preserve">Source:</w:t>
+      </w:r>
+      <w:r>
+        <w:rPr>
+          <w:vertAlign w:val="subscript"/>
+        </w:rPr>
+        <w:t xml:space="preserve"> </w:t>
+      </w:r>
+      <w:hyperlink r:id="rId20">
+        <w:r>
+          <w:rPr>
+            <w:rStyle w:val="Hyperlink"/>
+            <w:vertAlign w:val="subscript"/>
+          </w:rPr>
+          <w:t xml:space="preserve">Article Notebook</w:t>
+        </w:r>
+      </w:hyperlink>
+    </w:p>
+    <w:bookmarkStart w:id="23" w:name="introduction"/>
+    <w:p>
+      <w:pPr>
         <w:pStyle w:val="Heading1"/>
       </w:pPr>
       <w:r>
         <w:t xml:space="preserve">Introduction</w:t>
       </w:r>
     </w:p>
-    <w:bookmarkStart w:id="20" w:name="problem-formulation"/>
+    <w:bookmarkStart w:id="21" w:name="problem-formulation"/>
     <w:p>
       <w:pPr>
         <w:pStyle w:val="Heading2"/>
@@ -528,8 +554,8 @@
         </m:d>
       </m:oMath>
     </w:p>
-    <w:bookmarkEnd w:id="20"/>
-    <w:bookmarkStart w:id="21" w:name="review"/>
+    <w:bookmarkEnd w:id="21"/>
+    <w:bookmarkStart w:id="22" w:name="review"/>
     <w:p>
       <w:pPr>
         <w:pStyle w:val="Heading2"/>
@@ -1898,9 +1924,9 @@
         <w:t xml:space="preserve">, making it particularly suitable for high-dimensional spatial data. In addition to the exact method, we show how the precision matrix can be approximated by a folded circulant matrix wich gives a large speed-up while preserving suitable boundary conditions.</w:t>
       </w:r>
     </w:p>
-    <w:bookmarkEnd w:id="21"/>
     <w:bookmarkEnd w:id="22"/>
-    <w:bookmarkStart w:id="45" w:name="methods"/>
+    <w:bookmarkEnd w:id="23"/>
+    <w:bookmarkStart w:id="46" w:name="methods"/>
     <w:p>
       <w:pPr>
         <w:pStyle w:val="Heading1"/>
@@ -1909,7 +1935,7 @@
         <w:t xml:space="preserve">Methods</w:t>
       </w:r>
     </w:p>
-    <w:bookmarkStart w:id="23" w:name="gaussian-copula-density-computation"/>
+    <w:bookmarkStart w:id="24" w:name="gaussian-copula-density-computation"/>
     <w:p>
       <w:pPr>
         <w:pStyle w:val="Heading2"/>
@@ -2609,8 +2635,8 @@
         <w:t xml:space="preserve">Our goal is to efficiently compute this log-density for large spatial fields.</w:t>
       </w:r>
     </w:p>
-    <w:bookmarkEnd w:id="23"/>
-    <w:bookmarkStart w:id="24" w:name="precision-matrix-structure"/>
+    <w:bookmarkEnd w:id="24"/>
+    <w:bookmarkStart w:id="25" w:name="precision-matrix-structure"/>
     <w:p>
       <w:pPr>
         <w:pStyle w:val="Heading2"/>
@@ -3362,8 +3388,8 @@
         <w:t xml:space="preserve">.</w:t>
       </w:r>
     </w:p>
-    <w:bookmarkEnd w:id="24"/>
-    <w:bookmarkStart w:id="29" w:name="computation-process"/>
+    <w:bookmarkEnd w:id="25"/>
+    <w:bookmarkStart w:id="30" w:name="computation-process"/>
     <w:p>
       <w:pPr>
         <w:pStyle w:val="Heading2"/>
@@ -3372,7 +3398,7 @@
         <w:t xml:space="preserve">Computation Process</w:t>
       </w:r>
     </w:p>
-    <w:bookmarkStart w:id="25" w:name="step-1-eigendecomposition-of-mathbfq_rho"/>
+    <w:bookmarkStart w:id="26" w:name="step-1-eigendecomposition-of-mathbfq_rho"/>
     <w:p>
       <w:pPr>
         <w:pStyle w:val="Heading3"/>
@@ -4152,8 +4178,8 @@
         <w:t xml:space="preserve">to iterate over each value and vector pair to compute the density without forming the larger matrix.</w:t>
       </w:r>
     </w:p>
-    <w:bookmarkEnd w:id="25"/>
-    <w:bookmarkStart w:id="26" w:name="Xc524b82979e122c8e4488df163522e91e226a2f"/>
+    <w:bookmarkEnd w:id="26"/>
+    <w:bookmarkStart w:id="27" w:name="Xc524b82979e122c8e4488df163522e91e226a2f"/>
     <w:p>
       <w:pPr>
         <w:pStyle w:val="Heading3"/>
@@ -4909,8 +4935,8 @@
         <w:t xml:space="preserve">and cumulating their values according to the formula above, then taking the element-wise square roots.</w:t>
       </w:r>
     </w:p>
-    <w:bookmarkEnd w:id="26"/>
-    <w:bookmarkStart w:id="27" w:name="step-3-scaling-the-eigendecomposition"/>
+    <w:bookmarkEnd w:id="27"/>
+    <w:bookmarkStart w:id="28" w:name="step-3-scaling-the-eigendecomposition"/>
     <w:p>
       <w:pPr>
         <w:pStyle w:val="Heading3"/>
@@ -5300,8 +5326,8 @@
         <w:t xml:space="preserve">to create the corresponding values and vectors for the larger matrix.</w:t>
       </w:r>
     </w:p>
-    <w:bookmarkEnd w:id="27"/>
-    <w:bookmarkStart w:id="28" w:name="Xed5ca494e16ee4d8543b36849c628ed7ebbabf4"/>
+    <w:bookmarkEnd w:id="28"/>
+    <w:bookmarkStart w:id="29" w:name="Xed5ca494e16ee4d8543b36849c628ed7ebbabf4"/>
     <w:p>
       <w:pPr>
         <w:pStyle w:val="Heading3"/>
@@ -5908,9 +5934,9 @@
         <w:t xml:space="preserve">alltogether.</w:t>
       </w:r>
     </w:p>
-    <w:bookmarkEnd w:id="28"/>
     <w:bookmarkEnd w:id="29"/>
-    <w:bookmarkStart w:id="36" w:name="Xbd3dd8cef4bb10d54370357b7c0ceaf054570bd"/>
+    <w:bookmarkEnd w:id="30"/>
+    <w:bookmarkStart w:id="37" w:name="Xbd3dd8cef4bb10d54370357b7c0ceaf054570bd"/>
     <w:p>
       <w:pPr>
         <w:pStyle w:val="Heading2"/>
@@ -5927,7 +5953,7 @@
         <w:t xml:space="preserve">While the eigendecomposition method provides an exact solution, it can be computationally expensive for very large spatial fields. To address this, we introduce circulant and folded circulant approximations that offer potential computational advantages.</w:t>
       </w:r>
     </w:p>
-    <w:bookmarkStart w:id="30" w:name="circulant-matrices"/>
+    <w:bookmarkStart w:id="31" w:name="circulant-matrices"/>
     <w:p>
       <w:pPr>
         <w:pStyle w:val="Heading3"/>
@@ -6765,8 +6791,8 @@
         <w:t xml:space="preserve">These properties allow for much faster computations than for general matrices.</w:t>
       </w:r>
     </w:p>
-    <w:bookmarkEnd w:id="30"/>
-    <w:bookmarkStart w:id="31" w:name="block-circulant-matrices"/>
+    <w:bookmarkEnd w:id="31"/>
+    <w:bookmarkStart w:id="32" w:name="block-circulant-matrices"/>
     <w:p>
       <w:pPr>
         <w:pStyle w:val="Heading3"/>
@@ -7484,8 +7510,8 @@
         <w:t xml:space="preserve">is non singular, then the inverse is also a BCCB matrix and thus determined by its base matrix.</w:t>
       </w:r>
     </w:p>
-    <w:bookmarkEnd w:id="31"/>
-    <w:bookmarkStart w:id="34" w:name="approximations-for-q_rho"/>
+    <w:bookmarkEnd w:id="32"/>
+    <w:bookmarkStart w:id="35" w:name="approximations-for-q_rho"/>
     <w:p>
       <w:pPr>
         <w:pStyle w:val="Heading3"/>
@@ -7912,7 +7938,7 @@
         </m:oMath>
       </m:oMathPara>
     </w:p>
-    <w:bookmarkStart w:id="32" w:name="circulant-approximation"/>
+    <w:bookmarkStart w:id="33" w:name="circulant-approximation"/>
     <w:p>
       <w:pPr>
         <w:pStyle w:val="Heading4"/>
@@ -8452,8 +8478,8 @@
         <w:t xml:space="preserve">This approximation treats the first and last observations as neighbors, effectively wrapping the data around a circle.</w:t>
       </w:r>
     </w:p>
-    <w:bookmarkEnd w:id="32"/>
-    <w:bookmarkStart w:id="33" w:name="folded-circulant-approximation"/>
+    <w:bookmarkEnd w:id="33"/>
+    <w:bookmarkStart w:id="34" w:name="folded-circulant-approximation"/>
     <w:p>
       <w:pPr>
         <w:pStyle w:val="Heading4"/>
@@ -9152,9 +9178,9 @@
         <w:t xml:space="preserve">now is the first and last data point, then we avoid the circular dependence from the regular circulant approximation.</w:t>
       </w:r>
     </w:p>
-    <w:bookmarkEnd w:id="33"/>
     <w:bookmarkEnd w:id="34"/>
-    <w:bookmarkStart w:id="35" w:name="extension-to-the-full-q-matrix"/>
+    <w:bookmarkEnd w:id="35"/>
+    <w:bookmarkStart w:id="36" w:name="extension-to-the-full-q-matrix"/>
     <w:p>
       <w:pPr>
         <w:pStyle w:val="Heading3"/>
@@ -13569,9 +13595,9 @@
         <w:t xml:space="preserve">and allows for efficient computation of eigenvalues using the 2D Fast Fourier Transform (FFT), enabling rapid calculation of the log-determinant and quadratic forms needed for the Gaussian copula density.</w:t>
       </w:r>
     </w:p>
-    <w:bookmarkEnd w:id="35"/>
     <w:bookmarkEnd w:id="36"/>
-    <w:bookmarkStart w:id="43" w:name="computation-with-circulant-approximation"/>
+    <w:bookmarkEnd w:id="37"/>
+    <w:bookmarkStart w:id="44" w:name="computation-with-circulant-approximation"/>
     <w:p>
       <w:pPr>
         <w:pStyle w:val="Heading2"/>
@@ -13588,7 +13614,7 @@
         <w:t xml:space="preserve">When using the circulant approximation, we leverage the efficient computation properties of block circulant matrices with circulant blocks (BCCB). This approach significantly reduces the computational complexity, especially for large spatial fields. Here’s the step-by-step process:</w:t>
       </w:r>
     </w:p>
-    <w:bookmarkStart w:id="37" w:name="construct-the-base-matrix"/>
+    <w:bookmarkStart w:id="38" w:name="construct-the-base-matrix"/>
     <w:p>
       <w:pPr>
         <w:pStyle w:val="Heading3"/>
@@ -14382,8 +14408,8 @@
         <w:t xml:space="preserve">This base matrix encapsulates the structure of our Matérn-like precision matrix.</w:t>
       </w:r>
     </w:p>
-    <w:bookmarkEnd w:id="37"/>
-    <w:bookmarkStart w:id="38" w:name="compute-initial-eigenvalues"/>
+    <w:bookmarkEnd w:id="38"/>
+    <w:bookmarkStart w:id="39" w:name="compute-initial-eigenvalues"/>
     <w:p>
       <w:pPr>
         <w:pStyle w:val="Heading3"/>
@@ -14504,8 +14530,8 @@
         <w:t xml:space="preserve">where ν is the smoothness parameter.</w:t>
       </w:r>
     </w:p>
-    <w:bookmarkEnd w:id="38"/>
-    <w:bookmarkStart w:id="39" w:name="X1992a5fbd37ee413c946f8aa8d95890beab1bf8"/>
+    <w:bookmarkEnd w:id="39"/>
+    <w:bookmarkStart w:id="40" w:name="X1992a5fbd37ee413c946f8aa8d95890beab1bf8"/>
     <w:p>
       <w:pPr>
         <w:pStyle w:val="Heading3"/>
@@ -14929,8 +14955,8 @@
         <w:t xml:space="preserve">This process ensures that the resulting precision matrix will have unit marginal variances, as required for the Gaussian copula.</w:t>
       </w:r>
     </w:p>
-    <w:bookmarkEnd w:id="39"/>
-    <w:bookmarkStart w:id="40" w:name="compute-log-determinant"/>
+    <w:bookmarkEnd w:id="40"/>
+    <w:bookmarkStart w:id="41" w:name="compute-log-determinant"/>
     <w:p>
       <w:pPr>
         <w:pStyle w:val="Heading3"/>
@@ -15078,8 +15104,8 @@
         </m:oMath>
       </m:oMathPara>
     </w:p>
-    <w:bookmarkEnd w:id="40"/>
-    <w:bookmarkStart w:id="41" w:name="compute-quadratic-form"/>
+    <w:bookmarkEnd w:id="41"/>
+    <w:bookmarkStart w:id="42" w:name="compute-quadratic-form"/>
     <w:p>
       <w:pPr>
         <w:pStyle w:val="Heading3"/>
@@ -15388,8 +15414,8 @@
         </m:r>
       </m:oMath>
     </w:p>
-    <w:bookmarkEnd w:id="41"/>
-    <w:bookmarkStart w:id="42" w:name="compute-the-log-density"/>
+    <w:bookmarkEnd w:id="42"/>
+    <w:bookmarkStart w:id="43" w:name="compute-the-log-density"/>
     <w:p>
       <w:pPr>
         <w:pStyle w:val="Heading3"/>
@@ -15638,9 +15664,9 @@
         <w:t xml:space="preserve">.</w:t>
       </w:r>
     </w:p>
-    <w:bookmarkEnd w:id="42"/>
     <w:bookmarkEnd w:id="43"/>
-    <w:bookmarkStart w:id="44" w:name="X3fb94928425f6d1f7f1ceba0c91f7753d4fd97b"/>
+    <w:bookmarkEnd w:id="44"/>
+    <w:bookmarkStart w:id="45" w:name="X3fb94928425f6d1f7f1ceba0c91f7753d4fd97b"/>
     <w:p>
       <w:pPr>
         <w:pStyle w:val="Heading2"/>
@@ -16425,9 +16451,9 @@
         <w:t xml:space="preserve">matrix. The matrix is then stacked in lexicographic order before entering into the quadratic forms.</w:t>
       </w:r>
     </w:p>
-    <w:bookmarkEnd w:id="44"/>
     <w:bookmarkEnd w:id="45"/>
-    <w:bookmarkStart w:id="47" w:name="results"/>
+    <w:bookmarkEnd w:id="46"/>
+    <w:bookmarkStart w:id="48" w:name="results"/>
     <w:p>
       <w:pPr>
         <w:pStyle w:val="Heading1"/>
@@ -16436,7 +16462,7 @@
         <w:t xml:space="preserve">Results</w:t>
       </w:r>
     </w:p>
-    <w:bookmarkStart w:id="46" w:name="computational-efficiency"/>
+    <w:bookmarkStart w:id="47" w:name="computational-efficiency"/>
     <w:p>
       <w:pPr>
         <w:pStyle w:val="Heading2"/>
@@ -16450,1139 +16476,2314 @@
         <w:pStyle w:val="FirstParagraph"/>
       </w:pPr>
       <w:r>
-        <w:t xml:space="preserve">Table 1 presents the results of a benchmark comparing the time it takes to evaluate the gaussian copula density described above. For each grid size, we report the computation time for the exact method and the two approximations, along with the speed-up factor relative to the exact method. Each calculation was performed twenty times and the median times are shown in the table.</w:t>
+        <w:t xml:space="preserve">Table 1 presents the results of a benchmark comparing the time it takes to evaluate the gaussian copula density described above. For each grid size, we report the computation time for the exact method and the two approximations, along with the speed-up factor relative to the exact method. Each calculation was performed twenty times and the median times are shown in the table. The Cholesky method is described in the appendix.</w:t>
       </w:r>
     </w:p>
-    <w:p>
-      <w:pPr>
-        <w:pStyle w:val="TableCaption"/>
-      </w:pPr>
-      <w:r>
-        <w:t xml:space="preserve">Table 1. Benchmarking how long it takes to evaluate the density of a Mátern(</w:t>
-      </w:r>
-      <m:oMath>
-        <m:r>
-          <m:t>ν</m:t>
-        </m:r>
-      </m:oMath>
-      <w:r>
-        <w:t xml:space="preserve">)-like field with correlation parameter</w:t>
-      </w:r>
-      <w:r>
-        <w:t xml:space="preserve"> </w:t>
-      </w:r>
-      <m:oMath>
-        <m:r>
-          <m:t>ρ</m:t>
-        </m:r>
-      </m:oMath>
-      <w:r>
-        <w:t xml:space="preserve">, scaled to have unit marginal variance.</w:t>
-      </w:r>
-    </w:p>
-    <w:tbl>
+    <w:tbl xmlns:w="http://schemas.openxmlformats.org/wordprocessingml/2006/main" xmlns:wp="http://schemas.openxmlformats.org/drawingml/2006/wordprocessingDrawing" xmlns:r="http://schemas.openxmlformats.org/officeDocument/2006/relationships" xmlns:w14="http://schemas.microsoft.com/office/word/2010/wordml">
       <w:tblPr>
-        <w:tblStyle w:val="Table"/>
-        <w:tblW w:type="pct" w:w="5000"/>
-        <w:tblLayout w:type="fixed"/>
-        <w:tblLook w:firstRow="1" w:lastRow="0" w:firstColumn="0" w:lastColumn="0" w:noHBand="0" w:noVBand="0" w:val="0020"/>
-        <w:tblCaption w:val="Table 1. Benchmarking how long it takes to evaluate the density of a Mátern(\nu)-like field with correlation parameter \rho, scaled to have unit marginal variance."/>
+        <w:tblCellMar>
+          <w:top w:w="0" w:type="dxa"/>
+          <w:bottom w:w="0" w:type="dxa"/>
+          <w:start w:w="60" w:type="dxa"/>
+          <w:end w:w="60" w:type="dxa"/>
+        </w:tblCellMar>
+        <w:tblW w:type="auto" w:w="0"/>
+        <w:tblLook w:firstRow="0" w:lastRow="0" w:firstColumn="0" w:lastColumn="0" w:noHBand="0" w:noVBand="0"/>
+        <w:jc w:val="center"/>
       </w:tblPr>
-      <w:tblGrid>
-        <w:gridCol w:w="640"/>
-        <w:gridCol w:w="800"/>
-        <w:gridCol w:w="560"/>
-        <w:gridCol w:w="1280"/>
-        <w:gridCol w:w="880"/>
-        <w:gridCol w:w="1680"/>
-        <w:gridCol w:w="640"/>
-        <w:gridCol w:w="1440"/>
-      </w:tblGrid>
       <w:tr>
         <w:trPr>
-          <w:tblHeader w:val="on"/>
+          <w:cantSplit/>
+          <w:tblHeader/>
         </w:trPr>
         <w:tc>
-          <w:tcPr/>
+          <w:tcPr>
+            <w:tcBorders>
+              <w:top w:val="single" w:sz="16" w:space="0" w:color="D3D3D3"/>
+              <w:start w:val="single" w:space="0" w:color="D3D3D3"/>
+            </w:tcBorders>
+          </w:tcPr>
           <w:p>
             <w:pPr>
-              <w:pStyle w:val="Compact"/>
-              <w:jc w:val="left"/>
+              <w:spacing w:before="0" w:after="60"/>
+              <w:keepNext/>
             </w:pPr>
             <w:r>
-              <w:t xml:space="preserve">Q_size</w:t>
+              <w:rPr>
+                <w:rFonts w:ascii="Calibri" w:hAnsi="Calibri"/>
+                <w:sz w:val="20"/>
+              </w:rPr>
+              <w:t xml:space="default"/>
             </w:r>
           </w:p>
         </w:tc>
         <w:tc>
-          <w:tcPr/>
+          <w:tcPr>
+            <w:tcBorders>
+              <w:top w:val="single" w:sz="16" w:space="0" w:color="D3D3D3"/>
+            </w:tcBorders>
+          </w:tcPr>
           <w:p>
             <w:pPr>
-              <w:pStyle w:val="Compact"/>
-              <w:jc w:val="left"/>
+              <w:spacing w:before="0" w:after="60"/>
+              <w:keepNext/>
             </w:pPr>
             <w:r>
-              <w:t xml:space="preserve">Cholesky</w:t>
+              <w:rPr>
+                <w:rFonts w:ascii="Calibri" w:hAnsi="Calibri"/>
+                <w:sz w:val="20"/>
+              </w:rPr>
+              <w:t xml:space="default"/>
             </w:r>
           </w:p>
         </w:tc>
         <w:tc>
-          <w:tcPr/>
+          <w:tcPr>
+            <w:tcBorders>
+              <w:top w:val="single" w:sz="16" w:space="0" w:color="D3D3D3"/>
+              <w:bottom w:val="single" w:sz="16" w:space="0" w:color="D3D3D3"/>
+            </w:tcBorders>
+            <w:gridSpan w:val="2"/>
+          </w:tcPr>
           <w:p>
             <w:pPr>
-              <w:pStyle w:val="Compact"/>
-              <w:jc w:val="left"/>
+              <w:spacing w:before="0" w:after="60"/>
+              <w:keepNext/>
+              <w:jc w:val="center"/>
             </w:pPr>
             <w:r>
-              <w:t xml:space="preserve">Eigen</w:t>
+              <w:rPr>
+                <w:rFonts w:ascii="Calibri" w:hAnsi="Calibri"/>
+                <w:sz w:val="20"/>
+              </w:rPr>
+              <w:t xml:space="default">Eigen</w:t>
             </w:r>
           </w:p>
         </w:tc>
         <w:tc>
-          <w:tcPr/>
+          <w:tcPr>
+            <w:tcBorders>
+              <w:top w:val="single" w:sz="16" w:space="0" w:color="D3D3D3"/>
+              <w:bottom w:val="single" w:sz="16" w:space="0" w:color="D3D3D3"/>
+            </w:tcBorders>
+            <w:gridSpan w:val="2"/>
+          </w:tcPr>
           <w:p>
             <w:pPr>
-              <w:pStyle w:val="Compact"/>
-              <w:jc w:val="left"/>
+              <w:spacing w:before="0" w:after="60"/>
+              <w:keepNext/>
+              <w:jc w:val="center"/>
             </w:pPr>
             <w:r>
-              <w:t xml:space="preserve">Eigen Speed-Up</w:t>
+              <w:rPr>
+                <w:rFonts w:ascii="Calibri" w:hAnsi="Calibri"/>
+                <w:sz w:val="20"/>
+              </w:rPr>
+              <w:t xml:space="default">Circulant</w:t>
             </w:r>
           </w:p>
         </w:tc>
         <w:tc>
-          <w:tcPr/>
+          <w:tcPr>
+            <w:tcBorders>
+              <w:top w:val="single" w:sz="16" w:space="0" w:color="D3D3D3"/>
+              <w:bottom w:val="single" w:sz="16" w:space="0" w:color="D3D3D3"/>
+              <w:end w:val="single" w:space="0" w:color="D3D3D3"/>
+            </w:tcBorders>
+            <w:gridSpan w:val="2"/>
+          </w:tcPr>
           <w:p>
             <w:pPr>
-              <w:pStyle w:val="Compact"/>
-              <w:jc w:val="left"/>
+              <w:spacing w:before="0" w:after="60"/>
+              <w:keepNext/>
+              <w:jc w:val="center"/>
             </w:pPr>
             <w:r>
-              <w:t xml:space="preserve">Circulant</w:t>
-            </w:r>
-          </w:p>
-        </w:tc>
-        <w:tc>
-          <w:tcPr/>
-          <w:p>
-            <w:pPr>
-              <w:pStyle w:val="Compact"/>
-              <w:jc w:val="left"/>
-            </w:pPr>
-            <w:r>
-              <w:t xml:space="preserve">Circulant Speed-Up</w:t>
-            </w:r>
-          </w:p>
-        </w:tc>
-        <w:tc>
-          <w:tcPr/>
-          <w:p>
-            <w:pPr>
-              <w:pStyle w:val="Compact"/>
-              <w:jc w:val="left"/>
-            </w:pPr>
-            <w:r>
-              <w:t xml:space="preserve">Folded</w:t>
-            </w:r>
-          </w:p>
-        </w:tc>
-        <w:tc>
-          <w:tcPr/>
-          <w:p>
-            <w:pPr>
-              <w:pStyle w:val="Compact"/>
-              <w:jc w:val="left"/>
-            </w:pPr>
-            <w:r>
-              <w:t xml:space="preserve">Folded Speed-Up</w:t>
+              <w:rPr>
+                <w:rFonts w:ascii="Calibri" w:hAnsi="Calibri"/>
+                <w:sz w:val="20"/>
+              </w:rPr>
+              <w:t xml:space="default">Folded</w:t>
             </w:r>
           </w:p>
         </w:tc>
       </w:tr>
       <w:tr>
+        <w:trPr>
+          <w:cantSplit/>
+          <w:tblHeader/>
+        </w:trPr>
         <w:tc>
-          <w:tcPr/>
+          <w:tcPr>
+            <w:tcBorders>
+              <w:bottom w:val="single" w:sz="16" w:space="0" w:color="D3D3D3"/>
+              <w:start w:val="single" w:space="0" w:color="D3D3D3"/>
+            </w:tcBorders>
+          </w:tcPr>
           <w:p>
             <w:pPr>
-              <w:pStyle w:val="Compact"/>
-              <w:jc w:val="left"/>
+              <w:spacing w:before="0" w:after="60"/>
+              <w:keepNext/>
+              <w:jc w:val="start"/>
             </w:pPr>
             <w:r>
-              <w:t xml:space="preserve">100x100</w:t>
+              <w:rPr>
+                <w:rFonts w:ascii="Calibri" w:hAnsi="Calibri"/>
+                <w:sz w:val="20"/>
+              </w:rPr>
+              <w:t xml:space="default">Grid Size</w:t>
             </w:r>
           </w:p>
         </w:tc>
         <w:tc>
-          <w:tcPr/>
+          <w:tcPr>
+            <w:tcBorders>
+              <w:bottom w:val="single" w:sz="16" w:space="0" w:color="D3D3D3"/>
+            </w:tcBorders>
+          </w:tcPr>
           <w:p>
             <w:pPr>
-              <w:pStyle w:val="Compact"/>
-              <w:jc w:val="left"/>
+              <w:spacing w:before="0" w:after="60"/>
+              <w:keepNext/>
+              <w:jc w:val="start"/>
             </w:pPr>
             <w:r>
-              <w:t xml:space="preserve">27.14µs</w:t>
+              <w:rPr>
+                <w:rFonts w:ascii="Calibri" w:hAnsi="Calibri"/>
+                <w:sz w:val="20"/>
+              </w:rPr>
+              <w:t xml:space="default">Cholesky</w:t>
             </w:r>
           </w:p>
         </w:tc>
         <w:tc>
-          <w:tcPr/>
+          <w:tcPr>
+            <w:tcBorders>
+              <w:bottom w:val="single" w:sz="16" w:space="0" w:color="D3D3D3"/>
+            </w:tcBorders>
+          </w:tcPr>
           <w:p>
             <w:pPr>
-              <w:pStyle w:val="Compact"/>
-              <w:jc w:val="left"/>
+              <w:spacing w:before="0" w:after="60"/>
+              <w:keepNext/>
+              <w:jc w:val="start"/>
             </w:pPr>
             <w:r>
-              <w:t xml:space="preserve">96.86µs</w:t>
+              <w:rPr>
+                <w:rFonts w:ascii="Calibri" w:hAnsi="Calibri"/>
+                <w:sz w:val="20"/>
+              </w:rPr>
+              <w:t xml:space="default">Time</w:t>
             </w:r>
           </w:p>
         </w:tc>
         <w:tc>
-          <w:tcPr/>
+          <w:tcPr>
+            <w:tcBorders>
+              <w:bottom w:val="single" w:sz="16" w:space="0" w:color="D3D3D3"/>
+            </w:tcBorders>
+          </w:tcPr>
           <w:p>
             <w:pPr>
-              <w:pStyle w:val="Compact"/>
-              <w:jc w:val="left"/>
+              <w:spacing w:before="0" w:after="60"/>
+              <w:keepNext/>
+              <w:jc w:val="start"/>
             </w:pPr>
             <w:r>
-              <w:t xml:space="preserve">0.28x</w:t>
+              <w:rPr>
+                <w:rFonts w:ascii="Calibri" w:hAnsi="Calibri"/>
+                <w:sz w:val="20"/>
+              </w:rPr>
+              <w:t xml:space="default">Speed-up</w:t>
             </w:r>
           </w:p>
         </w:tc>
         <w:tc>
-          <w:tcPr/>
+          <w:tcPr>
+            <w:tcBorders>
+              <w:bottom w:val="single" w:sz="16" w:space="0" w:color="D3D3D3"/>
+            </w:tcBorders>
+          </w:tcPr>
           <w:p>
             <w:pPr>
-              <w:pStyle w:val="Compact"/>
-              <w:jc w:val="left"/>
+              <w:spacing w:before="0" w:after="60"/>
+              <w:keepNext/>
+              <w:jc w:val="start"/>
             </w:pPr>
             <w:r>
-              <w:t xml:space="preserve">28.3µs</w:t>
+              <w:rPr>
+                <w:rFonts w:ascii="Calibri" w:hAnsi="Calibri"/>
+                <w:sz w:val="20"/>
+              </w:rPr>
+              <w:t xml:space="default">Time</w:t>
             </w:r>
           </w:p>
         </w:tc>
         <w:tc>
-          <w:tcPr/>
+          <w:tcPr>
+            <w:tcBorders>
+              <w:bottom w:val="single" w:sz="16" w:space="0" w:color="D3D3D3"/>
+            </w:tcBorders>
+          </w:tcPr>
           <w:p>
             <w:pPr>
-              <w:pStyle w:val="Compact"/>
-              <w:jc w:val="left"/>
+              <w:spacing w:before="0" w:after="60"/>
+              <w:keepNext/>
+              <w:jc w:val="start"/>
             </w:pPr>
             <w:r>
-              <w:t xml:space="preserve">0.96x</w:t>
+              <w:rPr>
+                <w:rFonts w:ascii="Calibri" w:hAnsi="Calibri"/>
+                <w:sz w:val="20"/>
+              </w:rPr>
+              <w:t xml:space="default">Speed-Up</w:t>
             </w:r>
           </w:p>
         </w:tc>
         <w:tc>
-          <w:tcPr/>
+          <w:tcPr>
+            <w:tcBorders>
+              <w:bottom w:val="single" w:sz="16" w:space="0" w:color="D3D3D3"/>
+            </w:tcBorders>
+          </w:tcPr>
           <w:p>
             <w:pPr>
-              <w:pStyle w:val="Compact"/>
-              <w:jc w:val="left"/>
+              <w:spacing w:before="0" w:after="60"/>
+              <w:keepNext/>
+              <w:jc w:val="start"/>
             </w:pPr>
             <w:r>
-              <w:t xml:space="preserve">35.88µs</w:t>
+              <w:rPr>
+                <w:rFonts w:ascii="Calibri" w:hAnsi="Calibri"/>
+                <w:sz w:val="20"/>
+              </w:rPr>
+              <w:t xml:space="default">Time</w:t>
             </w:r>
           </w:p>
         </w:tc>
         <w:tc>
-          <w:tcPr/>
+          <w:tcPr>
+            <w:tcBorders>
+              <w:bottom w:val="single" w:sz="16" w:space="0" w:color="D3D3D3"/>
+              <w:end w:val="single" w:space="0" w:color="D3D3D3"/>
+            </w:tcBorders>
+          </w:tcPr>
           <w:p>
             <w:pPr>
-              <w:pStyle w:val="Compact"/>
-              <w:jc w:val="left"/>
+              <w:spacing w:before="0" w:after="60"/>
+              <w:keepNext/>
+              <w:jc w:val="start"/>
             </w:pPr>
             <w:r>
-              <w:t xml:space="preserve">0.76x</w:t>
+              <w:rPr>
+                <w:rFonts w:ascii="Calibri" w:hAnsi="Calibri"/>
+                <w:sz w:val="20"/>
+              </w:rPr>
+              <w:t xml:space="default">Speed-Up</w:t>
             </w:r>
           </w:p>
         </w:tc>
       </w:tr>
       <w:tr>
+        <w:trPr>
+          <w:cantSplit/>
+        </w:trPr>
         <w:tc>
-          <w:tcPr/>
+          <w:tcPr>
+            <w:tcBorders>
+              <w:top w:val="single" w:space="0" w:color="D3D3D3"/>
+              <w:bottom w:val="single" w:space="0" w:color="D3D3D3"/>
+              <w:start w:val="single" w:space="0" w:color="D3D3D3"/>
+              <w:end w:val="single" w:space="0" w:color="D3D3D3"/>
+            </w:tcBorders>
+          </w:tcPr>
           <w:p>
             <w:pPr>
-              <w:pStyle w:val="Compact"/>
-              <w:jc w:val="left"/>
+              <w:spacing w:before="0" w:after="60"/>
+              <w:keepNext/>
+              <w:jc w:val="start"/>
             </w:pPr>
             <w:r>
-              <w:t xml:space="preserve">400x400</w:t>
+              <w:rPr>
+                <w:rFonts w:ascii="Calibri" w:hAnsi="Calibri"/>
+                <w:sz w:val="20"/>
+              </w:rPr>
+              <w:t xml:space="default">10x10</w:t>
             </w:r>
           </w:p>
         </w:tc>
         <w:tc>
-          <w:tcPr/>
+          <w:tcPr>
+            <w:tcBorders>
+              <w:top w:val="single" w:space="0" w:color="D3D3D3"/>
+              <w:bottom w:val="single" w:space="0" w:color="D3D3D3"/>
+              <w:start w:val="single" w:space="0" w:color="D3D3D3"/>
+              <w:end w:val="single" w:space="0" w:color="D3D3D3"/>
+            </w:tcBorders>
+          </w:tcPr>
           <w:p>
             <w:pPr>
-              <w:pStyle w:val="Compact"/>
-              <w:jc w:val="left"/>
+              <w:spacing w:before="0" w:after="60"/>
+              <w:keepNext/>
+              <w:jc w:val="start"/>
             </w:pPr>
             <w:r>
-              <w:t xml:space="preserve">335.09µs</w:t>
+              <w:rPr>
+                <w:rFonts w:ascii="Calibri" w:hAnsi="Calibri"/>
+                <w:sz w:val="20"/>
+              </w:rPr>
+              <w:t xml:space="default">73.04µs</w:t>
             </w:r>
           </w:p>
         </w:tc>
         <w:tc>
-          <w:tcPr/>
+          <w:tcPr>
+            <w:tcBorders>
+              <w:top w:val="single" w:space="0" w:color="D3D3D3"/>
+              <w:bottom w:val="single" w:space="0" w:color="D3D3D3"/>
+              <w:start w:val="single" w:space="0" w:color="D3D3D3"/>
+              <w:end w:val="single" w:space="0" w:color="D3D3D3"/>
+            </w:tcBorders>
+          </w:tcPr>
           <w:p>
             <w:pPr>
-              <w:pStyle w:val="Compact"/>
-              <w:jc w:val="left"/>
+              <w:spacing w:before="0" w:after="60"/>
+              <w:keepNext/>
+              <w:jc w:val="start"/>
             </w:pPr>
             <w:r>
-              <w:t xml:space="preserve">270.48µs</w:t>
+              <w:rPr>
+                <w:rFonts w:ascii="Calibri" w:hAnsi="Calibri"/>
+                <w:sz w:val="20"/>
+              </w:rPr>
+              <w:t xml:space="default">173.43µs</w:t>
             </w:r>
           </w:p>
         </w:tc>
         <w:tc>
-          <w:tcPr/>
+          <w:tcPr>
+            <w:tcBorders>
+              <w:top w:val="single" w:space="0" w:color="D3D3D3"/>
+              <w:bottom w:val="single" w:space="0" w:color="D3D3D3"/>
+              <w:start w:val="single" w:space="0" w:color="D3D3D3"/>
+              <w:end w:val="single" w:space="0" w:color="D3D3D3"/>
+            </w:tcBorders>
+          </w:tcPr>
           <w:p>
             <w:pPr>
-              <w:pStyle w:val="Compact"/>
-              <w:jc w:val="left"/>
+              <w:spacing w:before="0" w:after="60"/>
+              <w:keepNext/>
+              <w:jc w:val="start"/>
             </w:pPr>
             <w:r>
-              <w:t xml:space="preserve">1.24x</w:t>
+              <w:rPr>
+                <w:rFonts w:ascii="Calibri" w:hAnsi="Calibri"/>
+                <w:sz w:val="20"/>
+              </w:rPr>
+              <w:t xml:space="default">0.42x</w:t>
             </w:r>
           </w:p>
         </w:tc>
         <w:tc>
-          <w:tcPr/>
+          <w:tcPr>
+            <w:tcBorders>
+              <w:top w:val="single" w:space="0" w:color="D3D3D3"/>
+              <w:bottom w:val="single" w:space="0" w:color="D3D3D3"/>
+              <w:start w:val="single" w:space="0" w:color="D3D3D3"/>
+              <w:end w:val="single" w:space="0" w:color="D3D3D3"/>
+            </w:tcBorders>
+          </w:tcPr>
           <w:p>
             <w:pPr>
-              <w:pStyle w:val="Compact"/>
-              <w:jc w:val="left"/>
+              <w:spacing w:before="0" w:after="60"/>
+              <w:keepNext/>
+              <w:jc w:val="start"/>
             </w:pPr>
             <w:r>
-              <w:t xml:space="preserve">35.0µs</w:t>
+              <w:rPr>
+                <w:rFonts w:ascii="Calibri" w:hAnsi="Calibri"/>
+                <w:sz w:val="20"/>
+              </w:rPr>
+              <w:t xml:space="default">31.9µs</w:t>
             </w:r>
           </w:p>
         </w:tc>
         <w:tc>
-          <w:tcPr/>
+          <w:tcPr>
+            <w:tcBorders>
+              <w:top w:val="single" w:space="0" w:color="D3D3D3"/>
+              <w:bottom w:val="single" w:space="0" w:color="D3D3D3"/>
+              <w:start w:val="single" w:space="0" w:color="D3D3D3"/>
+              <w:end w:val="single" w:space="0" w:color="D3D3D3"/>
+            </w:tcBorders>
+          </w:tcPr>
           <w:p>
             <w:pPr>
-              <w:pStyle w:val="Compact"/>
-              <w:jc w:val="left"/>
+              <w:spacing w:before="0" w:after="60"/>
+              <w:keepNext/>
+              <w:jc w:val="start"/>
             </w:pPr>
             <w:r>
-              <w:t xml:space="preserve">9.58x</w:t>
+              <w:rPr>
+                <w:rFonts w:ascii="Calibri" w:hAnsi="Calibri"/>
+                <w:sz w:val="20"/>
+              </w:rPr>
+              <w:t xml:space="default">2.29x</w:t>
             </w:r>
           </w:p>
         </w:tc>
         <w:tc>
-          <w:tcPr/>
+          <w:tcPr>
+            <w:tcBorders>
+              <w:top w:val="single" w:space="0" w:color="D3D3D3"/>
+              <w:bottom w:val="single" w:space="0" w:color="D3D3D3"/>
+              <w:start w:val="single" w:space="0" w:color="D3D3D3"/>
+              <w:end w:val="single" w:space="0" w:color="D3D3D3"/>
+            </w:tcBorders>
+          </w:tcPr>
           <w:p>
             <w:pPr>
-              <w:pStyle w:val="Compact"/>
-              <w:jc w:val="left"/>
+              <w:spacing w:before="0" w:after="60"/>
+              <w:keepNext/>
+              <w:jc w:val="start"/>
             </w:pPr>
             <w:r>
-              <w:t xml:space="preserve">113.12µs</w:t>
+              <w:rPr>
+                <w:rFonts w:ascii="Calibri" w:hAnsi="Calibri"/>
+                <w:sz w:val="20"/>
+              </w:rPr>
+              <w:t xml:space="default">44.16µs</w:t>
             </w:r>
           </w:p>
         </w:tc>
         <w:tc>
-          <w:tcPr/>
+          <w:tcPr>
+            <w:tcBorders>
+              <w:top w:val="single" w:space="0" w:color="D3D3D3"/>
+              <w:bottom w:val="single" w:space="0" w:color="D3D3D3"/>
+              <w:start w:val="single" w:space="0" w:color="D3D3D3"/>
+              <w:end w:val="single" w:space="0" w:color="D3D3D3"/>
+            </w:tcBorders>
+          </w:tcPr>
           <w:p>
             <w:pPr>
-              <w:pStyle w:val="Compact"/>
-              <w:jc w:val="left"/>
+              <w:spacing w:before="0" w:after="60"/>
+              <w:keepNext/>
+              <w:jc w:val="start"/>
             </w:pPr>
             <w:r>
-              <w:t xml:space="preserve">2.96x</w:t>
+              <w:rPr>
+                <w:rFonts w:ascii="Calibri" w:hAnsi="Calibri"/>
+                <w:sz w:val="20"/>
+              </w:rPr>
+              <w:t xml:space="default">1.65x</w:t>
             </w:r>
           </w:p>
         </w:tc>
       </w:tr>
       <w:tr>
+        <w:trPr>
+          <w:cantSplit/>
+        </w:trPr>
         <w:tc>
-          <w:tcPr/>
+          <w:tcPr>
+            <w:tcBorders>
+              <w:top w:val="single" w:space="0" w:color="D3D3D3"/>
+              <w:bottom w:val="single" w:space="0" w:color="D3D3D3"/>
+              <w:start w:val="single" w:space="0" w:color="D3D3D3"/>
+              <w:end w:val="single" w:space="0" w:color="D3D3D3"/>
+            </w:tcBorders>
+          </w:tcPr>
           <w:p>
             <w:pPr>
-              <w:pStyle w:val="Compact"/>
-              <w:jc w:val="left"/>
+              <w:spacing w:before="0" w:after="60"/>
+              <w:keepNext/>
+              <w:jc w:val="start"/>
             </w:pPr>
             <w:r>
-              <w:t xml:space="preserve">900x900</w:t>
+              <w:rPr>
+                <w:rFonts w:ascii="Calibri" w:hAnsi="Calibri"/>
+                <w:sz w:val="20"/>
+              </w:rPr>
+              <w:t xml:space="default">20x20</w:t>
             </w:r>
           </w:p>
         </w:tc>
         <w:tc>
-          <w:tcPr/>
+          <w:tcPr>
+            <w:tcBorders>
+              <w:top w:val="single" w:space="0" w:color="D3D3D3"/>
+              <w:bottom w:val="single" w:space="0" w:color="D3D3D3"/>
+              <w:start w:val="single" w:space="0" w:color="D3D3D3"/>
+              <w:end w:val="single" w:space="0" w:color="D3D3D3"/>
+            </w:tcBorders>
+          </w:tcPr>
           <w:p>
             <w:pPr>
-              <w:pStyle w:val="Compact"/>
-              <w:jc w:val="left"/>
+              <w:spacing w:before="0" w:after="60"/>
+              <w:keepNext/>
+              <w:jc w:val="start"/>
             </w:pPr>
             <w:r>
-              <w:t xml:space="preserve">1.95ms</w:t>
+              <w:rPr>
+                <w:rFonts w:ascii="Calibri" w:hAnsi="Calibri"/>
+                <w:sz w:val="20"/>
+              </w:rPr>
+              <w:t xml:space="default">1.43ms</w:t>
             </w:r>
           </w:p>
         </w:tc>
         <w:tc>
-          <w:tcPr/>
+          <w:tcPr>
+            <w:tcBorders>
+              <w:top w:val="single" w:space="0" w:color="D3D3D3"/>
+              <w:bottom w:val="single" w:space="0" w:color="D3D3D3"/>
+              <w:start w:val="single" w:space="0" w:color="D3D3D3"/>
+              <w:end w:val="single" w:space="0" w:color="D3D3D3"/>
+            </w:tcBorders>
+          </w:tcPr>
           <w:p>
             <w:pPr>
-              <w:pStyle w:val="Compact"/>
-              <w:jc w:val="left"/>
+              <w:spacing w:before="0" w:after="60"/>
+              <w:keepNext/>
+              <w:jc w:val="start"/>
             </w:pPr>
             <w:r>
-              <w:t xml:space="preserve">758.11µs</w:t>
+              <w:rPr>
+                <w:rFonts w:ascii="Calibri" w:hAnsi="Calibri"/>
+                <w:sz w:val="20"/>
+              </w:rPr>
+              <w:t xml:space="default">267.01µs</w:t>
             </w:r>
           </w:p>
         </w:tc>
         <w:tc>
-          <w:tcPr/>
+          <w:tcPr>
+            <w:tcBorders>
+              <w:top w:val="single" w:space="0" w:color="D3D3D3"/>
+              <w:bottom w:val="single" w:space="0" w:color="D3D3D3"/>
+              <w:start w:val="single" w:space="0" w:color="D3D3D3"/>
+              <w:end w:val="single" w:space="0" w:color="D3D3D3"/>
+            </w:tcBorders>
+          </w:tcPr>
           <w:p>
             <w:pPr>
-              <w:pStyle w:val="Compact"/>
-              <w:jc w:val="left"/>
+              <w:spacing w:before="0" w:after="60"/>
+              <w:keepNext/>
+              <w:jc w:val="start"/>
             </w:pPr>
             <w:r>
-              <w:t xml:space="preserve">2.57x</w:t>
+              <w:rPr>
+                <w:rFonts w:ascii="Calibri" w:hAnsi="Calibri"/>
+                <w:sz w:val="20"/>
+              </w:rPr>
+              <w:t xml:space="default">5.36x</w:t>
             </w:r>
           </w:p>
         </w:tc>
         <w:tc>
-          <w:tcPr/>
+          <w:tcPr>
+            <w:tcBorders>
+              <w:top w:val="single" w:space="0" w:color="D3D3D3"/>
+              <w:bottom w:val="single" w:space="0" w:color="D3D3D3"/>
+              <w:start w:val="single" w:space="0" w:color="D3D3D3"/>
+              <w:end w:val="single" w:space="0" w:color="D3D3D3"/>
+            </w:tcBorders>
+          </w:tcPr>
           <w:p>
             <w:pPr>
-              <w:pStyle w:val="Compact"/>
-              <w:jc w:val="left"/>
+              <w:spacing w:before="0" w:after="60"/>
+              <w:keepNext/>
+              <w:jc w:val="start"/>
             </w:pPr>
             <w:r>
-              <w:t xml:space="preserve">87.4µs</w:t>
+              <w:rPr>
+                <w:rFonts w:ascii="Calibri" w:hAnsi="Calibri"/>
+                <w:sz w:val="20"/>
+              </w:rPr>
+              <w:t xml:space="default">44µs</w:t>
             </w:r>
           </w:p>
         </w:tc>
         <w:tc>
-          <w:tcPr/>
+          <w:tcPr>
+            <w:tcBorders>
+              <w:top w:val="single" w:space="0" w:color="D3D3D3"/>
+              <w:bottom w:val="single" w:space="0" w:color="D3D3D3"/>
+              <w:start w:val="single" w:space="0" w:color="D3D3D3"/>
+              <w:end w:val="single" w:space="0" w:color="D3D3D3"/>
+            </w:tcBorders>
+          </w:tcPr>
           <w:p>
             <w:pPr>
-              <w:pStyle w:val="Compact"/>
-              <w:jc w:val="left"/>
+              <w:spacing w:before="0" w:after="60"/>
+              <w:keepNext/>
+              <w:jc w:val="start"/>
             </w:pPr>
             <w:r>
-              <w:t xml:space="preserve">22.28x</w:t>
+              <w:rPr>
+                <w:rFonts w:ascii="Calibri" w:hAnsi="Calibri"/>
+                <w:sz w:val="20"/>
+              </w:rPr>
+              <w:t xml:space="default">32.54x</w:t>
             </w:r>
           </w:p>
         </w:tc>
         <w:tc>
-          <w:tcPr/>
+          <w:tcPr>
+            <w:tcBorders>
+              <w:top w:val="single" w:space="0" w:color="D3D3D3"/>
+              <w:bottom w:val="single" w:space="0" w:color="D3D3D3"/>
+              <w:start w:val="single" w:space="0" w:color="D3D3D3"/>
+              <w:end w:val="single" w:space="0" w:color="D3D3D3"/>
+            </w:tcBorders>
+          </w:tcPr>
           <w:p>
             <w:pPr>
-              <w:pStyle w:val="Compact"/>
-              <w:jc w:val="left"/>
+              <w:spacing w:before="0" w:after="60"/>
+              <w:keepNext/>
+              <w:jc w:val="start"/>
             </w:pPr>
             <w:r>
-              <w:t xml:space="preserve">178.17µs</w:t>
+              <w:rPr>
+                <w:rFonts w:ascii="Calibri" w:hAnsi="Calibri"/>
+                <w:sz w:val="20"/>
+              </w:rPr>
+              <w:t xml:space="default">151.74µs</w:t>
             </w:r>
           </w:p>
         </w:tc>
         <w:tc>
-          <w:tcPr/>
+          <w:tcPr>
+            <w:tcBorders>
+              <w:top w:val="single" w:space="0" w:color="D3D3D3"/>
+              <w:bottom w:val="single" w:space="0" w:color="D3D3D3"/>
+              <w:start w:val="single" w:space="0" w:color="D3D3D3"/>
+              <w:end w:val="single" w:space="0" w:color="D3D3D3"/>
+            </w:tcBorders>
+          </w:tcPr>
           <w:p>
             <w:pPr>
-              <w:pStyle w:val="Compact"/>
-              <w:jc w:val="left"/>
+              <w:spacing w:before="0" w:after="60"/>
+              <w:keepNext/>
+              <w:jc w:val="start"/>
             </w:pPr>
             <w:r>
-              <w:t xml:space="preserve">10.93x</w:t>
+              <w:rPr>
+                <w:rFonts w:ascii="Calibri" w:hAnsi="Calibri"/>
+                <w:sz w:val="20"/>
+              </w:rPr>
+              <w:t xml:space="default">9.44x</w:t>
             </w:r>
           </w:p>
         </w:tc>
       </w:tr>
       <w:tr>
+        <w:trPr>
+          <w:cantSplit/>
+        </w:trPr>
         <w:tc>
-          <w:tcPr/>
+          <w:tcPr>
+            <w:tcBorders>
+              <w:top w:val="single" w:space="0" w:color="D3D3D3"/>
+              <w:bottom w:val="single" w:space="0" w:color="D3D3D3"/>
+              <w:start w:val="single" w:space="0" w:color="D3D3D3"/>
+              <w:end w:val="single" w:space="0" w:color="D3D3D3"/>
+            </w:tcBorders>
+          </w:tcPr>
           <w:p>
             <w:pPr>
-              <w:pStyle w:val="Compact"/>
-              <w:jc w:val="left"/>
+              <w:spacing w:before="0" w:after="60"/>
+              <w:keepNext/>
+              <w:jc w:val="start"/>
             </w:pPr>
             <w:r>
-              <w:t xml:space="preserve">1600x1600</w:t>
+              <w:rPr>
+                <w:rFonts w:ascii="Calibri" w:hAnsi="Calibri"/>
+                <w:sz w:val="20"/>
+              </w:rPr>
+              <w:t xml:space="default">30x30</w:t>
             </w:r>
           </w:p>
         </w:tc>
         <w:tc>
-          <w:tcPr/>
+          <w:tcPr>
+            <w:tcBorders>
+              <w:top w:val="single" w:space="0" w:color="D3D3D3"/>
+              <w:bottom w:val="single" w:space="0" w:color="D3D3D3"/>
+              <w:start w:val="single" w:space="0" w:color="D3D3D3"/>
+              <w:end w:val="single" w:space="0" w:color="D3D3D3"/>
+            </w:tcBorders>
+          </w:tcPr>
           <w:p>
             <w:pPr>
-              <w:pStyle w:val="Compact"/>
-              <w:jc w:val="left"/>
+              <w:spacing w:before="0" w:after="60"/>
+              <w:keepNext/>
+              <w:jc w:val="start"/>
             </w:pPr>
             <w:r>
-              <w:t xml:space="preserve">6.08ms</w:t>
+              <w:rPr>
+                <w:rFonts w:ascii="Calibri" w:hAnsi="Calibri"/>
+                <w:sz w:val="20"/>
+              </w:rPr>
+              <w:t xml:space="default">9.88ms</w:t>
             </w:r>
           </w:p>
         </w:tc>
         <w:tc>
-          <w:tcPr/>
+          <w:tcPr>
+            <w:tcBorders>
+              <w:top w:val="single" w:space="0" w:color="D3D3D3"/>
+              <w:bottom w:val="single" w:space="0" w:color="D3D3D3"/>
+              <w:start w:val="single" w:space="0" w:color="D3D3D3"/>
+              <w:end w:val="single" w:space="0" w:color="D3D3D3"/>
+            </w:tcBorders>
+          </w:tcPr>
           <w:p>
             <w:pPr>
-              <w:pStyle w:val="Compact"/>
-              <w:jc w:val="left"/>
+              <w:spacing w:before="0" w:after="60"/>
+              <w:keepNext/>
+              <w:jc w:val="start"/>
             </w:pPr>
             <w:r>
-              <w:t xml:space="preserve">1.96ms</w:t>
+              <w:rPr>
+                <w:rFonts w:ascii="Calibri" w:hAnsi="Calibri"/>
+                <w:sz w:val="20"/>
+              </w:rPr>
+              <w:t xml:space="default">808.5µs</w:t>
             </w:r>
           </w:p>
         </w:tc>
         <w:tc>
-          <w:tcPr/>
+          <w:tcPr>
+            <w:tcBorders>
+              <w:top w:val="single" w:space="0" w:color="D3D3D3"/>
+              <w:bottom w:val="single" w:space="0" w:color="D3D3D3"/>
+              <w:start w:val="single" w:space="0" w:color="D3D3D3"/>
+              <w:end w:val="single" w:space="0" w:color="D3D3D3"/>
+            </w:tcBorders>
+          </w:tcPr>
           <w:p>
             <w:pPr>
-              <w:pStyle w:val="Compact"/>
-              <w:jc w:val="left"/>
+              <w:spacing w:before="0" w:after="60"/>
+              <w:keepNext/>
+              <w:jc w:val="start"/>
             </w:pPr>
             <w:r>
-              <w:t xml:space="preserve">3.11x</w:t>
+              <w:rPr>
+                <w:rFonts w:ascii="Calibri" w:hAnsi="Calibri"/>
+                <w:sz w:val="20"/>
+              </w:rPr>
+              <w:t xml:space="default">12.22x</w:t>
             </w:r>
           </w:p>
         </w:tc>
         <w:tc>
-          <w:tcPr/>
+          <w:tcPr>
+            <w:tcBorders>
+              <w:top w:val="single" w:space="0" w:color="D3D3D3"/>
+              <w:bottom w:val="single" w:space="0" w:color="D3D3D3"/>
+              <w:start w:val="single" w:space="0" w:color="D3D3D3"/>
+              <w:end w:val="single" w:space="0" w:color="D3D3D3"/>
+            </w:tcBorders>
+          </w:tcPr>
           <w:p>
             <w:pPr>
-              <w:pStyle w:val="Compact"/>
-              <w:jc w:val="left"/>
+              <w:spacing w:before="0" w:after="60"/>
+              <w:keepNext/>
+              <w:jc w:val="start"/>
             </w:pPr>
             <w:r>
-              <w:t xml:space="preserve">110.4µs</w:t>
+              <w:rPr>
+                <w:rFonts w:ascii="Calibri" w:hAnsi="Calibri"/>
+                <w:sz w:val="20"/>
+              </w:rPr>
+              <w:t xml:space="default">110.2µs</w:t>
             </w:r>
           </w:p>
         </w:tc>
         <w:tc>
-          <w:tcPr/>
+          <w:tcPr>
+            <w:tcBorders>
+              <w:top w:val="single" w:space="0" w:color="D3D3D3"/>
+              <w:bottom w:val="single" w:space="0" w:color="D3D3D3"/>
+              <w:start w:val="single" w:space="0" w:color="D3D3D3"/>
+              <w:end w:val="single" w:space="0" w:color="D3D3D3"/>
+            </w:tcBorders>
+          </w:tcPr>
           <w:p>
             <w:pPr>
-              <w:pStyle w:val="Compact"/>
-              <w:jc w:val="left"/>
+              <w:spacing w:before="0" w:after="60"/>
+              <w:keepNext/>
+              <w:jc w:val="start"/>
             </w:pPr>
             <w:r>
-              <w:t xml:space="preserve">55.12x</w:t>
+              <w:rPr>
+                <w:rFonts w:ascii="Calibri" w:hAnsi="Calibri"/>
+                <w:sz w:val="20"/>
+              </w:rPr>
+              <w:t xml:space="default">89.63x</w:t>
             </w:r>
           </w:p>
         </w:tc>
         <w:tc>
-          <w:tcPr/>
+          <w:tcPr>
+            <w:tcBorders>
+              <w:top w:val="single" w:space="0" w:color="D3D3D3"/>
+              <w:bottom w:val="single" w:space="0" w:color="D3D3D3"/>
+              <w:start w:val="single" w:space="0" w:color="D3D3D3"/>
+              <w:end w:val="single" w:space="0" w:color="D3D3D3"/>
+            </w:tcBorders>
+          </w:tcPr>
           <w:p>
             <w:pPr>
-              <w:pStyle w:val="Compact"/>
-              <w:jc w:val="left"/>
+              <w:spacing w:before="0" w:after="60"/>
+              <w:keepNext/>
+              <w:jc w:val="start"/>
             </w:pPr>
             <w:r>
-              <w:t xml:space="preserve">332.16µs</w:t>
+              <w:rPr>
+                <w:rFonts w:ascii="Calibri" w:hAnsi="Calibri"/>
+                <w:sz w:val="20"/>
+              </w:rPr>
+              <w:t xml:space="default">243.07µs</w:t>
             </w:r>
           </w:p>
         </w:tc>
         <w:tc>
-          <w:tcPr/>
+          <w:tcPr>
+            <w:tcBorders>
+              <w:top w:val="single" w:space="0" w:color="D3D3D3"/>
+              <w:bottom w:val="single" w:space="0" w:color="D3D3D3"/>
+              <w:start w:val="single" w:space="0" w:color="D3D3D3"/>
+              <w:end w:val="single" w:space="0" w:color="D3D3D3"/>
+            </w:tcBorders>
+          </w:tcPr>
           <w:p>
             <w:pPr>
-              <w:pStyle w:val="Compact"/>
-              <w:jc w:val="left"/>
+              <w:spacing w:before="0" w:after="60"/>
+              <w:keepNext/>
+              <w:jc w:val="start"/>
             </w:pPr>
             <w:r>
-              <w:t xml:space="preserve">18.31x</w:t>
+              <w:rPr>
+                <w:rFonts w:ascii="Calibri" w:hAnsi="Calibri"/>
+                <w:sz w:val="20"/>
+              </w:rPr>
+              <w:t xml:space="default">40.64x</w:t>
             </w:r>
           </w:p>
         </w:tc>
       </w:tr>
       <w:tr>
+        <w:trPr>
+          <w:cantSplit/>
+        </w:trPr>
         <w:tc>
-          <w:tcPr/>
+          <w:tcPr>
+            <w:tcBorders>
+              <w:top w:val="single" w:space="0" w:color="D3D3D3"/>
+              <w:bottom w:val="single" w:space="0" w:color="D3D3D3"/>
+              <w:start w:val="single" w:space="0" w:color="D3D3D3"/>
+              <w:end w:val="single" w:space="0" w:color="D3D3D3"/>
+            </w:tcBorders>
+          </w:tcPr>
           <w:p>
             <w:pPr>
-              <w:pStyle w:val="Compact"/>
-              <w:jc w:val="left"/>
+              <w:spacing w:before="0" w:after="60"/>
+              <w:keepNext/>
+              <w:jc w:val="start"/>
             </w:pPr>
             <w:r>
-              <w:t xml:space="preserve">2500x2500</w:t>
+              <w:rPr>
+                <w:rFonts w:ascii="Calibri" w:hAnsi="Calibri"/>
+                <w:sz w:val="20"/>
+              </w:rPr>
+              <w:t xml:space="default">40x40</w:t>
             </w:r>
           </w:p>
         </w:tc>
         <w:tc>
-          <w:tcPr/>
+          <w:tcPr>
+            <w:tcBorders>
+              <w:top w:val="single" w:space="0" w:color="D3D3D3"/>
+              <w:bottom w:val="single" w:space="0" w:color="D3D3D3"/>
+              <w:start w:val="single" w:space="0" w:color="D3D3D3"/>
+              <w:end w:val="single" w:space="0" w:color="D3D3D3"/>
+            </w:tcBorders>
+          </w:tcPr>
           <w:p>
             <w:pPr>
-              <w:pStyle w:val="Compact"/>
-              <w:jc w:val="left"/>
+              <w:spacing w:before="0" w:after="60"/>
+              <w:keepNext/>
+              <w:jc w:val="start"/>
             </w:pPr>
             <w:r>
-              <w:t xml:space="preserve">15.24ms</w:t>
+              <w:rPr>
+                <w:rFonts w:ascii="Calibri" w:hAnsi="Calibri"/>
+                <w:sz w:val="20"/>
+              </w:rPr>
+              <w:t xml:space="default">37.88ms</w:t>
             </w:r>
           </w:p>
         </w:tc>
         <w:tc>
-          <w:tcPr/>
+          <w:tcPr>
+            <w:tcBorders>
+              <w:top w:val="single" w:space="0" w:color="D3D3D3"/>
+              <w:bottom w:val="single" w:space="0" w:color="D3D3D3"/>
+              <w:start w:val="single" w:space="0" w:color="D3D3D3"/>
+              <w:end w:val="single" w:space="0" w:color="D3D3D3"/>
+            </w:tcBorders>
+          </w:tcPr>
           <w:p>
             <w:pPr>
-              <w:pStyle w:val="Compact"/>
-              <w:jc w:val="left"/>
+              <w:spacing w:before="0" w:after="60"/>
+              <w:keepNext/>
+              <w:jc w:val="start"/>
             </w:pPr>
             <w:r>
-              <w:t xml:space="preserve">4.43ms</w:t>
+              <w:rPr>
+                <w:rFonts w:ascii="Calibri" w:hAnsi="Calibri"/>
+                <w:sz w:val="20"/>
+              </w:rPr>
+              <w:t xml:space="default">2.06ms</w:t>
             </w:r>
           </w:p>
         </w:tc>
         <w:tc>
-          <w:tcPr/>
+          <w:tcPr>
+            <w:tcBorders>
+              <w:top w:val="single" w:space="0" w:color="D3D3D3"/>
+              <w:bottom w:val="single" w:space="0" w:color="D3D3D3"/>
+              <w:start w:val="single" w:space="0" w:color="D3D3D3"/>
+              <w:end w:val="single" w:space="0" w:color="D3D3D3"/>
+            </w:tcBorders>
+          </w:tcPr>
           <w:p>
             <w:pPr>
-              <w:pStyle w:val="Compact"/>
-              <w:jc w:val="left"/>
+              <w:spacing w:before="0" w:after="60"/>
+              <w:keepNext/>
+              <w:jc w:val="start"/>
             </w:pPr>
             <w:r>
-              <w:t xml:space="preserve">3.44x</w:t>
+              <w:rPr>
+                <w:rFonts w:ascii="Calibri" w:hAnsi="Calibri"/>
+                <w:sz w:val="20"/>
+              </w:rPr>
+              <w:t xml:space="default">18.35x</w:t>
             </w:r>
           </w:p>
         </w:tc>
         <w:tc>
-          <w:tcPr/>
+          <w:tcPr>
+            <w:tcBorders>
+              <w:top w:val="single" w:space="0" w:color="D3D3D3"/>
+              <w:bottom w:val="single" w:space="0" w:color="D3D3D3"/>
+              <w:start w:val="single" w:space="0" w:color="D3D3D3"/>
+              <w:end w:val="single" w:space="0" w:color="D3D3D3"/>
+            </w:tcBorders>
+          </w:tcPr>
           <w:p>
             <w:pPr>
-              <w:pStyle w:val="Compact"/>
-              <w:jc w:val="left"/>
+              <w:spacing w:before="0" w:after="60"/>
+              <w:keepNext/>
+              <w:jc w:val="start"/>
             </w:pPr>
             <w:r>
-              <w:t xml:space="preserve">141.0µs</w:t>
+              <w:rPr>
+                <w:rFonts w:ascii="Calibri" w:hAnsi="Calibri"/>
+                <w:sz w:val="20"/>
+              </w:rPr>
+              <w:t xml:space="default">141.5µs</w:t>
             </w:r>
           </w:p>
         </w:tc>
         <w:tc>
-          <w:tcPr/>
+          <w:tcPr>
+            <w:tcBorders>
+              <w:top w:val="single" w:space="0" w:color="D3D3D3"/>
+              <w:bottom w:val="single" w:space="0" w:color="D3D3D3"/>
+              <w:start w:val="single" w:space="0" w:color="D3D3D3"/>
+              <w:end w:val="single" w:space="0" w:color="D3D3D3"/>
+            </w:tcBorders>
+          </w:tcPr>
           <w:p>
             <w:pPr>
-              <w:pStyle w:val="Compact"/>
-              <w:jc w:val="left"/>
+              <w:spacing w:before="0" w:after="60"/>
+              <w:keepNext/>
+              <w:jc w:val="start"/>
             </w:pPr>
             <w:r>
-              <w:t xml:space="preserve">108.07x</w:t>
+              <w:rPr>
+                <w:rFonts w:ascii="Calibri" w:hAnsi="Calibri"/>
+                <w:sz w:val="20"/>
+              </w:rPr>
+              <w:t xml:space="default">267.64x</w:t>
             </w:r>
           </w:p>
         </w:tc>
         <w:tc>
-          <w:tcPr/>
+          <w:tcPr>
+            <w:tcBorders>
+              <w:top w:val="single" w:space="0" w:color="D3D3D3"/>
+              <w:bottom w:val="single" w:space="0" w:color="D3D3D3"/>
+              <w:start w:val="single" w:space="0" w:color="D3D3D3"/>
+              <w:end w:val="single" w:space="0" w:color="D3D3D3"/>
+            </w:tcBorders>
+          </w:tcPr>
           <w:p>
             <w:pPr>
-              <w:pStyle w:val="Compact"/>
-              <w:jc w:val="left"/>
+              <w:spacing w:before="0" w:after="60"/>
+              <w:keepNext/>
+              <w:jc w:val="start"/>
             </w:pPr>
             <w:r>
-              <w:t xml:space="preserve">489.25µs</w:t>
+              <w:rPr>
+                <w:rFonts w:ascii="Calibri" w:hAnsi="Calibri"/>
+                <w:sz w:val="20"/>
+              </w:rPr>
+              <w:t xml:space="default">393.79µs</w:t>
             </w:r>
           </w:p>
         </w:tc>
         <w:tc>
-          <w:tcPr/>
+          <w:tcPr>
+            <w:tcBorders>
+              <w:top w:val="single" w:space="0" w:color="D3D3D3"/>
+              <w:bottom w:val="single" w:space="0" w:color="D3D3D3"/>
+              <w:start w:val="single" w:space="0" w:color="D3D3D3"/>
+              <w:end w:val="single" w:space="0" w:color="D3D3D3"/>
+            </w:tcBorders>
+          </w:tcPr>
           <w:p>
             <w:pPr>
-              <w:pStyle w:val="Compact"/>
-              <w:jc w:val="left"/>
+              <w:spacing w:before="0" w:after="60"/>
+              <w:keepNext/>
+              <w:jc w:val="start"/>
             </w:pPr>
             <w:r>
-              <w:t xml:space="preserve">31.15x</w:t>
+              <w:rPr>
+                <w:rFonts w:ascii="Calibri" w:hAnsi="Calibri"/>
+                <w:sz w:val="20"/>
+              </w:rPr>
+              <w:t xml:space="default">96.18x</w:t>
             </w:r>
           </w:p>
         </w:tc>
       </w:tr>
       <w:tr>
+        <w:trPr>
+          <w:cantSplit/>
+        </w:trPr>
         <w:tc>
-          <w:tcPr/>
+          <w:tcPr>
+            <w:tcBorders>
+              <w:top w:val="single" w:space="0" w:color="D3D3D3"/>
+              <w:bottom w:val="single" w:space="0" w:color="D3D3D3"/>
+              <w:start w:val="single" w:space="0" w:color="D3D3D3"/>
+              <w:end w:val="single" w:space="0" w:color="D3D3D3"/>
+            </w:tcBorders>
+          </w:tcPr>
           <w:p>
             <w:pPr>
-              <w:pStyle w:val="Compact"/>
-              <w:jc w:val="left"/>
+              <w:spacing w:before="0" w:after="60"/>
+              <w:keepNext/>
+              <w:jc w:val="start"/>
             </w:pPr>
             <w:r>
-              <w:t xml:space="preserve">3600x3600</w:t>
+              <w:rPr>
+                <w:rFonts w:ascii="Calibri" w:hAnsi="Calibri"/>
+                <w:sz w:val="20"/>
+              </w:rPr>
+              <w:t xml:space="default">50x50</w:t>
             </w:r>
           </w:p>
         </w:tc>
         <w:tc>
-          <w:tcPr/>
+          <w:tcPr>
+            <w:tcBorders>
+              <w:top w:val="single" w:space="0" w:color="D3D3D3"/>
+              <w:bottom w:val="single" w:space="0" w:color="D3D3D3"/>
+              <w:start w:val="single" w:space="0" w:color="D3D3D3"/>
+              <w:end w:val="single" w:space="0" w:color="D3D3D3"/>
+            </w:tcBorders>
+          </w:tcPr>
           <w:p>
             <w:pPr>
-              <w:pStyle w:val="Compact"/>
-              <w:jc w:val="left"/>
+              <w:spacing w:before="0" w:after="60"/>
+              <w:keepNext/>
+              <w:jc w:val="start"/>
             </w:pPr>
             <w:r>
-              <w:t xml:space="preserve">31.28ms</w:t>
+              <w:rPr>
+                <w:rFonts w:ascii="Calibri" w:hAnsi="Calibri"/>
+                <w:sz w:val="20"/>
+              </w:rPr>
+              <w:t xml:space="default">106.28ms</w:t>
             </w:r>
           </w:p>
         </w:tc>
         <w:tc>
-          <w:tcPr/>
+          <w:tcPr>
+            <w:tcBorders>
+              <w:top w:val="single" w:space="0" w:color="D3D3D3"/>
+              <w:bottom w:val="single" w:space="0" w:color="D3D3D3"/>
+              <w:start w:val="single" w:space="0" w:color="D3D3D3"/>
+              <w:end w:val="single" w:space="0" w:color="D3D3D3"/>
+            </w:tcBorders>
+          </w:tcPr>
           <w:p>
             <w:pPr>
-              <w:pStyle w:val="Compact"/>
-              <w:jc w:val="left"/>
+              <w:spacing w:before="0" w:after="60"/>
+              <w:keepNext/>
+              <w:jc w:val="start"/>
             </w:pPr>
             <w:r>
-              <w:t xml:space="preserve">8.53ms</w:t>
+              <w:rPr>
+                <w:rFonts w:ascii="Calibri" w:hAnsi="Calibri"/>
+                <w:sz w:val="20"/>
+              </w:rPr>
+              <w:t xml:space="default">4.56ms</w:t>
             </w:r>
           </w:p>
         </w:tc>
         <w:tc>
-          <w:tcPr/>
+          <w:tcPr>
+            <w:tcBorders>
+              <w:top w:val="single" w:space="0" w:color="D3D3D3"/>
+              <w:bottom w:val="single" w:space="0" w:color="D3D3D3"/>
+              <w:start w:val="single" w:space="0" w:color="D3D3D3"/>
+              <w:end w:val="single" w:space="0" w:color="D3D3D3"/>
+            </w:tcBorders>
+          </w:tcPr>
           <w:p>
             <w:pPr>
-              <w:pStyle w:val="Compact"/>
-              <w:jc w:val="left"/>
+              <w:spacing w:before="0" w:after="60"/>
+              <w:keepNext/>
+              <w:jc w:val="start"/>
             </w:pPr>
             <w:r>
-              <w:t xml:space="preserve">3.67x</w:t>
+              <w:rPr>
+                <w:rFonts w:ascii="Calibri" w:hAnsi="Calibri"/>
+                <w:sz w:val="20"/>
+              </w:rPr>
+              <w:t xml:space="default">23.33x</w:t>
             </w:r>
           </w:p>
         </w:tc>
         <w:tc>
-          <w:tcPr/>
+          <w:tcPr>
+            <w:tcBorders>
+              <w:top w:val="single" w:space="0" w:color="D3D3D3"/>
+              <w:bottom w:val="single" w:space="0" w:color="D3D3D3"/>
+              <w:start w:val="single" w:space="0" w:color="D3D3D3"/>
+              <w:end w:val="single" w:space="0" w:color="D3D3D3"/>
+            </w:tcBorders>
+          </w:tcPr>
           <w:p>
             <w:pPr>
-              <w:pStyle w:val="Compact"/>
-              <w:jc w:val="left"/>
+              <w:spacing w:before="0" w:after="60"/>
+              <w:keepNext/>
+              <w:jc w:val="start"/>
             </w:pPr>
             <w:r>
-              <w:t xml:space="preserve">175.2µs</w:t>
+              <w:rPr>
+                <w:rFonts w:ascii="Calibri" w:hAnsi="Calibri"/>
+                <w:sz w:val="20"/>
+              </w:rPr>
+              <w:t xml:space="default">188.5µs</w:t>
             </w:r>
           </w:p>
         </w:tc>
         <w:tc>
-          <w:tcPr/>
+          <w:tcPr>
+            <w:tcBorders>
+              <w:top w:val="single" w:space="0" w:color="D3D3D3"/>
+              <w:bottom w:val="single" w:space="0" w:color="D3D3D3"/>
+              <w:start w:val="single" w:space="0" w:color="D3D3D3"/>
+              <w:end w:val="single" w:space="0" w:color="D3D3D3"/>
+            </w:tcBorders>
+          </w:tcPr>
           <w:p>
             <w:pPr>
-              <w:pStyle w:val="Compact"/>
-              <w:jc w:val="left"/>
+              <w:spacing w:before="0" w:after="60"/>
+              <w:keepNext/>
+              <w:jc w:val="start"/>
             </w:pPr>
             <w:r>
-              <w:t xml:space="preserve">178.52x</w:t>
+              <w:rPr>
+                <w:rFonts w:ascii="Calibri" w:hAnsi="Calibri"/>
+                <w:sz w:val="20"/>
+              </w:rPr>
+              <w:t xml:space="default">563.82x</w:t>
             </w:r>
           </w:p>
         </w:tc>
         <w:tc>
-          <w:tcPr/>
+          <w:tcPr>
+            <w:tcBorders>
+              <w:top w:val="single" w:space="0" w:color="D3D3D3"/>
+              <w:bottom w:val="single" w:space="0" w:color="D3D3D3"/>
+              <w:start w:val="single" w:space="0" w:color="D3D3D3"/>
+              <w:end w:val="single" w:space="0" w:color="D3D3D3"/>
+            </w:tcBorders>
+          </w:tcPr>
           <w:p>
             <w:pPr>
-              <w:pStyle w:val="Compact"/>
-              <w:jc w:val="left"/>
+              <w:spacing w:before="0" w:after="60"/>
+              <w:keepNext/>
+              <w:jc w:val="start"/>
             </w:pPr>
             <w:r>
-              <w:t xml:space="preserve">653.15µs</w:t>
+              <w:rPr>
+                <w:rFonts w:ascii="Calibri" w:hAnsi="Calibri"/>
+                <w:sz w:val="20"/>
+              </w:rPr>
+              <w:t xml:space="default">604.87µs</w:t>
             </w:r>
           </w:p>
         </w:tc>
         <w:tc>
-          <w:tcPr/>
+          <w:tcPr>
+            <w:tcBorders>
+              <w:top w:val="single" w:space="0" w:color="D3D3D3"/>
+              <w:bottom w:val="single" w:space="0" w:color="D3D3D3"/>
+              <w:start w:val="single" w:space="0" w:color="D3D3D3"/>
+              <w:end w:val="single" w:space="0" w:color="D3D3D3"/>
+            </w:tcBorders>
+          </w:tcPr>
           <w:p>
             <w:pPr>
-              <w:pStyle w:val="Compact"/>
-              <w:jc w:val="left"/>
+              <w:spacing w:before="0" w:after="60"/>
+              <w:keepNext/>
+              <w:jc w:val="start"/>
             </w:pPr>
             <w:r>
-              <w:t xml:space="preserve">47.89x</w:t>
+              <w:rPr>
+                <w:rFonts w:ascii="Calibri" w:hAnsi="Calibri"/>
+                <w:sz w:val="20"/>
+              </w:rPr>
+              <w:t xml:space="default">175.7x</w:t>
             </w:r>
           </w:p>
         </w:tc>
       </w:tr>
       <w:tr>
+        <w:trPr>
+          <w:cantSplit/>
+        </w:trPr>
         <w:tc>
-          <w:tcPr/>
+          <w:tcPr>
+            <w:tcBorders>
+              <w:top w:val="single" w:space="0" w:color="D3D3D3"/>
+              <w:bottom w:val="single" w:space="0" w:color="D3D3D3"/>
+              <w:start w:val="single" w:space="0" w:color="D3D3D3"/>
+              <w:end w:val="single" w:space="0" w:color="D3D3D3"/>
+            </w:tcBorders>
+          </w:tcPr>
           <w:p>
             <w:pPr>
-              <w:pStyle w:val="Compact"/>
-              <w:jc w:val="left"/>
+              <w:spacing w:before="0" w:after="60"/>
+              <w:keepNext/>
+              <w:jc w:val="start"/>
             </w:pPr>
             <w:r>
-              <w:t xml:space="preserve">4900x4900</w:t>
+              <w:rPr>
+                <w:rFonts w:ascii="Calibri" w:hAnsi="Calibri"/>
+                <w:sz w:val="20"/>
+              </w:rPr>
+              <w:t xml:space="default">60x60</w:t>
             </w:r>
           </w:p>
         </w:tc>
         <w:tc>
-          <w:tcPr/>
+          <w:tcPr>
+            <w:tcBorders>
+              <w:top w:val="single" w:space="0" w:color="D3D3D3"/>
+              <w:bottom w:val="single" w:space="0" w:color="D3D3D3"/>
+              <w:start w:val="single" w:space="0" w:color="D3D3D3"/>
+              <w:end w:val="single" w:space="0" w:color="D3D3D3"/>
+            </w:tcBorders>
+          </w:tcPr>
           <w:p>
             <w:pPr>
-              <w:pStyle w:val="Compact"/>
-              <w:jc w:val="left"/>
+              <w:spacing w:before="0" w:after="60"/>
+              <w:keepNext/>
+              <w:jc w:val="start"/>
             </w:pPr>
             <w:r>
-              <w:t xml:space="preserve">68.73ms</w:t>
+              <w:rPr>
+                <w:rFonts w:ascii="Calibri" w:hAnsi="Calibri"/>
+                <w:sz w:val="20"/>
+              </w:rPr>
+              <w:t xml:space="default">253.66ms</w:t>
             </w:r>
           </w:p>
         </w:tc>
         <w:tc>
-          <w:tcPr/>
+          <w:tcPr>
+            <w:tcBorders>
+              <w:top w:val="single" w:space="0" w:color="D3D3D3"/>
+              <w:bottom w:val="single" w:space="0" w:color="D3D3D3"/>
+              <w:start w:val="single" w:space="0" w:color="D3D3D3"/>
+              <w:end w:val="single" w:space="0" w:color="D3D3D3"/>
+            </w:tcBorders>
+          </w:tcPr>
           <w:p>
             <w:pPr>
-              <w:pStyle w:val="Compact"/>
-              <w:jc w:val="left"/>
+              <w:spacing w:before="0" w:after="60"/>
+              <w:keepNext/>
+              <w:jc w:val="start"/>
             </w:pPr>
             <w:r>
-              <w:t xml:space="preserve">16.37ms</w:t>
+              <w:rPr>
+                <w:rFonts w:ascii="Calibri" w:hAnsi="Calibri"/>
+                <w:sz w:val="20"/>
+              </w:rPr>
+              <w:t xml:space="default">8.79ms</w:t>
             </w:r>
           </w:p>
         </w:tc>
         <w:tc>
-          <w:tcPr/>
+          <w:tcPr>
+            <w:tcBorders>
+              <w:top w:val="single" w:space="0" w:color="D3D3D3"/>
+              <w:bottom w:val="single" w:space="0" w:color="D3D3D3"/>
+              <w:start w:val="single" w:space="0" w:color="D3D3D3"/>
+              <w:end w:val="single" w:space="0" w:color="D3D3D3"/>
+            </w:tcBorders>
+          </w:tcPr>
           <w:p>
             <w:pPr>
-              <w:pStyle w:val="Compact"/>
-              <w:jc w:val="left"/>
+              <w:spacing w:before="0" w:after="60"/>
+              <w:keepNext/>
+              <w:jc w:val="start"/>
             </w:pPr>
             <w:r>
-              <w:t xml:space="preserve">4.2x</w:t>
+              <w:rPr>
+                <w:rFonts w:ascii="Calibri" w:hAnsi="Calibri"/>
+                <w:sz w:val="20"/>
+              </w:rPr>
+              <w:t xml:space="default">28.86x</w:t>
             </w:r>
           </w:p>
         </w:tc>
         <w:tc>
-          <w:tcPr/>
+          <w:tcPr>
+            <w:tcBorders>
+              <w:top w:val="single" w:space="0" w:color="D3D3D3"/>
+              <w:bottom w:val="single" w:space="0" w:color="D3D3D3"/>
+              <w:start w:val="single" w:space="0" w:color="D3D3D3"/>
+              <w:end w:val="single" w:space="0" w:color="D3D3D3"/>
+            </w:tcBorders>
+          </w:tcPr>
           <w:p>
             <w:pPr>
-              <w:pStyle w:val="Compact"/>
-              <w:jc w:val="left"/>
+              <w:spacing w:before="0" w:after="60"/>
+              <w:keepNext/>
+              <w:jc w:val="start"/>
             </w:pPr>
             <w:r>
-              <w:t xml:space="preserve">229.8µs</w:t>
+              <w:rPr>
+                <w:rFonts w:ascii="Calibri" w:hAnsi="Calibri"/>
+                <w:sz w:val="20"/>
+              </w:rPr>
+              <w:t xml:space="default">242.4µs</w:t>
             </w:r>
           </w:p>
         </w:tc>
         <w:tc>
-          <w:tcPr/>
+          <w:tcPr>
+            <w:tcBorders>
+              <w:top w:val="single" w:space="0" w:color="D3D3D3"/>
+              <w:bottom w:val="single" w:space="0" w:color="D3D3D3"/>
+              <w:start w:val="single" w:space="0" w:color="D3D3D3"/>
+              <w:end w:val="single" w:space="0" w:color="D3D3D3"/>
+            </w:tcBorders>
+          </w:tcPr>
           <w:p>
             <w:pPr>
-              <w:pStyle w:val="Compact"/>
-              <w:jc w:val="left"/>
+              <w:spacing w:before="0" w:after="60"/>
+              <w:keepNext/>
+              <w:jc w:val="start"/>
             </w:pPr>
             <w:r>
-              <w:t xml:space="preserve">299.02x</w:t>
+              <w:rPr>
+                <w:rFonts w:ascii="Calibri" w:hAnsi="Calibri"/>
+                <w:sz w:val="20"/>
+              </w:rPr>
+              <w:t xml:space="default">1046.59x</w:t>
             </w:r>
           </w:p>
         </w:tc>
         <w:tc>
-          <w:tcPr/>
+          <w:tcPr>
+            <w:tcBorders>
+              <w:top w:val="single" w:space="0" w:color="D3D3D3"/>
+              <w:bottom w:val="single" w:space="0" w:color="D3D3D3"/>
+              <w:start w:val="single" w:space="0" w:color="D3D3D3"/>
+              <w:end w:val="single" w:space="0" w:color="D3D3D3"/>
+            </w:tcBorders>
+          </w:tcPr>
           <w:p>
             <w:pPr>
-              <w:pStyle w:val="Compact"/>
-              <w:jc w:val="left"/>
+              <w:spacing w:before="0" w:after="60"/>
+              <w:keepNext/>
+              <w:jc w:val="start"/>
             </w:pPr>
             <w:r>
-              <w:t xml:space="preserve">864.75µs</w:t>
+              <w:rPr>
+                <w:rFonts w:ascii="Calibri" w:hAnsi="Calibri"/>
+                <w:sz w:val="20"/>
+              </w:rPr>
+              <w:t xml:space="default">836.07µs</w:t>
             </w:r>
           </w:p>
         </w:tc>
         <w:tc>
-          <w:tcPr/>
+          <w:tcPr>
+            <w:tcBorders>
+              <w:top w:val="single" w:space="0" w:color="D3D3D3"/>
+              <w:bottom w:val="single" w:space="0" w:color="D3D3D3"/>
+              <w:start w:val="single" w:space="0" w:color="D3D3D3"/>
+              <w:end w:val="single" w:space="0" w:color="D3D3D3"/>
+            </w:tcBorders>
+          </w:tcPr>
           <w:p>
             <w:pPr>
-              <w:pStyle w:val="Compact"/>
-              <w:jc w:val="left"/>
+              <w:spacing w:before="0" w:after="60"/>
+              <w:keepNext/>
+              <w:jc w:val="start"/>
             </w:pPr>
             <w:r>
-              <w:t xml:space="preserve">79.48x</w:t>
+              <w:rPr>
+                <w:rFonts w:ascii="Calibri" w:hAnsi="Calibri"/>
+                <w:sz w:val="20"/>
+              </w:rPr>
+              <w:t xml:space="default">303.4x</w:t>
             </w:r>
           </w:p>
         </w:tc>
       </w:tr>
       <w:tr>
+        <w:trPr>
+          <w:cantSplit/>
+        </w:trPr>
         <w:tc>
-          <w:tcPr/>
+          <w:tcPr>
+            <w:tcBorders>
+              <w:top w:val="single" w:space="0" w:color="D3D3D3"/>
+              <w:bottom w:val="single" w:space="0" w:color="D3D3D3"/>
+              <w:start w:val="single" w:space="0" w:color="D3D3D3"/>
+              <w:end w:val="single" w:space="0" w:color="D3D3D3"/>
+            </w:tcBorders>
+          </w:tcPr>
           <w:p>
             <w:pPr>
-              <w:pStyle w:val="Compact"/>
-              <w:jc w:val="left"/>
+              <w:spacing w:before="0" w:after="60"/>
+              <w:keepNext/>
+              <w:jc w:val="start"/>
             </w:pPr>
             <w:r>
-              <w:t xml:space="preserve">6400x6400</w:t>
+              <w:rPr>
+                <w:rFonts w:ascii="Calibri" w:hAnsi="Calibri"/>
+                <w:sz w:val="20"/>
+              </w:rPr>
+              <w:t xml:space="default">70x70</w:t>
             </w:r>
           </w:p>
         </w:tc>
         <w:tc>
-          <w:tcPr/>
+          <w:tcPr>
+            <w:tcBorders>
+              <w:top w:val="single" w:space="0" w:color="D3D3D3"/>
+              <w:bottom w:val="single" w:space="0" w:color="D3D3D3"/>
+              <w:start w:val="single" w:space="0" w:color="D3D3D3"/>
+              <w:end w:val="single" w:space="0" w:color="D3D3D3"/>
+            </w:tcBorders>
+          </w:tcPr>
           <w:p>
             <w:pPr>
-              <w:pStyle w:val="Compact"/>
-              <w:jc w:val="left"/>
+              <w:spacing w:before="0" w:after="60"/>
+              <w:keepNext/>
+              <w:jc w:val="start"/>
             </w:pPr>
             <w:r>
-              <w:t xml:space="preserve">121.65ms</w:t>
+              <w:rPr>
+                <w:rFonts w:ascii="Calibri" w:hAnsi="Calibri"/>
+                <w:sz w:val="20"/>
+              </w:rPr>
+              <w:t xml:space="default">538.42ms</w:t>
             </w:r>
           </w:p>
         </w:tc>
         <w:tc>
-          <w:tcPr/>
+          <w:tcPr>
+            <w:tcBorders>
+              <w:top w:val="single" w:space="0" w:color="D3D3D3"/>
+              <w:bottom w:val="single" w:space="0" w:color="D3D3D3"/>
+              <w:start w:val="single" w:space="0" w:color="D3D3D3"/>
+              <w:end w:val="single" w:space="0" w:color="D3D3D3"/>
+            </w:tcBorders>
+          </w:tcPr>
           <w:p>
             <w:pPr>
-              <w:pStyle w:val="Compact"/>
-              <w:jc w:val="left"/>
+              <w:spacing w:before="0" w:after="60"/>
+              <w:keepNext/>
+              <w:jc w:val="start"/>
             </w:pPr>
             <w:r>
-              <w:t xml:space="preserve">30.95ms</w:t>
+              <w:rPr>
+                <w:rFonts w:ascii="Calibri" w:hAnsi="Calibri"/>
+                <w:sz w:val="20"/>
+              </w:rPr>
+              <w:t xml:space="default">16.81ms</w:t>
             </w:r>
           </w:p>
         </w:tc>
         <w:tc>
-          <w:tcPr/>
+          <w:tcPr>
+            <w:tcBorders>
+              <w:top w:val="single" w:space="0" w:color="D3D3D3"/>
+              <w:bottom w:val="single" w:space="0" w:color="D3D3D3"/>
+              <w:start w:val="single" w:space="0" w:color="D3D3D3"/>
+              <w:end w:val="single" w:space="0" w:color="D3D3D3"/>
+            </w:tcBorders>
+          </w:tcPr>
           <w:p>
             <w:pPr>
-              <w:pStyle w:val="Compact"/>
-              <w:jc w:val="left"/>
+              <w:spacing w:before="0" w:after="60"/>
+              <w:keepNext/>
+              <w:jc w:val="start"/>
             </w:pPr>
             <w:r>
-              <w:t xml:space="preserve">3.93x</w:t>
+              <w:rPr>
+                <w:rFonts w:ascii="Calibri" w:hAnsi="Calibri"/>
+                <w:sz w:val="20"/>
+              </w:rPr>
+              <w:t xml:space="default">32.04x</w:t>
             </w:r>
           </w:p>
         </w:tc>
         <w:tc>
-          <w:tcPr/>
+          <w:tcPr>
+            <w:tcBorders>
+              <w:top w:val="single" w:space="0" w:color="D3D3D3"/>
+              <w:bottom w:val="single" w:space="0" w:color="D3D3D3"/>
+              <w:start w:val="single" w:space="0" w:color="D3D3D3"/>
+              <w:end w:val="single" w:space="0" w:color="D3D3D3"/>
+            </w:tcBorders>
+          </w:tcPr>
           <w:p>
             <w:pPr>
-              <w:pStyle w:val="Compact"/>
-              <w:jc w:val="left"/>
+              <w:spacing w:before="0" w:after="60"/>
+              <w:keepNext/>
+              <w:jc w:val="start"/>
             </w:pPr>
             <w:r>
-              <w:t xml:space="preserve">300.1µs</w:t>
+              <w:rPr>
+                <w:rFonts w:ascii="Calibri" w:hAnsi="Calibri"/>
+                <w:sz w:val="20"/>
+              </w:rPr>
+              <w:t xml:space="default">333.1µs</w:t>
             </w:r>
           </w:p>
         </w:tc>
         <w:tc>
-          <w:tcPr/>
+          <w:tcPr>
+            <w:tcBorders>
+              <w:top w:val="single" w:space="0" w:color="D3D3D3"/>
+              <w:bottom w:val="single" w:space="0" w:color="D3D3D3"/>
+              <w:start w:val="single" w:space="0" w:color="D3D3D3"/>
+              <w:end w:val="single" w:space="0" w:color="D3D3D3"/>
+            </w:tcBorders>
+          </w:tcPr>
           <w:p>
             <w:pPr>
-              <w:pStyle w:val="Compact"/>
-              <w:jc w:val="left"/>
+              <w:spacing w:before="0" w:after="60"/>
+              <w:keepNext/>
+              <w:jc w:val="start"/>
             </w:pPr>
             <w:r>
-              <w:t xml:space="preserve">405.38x</w:t>
+              <w:rPr>
+                <w:rFonts w:ascii="Calibri" w:hAnsi="Calibri"/>
+                <w:sz w:val="20"/>
+              </w:rPr>
+              <w:t xml:space="default">1616.37x</w:t>
             </w:r>
           </w:p>
         </w:tc>
         <w:tc>
-          <w:tcPr/>
+          <w:tcPr>
+            <w:tcBorders>
+              <w:top w:val="single" w:space="0" w:color="D3D3D3"/>
+              <w:bottom w:val="single" w:space="0" w:color="D3D3D3"/>
+              <w:start w:val="single" w:space="0" w:color="D3D3D3"/>
+              <w:end w:val="single" w:space="0" w:color="D3D3D3"/>
+            </w:tcBorders>
+          </w:tcPr>
           <w:p>
             <w:pPr>
-              <w:pStyle w:val="Compact"/>
-              <w:jc w:val="left"/>
+              <w:spacing w:before="0" w:after="60"/>
+              <w:keepNext/>
+              <w:jc w:val="start"/>
             </w:pPr>
             <w:r>
-              <w:t xml:space="preserve">1.16ms</w:t>
+              <w:rPr>
+                <w:rFonts w:ascii="Calibri" w:hAnsi="Calibri"/>
+                <w:sz w:val="20"/>
+              </w:rPr>
+              <w:t xml:space="default">1.17ms</w:t>
             </w:r>
           </w:p>
         </w:tc>
         <w:tc>
-          <w:tcPr/>
+          <w:tcPr>
+            <w:tcBorders>
+              <w:top w:val="single" w:space="0" w:color="D3D3D3"/>
+              <w:bottom w:val="single" w:space="0" w:color="D3D3D3"/>
+              <w:start w:val="single" w:space="0" w:color="D3D3D3"/>
+              <w:end w:val="single" w:space="0" w:color="D3D3D3"/>
+            </w:tcBorders>
+          </w:tcPr>
           <w:p>
             <w:pPr>
-              <w:pStyle w:val="Compact"/>
-              <w:jc w:val="left"/>
+              <w:spacing w:before="0" w:after="60"/>
+              <w:keepNext/>
+              <w:jc w:val="start"/>
             </w:pPr>
             <w:r>
-              <w:t xml:space="preserve">104.96x</w:t>
+              <w:rPr>
+                <w:rFonts w:ascii="Calibri" w:hAnsi="Calibri"/>
+                <w:sz w:val="20"/>
+              </w:rPr>
+              <w:t xml:space="default">459.89x</w:t>
             </w:r>
           </w:p>
         </w:tc>
       </w:tr>
       <w:tr>
+        <w:trPr>
+          <w:cantSplit/>
+        </w:trPr>
         <w:tc>
-          <w:tcPr/>
+          <w:tcPr>
+            <w:tcBorders>
+              <w:top w:val="single" w:space="0" w:color="D3D3D3"/>
+              <w:bottom w:val="single" w:space="0" w:color="D3D3D3"/>
+              <w:start w:val="single" w:space="0" w:color="D3D3D3"/>
+              <w:end w:val="single" w:space="0" w:color="D3D3D3"/>
+            </w:tcBorders>
+          </w:tcPr>
           <w:p>
             <w:pPr>
-              <w:pStyle w:val="Compact"/>
-              <w:jc w:val="left"/>
+              <w:spacing w:before="0" w:after="60"/>
+              <w:keepNext/>
+              <w:jc w:val="start"/>
             </w:pPr>
             <w:r>
-              <w:t xml:space="preserve">8100x8100</w:t>
+              <w:rPr>
+                <w:rFonts w:ascii="Calibri" w:hAnsi="Calibri"/>
+                <w:sz w:val="20"/>
+              </w:rPr>
+              <w:t xml:space="default">80x80</w:t>
             </w:r>
           </w:p>
         </w:tc>
         <w:tc>
-          <w:tcPr/>
+          <w:tcPr>
+            <w:tcBorders>
+              <w:top w:val="single" w:space="0" w:color="D3D3D3"/>
+              <w:bottom w:val="single" w:space="0" w:color="D3D3D3"/>
+              <w:start w:val="single" w:space="0" w:color="D3D3D3"/>
+              <w:end w:val="single" w:space="0" w:color="D3D3D3"/>
+            </w:tcBorders>
+          </w:tcPr>
           <w:p>
             <w:pPr>
-              <w:pStyle w:val="Compact"/>
-              <w:jc w:val="left"/>
+              <w:spacing w:before="0" w:after="60"/>
+              <w:keepNext/>
+              <w:jc w:val="start"/>
             </w:pPr>
             <w:r>
-              <w:t xml:space="preserve">196.57ms</w:t>
+              <w:rPr>
+                <w:rFonts w:ascii="Calibri" w:hAnsi="Calibri"/>
+                <w:sz w:val="20"/>
+              </w:rPr>
+              <w:t xml:space="default">1.02s</w:t>
             </w:r>
           </w:p>
         </w:tc>
         <w:tc>
-          <w:tcPr/>
+          <w:tcPr>
+            <w:tcBorders>
+              <w:top w:val="single" w:space="0" w:color="D3D3D3"/>
+              <w:bottom w:val="single" w:space="0" w:color="D3D3D3"/>
+              <w:start w:val="single" w:space="0" w:color="D3D3D3"/>
+              <w:end w:val="single" w:space="0" w:color="D3D3D3"/>
+            </w:tcBorders>
+          </w:tcPr>
           <w:p>
             <w:pPr>
-              <w:pStyle w:val="Compact"/>
-              <w:jc w:val="left"/>
+              <w:spacing w:before="0" w:after="60"/>
+              <w:keepNext/>
+              <w:jc w:val="start"/>
             </w:pPr>
             <w:r>
-              <w:t xml:space="preserve">47.82ms</w:t>
+              <w:rPr>
+                <w:rFonts w:ascii="Calibri" w:hAnsi="Calibri"/>
+                <w:sz w:val="20"/>
+              </w:rPr>
+              <w:t xml:space="default">29.59ms</w:t>
             </w:r>
           </w:p>
         </w:tc>
         <w:tc>
-          <w:tcPr/>
+          <w:tcPr>
+            <w:tcBorders>
+              <w:top w:val="single" w:space="0" w:color="D3D3D3"/>
+              <w:bottom w:val="single" w:space="0" w:color="D3D3D3"/>
+              <w:start w:val="single" w:space="0" w:color="D3D3D3"/>
+              <w:end w:val="single" w:space="0" w:color="D3D3D3"/>
+            </w:tcBorders>
+          </w:tcPr>
           <w:p>
             <w:pPr>
-              <w:pStyle w:val="Compact"/>
-              <w:jc w:val="left"/>
+              <w:spacing w:before="0" w:after="60"/>
+              <w:keepNext/>
+              <w:jc w:val="start"/>
             </w:pPr>
             <w:r>
-              <w:t xml:space="preserve">4.11x</w:t>
+              <w:rPr>
+                <w:rFonts w:ascii="Calibri" w:hAnsi="Calibri"/>
+                <w:sz w:val="20"/>
+              </w:rPr>
+              <w:t xml:space="default">34.63x</w:t>
             </w:r>
           </w:p>
         </w:tc>
         <w:tc>
-          <w:tcPr/>
+          <w:tcPr>
+            <w:tcBorders>
+              <w:top w:val="single" w:space="0" w:color="D3D3D3"/>
+              <w:bottom w:val="single" w:space="0" w:color="D3D3D3"/>
+              <w:start w:val="single" w:space="0" w:color="D3D3D3"/>
+              <w:end w:val="single" w:space="0" w:color="D3D3D3"/>
+            </w:tcBorders>
+          </w:tcPr>
           <w:p>
             <w:pPr>
-              <w:pStyle w:val="Compact"/>
-              <w:jc w:val="left"/>
+              <w:spacing w:before="0" w:after="60"/>
+              <w:keepNext/>
+              <w:jc w:val="start"/>
             </w:pPr>
             <w:r>
-              <w:t xml:space="preserve">470.5µs</w:t>
+              <w:rPr>
+                <w:rFonts w:ascii="Calibri" w:hAnsi="Calibri"/>
+                <w:sz w:val="20"/>
+              </w:rPr>
+              <w:t xml:space="default">393.9µs</w:t>
             </w:r>
           </w:p>
         </w:tc>
         <w:tc>
-          <w:tcPr/>
+          <w:tcPr>
+            <w:tcBorders>
+              <w:top w:val="single" w:space="0" w:color="D3D3D3"/>
+              <w:bottom w:val="single" w:space="0" w:color="D3D3D3"/>
+              <w:start w:val="single" w:space="0" w:color="D3D3D3"/>
+              <w:end w:val="single" w:space="0" w:color="D3D3D3"/>
+            </w:tcBorders>
+          </w:tcPr>
           <w:p>
             <w:pPr>
-              <w:pStyle w:val="Compact"/>
-              <w:jc w:val="left"/>
+              <w:spacing w:before="0" w:after="60"/>
+              <w:keepNext/>
+              <w:jc w:val="start"/>
             </w:pPr>
             <w:r>
-              <w:t xml:space="preserve">417.83x</w:t>
+              <w:rPr>
+                <w:rFonts w:ascii="Calibri" w:hAnsi="Calibri"/>
+                <w:sz w:val="20"/>
+              </w:rPr>
+              <w:t xml:space="default">2601.89x</w:t>
             </w:r>
           </w:p>
         </w:tc>
         <w:tc>
-          <w:tcPr/>
+          <w:tcPr>
+            <w:tcBorders>
+              <w:top w:val="single" w:space="0" w:color="D3D3D3"/>
+              <w:bottom w:val="single" w:space="0" w:color="D3D3D3"/>
+              <w:start w:val="single" w:space="0" w:color="D3D3D3"/>
+              <w:end w:val="single" w:space="0" w:color="D3D3D3"/>
+            </w:tcBorders>
+          </w:tcPr>
           <w:p>
             <w:pPr>
-              <w:pStyle w:val="Compact"/>
-              <w:jc w:val="left"/>
+              <w:spacing w:before="0" w:after="60"/>
+              <w:keepNext/>
+              <w:jc w:val="start"/>
             </w:pPr>
             <w:r>
-              <w:t xml:space="preserve">1.55ms</w:t>
+              <w:rPr>
+                <w:rFonts w:ascii="Calibri" w:hAnsi="Calibri"/>
+                <w:sz w:val="20"/>
+              </w:rPr>
+              <w:t xml:space="default">1.59ms</w:t>
             </w:r>
           </w:p>
         </w:tc>
         <w:tc>
-          <w:tcPr/>
+          <w:tcPr>
+            <w:tcBorders>
+              <w:top w:val="single" w:space="0" w:color="D3D3D3"/>
+              <w:bottom w:val="single" w:space="0" w:color="D3D3D3"/>
+              <w:start w:val="single" w:space="0" w:color="D3D3D3"/>
+              <w:end w:val="single" w:space="0" w:color="D3D3D3"/>
+            </w:tcBorders>
+          </w:tcPr>
           <w:p>
             <w:pPr>
-              <w:pStyle w:val="Compact"/>
-              <w:jc w:val="left"/>
+              <w:spacing w:before="0" w:after="60"/>
+              <w:keepNext/>
+              <w:jc w:val="start"/>
             </w:pPr>
             <w:r>
-              <w:t xml:space="preserve">126.68x</w:t>
+              <w:rPr>
+                <w:rFonts w:ascii="Calibri" w:hAnsi="Calibri"/>
+                <w:sz w:val="20"/>
+              </w:rPr>
+              <w:t xml:space="default">643.46x</w:t>
             </w:r>
           </w:p>
         </w:tc>
       </w:tr>
       <w:tr>
+        <w:trPr>
+          <w:cantSplit/>
+        </w:trPr>
         <w:tc>
-          <w:tcPr/>
+          <w:tcPr>
+            <w:tcBorders>
+              <w:top w:val="single" w:space="0" w:color="D3D3D3"/>
+              <w:bottom w:val="single" w:space="0" w:color="D3D3D3"/>
+              <w:start w:val="single" w:space="0" w:color="D3D3D3"/>
+              <w:end w:val="single" w:space="0" w:color="D3D3D3"/>
+            </w:tcBorders>
+          </w:tcPr>
           <w:p>
             <w:pPr>
-              <w:pStyle w:val="Compact"/>
-              <w:jc w:val="left"/>
+              <w:spacing w:before="0" w:after="60"/>
+              <w:keepNext/>
+              <w:jc w:val="start"/>
             </w:pPr>
             <w:r>
-              <w:t xml:space="preserve">10000x10000</w:t>
+              <w:rPr>
+                <w:rFonts w:ascii="Calibri" w:hAnsi="Calibri"/>
+                <w:sz w:val="20"/>
+              </w:rPr>
+              <w:t xml:space="default">90x90</w:t>
             </w:r>
           </w:p>
         </w:tc>
         <w:tc>
-          <w:tcPr/>
+          <w:tcPr>
+            <w:tcBorders>
+              <w:top w:val="single" w:space="0" w:color="D3D3D3"/>
+              <w:bottom w:val="single" w:space="0" w:color="D3D3D3"/>
+              <w:start w:val="single" w:space="0" w:color="D3D3D3"/>
+              <w:end w:val="single" w:space="0" w:color="D3D3D3"/>
+            </w:tcBorders>
+          </w:tcPr>
           <w:p>
             <w:pPr>
-              <w:pStyle w:val="Compact"/>
-              <w:jc w:val="left"/>
+              <w:spacing w:before="0" w:after="60"/>
+              <w:keepNext/>
+              <w:jc w:val="start"/>
             </w:pPr>
             <w:r>
-              <w:t xml:space="preserve">288.79ms</w:t>
+              <w:rPr>
+                <w:rFonts w:ascii="Calibri" w:hAnsi="Calibri"/>
+                <w:sz w:val="20"/>
+              </w:rPr>
+              <w:t xml:space="default">1.81s</w:t>
             </w:r>
           </w:p>
         </w:tc>
         <w:tc>
-          <w:tcPr/>
+          <w:tcPr>
+            <w:tcBorders>
+              <w:top w:val="single" w:space="0" w:color="D3D3D3"/>
+              <w:bottom w:val="single" w:space="0" w:color="D3D3D3"/>
+              <w:start w:val="single" w:space="0" w:color="D3D3D3"/>
+              <w:end w:val="single" w:space="0" w:color="D3D3D3"/>
+            </w:tcBorders>
+          </w:tcPr>
           <w:p>
             <w:pPr>
-              <w:pStyle w:val="Compact"/>
-              <w:jc w:val="left"/>
+              <w:spacing w:before="0" w:after="60"/>
+              <w:keepNext/>
+              <w:jc w:val="start"/>
             </w:pPr>
             <w:r>
-              <w:t xml:space="preserve">74.03ms</w:t>
+              <w:rPr>
+                <w:rFonts w:ascii="Calibri" w:hAnsi="Calibri"/>
+                <w:sz w:val="20"/>
+              </w:rPr>
+              <w:t xml:space="default">48.56ms</w:t>
             </w:r>
           </w:p>
         </w:tc>
         <w:tc>
-          <w:tcPr/>
+          <w:tcPr>
+            <w:tcBorders>
+              <w:top w:val="single" w:space="0" w:color="D3D3D3"/>
+              <w:bottom w:val="single" w:space="0" w:color="D3D3D3"/>
+              <w:start w:val="single" w:space="0" w:color="D3D3D3"/>
+              <w:end w:val="single" w:space="0" w:color="D3D3D3"/>
+            </w:tcBorders>
+          </w:tcPr>
           <w:p>
             <w:pPr>
-              <w:pStyle w:val="Compact"/>
-              <w:jc w:val="left"/>
+              <w:spacing w:before="0" w:after="60"/>
+              <w:keepNext/>
+              <w:jc w:val="start"/>
             </w:pPr>
             <w:r>
-              <w:t xml:space="preserve">3.9x</w:t>
+              <w:rPr>
+                <w:rFonts w:ascii="Calibri" w:hAnsi="Calibri"/>
+                <w:sz w:val="20"/>
+              </w:rPr>
+              <w:t xml:space="default">37.27x</w:t>
             </w:r>
           </w:p>
         </w:tc>
         <w:tc>
-          <w:tcPr/>
+          <w:tcPr>
+            <w:tcBorders>
+              <w:top w:val="single" w:space="0" w:color="D3D3D3"/>
+              <w:bottom w:val="single" w:space="0" w:color="D3D3D3"/>
+              <w:start w:val="single" w:space="0" w:color="D3D3D3"/>
+              <w:end w:val="single" w:space="0" w:color="D3D3D3"/>
+            </w:tcBorders>
+          </w:tcPr>
           <w:p>
             <w:pPr>
-              <w:pStyle w:val="Compact"/>
-              <w:jc w:val="left"/>
+              <w:spacing w:before="0" w:after="60"/>
+              <w:keepNext/>
+              <w:jc w:val="start"/>
             </w:pPr>
             <w:r>
-              <w:t xml:space="preserve">429.8µs</w:t>
+              <w:rPr>
+                <w:rFonts w:ascii="Calibri" w:hAnsi="Calibri"/>
+                <w:sz w:val="20"/>
+              </w:rPr>
+              <w:t xml:space="default">598.9µs</w:t>
             </w:r>
           </w:p>
         </w:tc>
         <w:tc>
-          <w:tcPr/>
+          <w:tcPr>
+            <w:tcBorders>
+              <w:top w:val="single" w:space="0" w:color="D3D3D3"/>
+              <w:bottom w:val="single" w:space="0" w:color="D3D3D3"/>
+              <w:start w:val="single" w:space="0" w:color="D3D3D3"/>
+              <w:end w:val="single" w:space="0" w:color="D3D3D3"/>
+            </w:tcBorders>
+          </w:tcPr>
           <w:p>
             <w:pPr>
-              <w:pStyle w:val="Compact"/>
-              <w:jc w:val="left"/>
+              <w:spacing w:before="0" w:after="60"/>
+              <w:keepNext/>
+              <w:jc w:val="start"/>
             </w:pPr>
             <w:r>
-              <w:t xml:space="preserve">671.87x</w:t>
+              <w:rPr>
+                <w:rFonts w:ascii="Calibri" w:hAnsi="Calibri"/>
+                <w:sz w:val="20"/>
+              </w:rPr>
+              <w:t xml:space="default">3022.23x</w:t>
             </w:r>
           </w:p>
         </w:tc>
         <w:tc>
-          <w:tcPr/>
+          <w:tcPr>
+            <w:tcBorders>
+              <w:top w:val="single" w:space="0" w:color="D3D3D3"/>
+              <w:bottom w:val="single" w:space="0" w:color="D3D3D3"/>
+              <w:start w:val="single" w:space="0" w:color="D3D3D3"/>
+              <w:end w:val="single" w:space="0" w:color="D3D3D3"/>
+            </w:tcBorders>
+          </w:tcPr>
           <w:p>
             <w:pPr>
-              <w:pStyle w:val="Compact"/>
-              <w:jc w:val="left"/>
+              <w:spacing w:before="0" w:after="60"/>
+              <w:keepNext/>
+              <w:jc w:val="start"/>
             </w:pPr>
             <w:r>
-              <w:t xml:space="preserve">1.74ms</w:t>
+              <w:rPr>
+                <w:rFonts w:ascii="Calibri" w:hAnsi="Calibri"/>
+                <w:sz w:val="20"/>
+              </w:rPr>
+              <w:t xml:space="default">2.04ms</w:t>
             </w:r>
           </w:p>
         </w:tc>
         <w:tc>
-          <w:tcPr/>
+          <w:tcPr>
+            <w:tcBorders>
+              <w:top w:val="single" w:space="0" w:color="D3D3D3"/>
+              <w:bottom w:val="single" w:space="0" w:color="D3D3D3"/>
+              <w:start w:val="single" w:space="0" w:color="D3D3D3"/>
+              <w:end w:val="single" w:space="0" w:color="D3D3D3"/>
+            </w:tcBorders>
+          </w:tcPr>
           <w:p>
             <w:pPr>
-              <w:pStyle w:val="Compact"/>
-              <w:jc w:val="left"/>
+              <w:spacing w:before="0" w:after="60"/>
+              <w:keepNext/>
+              <w:jc w:val="start"/>
             </w:pPr>
             <w:r>
-              <w:t xml:space="preserve">166.37x</w:t>
+              <w:rPr>
+                <w:rFonts w:ascii="Calibri" w:hAnsi="Calibri"/>
+                <w:sz w:val="20"/>
+              </w:rPr>
+              <w:t xml:space="default">888.28x</w:t>
+            </w:r>
+          </w:p>
+        </w:tc>
+      </w:tr>
+      <w:tr>
+        <w:trPr>
+          <w:cantSplit/>
+        </w:trPr>
+        <w:tc>
+          <w:tcPr>
+            <w:tcBorders>
+              <w:top w:val="single" w:space="0" w:color="D3D3D3"/>
+              <w:bottom w:val="single" w:space="0" w:color="D3D3D3"/>
+              <w:start w:val="single" w:space="0" w:color="D3D3D3"/>
+              <w:end w:val="single" w:space="0" w:color="D3D3D3"/>
+            </w:tcBorders>
+          </w:tcPr>
+          <w:p>
+            <w:pPr>
+              <w:spacing w:before="0" w:after="60"/>
+              <w:keepNext/>
+              <w:jc w:val="start"/>
+            </w:pPr>
+            <w:r>
+              <w:rPr>
+                <w:rFonts w:ascii="Calibri" w:hAnsi="Calibri"/>
+                <w:sz w:val="20"/>
+              </w:rPr>
+              <w:t xml:space="default">100x100</w:t>
+            </w:r>
+          </w:p>
+        </w:tc>
+        <w:tc>
+          <w:tcPr>
+            <w:tcBorders>
+              <w:top w:val="single" w:space="0" w:color="D3D3D3"/>
+              <w:bottom w:val="single" w:space="0" w:color="D3D3D3"/>
+              <w:start w:val="single" w:space="0" w:color="D3D3D3"/>
+              <w:end w:val="single" w:space="0" w:color="D3D3D3"/>
+            </w:tcBorders>
+          </w:tcPr>
+          <w:p>
+            <w:pPr>
+              <w:spacing w:before="0" w:after="60"/>
+              <w:keepNext/>
+              <w:jc w:val="start"/>
+            </w:pPr>
+            <w:r>
+              <w:rPr>
+                <w:rFonts w:ascii="Calibri" w:hAnsi="Calibri"/>
+                <w:sz w:val="20"/>
+              </w:rPr>
+              <w:t xml:space="default">3.09s</w:t>
+            </w:r>
+          </w:p>
+        </w:tc>
+        <w:tc>
+          <w:tcPr>
+            <w:tcBorders>
+              <w:top w:val="single" w:space="0" w:color="D3D3D3"/>
+              <w:bottom w:val="single" w:space="0" w:color="D3D3D3"/>
+              <w:start w:val="single" w:space="0" w:color="D3D3D3"/>
+              <w:end w:val="single" w:space="0" w:color="D3D3D3"/>
+            </w:tcBorders>
+          </w:tcPr>
+          <w:p>
+            <w:pPr>
+              <w:spacing w:before="0" w:after="60"/>
+              <w:keepNext/>
+              <w:jc w:val="start"/>
+            </w:pPr>
+            <w:r>
+              <w:rPr>
+                <w:rFonts w:ascii="Calibri" w:hAnsi="Calibri"/>
+                <w:sz w:val="20"/>
+              </w:rPr>
+              <w:t xml:space="default">76.03ms</w:t>
+            </w:r>
+          </w:p>
+        </w:tc>
+        <w:tc>
+          <w:tcPr>
+            <w:tcBorders>
+              <w:top w:val="single" w:space="0" w:color="D3D3D3"/>
+              <w:bottom w:val="single" w:space="0" w:color="D3D3D3"/>
+              <w:start w:val="single" w:space="0" w:color="D3D3D3"/>
+              <w:end w:val="single" w:space="0" w:color="D3D3D3"/>
+            </w:tcBorders>
+          </w:tcPr>
+          <w:p>
+            <w:pPr>
+              <w:spacing w:before="0" w:after="60"/>
+              <w:keepNext/>
+              <w:jc w:val="start"/>
+            </w:pPr>
+            <w:r>
+              <w:rPr>
+                <w:rFonts w:ascii="Calibri" w:hAnsi="Calibri"/>
+                <w:sz w:val="20"/>
+              </w:rPr>
+              <w:t xml:space="default">40.59x</w:t>
+            </w:r>
+          </w:p>
+        </w:tc>
+        <w:tc>
+          <w:tcPr>
+            <w:tcBorders>
+              <w:top w:val="single" w:space="0" w:color="D3D3D3"/>
+              <w:bottom w:val="single" w:space="0" w:color="D3D3D3"/>
+              <w:start w:val="single" w:space="0" w:color="D3D3D3"/>
+              <w:end w:val="single" w:space="0" w:color="D3D3D3"/>
+            </w:tcBorders>
+          </w:tcPr>
+          <w:p>
+            <w:pPr>
+              <w:spacing w:before="0" w:after="60"/>
+              <w:keepNext/>
+              <w:jc w:val="start"/>
+            </w:pPr>
+            <w:r>
+              <w:rPr>
+                <w:rFonts w:ascii="Calibri" w:hAnsi="Calibri"/>
+                <w:sz w:val="20"/>
+              </w:rPr>
+              <w:t xml:space="default">593µs</w:t>
+            </w:r>
+          </w:p>
+        </w:tc>
+        <w:tc>
+          <w:tcPr>
+            <w:tcBorders>
+              <w:top w:val="single" w:space="0" w:color="D3D3D3"/>
+              <w:bottom w:val="single" w:space="0" w:color="D3D3D3"/>
+              <w:start w:val="single" w:space="0" w:color="D3D3D3"/>
+              <w:end w:val="single" w:space="0" w:color="D3D3D3"/>
+            </w:tcBorders>
+          </w:tcPr>
+          <w:p>
+            <w:pPr>
+              <w:spacing w:before="0" w:after="60"/>
+              <w:keepNext/>
+              <w:jc w:val="start"/>
+            </w:pPr>
+            <w:r>
+              <w:rPr>
+                <w:rFonts w:ascii="Calibri" w:hAnsi="Calibri"/>
+                <w:sz w:val="20"/>
+              </w:rPr>
+              <w:t xml:space="default">5204.38x</w:t>
+            </w:r>
+          </w:p>
+        </w:tc>
+        <w:tc>
+          <w:tcPr>
+            <w:tcBorders>
+              <w:top w:val="single" w:space="0" w:color="D3D3D3"/>
+              <w:bottom w:val="single" w:space="0" w:color="D3D3D3"/>
+              <w:start w:val="single" w:space="0" w:color="D3D3D3"/>
+              <w:end w:val="single" w:space="0" w:color="D3D3D3"/>
+            </w:tcBorders>
+          </w:tcPr>
+          <w:p>
+            <w:pPr>
+              <w:spacing w:before="0" w:after="60"/>
+              <w:keepNext/>
+              <w:jc w:val="start"/>
+            </w:pPr>
+            <w:r>
+              <w:rPr>
+                <w:rFonts w:ascii="Calibri" w:hAnsi="Calibri"/>
+                <w:sz w:val="20"/>
+              </w:rPr>
+              <w:t xml:space="default">2.42ms</w:t>
+            </w:r>
+          </w:p>
+        </w:tc>
+        <w:tc>
+          <w:tcPr>
+            <w:tcBorders>
+              <w:top w:val="single" w:space="0" w:color="D3D3D3"/>
+              <w:bottom w:val="single" w:space="0" w:color="D3D3D3"/>
+              <w:start w:val="single" w:space="0" w:color="D3D3D3"/>
+              <w:end w:val="single" w:space="0" w:color="D3D3D3"/>
+            </w:tcBorders>
+          </w:tcPr>
+          <w:p>
+            <w:pPr>
+              <w:spacing w:before="0" w:after="60"/>
+              <w:keepNext/>
+              <w:jc w:val="start"/>
+            </w:pPr>
+            <w:r>
+              <w:rPr>
+                <w:rFonts w:ascii="Calibri" w:hAnsi="Calibri"/>
+                <w:sz w:val="20"/>
+              </w:rPr>
+              <w:t xml:space="default">1276.46x</w:t>
             </w:r>
           </w:p>
         </w:tc>
       </w:tr>
     </w:tbl>
-    <w:bookmarkEnd w:id="46"/>
+    <w:p>
+      <w:pPr>
+        <w:pStyle w:val="BodyText"/>
+      </w:pPr>
+      <w:r>
+        <w:rPr>
+          <w:vertAlign w:val="subscript"/>
+        </w:rPr>
+        <w:t xml:space="preserve">Source:</w:t>
+      </w:r>
+      <w:r>
+        <w:rPr>
+          <w:vertAlign w:val="subscript"/>
+        </w:rPr>
+        <w:t xml:space="preserve"> </w:t>
+      </w:r>
+      <w:hyperlink r:id="rId20">
+        <w:r>
+          <w:rPr>
+            <w:rStyle w:val="Hyperlink"/>
+            <w:vertAlign w:val="subscript"/>
+          </w:rPr>
+          <w:t xml:space="preserve">Article Notebook</w:t>
+        </w:r>
+      </w:hyperlink>
+    </w:p>
     <w:bookmarkEnd w:id="47"/>
-    <w:bookmarkStart w:id="59" w:name="appendix"/>
+    <w:bookmarkEnd w:id="48"/>
+    <w:bookmarkStart w:id="60" w:name="appendix"/>
     <w:p>
       <w:pPr>
         <w:pStyle w:val="Heading1"/>
@@ -17591,7 +18792,7 @@
         <w:t xml:space="preserve">Appendix</w:t>
       </w:r>
     </w:p>
-    <w:bookmarkStart w:id="58" w:name="cholesky-methods"/>
+    <w:bookmarkStart w:id="59" w:name="cholesky-methods"/>
     <w:p>
       <w:pPr>
         <w:pStyle w:val="Heading2"/>
@@ -17608,7 +18809,7 @@
         <w:t xml:space="preserve">Standard methods of evaluating multivariate normal densities using the Cholesky decomposition were implemented to compare with the new methods for benchmarking.</w:t>
       </w:r>
     </w:p>
-    <w:bookmarkStart w:id="51" w:name="unscaled-precision-matrix"/>
+    <w:bookmarkStart w:id="52" w:name="unscaled-precision-matrix"/>
     <w:p>
       <w:pPr>
         <w:pStyle w:val="Heading3"/>
@@ -17617,7 +18818,7 @@
         <w:t xml:space="preserve">Unscaled Precision Matrix</w:t>
       </w:r>
     </w:p>
-    <w:bookmarkStart w:id="48" w:name="precision-matrix-construction"/>
+    <w:bookmarkStart w:id="49" w:name="precision-matrix-construction"/>
     <w:p>
       <w:pPr>
         <w:pStyle w:val="Heading4"/>
@@ -17926,8 +19127,8 @@
         <w:t xml:space="preserve">are identity matrices of appropriate sizes.</w:t>
       </w:r>
     </w:p>
-    <w:bookmarkEnd w:id="48"/>
-    <w:bookmarkStart w:id="49" w:name="density-computation"/>
+    <w:bookmarkEnd w:id="49"/>
+    <w:bookmarkStart w:id="50" w:name="density-computation"/>
     <w:p>
       <w:pPr>
         <w:pStyle w:val="Heading4"/>
@@ -18776,8 +19977,8 @@
         </m:oMath>
       </m:oMathPara>
     </w:p>
-    <w:bookmarkEnd w:id="49"/>
-    <w:bookmarkStart w:id="50" w:name="algorithm"/>
+    <w:bookmarkEnd w:id="50"/>
+    <w:bookmarkStart w:id="51" w:name="algorithm"/>
     <w:p>
       <w:pPr>
         <w:pStyle w:val="Heading4"/>
@@ -19457,9 +20658,9 @@
         </m:d>
       </m:oMath>
     </w:p>
-    <w:bookmarkEnd w:id="50"/>
     <w:bookmarkEnd w:id="51"/>
-    <w:bookmarkStart w:id="57" w:name="scaled-precision-matrix"/>
+    <w:bookmarkEnd w:id="52"/>
+    <w:bookmarkStart w:id="58" w:name="scaled-precision-matrix"/>
     <w:p>
       <w:pPr>
         <w:pStyle w:val="Heading3"/>
@@ -19468,7 +20669,7 @@
         <w:t xml:space="preserve">Scaled Precision Matrix</w:t>
       </w:r>
     </w:p>
-    <w:bookmarkStart w:id="52" w:name="precision-matrix-construction-1"/>
+    <w:bookmarkStart w:id="53" w:name="precision-matrix-construction-1"/>
     <w:p>
       <w:pPr>
         <w:pStyle w:val="Heading4"/>
@@ -19998,8 +21199,8 @@
         </m:oMath>
       </m:oMathPara>
     </w:p>
-    <w:bookmarkEnd w:id="52"/>
-    <w:bookmarkStart w:id="53" w:name="Xc93962c61ba1b99e9299dd86269107a651e35ba"/>
+    <w:bookmarkEnd w:id="53"/>
+    <w:bookmarkStart w:id="54" w:name="Xc93962c61ba1b99e9299dd86269107a651e35ba"/>
     <w:p>
       <w:pPr>
         <w:pStyle w:val="Heading4"/>
@@ -20448,8 +21649,8 @@
         </m:r>
       </m:oMath>
     </w:p>
-    <w:bookmarkEnd w:id="53"/>
-    <w:bookmarkStart w:id="54" w:name="log-determinant"/>
+    <w:bookmarkEnd w:id="54"/>
+    <w:bookmarkStart w:id="55" w:name="log-determinant"/>
     <w:p>
       <w:pPr>
         <w:pStyle w:val="Heading4"/>
@@ -21213,8 +22414,8 @@
         </m:d>
       </m:oMath>
     </w:p>
-    <w:bookmarkEnd w:id="54"/>
-    <w:bookmarkStart w:id="55" w:name="quadratic-form"/>
+    <w:bookmarkEnd w:id="55"/>
+    <w:bookmarkStart w:id="56" w:name="quadratic-form"/>
     <w:p>
       <w:pPr>
         <w:pStyle w:val="Heading4"/>
@@ -21525,8 +22726,8 @@
         <w:t xml:space="preserve">as in the unscaled case.</w:t>
       </w:r>
     </w:p>
-    <w:bookmarkEnd w:id="55"/>
-    <w:bookmarkStart w:id="56" w:name="algorithm-1"/>
+    <w:bookmarkEnd w:id="56"/>
+    <w:bookmarkStart w:id="57" w:name="algorithm-1"/>
     <w:p>
       <w:pPr>
         <w:pStyle w:val="Heading4"/>
@@ -22243,10 +23444,10 @@
         </m:d>
       </m:oMath>
     </w:p>
-    <w:bookmarkEnd w:id="56"/>
     <w:bookmarkEnd w:id="57"/>
     <w:bookmarkEnd w:id="58"/>
     <w:bookmarkEnd w:id="59"/>
+    <w:bookmarkEnd w:id="60"/>
     <w:sectPr/>
   </w:body>
 </w:document>

</xml_diff>

<commit_message>
Trying out the JASA style for the pdf
</commit_message>
<xml_diff>
--- a/docs/index.docx
+++ b/docs/index.docx
@@ -149,7 +149,917 @@
         <w:pStyle w:val="Date"/>
       </w:pPr>
       <w:r>
-        <w:t xml:space="preserve">2024-08-15</w:t>
+        <w:t xml:space="preserve">2024-08-22</w:t>
+      </w:r>
+    </w:p>
+    <w:p>
+      <w:pPr>
+        <w:pStyle w:val="AbstractTitle"/>
+      </w:pPr>
+      <w:r>
+        <w:t xml:space="preserve">Abstract</w:t>
+      </w:r>
+    </w:p>
+    <w:p>
+      <w:pPr>
+        <w:pStyle w:val="Abstract"/>
+      </w:pPr>
+      <w:r>
+        <w:t xml:space="preserve">This</w:t>
+      </w:r>
+      <w:r>
+        <w:t xml:space="preserve"> </w:t>
+      </w:r>
+      <w:r>
+        <w:t xml:space="preserve">paper</w:t>
+      </w:r>
+      <w:r>
+        <w:t xml:space="preserve"> </w:t>
+      </w:r>
+      <w:r>
+        <w:t xml:space="preserve">addresses</w:t>
+      </w:r>
+      <w:r>
+        <w:t xml:space="preserve"> </w:t>
+      </w:r>
+      <w:r>
+        <w:t xml:space="preserve">the</w:t>
+      </w:r>
+      <w:r>
+        <w:t xml:space="preserve"> </w:t>
+      </w:r>
+      <w:r>
+        <w:t xml:space="preserve">computational</w:t>
+      </w:r>
+      <w:r>
+        <w:t xml:space="preserve"> </w:t>
+      </w:r>
+      <w:r>
+        <w:t xml:space="preserve">challenges</w:t>
+      </w:r>
+      <w:r>
+        <w:t xml:space="preserve"> </w:t>
+      </w:r>
+      <w:r>
+        <w:t xml:space="preserve">in</w:t>
+      </w:r>
+      <w:r>
+        <w:t xml:space="preserve"> </w:t>
+      </w:r>
+      <w:r>
+        <w:t xml:space="preserve">evaluating</w:t>
+      </w:r>
+      <w:r>
+        <w:t xml:space="preserve"> </w:t>
+      </w:r>
+      <w:r>
+        <w:t xml:space="preserve">Gaussian</w:t>
+      </w:r>
+      <w:r>
+        <w:t xml:space="preserve"> </w:t>
+      </w:r>
+      <w:r>
+        <w:t xml:space="preserve">copula</w:t>
+      </w:r>
+      <w:r>
+        <w:t xml:space="preserve"> </w:t>
+      </w:r>
+      <w:r>
+        <w:t xml:space="preserve">densities</w:t>
+      </w:r>
+      <w:r>
+        <w:t xml:space="preserve"> </w:t>
+      </w:r>
+      <w:r>
+        <w:t xml:space="preserve">for</w:t>
+      </w:r>
+      <w:r>
+        <w:t xml:space="preserve"> </w:t>
+      </w:r>
+      <w:r>
+        <w:t xml:space="preserve">large-scale</w:t>
+      </w:r>
+      <w:r>
+        <w:t xml:space="preserve"> </w:t>
+      </w:r>
+      <w:r>
+        <w:t xml:space="preserve">spatial</w:t>
+      </w:r>
+      <w:r>
+        <w:t xml:space="preserve"> </w:t>
+      </w:r>
+      <w:r>
+        <w:t xml:space="preserve">data,</w:t>
+      </w:r>
+      <w:r>
+        <w:t xml:space="preserve"> </w:t>
+      </w:r>
+      <w:r>
+        <w:t xml:space="preserve">focusing</w:t>
+      </w:r>
+      <w:r>
+        <w:t xml:space="preserve"> </w:t>
+      </w:r>
+      <w:r>
+        <w:t xml:space="preserve">on</w:t>
+      </w:r>
+      <w:r>
+        <w:t xml:space="preserve"> </w:t>
+      </w:r>
+      <w:r>
+        <w:t xml:space="preserve">Matérn-like</w:t>
+      </w:r>
+      <w:r>
+        <w:t xml:space="preserve"> </w:t>
+      </w:r>
+      <w:r>
+        <w:t xml:space="preserve">Gaussian</w:t>
+      </w:r>
+      <w:r>
+        <w:t xml:space="preserve"> </w:t>
+      </w:r>
+      <w:r>
+        <w:t xml:space="preserve">Markov</w:t>
+      </w:r>
+      <w:r>
+        <w:t xml:space="preserve"> </w:t>
+      </w:r>
+      <w:r>
+        <w:t xml:space="preserve">Random</w:t>
+      </w:r>
+      <w:r>
+        <w:t xml:space="preserve"> </w:t>
+      </w:r>
+      <w:r>
+        <w:t xml:space="preserve">Fields</w:t>
+      </w:r>
+      <w:r>
+        <w:t xml:space="preserve"> </w:t>
+      </w:r>
+      <w:r>
+        <w:t xml:space="preserve">(GMRFs).</w:t>
+      </w:r>
+      <w:r>
+        <w:t xml:space="preserve"> </w:t>
+      </w:r>
+      <w:r>
+        <w:t xml:space="preserve">We</w:t>
+      </w:r>
+      <w:r>
+        <w:t xml:space="preserve"> </w:t>
+      </w:r>
+      <w:r>
+        <w:t xml:space="preserve">present</w:t>
+      </w:r>
+      <w:r>
+        <w:t xml:space="preserve"> </w:t>
+      </w:r>
+      <w:r>
+        <w:t xml:space="preserve">a</w:t>
+      </w:r>
+      <w:r>
+        <w:t xml:space="preserve"> </w:t>
+      </w:r>
+      <w:r>
+        <w:t xml:space="preserve">novel</w:t>
+      </w:r>
+      <w:r>
+        <w:t xml:space="preserve"> </w:t>
+      </w:r>
+      <w:r>
+        <w:t xml:space="preserve">approach</w:t>
+      </w:r>
+      <w:r>
+        <w:t xml:space="preserve"> </w:t>
+      </w:r>
+      <w:r>
+        <w:t xml:space="preserve">that</w:t>
+      </w:r>
+      <w:r>
+        <w:t xml:space="preserve"> </w:t>
+      </w:r>
+      <w:r>
+        <w:t xml:space="preserve">bridges</w:t>
+      </w:r>
+      <w:r>
+        <w:t xml:space="preserve"> </w:t>
+      </w:r>
+      <w:r>
+        <w:t xml:space="preserve">the</w:t>
+      </w:r>
+      <w:r>
+        <w:t xml:space="preserve"> </w:t>
+      </w:r>
+      <w:r>
+        <w:t xml:space="preserve">gap</w:t>
+      </w:r>
+      <w:r>
+        <w:t xml:space="preserve"> </w:t>
+      </w:r>
+      <w:r>
+        <w:t xml:space="preserve">between</w:t>
+      </w:r>
+      <w:r>
+        <w:t xml:space="preserve"> </w:t>
+      </w:r>
+      <w:r>
+        <w:t xml:space="preserve">GMRFs</w:t>
+      </w:r>
+      <w:r>
+        <w:t xml:space="preserve"> </w:t>
+      </w:r>
+      <w:r>
+        <w:t xml:space="preserve">and</w:t>
+      </w:r>
+      <w:r>
+        <w:t xml:space="preserve"> </w:t>
+      </w:r>
+      <w:r>
+        <w:t xml:space="preserve">copulas,</w:t>
+      </w:r>
+      <w:r>
+        <w:t xml:space="preserve"> </w:t>
+      </w:r>
+      <w:r>
+        <w:t xml:space="preserve">allowing</w:t>
+      </w:r>
+      <w:r>
+        <w:t xml:space="preserve"> </w:t>
+      </w:r>
+      <w:r>
+        <w:t xml:space="preserve">for</w:t>
+      </w:r>
+      <w:r>
+        <w:t xml:space="preserve"> </w:t>
+      </w:r>
+      <w:r>
+        <w:t xml:space="preserve">efficient</w:t>
+      </w:r>
+      <w:r>
+        <w:t xml:space="preserve"> </w:t>
+      </w:r>
+      <w:r>
+        <w:t xml:space="preserve">computation</w:t>
+      </w:r>
+      <w:r>
+        <w:t xml:space="preserve"> </w:t>
+      </w:r>
+      <w:r>
+        <w:t xml:space="preserve">of</w:t>
+      </w:r>
+      <w:r>
+        <w:t xml:space="preserve"> </w:t>
+      </w:r>
+      <w:r>
+        <w:t xml:space="preserve">Gaussian</w:t>
+      </w:r>
+      <w:r>
+        <w:t xml:space="preserve"> </w:t>
+      </w:r>
+      <w:r>
+        <w:t xml:space="preserve">copula</w:t>
+      </w:r>
+      <w:r>
+        <w:t xml:space="preserve"> </w:t>
+      </w:r>
+      <w:r>
+        <w:t xml:space="preserve">densities</w:t>
+      </w:r>
+      <w:r>
+        <w:t xml:space="preserve"> </w:t>
+      </w:r>
+      <w:r>
+        <w:t xml:space="preserve">using</w:t>
+      </w:r>
+      <w:r>
+        <w:t xml:space="preserve"> </w:t>
+      </w:r>
+      <w:r>
+        <w:t xml:space="preserve">GMRF</w:t>
+      </w:r>
+      <w:r>
+        <w:t xml:space="preserve"> </w:t>
+      </w:r>
+      <w:r>
+        <w:t xml:space="preserve">precision</w:t>
+      </w:r>
+      <w:r>
+        <w:t xml:space="preserve"> </w:t>
+      </w:r>
+      <w:r>
+        <w:t xml:space="preserve">structures.</w:t>
+      </w:r>
+      <w:r>
+        <w:t xml:space="preserve"> </w:t>
+      </w:r>
+      <w:r>
+        <w:t xml:space="preserve">Our</w:t>
+      </w:r>
+      <w:r>
+        <w:t xml:space="preserve"> </w:t>
+      </w:r>
+      <w:r>
+        <w:t xml:space="preserve">method</w:t>
+      </w:r>
+      <w:r>
+        <w:t xml:space="preserve"> </w:t>
+      </w:r>
+      <w:r>
+        <w:t xml:space="preserve">leverages</w:t>
+      </w:r>
+      <w:r>
+        <w:t xml:space="preserve"> </w:t>
+      </w:r>
+      <w:r>
+        <w:t xml:space="preserve">the</w:t>
+      </w:r>
+      <w:r>
+        <w:t xml:space="preserve"> </w:t>
+      </w:r>
+      <w:r>
+        <w:t xml:space="preserve">special</w:t>
+      </w:r>
+      <w:r>
+        <w:t xml:space="preserve"> </w:t>
+      </w:r>
+      <w:r>
+        <w:t xml:space="preserve">structure</w:t>
+      </w:r>
+      <w:r>
+        <w:t xml:space="preserve"> </w:t>
+      </w:r>
+      <w:r>
+        <w:t xml:space="preserve">of</w:t>
+      </w:r>
+      <w:r>
+        <w:t xml:space="preserve"> </w:t>
+      </w:r>
+      <w:r>
+        <w:t xml:space="preserve">the</w:t>
+      </w:r>
+      <w:r>
+        <w:t xml:space="preserve"> </w:t>
+      </w:r>
+      <w:r>
+        <w:t xml:space="preserve">precision</w:t>
+      </w:r>
+      <w:r>
+        <w:t xml:space="preserve"> </w:t>
+      </w:r>
+      <w:r>
+        <w:t xml:space="preserve">matrix,</w:t>
+      </w:r>
+      <w:r>
+        <w:t xml:space="preserve"> </w:t>
+      </w:r>
+      <w:r>
+        <w:t xml:space="preserve">employing</w:t>
+      </w:r>
+      <w:r>
+        <w:t xml:space="preserve"> </w:t>
+      </w:r>
+      <w:r>
+        <w:t xml:space="preserve">eigendecomposition</w:t>
+      </w:r>
+      <w:r>
+        <w:t xml:space="preserve"> </w:t>
+      </w:r>
+      <w:r>
+        <w:t xml:space="preserve">techniques</w:t>
+      </w:r>
+      <w:r>
+        <w:t xml:space="preserve"> </w:t>
+      </w:r>
+      <w:r>
+        <w:t xml:space="preserve">to</w:t>
+      </w:r>
+      <w:r>
+        <w:t xml:space="preserve"> </w:t>
+      </w:r>
+      <w:r>
+        <w:t xml:space="preserve">avoid</w:t>
+      </w:r>
+      <w:r>
+        <w:t xml:space="preserve"> </w:t>
+      </w:r>
+      <w:r>
+        <w:t xml:space="preserve">explicit</w:t>
+      </w:r>
+      <w:r>
+        <w:t xml:space="preserve"> </w:t>
+      </w:r>
+      <w:r>
+        <w:t xml:space="preserve">formation</w:t>
+      </w:r>
+      <w:r>
+        <w:t xml:space="preserve"> </w:t>
+      </w:r>
+      <w:r>
+        <w:t xml:space="preserve">and</w:t>
+      </w:r>
+      <w:r>
+        <w:t xml:space="preserve"> </w:t>
+      </w:r>
+      <w:r>
+        <w:t xml:space="preserve">inversion</w:t>
+      </w:r>
+      <w:r>
+        <w:t xml:space="preserve"> </w:t>
+      </w:r>
+      <w:r>
+        <w:t xml:space="preserve">of</w:t>
+      </w:r>
+      <w:r>
+        <w:t xml:space="preserve"> </w:t>
+      </w:r>
+      <w:r>
+        <w:t xml:space="preserve">large</w:t>
+      </w:r>
+      <w:r>
+        <w:t xml:space="preserve"> </w:t>
+      </w:r>
+      <w:r>
+        <w:t xml:space="preserve">matrices.</w:t>
+      </w:r>
+      <w:r>
+        <w:t xml:space="preserve"> </w:t>
+      </w:r>
+      <w:r>
+        <w:t xml:space="preserve">We</w:t>
+      </w:r>
+      <w:r>
+        <w:t xml:space="preserve"> </w:t>
+      </w:r>
+      <w:r>
+        <w:t xml:space="preserve">introduce</w:t>
+      </w:r>
+      <w:r>
+        <w:t xml:space="preserve"> </w:t>
+      </w:r>
+      <w:r>
+        <w:t xml:space="preserve">circulant</w:t>
+      </w:r>
+      <w:r>
+        <w:t xml:space="preserve"> </w:t>
+      </w:r>
+      <w:r>
+        <w:t xml:space="preserve">and</w:t>
+      </w:r>
+      <w:r>
+        <w:t xml:space="preserve"> </w:t>
+      </w:r>
+      <w:r>
+        <w:t xml:space="preserve">folded</w:t>
+      </w:r>
+      <w:r>
+        <w:t xml:space="preserve"> </w:t>
+      </w:r>
+      <w:r>
+        <w:t xml:space="preserve">circulant</w:t>
+      </w:r>
+      <w:r>
+        <w:t xml:space="preserve"> </w:t>
+      </w:r>
+      <w:r>
+        <w:t xml:space="preserve">approximations</w:t>
+      </w:r>
+      <w:r>
+        <w:t xml:space="preserve"> </w:t>
+      </w:r>
+      <w:r>
+        <w:t xml:space="preserve">that</w:t>
+      </w:r>
+      <w:r>
+        <w:t xml:space="preserve"> </w:t>
+      </w:r>
+      <w:r>
+        <w:t xml:space="preserve">offer</w:t>
+      </w:r>
+      <w:r>
+        <w:t xml:space="preserve"> </w:t>
+      </w:r>
+      <w:r>
+        <w:t xml:space="preserve">significant</w:t>
+      </w:r>
+      <w:r>
+        <w:t xml:space="preserve"> </w:t>
+      </w:r>
+      <w:r>
+        <w:t xml:space="preserve">computational</w:t>
+      </w:r>
+      <w:r>
+        <w:t xml:space="preserve"> </w:t>
+      </w:r>
+      <w:r>
+        <w:t xml:space="preserve">advantages</w:t>
+      </w:r>
+      <w:r>
+        <w:t xml:space="preserve"> </w:t>
+      </w:r>
+      <w:r>
+        <w:t xml:space="preserve">while</w:t>
+      </w:r>
+      <w:r>
+        <w:t xml:space="preserve"> </w:t>
+      </w:r>
+      <w:r>
+        <w:t xml:space="preserve">preserving</w:t>
+      </w:r>
+      <w:r>
+        <w:t xml:space="preserve"> </w:t>
+      </w:r>
+      <w:r>
+        <w:t xml:space="preserve">suitable</w:t>
+      </w:r>
+      <w:r>
+        <w:t xml:space="preserve"> </w:t>
+      </w:r>
+      <w:r>
+        <w:t xml:space="preserve">boundary</w:t>
+      </w:r>
+      <w:r>
+        <w:t xml:space="preserve"> </w:t>
+      </w:r>
+      <w:r>
+        <w:t xml:space="preserve">conditions.</w:t>
+      </w:r>
+      <w:r>
+        <w:t xml:space="preserve"> </w:t>
+      </w:r>
+      <w:r>
+        <w:t xml:space="preserve">The</w:t>
+      </w:r>
+      <w:r>
+        <w:t xml:space="preserve"> </w:t>
+      </w:r>
+      <w:r>
+        <w:t xml:space="preserve">results</w:t>
+      </w:r>
+      <w:r>
+        <w:t xml:space="preserve"> </w:t>
+      </w:r>
+      <w:r>
+        <w:t xml:space="preserve">reveal</w:t>
+      </w:r>
+      <w:r>
+        <w:t xml:space="preserve"> </w:t>
+      </w:r>
+      <w:r>
+        <w:t xml:space="preserve">substantial</w:t>
+      </w:r>
+      <w:r>
+        <w:t xml:space="preserve"> </w:t>
+      </w:r>
+      <w:r>
+        <w:t xml:space="preserve">speed-ups</w:t>
+      </w:r>
+      <w:r>
+        <w:t xml:space="preserve"> </w:t>
+      </w:r>
+      <w:r>
+        <w:t xml:space="preserve">compared</w:t>
+      </w:r>
+      <w:r>
+        <w:t xml:space="preserve"> </w:t>
+      </w:r>
+      <w:r>
+        <w:t xml:space="preserve">to</w:t>
+      </w:r>
+      <w:r>
+        <w:t xml:space="preserve"> </w:t>
+      </w:r>
+      <w:r>
+        <w:t xml:space="preserve">traditional</w:t>
+      </w:r>
+      <w:r>
+        <w:t xml:space="preserve"> </w:t>
+      </w:r>
+      <w:r>
+        <w:t xml:space="preserve">methods,</w:t>
+      </w:r>
+      <w:r>
+        <w:t xml:space="preserve"> </w:t>
+      </w:r>
+      <w:r>
+        <w:t xml:space="preserve">particularly</w:t>
+      </w:r>
+      <w:r>
+        <w:t xml:space="preserve"> </w:t>
+      </w:r>
+      <w:r>
+        <w:t xml:space="preserve">for</w:t>
+      </w:r>
+      <w:r>
+        <w:t xml:space="preserve"> </w:t>
+      </w:r>
+      <w:r>
+        <w:t xml:space="preserve">large</w:t>
+      </w:r>
+      <w:r>
+        <w:t xml:space="preserve"> </w:t>
+      </w:r>
+      <w:r>
+        <w:t xml:space="preserve">spatial</w:t>
+      </w:r>
+      <w:r>
+        <w:t xml:space="preserve"> </w:t>
+      </w:r>
+      <w:r>
+        <w:t xml:space="preserve">fields.</w:t>
+      </w:r>
+      <w:r>
+        <w:t xml:space="preserve"> </w:t>
+      </w:r>
+      <w:r>
+        <w:t xml:space="preserve">However,</w:t>
+      </w:r>
+      <w:r>
+        <w:t xml:space="preserve"> </w:t>
+      </w:r>
+      <w:r>
+        <w:t xml:space="preserve">these</w:t>
+      </w:r>
+      <w:r>
+        <w:t xml:space="preserve"> </w:t>
+      </w:r>
+      <w:r>
+        <w:t xml:space="preserve">improvements</w:t>
+      </w:r>
+      <w:r>
+        <w:t xml:space="preserve"> </w:t>
+      </w:r>
+      <w:r>
+        <w:t xml:space="preserve">come</w:t>
+      </w:r>
+      <w:r>
+        <w:t xml:space="preserve"> </w:t>
+      </w:r>
+      <w:r>
+        <w:t xml:space="preserve">at</w:t>
+      </w:r>
+      <w:r>
+        <w:t xml:space="preserve"> </w:t>
+      </w:r>
+      <w:r>
+        <w:t xml:space="preserve">the</w:t>
+      </w:r>
+      <w:r>
+        <w:t xml:space="preserve"> </w:t>
+      </w:r>
+      <w:r>
+        <w:t xml:space="preserve">cost</w:t>
+      </w:r>
+      <w:r>
+        <w:t xml:space="preserve"> </w:t>
+      </w:r>
+      <w:r>
+        <w:t xml:space="preserve">of</w:t>
+      </w:r>
+      <w:r>
+        <w:t xml:space="preserve"> </w:t>
+      </w:r>
+      <w:r>
+        <w:t xml:space="preserve">increased</w:t>
+      </w:r>
+      <w:r>
+        <w:t xml:space="preserve"> </w:t>
+      </w:r>
+      <w:r>
+        <w:t xml:space="preserve">complexity</w:t>
+      </w:r>
+      <w:r>
+        <w:t xml:space="preserve"> </w:t>
+      </w:r>
+      <w:r>
+        <w:t xml:space="preserve">in</w:t>
+      </w:r>
+      <w:r>
+        <w:t xml:space="preserve"> </w:t>
+      </w:r>
+      <w:r>
+        <w:t xml:space="preserve">implementation</w:t>
+      </w:r>
+      <w:r>
+        <w:t xml:space="preserve"> </w:t>
+      </w:r>
+      <w:r>
+        <w:t xml:space="preserve">and</w:t>
+      </w:r>
+      <w:r>
+        <w:t xml:space="preserve"> </w:t>
+      </w:r>
+      <w:r>
+        <w:t xml:space="preserve">the</w:t>
+      </w:r>
+      <w:r>
+        <w:t xml:space="preserve"> </w:t>
+      </w:r>
+      <w:r>
+        <w:t xml:space="preserve">need</w:t>
+      </w:r>
+      <w:r>
+        <w:t xml:space="preserve"> </w:t>
+      </w:r>
+      <w:r>
+        <w:t xml:space="preserve">for</w:t>
+      </w:r>
+      <w:r>
+        <w:t xml:space="preserve"> </w:t>
+      </w:r>
+      <w:r>
+        <w:t xml:space="preserve">careful</w:t>
+      </w:r>
+      <w:r>
+        <w:t xml:space="preserve"> </w:t>
+      </w:r>
+      <w:r>
+        <w:t xml:space="preserve">consideration</w:t>
+      </w:r>
+      <w:r>
+        <w:t xml:space="preserve"> </w:t>
+      </w:r>
+      <w:r>
+        <w:t xml:space="preserve">of</w:t>
+      </w:r>
+      <w:r>
+        <w:t xml:space="preserve"> </w:t>
+      </w:r>
+      <w:r>
+        <w:t xml:space="preserve">approximation</w:t>
+      </w:r>
+      <w:r>
+        <w:t xml:space="preserve"> </w:t>
+      </w:r>
+      <w:r>
+        <w:t xml:space="preserve">accuracy.</w:t>
+      </w:r>
+      <w:r>
+        <w:t xml:space="preserve"> </w:t>
+      </w:r>
+      <w:r>
+        <w:t xml:space="preserve">This</w:t>
+      </w:r>
+      <w:r>
+        <w:t xml:space="preserve"> </w:t>
+      </w:r>
+      <w:r>
+        <w:t xml:space="preserve">work</w:t>
+      </w:r>
+      <w:r>
+        <w:t xml:space="preserve"> </w:t>
+      </w:r>
+      <w:r>
+        <w:t xml:space="preserve">underscores</w:t>
+      </w:r>
+      <w:r>
+        <w:t xml:space="preserve"> </w:t>
+      </w:r>
+      <w:r>
+        <w:t xml:space="preserve">the</w:t>
+      </w:r>
+      <w:r>
+        <w:t xml:space="preserve"> </w:t>
+      </w:r>
+      <w:r>
+        <w:t xml:space="preserve">ongoing</w:t>
+      </w:r>
+      <w:r>
+        <w:t xml:space="preserve"> </w:t>
+      </w:r>
+      <w:r>
+        <w:t xml:space="preserve">challenges</w:t>
+      </w:r>
+      <w:r>
+        <w:t xml:space="preserve"> </w:t>
+      </w:r>
+      <w:r>
+        <w:t xml:space="preserve">in</w:t>
+      </w:r>
+      <w:r>
+        <w:t xml:space="preserve"> </w:t>
+      </w:r>
+      <w:r>
+        <w:t xml:space="preserve">balancing</w:t>
+      </w:r>
+      <w:r>
+        <w:t xml:space="preserve"> </w:t>
+      </w:r>
+      <w:r>
+        <w:t xml:space="preserve">computational</w:t>
+      </w:r>
+      <w:r>
+        <w:t xml:space="preserve"> </w:t>
+      </w:r>
+      <w:r>
+        <w:t xml:space="preserve">efficiency</w:t>
+      </w:r>
+      <w:r>
+        <w:t xml:space="preserve"> </w:t>
+      </w:r>
+      <w:r>
+        <w:t xml:space="preserve">with</w:t>
+      </w:r>
+      <w:r>
+        <w:t xml:space="preserve"> </w:t>
+      </w:r>
+      <w:r>
+        <w:t xml:space="preserve">model</w:t>
+      </w:r>
+      <w:r>
+        <w:t xml:space="preserve"> </w:t>
+      </w:r>
+      <w:r>
+        <w:t xml:space="preserve">fidelity</w:t>
+      </w:r>
+      <w:r>
+        <w:t xml:space="preserve"> </w:t>
+      </w:r>
+      <w:r>
+        <w:t xml:space="preserve">in</w:t>
+      </w:r>
+      <w:r>
+        <w:t xml:space="preserve"> </w:t>
+      </w:r>
+      <w:r>
+        <w:t xml:space="preserve">spatial</w:t>
+      </w:r>
+      <w:r>
+        <w:t xml:space="preserve"> </w:t>
+      </w:r>
+      <w:r>
+        <w:t xml:space="preserve">statistics,</w:t>
+      </w:r>
+      <w:r>
+        <w:t xml:space="preserve"> </w:t>
+      </w:r>
+      <w:r>
+        <w:t xml:space="preserve">highlighting</w:t>
+      </w:r>
+      <w:r>
+        <w:t xml:space="preserve"> </w:t>
+      </w:r>
+      <w:r>
+        <w:t xml:space="preserve">the</w:t>
+      </w:r>
+      <w:r>
+        <w:t xml:space="preserve"> </w:t>
+      </w:r>
+      <w:r>
+        <w:t xml:space="preserve">trade-offs</w:t>
+      </w:r>
+      <w:r>
+        <w:t xml:space="preserve"> </w:t>
+      </w:r>
+      <w:r>
+        <w:t xml:space="preserve">inherent</w:t>
+      </w:r>
+      <w:r>
+        <w:t xml:space="preserve"> </w:t>
+      </w:r>
+      <w:r>
+        <w:t xml:space="preserve">in</w:t>
+      </w:r>
+      <w:r>
+        <w:t xml:space="preserve"> </w:t>
+      </w:r>
+      <w:r>
+        <w:t xml:space="preserve">analyzing</w:t>
+      </w:r>
+      <w:r>
+        <w:t xml:space="preserve"> </w:t>
+      </w:r>
+      <w:r>
+        <w:t xml:space="preserve">increasingly</w:t>
+      </w:r>
+      <w:r>
+        <w:t xml:space="preserve"> </w:t>
+      </w:r>
+      <w:r>
+        <w:t xml:space="preserve">large</w:t>
+      </w:r>
+      <w:r>
+        <w:t xml:space="preserve"> </w:t>
+      </w:r>
+      <w:r>
+        <w:t xml:space="preserve">and</w:t>
+      </w:r>
+      <w:r>
+        <w:t xml:space="preserve"> </w:t>
+      </w:r>
+      <w:r>
+        <w:t xml:space="preserve">complex</w:t>
+      </w:r>
+      <w:r>
+        <w:t xml:space="preserve"> </w:t>
+      </w:r>
+      <w:r>
+        <w:t xml:space="preserve">spatial</w:t>
+      </w:r>
+      <w:r>
+        <w:t xml:space="preserve"> </w:t>
+      </w:r>
+      <w:r>
+        <w:t xml:space="preserve">datasets.</w:t>
       </w:r>
     </w:p>
     <w:p>
@@ -569,7 +1479,25 @@
         <w:pStyle w:val="FirstParagraph"/>
       </w:pPr>
       <w:r>
-        <w:t xml:space="preserve">Gaussian Markov Random Fields (GMRFs) and copulas are two powerful statistical tools, each offering unique strengths in modeling complex data structures. GMRFs excel in capturing spatial and temporal dependencies, particularly in fields such as environmental science, epidemiology, and image analysis. Their ability to represent local dependencies through sparse precision matrices makes them computationally attractive for high-dimensional problems. Copulas, on the other hand, provide a flexible framework for modeling multivariate dependencies, allowing separate specification of marginal distributions and their joint behavior.</w:t>
+        <w:t xml:space="preserve">Gaussian Markov Random Fields (GMRFs) and copulas are two powerful statistical tools, each offering unique strengths in modeling complex data structures. GMRFs excel in capturing spatial and temporal dependencies, particularly in fields such as environmental science, epidemiology, and image analysis</w:t>
+      </w:r>
+      <w:r>
+        <w:t xml:space="preserve"> </w:t>
+      </w:r>
+      <w:r>
+        <w:t xml:space="preserve">(Havard Rue and Held 2005; Knorr-Held 2000; Håvard Rue, Martino, and Chopin 2009)</w:t>
+      </w:r>
+      <w:r>
+        <w:t xml:space="preserve">. Their ability to represent local dependencies through sparse precision matrices makes them computationally attractive for high-dimensional problems. Copulas, on the other hand, provide a flexible framework for modeling multivariate dependencies, allowing separate specification of marginal distributions and their joint behavior</w:t>
+      </w:r>
+      <w:r>
+        <w:t xml:space="preserve"> </w:t>
+      </w:r>
+      <w:r>
+        <w:t xml:space="preserve">(Sklar 1959; Joe 1997; Nelsen 2006)</w:t>
+      </w:r>
+      <w:r>
+        <w:t xml:space="preserve">.</w:t>
       </w:r>
     </w:p>
     <w:p>
@@ -1455,7 +2383,7 @@
         <w:t xml:space="preserve"> </w:t>
       </w:r>
       <w:r>
-        <w:t xml:space="preserve">should have a unit diagonal, i.e. the marginal variance is equal to one everywhere.. This ensures it operates on the same scale as the transformed data,</w:t>
+        <w:t xml:space="preserve">should have a unit diagonal, i.e. the marginal variance is equal to one everywhere. This ensures it operates on the same scale as the transformed data,</w:t>
       </w:r>
       <w:r>
         <w:t xml:space="preserve"> </w:t>
@@ -1921,7 +2849,16 @@
         </m:r>
       </m:oMath>
       <w:r>
-        <w:t xml:space="preserve">, making it particularly suitable for high-dimensional spatial data. In addition to the exact method, we show how the precision matrix can be approximated by a folded circulant matrix wich gives a large speed-up while preserving suitable boundary conditions.</w:t>
+        <w:t xml:space="preserve">, making it particularly suitable for high-dimensional spatial data. In addition to the exact method, we show how the precision matrix can be approximated by a folded circulant matrix wich gives a large speed-up while preserving suitable boundary conditions</w:t>
+      </w:r>
+      <w:r>
+        <w:t xml:space="preserve"> </w:t>
+      </w:r>
+      <w:r>
+        <w:t xml:space="preserve">(Kent and Mardia 2022; Mondal 2018; Besag and Mondal 2005)</w:t>
+      </w:r>
+      <w:r>
+        <w:t xml:space="preserve">.</w:t>
       </w:r>
     </w:p>
     <w:bookmarkEnd w:id="22"/>
@@ -2650,7 +3587,16 @@
         <w:pStyle w:val="FirstParagraph"/>
       </w:pPr>
       <w:r>
-        <w:t xml:space="preserve">We define the precision matrix</w:t>
+        <w:t xml:space="preserve">Similarly to the GMRF approximation to a Matérn process in</w:t>
+      </w:r>
+      <w:r>
+        <w:t xml:space="preserve"> </w:t>
+      </w:r>
+      <w:r>
+        <w:t xml:space="preserve">(Lindgren, Rue, and Lindström 2011)</w:t>
+      </w:r>
+      <w:r>
+        <w:t xml:space="preserve">, we define the precision matrix</w:t>
       </w:r>
       <w:r>
         <w:t xml:space="preserve"> </w:t>
@@ -3287,6 +4233,12 @@
               </m:m>
             </m:e>
           </m:d>
+          <m:r>
+            <m:rPr>
+              <m:sty m:val="p"/>
+            </m:rPr>
+            <m:t>.</m:t>
+          </m:r>
         </m:oMath>
       </m:oMathPara>
     </w:p>
@@ -3631,7 +4583,25 @@
         <w:t xml:space="preserve"> </w:t>
       </w:r>
       <w:r>
-        <w:t xml:space="preserve">is defined, its eigendecomposition is:</w:t>
+        <w:t xml:space="preserve">is defined, its eigendecomposition is (see for example</w:t>
+      </w:r>
+      <w:r>
+        <w:t xml:space="preserve"> </w:t>
+      </w:r>
+      <w:r>
+        <w:t xml:space="preserve">(</w:t>
+      </w:r>
+      <w:r>
+        <w:t xml:space="preserve">“Matrix Analysis for Scientists and Engineers | SIAM Publications Library,”</w:t>
+      </w:r>
+      <w:r>
+        <w:t xml:space="preserve"> </w:t>
+      </w:r>
+      <w:r>
+        <w:t xml:space="preserve">n.d.)</w:t>
+      </w:r>
+      <w:r>
+        <w:t xml:space="preserve">):</w:t>
       </w:r>
     </w:p>
     <w:p>
@@ -5950,7 +6920,7 @@
         <w:pStyle w:val="FirstParagraph"/>
       </w:pPr>
       <w:r>
-        <w:t xml:space="preserve">While the eigendecomposition method provides an exact solution, it can be computationally expensive for very large spatial fields. To address this, we introduce circulant and folded circulant approximations that offer potential computational advantages.</w:t>
+        <w:t xml:space="preserve">While the eigendecomposition method provides an exact solution, it can be computationally expensive for very large spatial fields. To address this, we introduce circulant and folded circulant approximations that offer computational efficiency and speed.</w:t>
       </w:r>
     </w:p>
     <w:bookmarkStart w:id="31" w:name="circulant-matrices"/>
@@ -6788,7 +7758,16 @@
         <w:pStyle w:val="FirstParagraph"/>
       </w:pPr>
       <w:r>
-        <w:t xml:space="preserve">These properties allow for much faster computations than for general matrices.</w:t>
+        <w:t xml:space="preserve">These properties allow for much faster computations than for general matrices. For more reading on applications of circulant matrices to GMRFs see</w:t>
+      </w:r>
+      <w:r>
+        <w:t xml:space="preserve"> </w:t>
+      </w:r>
+      <w:r>
+        <w:t xml:space="preserve">(Havard Rue and Held 2005; Gray 2006)</w:t>
+      </w:r>
+      <w:r>
+        <w:t xml:space="preserve">.</w:t>
       </w:r>
     </w:p>
     <w:bookmarkEnd w:id="31"/>
@@ -8540,7 +9519,16 @@
         </m:sSubSup>
       </m:oMath>
       <w:r>
-        <w:t xml:space="preserve">, is based on a reflected version of the data. We double the data by reflecting it, giving us the data</w:t>
+        <w:t xml:space="preserve">, is based on a reflected version of the data</w:t>
+      </w:r>
+      <w:r>
+        <w:t xml:space="preserve"> </w:t>
+      </w:r>
+      <w:r>
+        <w:t xml:space="preserve">(Kent and Mardia 2022; Mondal 2018; Besag and Mondal 2005)</w:t>
+      </w:r>
+      <w:r>
+        <w:t xml:space="preserve">. We double the data by reflecting it, giving us the data</w:t>
       </w:r>
       <w:r>
         <w:t xml:space="preserve"> </w:t>
@@ -9771,35 +10759,89 @@
         <w:pStyle w:val="FirstParagraph"/>
       </w:pPr>
       <w:r>
-        <w:t xml:space="preserve">Now, let the two AR(1) matrices be approximated by a circulant matrix</w:t>
+        <w:t xml:space="preserve">Now, let the two AR(1) matrices be approximated by circulant matrices,</w:t>
       </w:r>
       <w:r>
         <w:t xml:space="preserve"> </w:t>
       </w:r>
       <m:oMath>
-        <m:r>
-          <m:t>C</m:t>
-        </m:r>
+        <m:sSub>
+          <m:e>
+            <m:r>
+              <m:rPr>
+                <m:sty m:val="b"/>
+              </m:rPr>
+              <m:t>C</m:t>
+            </m:r>
+          </m:e>
+          <m:sub>
+            <m:r>
+              <m:t>ρ</m:t>
+            </m:r>
+          </m:sub>
+        </m:sSub>
       </m:oMath>
       <w:r>
-        <w:t xml:space="preserve"> </w:t>
-      </w:r>
-      <w:r>
-        <w:t xml:space="preserve">with base vector</w:t>
+        <w:t xml:space="preserve">, with base vectors</w:t>
       </w:r>
       <w:r>
         <w:t xml:space="preserve"> </w:t>
       </w:r>
       <m:oMath>
-        <m:r>
-          <m:t>c</m:t>
-        </m:r>
+        <m:sSub>
+          <m:e>
+            <m:r>
+              <m:rPr>
+                <m:sty m:val="b"/>
+              </m:rPr>
+              <m:t>c</m:t>
+            </m:r>
+          </m:e>
+          <m:sub>
+            <m:r>
+              <m:t>ρ</m:t>
+            </m:r>
+          </m:sub>
+        </m:sSub>
         <m:r>
           <m:rPr>
             <m:sty m:val="p"/>
           </m:rPr>
           <m:t>=</m:t>
         </m:r>
+        <m:f>
+          <m:fPr>
+            <m:type m:val="bar"/>
+          </m:fPr>
+          <m:num>
+            <m:r>
+              <m:t>1</m:t>
+            </m:r>
+          </m:num>
+          <m:den>
+            <m:r>
+              <m:t>1</m:t>
+            </m:r>
+            <m:r>
+              <m:rPr>
+                <m:sty m:val="p"/>
+              </m:rPr>
+              <m:t>−</m:t>
+            </m:r>
+            <m:sSup>
+              <m:e>
+                <m:r>
+                  <m:t>ρ</m:t>
+                </m:r>
+              </m:e>
+              <m:sup>
+                <m:r>
+                  <m:t>2</m:t>
+                </m:r>
+              </m:sup>
+            </m:sSup>
+          </m:den>
+        </m:f>
         <m:d>
           <m:dPr>
             <m:begChr m:val="["/>
@@ -9808,33 +10850,27 @@
             <m:grow/>
           </m:dPr>
           <m:e>
-            <m:sSub>
+            <m:r>
+              <m:t>1</m:t>
+            </m:r>
+            <m:r>
+              <m:rPr>
+                <m:sty m:val="p"/>
+              </m:rPr>
+              <m:t>+</m:t>
+            </m:r>
+            <m:sSup>
               <m:e>
                 <m:r>
-                  <m:t>c</m:t>
+                  <m:t>ρ</m:t>
                 </m:r>
               </m:e>
-              <m:sub>
+              <m:sup>
                 <m:r>
-                  <m:rPr>
-                    <m:sty m:val="p"/>
-                  </m:rPr>
-                  <m:t>,</m:t>
+                  <m:t>2</m:t>
                 </m:r>
-              </m:sub>
-            </m:sSub>
-            <m:sSub>
-              <m:e>
-                <m:r>
-                  <m:t>c</m:t>
-                </m:r>
-              </m:e>
-              <m:sub>
-                <m:r>
-                  <m:t>1</m:t>
-                </m:r>
-              </m:sub>
-            </m:sSub>
+              </m:sup>
+            </m:sSup>
             <m:r>
               <m:rPr>
                 <m:sty m:val="p"/>
@@ -9845,7 +10881,25 @@
               <m:rPr>
                 <m:sty m:val="p"/>
               </m:rPr>
-              <m:t>.</m:t>
+              <m:t>−</m:t>
+            </m:r>
+            <m:r>
+              <m:t>ρ</m:t>
+            </m:r>
+            <m:r>
+              <m:rPr>
+                <m:sty m:val="p"/>
+              </m:rPr>
+              <m:t>,</m:t>
+            </m:r>
+            <m:r>
+              <m:t>0</m:t>
+            </m:r>
+            <m:r>
+              <m:rPr>
+                <m:sty m:val="p"/>
+              </m:rPr>
+              <m:t>,</m:t>
             </m:r>
             <m:r>
               <m:rPr>
@@ -9863,29 +10917,32 @@
               <m:rPr>
                 <m:sty m:val="p"/>
               </m:rPr>
+              <m:t>.</m:t>
+            </m:r>
+            <m:r>
+              <m:rPr>
+                <m:sty m:val="p"/>
+              </m:rPr>
               <m:t>,</m:t>
             </m:r>
-            <m:sSub>
-              <m:e>
-                <m:r>
-                  <m:t>c</m:t>
-                </m:r>
-              </m:e>
-              <m:sub>
-                <m:r>
-                  <m:t>n</m:t>
-                </m:r>
-                <m:r>
-                  <m:rPr>
-                    <m:sty m:val="p"/>
-                  </m:rPr>
-                  <m:t>−</m:t>
-                </m:r>
-                <m:r>
-                  <m:t>1</m:t>
-                </m:r>
-              </m:sub>
-            </m:sSub>
+            <m:r>
+              <m:t>0</m:t>
+            </m:r>
+            <m:r>
+              <m:rPr>
+                <m:sty m:val="p"/>
+              </m:rPr>
+              <m:t>,</m:t>
+            </m:r>
+            <m:r>
+              <m:rPr>
+                <m:sty m:val="p"/>
+              </m:rPr>
+              <m:t>−</m:t>
+            </m:r>
+            <m:r>
+              <m:t>ρ</m:t>
+            </m:r>
           </m:e>
         </m:d>
       </m:oMath>
@@ -12493,7 +13550,45 @@
         <w:t xml:space="preserve"> </w:t>
       </w:r>
       <w:r>
-        <w:t xml:space="preserve">is a circulant matrix. Specifically,</w:t>
+        <w:t xml:space="preserve">is a circulant matrix. Specifically, each</w:t>
+      </w:r>
+      <w:r>
+        <w:t xml:space="preserve"> </w:t>
+      </w:r>
+      <m:oMath>
+        <m:sSub>
+          <m:e>
+            <m:r>
+              <m:rPr>
+                <m:sty m:val="b"/>
+              </m:rPr>
+              <m:t>B</m:t>
+            </m:r>
+          </m:e>
+          <m:sub>
+            <m:r>
+              <m:t>i</m:t>
+            </m:r>
+          </m:sub>
+        </m:sSub>
+        <m:r>
+          <m:rPr>
+            <m:sty m:val="p"/>
+          </m:rPr>
+          <m:t>=</m:t>
+        </m:r>
+        <m:r>
+          <m:rPr>
+            <m:sty m:val="b"/>
+          </m:rPr>
+          <m:t>0</m:t>
+        </m:r>
+      </m:oMath>
+      <w:r>
+        <w:t xml:space="preserve"> </w:t>
+      </w:r>
+      <w:r>
+        <w:t xml:space="preserve">except for</w:t>
       </w:r>
     </w:p>
     <w:p>
@@ -18783,7 +19878,7 @@
     </w:p>
     <w:bookmarkEnd w:id="47"/>
     <w:bookmarkEnd w:id="48"/>
-    <w:bookmarkStart w:id="60" w:name="appendix"/>
+    <w:bookmarkStart w:id="81" w:name="appendix"/>
     <w:p>
       <w:pPr>
         <w:pStyle w:val="Heading1"/>
@@ -18792,7 +19887,7 @@
         <w:t xml:space="preserve">Appendix</w:t>
       </w:r>
     </w:p>
-    <w:bookmarkStart w:id="59" w:name="cholesky-methods"/>
+    <w:bookmarkStart w:id="80" w:name="cholesky-methods"/>
     <w:p>
       <w:pPr>
         <w:pStyle w:val="Heading2"/>
@@ -20660,7 +21755,7 @@
     </w:p>
     <w:bookmarkEnd w:id="51"/>
     <w:bookmarkEnd w:id="52"/>
-    <w:bookmarkStart w:id="58" w:name="scaled-precision-matrix"/>
+    <w:bookmarkStart w:id="79" w:name="scaled-precision-matrix"/>
     <w:p>
       <w:pPr>
         <w:pStyle w:val="Heading3"/>
@@ -22727,7 +23822,7 @@
       </w:r>
     </w:p>
     <w:bookmarkEnd w:id="56"/>
-    <w:bookmarkStart w:id="57" w:name="algorithm-1"/>
+    <w:bookmarkStart w:id="78" w:name="algorithm-1"/>
     <w:p>
       <w:pPr>
         <w:pStyle w:val="Heading4"/>
@@ -23444,10 +24539,456 @@
         </m:d>
       </m:oMath>
     </w:p>
-    <w:bookmarkEnd w:id="57"/>
+    <w:bookmarkStart w:id="77" w:name="refs"/>
+    <w:bookmarkStart w:id="58" w:name="ref-besag2005"/>
+    <w:p>
+      <w:pPr>
+        <w:pStyle w:val="Bibliography"/>
+      </w:pPr>
+      <w:r>
+        <w:t xml:space="preserve">Besag, Julian, and Debashis Mondal. 2005.</w:t>
+      </w:r>
+      <w:r>
+        <w:t xml:space="preserve"> </w:t>
+      </w:r>
+      <w:r>
+        <w:t xml:space="preserve">“First-Order Intrinsic Autoregressions and the de Wijs Process.”</w:t>
+      </w:r>
+      <w:r>
+        <w:t xml:space="preserve"> </w:t>
+      </w:r>
+      <w:r>
+        <w:rPr>
+          <w:i/>
+          <w:iCs/>
+        </w:rPr>
+        <w:t xml:space="preserve">Biometrika</w:t>
+      </w:r>
+      <w:r>
+        <w:t xml:space="preserve"> </w:t>
+      </w:r>
+      <w:r>
+        <w:t xml:space="preserve">92 (4): 909–20.</w:t>
+      </w:r>
+      <w:r>
+        <w:t xml:space="preserve"> </w:t>
+      </w:r>
+      <w:hyperlink r:id="rId57">
+        <w:r>
+          <w:rPr>
+            <w:rStyle w:val="Hyperlink"/>
+          </w:rPr>
+          <w:t xml:space="preserve">https://doi.org/10.1093/biomet/92.4.909</w:t>
+        </w:r>
+      </w:hyperlink>
+      <w:r>
+        <w:t xml:space="preserve">.</w:t>
+      </w:r>
+    </w:p>
     <w:bookmarkEnd w:id="58"/>
-    <w:bookmarkEnd w:id="59"/>
+    <w:bookmarkStart w:id="60" w:name="ref-gray2006"/>
+    <w:p>
+      <w:pPr>
+        <w:pStyle w:val="Bibliography"/>
+      </w:pPr>
+      <w:r>
+        <w:t xml:space="preserve">Gray, Robert M. 2006.</w:t>
+      </w:r>
+      <w:r>
+        <w:t xml:space="preserve"> </w:t>
+      </w:r>
+      <w:r>
+        <w:t xml:space="preserve">“Toeplitz and Circulant Matrices: A Review.”</w:t>
+      </w:r>
+      <w:r>
+        <w:t xml:space="preserve"> </w:t>
+      </w:r>
+      <w:r>
+        <w:rPr>
+          <w:i/>
+          <w:iCs/>
+        </w:rPr>
+        <w:t xml:space="preserve">Foundations and Trends® in Communications and Information Theory</w:t>
+      </w:r>
+      <w:r>
+        <w:t xml:space="preserve"> </w:t>
+      </w:r>
+      <w:r>
+        <w:t xml:space="preserve">2 (3): 155–239.</w:t>
+      </w:r>
+      <w:r>
+        <w:t xml:space="preserve"> </w:t>
+      </w:r>
+      <w:hyperlink r:id="rId59">
+        <w:r>
+          <w:rPr>
+            <w:rStyle w:val="Hyperlink"/>
+          </w:rPr>
+          <w:t xml:space="preserve">https://doi.org/10.1561/0100000006</w:t>
+        </w:r>
+      </w:hyperlink>
+      <w:r>
+        <w:t xml:space="preserve">.</w:t>
+      </w:r>
+    </w:p>
     <w:bookmarkEnd w:id="60"/>
+    <w:bookmarkStart w:id="61" w:name="ref-joe1997"/>
+    <w:p>
+      <w:pPr>
+        <w:pStyle w:val="Bibliography"/>
+      </w:pPr>
+      <w:r>
+        <w:t xml:space="preserve">Joe, Harry. 1997.</w:t>
+      </w:r>
+      <w:r>
+        <w:t xml:space="preserve"> </w:t>
+      </w:r>
+      <w:r>
+        <w:rPr>
+          <w:i/>
+          <w:iCs/>
+        </w:rPr>
+        <w:t xml:space="preserve">Multivariate Models and Multivariate Dependence Concepts</w:t>
+      </w:r>
+      <w:r>
+        <w:t xml:space="preserve">. New York: Chapman; Hall/CRC.</w:t>
+      </w:r>
+    </w:p>
+    <w:bookmarkEnd w:id="61"/>
+    <w:bookmarkStart w:id="62" w:name="ref-kent2022"/>
+    <w:p>
+      <w:pPr>
+        <w:pStyle w:val="Bibliography"/>
+      </w:pPr>
+      <w:r>
+        <w:t xml:space="preserve">Kent, John T., and Kanti V. Mardia. 2022.</w:t>
+      </w:r>
+      <w:r>
+        <w:t xml:space="preserve"> </w:t>
+      </w:r>
+      <w:r>
+        <w:rPr>
+          <w:i/>
+          <w:iCs/>
+        </w:rPr>
+        <w:t xml:space="preserve">Spatial Analysis</w:t>
+      </w:r>
+      <w:r>
+        <w:t xml:space="preserve">. John Wiley; Sons.</w:t>
+      </w:r>
+    </w:p>
+    <w:bookmarkEnd w:id="62"/>
+    <w:bookmarkStart w:id="64" w:name="X4ea2c284ebb4740a69f19e6265db668a9249edd"/>
+    <w:p>
+      <w:pPr>
+        <w:pStyle w:val="Bibliography"/>
+      </w:pPr>
+      <w:r>
+        <w:t xml:space="preserve">Knorr-Held, Leonhard. 2000.</w:t>
+      </w:r>
+      <w:r>
+        <w:t xml:space="preserve"> </w:t>
+      </w:r>
+      <w:r>
+        <w:t xml:space="preserve">“Bayesian Modelling of Inseparable Space-Time Variation in Disease Risk.”</w:t>
+      </w:r>
+      <w:r>
+        <w:t xml:space="preserve"> </w:t>
+      </w:r>
+      <w:r>
+        <w:rPr>
+          <w:i/>
+          <w:iCs/>
+        </w:rPr>
+        <w:t xml:space="preserve">Statistics in Medicine</w:t>
+      </w:r>
+      <w:r>
+        <w:t xml:space="preserve"> </w:t>
+      </w:r>
+      <w:r>
+        <w:t xml:space="preserve">19 (17-18): 2555–67.</w:t>
+      </w:r>
+      <w:r>
+        <w:t xml:space="preserve"> </w:t>
+      </w:r>
+      <w:hyperlink r:id="rId63">
+        <w:r>
+          <w:rPr>
+            <w:rStyle w:val="Hyperlink"/>
+          </w:rPr>
+          <w:t xml:space="preserve">https://doi.org/10.1002/1097-0258(20000915/30)19:17/18&lt;2555::AID-SIM587&gt;3.0.CO;2-#</w:t>
+        </w:r>
+      </w:hyperlink>
+      <w:r>
+        <w:t xml:space="preserve">.</w:t>
+      </w:r>
+    </w:p>
+    <w:bookmarkEnd w:id="64"/>
+    <w:bookmarkStart w:id="66" w:name="ref-lindgren2011"/>
+    <w:p>
+      <w:pPr>
+        <w:pStyle w:val="Bibliography"/>
+      </w:pPr>
+      <w:r>
+        <w:t xml:space="preserve">Lindgren, Finn, Håvard Rue, and Johan Lindström. 2011.</w:t>
+      </w:r>
+      <w:r>
+        <w:t xml:space="preserve"> </w:t>
+      </w:r>
+      <w:r>
+        <w:t xml:space="preserve">“An Explicit Link Between Gaussian Fields and Gaussian Markov Random Fields: The Stochastic Partial Differential Equation Approach.”</w:t>
+      </w:r>
+      <w:r>
+        <w:t xml:space="preserve"> </w:t>
+      </w:r>
+      <w:r>
+        <w:rPr>
+          <w:i/>
+          <w:iCs/>
+        </w:rPr>
+        <w:t xml:space="preserve">Journal of the Royal Statistical Society: Series B (Statistical Methodology)</w:t>
+      </w:r>
+      <w:r>
+        <w:t xml:space="preserve"> </w:t>
+      </w:r>
+      <w:r>
+        <w:t xml:space="preserve">73 (4): 423–98.</w:t>
+      </w:r>
+      <w:r>
+        <w:t xml:space="preserve"> </w:t>
+      </w:r>
+      <w:hyperlink r:id="rId65">
+        <w:r>
+          <w:rPr>
+            <w:rStyle w:val="Hyperlink"/>
+          </w:rPr>
+          <w:t xml:space="preserve">https://doi.org/10.1111/j.1467-9868.2011.00777.x</w:t>
+        </w:r>
+      </w:hyperlink>
+      <w:r>
+        <w:t xml:space="preserve">.</w:t>
+      </w:r>
+    </w:p>
+    <w:bookmarkEnd w:id="66"/>
+    <w:bookmarkStart w:id="68" w:name="ref-matrixa"/>
+    <w:p>
+      <w:pPr>
+        <w:pStyle w:val="Bibliography"/>
+      </w:pPr>
+      <w:r>
+        <w:t xml:space="preserve">“Matrix Analysis for Scientists and Engineers | SIAM Publications Library.”</w:t>
+      </w:r>
+      <w:r>
+        <w:t xml:space="preserve"> </w:t>
+      </w:r>
+      <w:r>
+        <w:t xml:space="preserve">n.d.</w:t>
+      </w:r>
+      <w:r>
+        <w:t xml:space="preserve"> </w:t>
+      </w:r>
+      <w:hyperlink r:id="rId67">
+        <w:r>
+          <w:rPr>
+            <w:rStyle w:val="Hyperlink"/>
+          </w:rPr>
+          <w:t xml:space="preserve">https://epubs.siam.org/doi/book/10.1137/1.9780898717907</w:t>
+        </w:r>
+      </w:hyperlink>
+      <w:r>
+        <w:t xml:space="preserve">.</w:t>
+      </w:r>
+    </w:p>
+    <w:bookmarkEnd w:id="68"/>
+    <w:bookmarkStart w:id="70" w:name="ref-mondal2018"/>
+    <w:p>
+      <w:pPr>
+        <w:pStyle w:val="Bibliography"/>
+      </w:pPr>
+      <w:r>
+        <w:t xml:space="preserve">Mondal, D. 2018.</w:t>
+      </w:r>
+      <w:r>
+        <w:t xml:space="preserve"> </w:t>
+      </w:r>
+      <w:r>
+        <w:t xml:space="preserve">“On Edge Correction of Conditional and Intrinsic Autoregressions.”</w:t>
+      </w:r>
+      <w:r>
+        <w:t xml:space="preserve"> </w:t>
+      </w:r>
+      <w:r>
+        <w:rPr>
+          <w:i/>
+          <w:iCs/>
+        </w:rPr>
+        <w:t xml:space="preserve">Biometrika</w:t>
+      </w:r>
+      <w:r>
+        <w:t xml:space="preserve"> </w:t>
+      </w:r>
+      <w:r>
+        <w:t xml:space="preserve">105 (2): 447–54.</w:t>
+      </w:r>
+      <w:r>
+        <w:t xml:space="preserve"> </w:t>
+      </w:r>
+      <w:hyperlink r:id="rId69">
+        <w:r>
+          <w:rPr>
+            <w:rStyle w:val="Hyperlink"/>
+          </w:rPr>
+          <w:t xml:space="preserve">https://doi.org/10.1093/biomet/asy014</w:t>
+        </w:r>
+      </w:hyperlink>
+      <w:r>
+        <w:t xml:space="preserve">.</w:t>
+      </w:r>
+    </w:p>
+    <w:bookmarkEnd w:id="70"/>
+    <w:bookmarkStart w:id="71" w:name="ref-nelsen2006"/>
+    <w:p>
+      <w:pPr>
+        <w:pStyle w:val="Bibliography"/>
+      </w:pPr>
+      <w:r>
+        <w:t xml:space="preserve">Nelsen, Roger B. 2006.</w:t>
+      </w:r>
+      <w:r>
+        <w:t xml:space="preserve"> </w:t>
+      </w:r>
+      <w:r>
+        <w:rPr>
+          <w:i/>
+          <w:iCs/>
+        </w:rPr>
+        <w:t xml:space="preserve">An Introduction to Copulas</w:t>
+      </w:r>
+      <w:r>
+        <w:t xml:space="preserve">. 2nd ed. Springer Series in Statistics. New York: Springer.</w:t>
+      </w:r>
+    </w:p>
+    <w:bookmarkEnd w:id="71"/>
+    <w:bookmarkStart w:id="72" w:name="ref-rue2005"/>
+    <w:p>
+      <w:pPr>
+        <w:pStyle w:val="Bibliography"/>
+      </w:pPr>
+      <w:r>
+        <w:t xml:space="preserve">Rue, Havard, and Leonhard Held. 2005.</w:t>
+      </w:r>
+      <w:r>
+        <w:t xml:space="preserve"> </w:t>
+      </w:r>
+      <w:r>
+        <w:rPr>
+          <w:i/>
+          <w:iCs/>
+        </w:rPr>
+        <w:t xml:space="preserve">Gaussian Markov Random Fields: Theory and Applications</w:t>
+      </w:r>
+      <w:r>
+        <w:t xml:space="preserve">. CRC Press.</w:t>
+      </w:r>
+    </w:p>
+    <w:bookmarkEnd w:id="72"/>
+    <w:bookmarkStart w:id="74" w:name="ref-rue2009"/>
+    <w:p>
+      <w:pPr>
+        <w:pStyle w:val="Bibliography"/>
+      </w:pPr>
+      <w:r>
+        <w:t xml:space="preserve">Rue, Håvard, Sara Martino, and Nicolas Chopin. 2009.</w:t>
+      </w:r>
+      <w:r>
+        <w:t xml:space="preserve"> </w:t>
+      </w:r>
+      <w:r>
+        <w:t xml:space="preserve">“Approximate Bayesian Inference for Latent Gaussian Models by Using Integrated Nested Laplace Approximations.”</w:t>
+      </w:r>
+      <w:r>
+        <w:t xml:space="preserve"> </w:t>
+      </w:r>
+      <w:r>
+        <w:rPr>
+          <w:i/>
+          <w:iCs/>
+        </w:rPr>
+        <w:t xml:space="preserve">Journal of the Royal Statistical Society: Series B (Statistical Methodology)</w:t>
+      </w:r>
+      <w:r>
+        <w:t xml:space="preserve"> </w:t>
+      </w:r>
+      <w:r>
+        <w:t xml:space="preserve">71 (2): 319–92.</w:t>
+      </w:r>
+      <w:r>
+        <w:t xml:space="preserve"> </w:t>
+      </w:r>
+      <w:hyperlink r:id="rId73">
+        <w:r>
+          <w:rPr>
+            <w:rStyle w:val="Hyperlink"/>
+          </w:rPr>
+          <w:t xml:space="preserve">https://doi.org/10.1111/j.1467-9868.2008.00700.x</w:t>
+        </w:r>
+      </w:hyperlink>
+      <w:r>
+        <w:t xml:space="preserve">.</w:t>
+      </w:r>
+    </w:p>
+    <w:bookmarkEnd w:id="74"/>
+    <w:bookmarkStart w:id="76" w:name="ref-sklar1959"/>
+    <w:p>
+      <w:pPr>
+        <w:pStyle w:val="Bibliography"/>
+      </w:pPr>
+      <w:r>
+        <w:t xml:space="preserve">Sklar, M. 1959.</w:t>
+      </w:r>
+      <w:r>
+        <w:t xml:space="preserve"> </w:t>
+      </w:r>
+      <w:r>
+        <w:t xml:space="preserve">“Fonctions de Répartition à n Dimensions Et Leurs Marges.”</w:t>
+      </w:r>
+      <w:r>
+        <w:t xml:space="preserve"> </w:t>
+      </w:r>
+      <w:r>
+        <w:rPr>
+          <w:i/>
+          <w:iCs/>
+        </w:rPr>
+        <w:t xml:space="preserve">Annales de l’ISUP</w:t>
+      </w:r>
+      <w:r>
+        <w:t xml:space="preserve"> </w:t>
+      </w:r>
+      <w:r>
+        <w:t xml:space="preserve">VIII (3): 229–31.</w:t>
+      </w:r>
+      <w:r>
+        <w:t xml:space="preserve"> </w:t>
+      </w:r>
+      <w:hyperlink r:id="rId75">
+        <w:r>
+          <w:rPr>
+            <w:rStyle w:val="Hyperlink"/>
+          </w:rPr>
+          <w:t xml:space="preserve">https://hal.science/hal-04094463</w:t>
+        </w:r>
+      </w:hyperlink>
+      <w:r>
+        <w:t xml:space="preserve">.</w:t>
+      </w:r>
+    </w:p>
+    <w:bookmarkEnd w:id="76"/>
+    <w:bookmarkEnd w:id="77"/>
+    <w:bookmarkEnd w:id="78"/>
+    <w:bookmarkEnd w:id="79"/>
+    <w:bookmarkEnd w:id="80"/>
+    <w:bookmarkEnd w:id="81"/>
     <w:sectPr/>
   </w:body>
 </w:document>

</xml_diff>

<commit_message>
Placing references before the appendix
</commit_message>
<xml_diff>
--- a/docs/index.docx
+++ b/docs/index.docx
@@ -149,7 +149,7 @@
         <w:pStyle w:val="Date"/>
       </w:pPr>
       <w:r>
-        <w:t xml:space="preserve">2024-08-22</w:t>
+        <w:t xml:space="preserve">2024-08-25</w:t>
       </w:r>
     </w:p>
     <w:p>
@@ -4407,7 +4407,7 @@
         </m:sSub>
       </m:oMath>
       <w:r>
-        <w:t xml:space="preserve">$:</w:t>
+        <w:t xml:space="preserve">:</w:t>
       </w:r>
     </w:p>
     <w:p>
@@ -4464,7 +4464,7 @@
                 <m:rPr>
                   <m:sty m:val="b"/>
                 </m:rPr>
-                <m:t>Λ</m:t>
+                <m:t>A</m:t>
               </m:r>
             </m:e>
             <m:sub>
@@ -4552,7 +4552,7 @@
               <m:rPr>
                 <m:sty m:val="b"/>
               </m:rPr>
-              <m:t>Λ</m:t>
+              <m:t>A</m:t>
             </m:r>
           </m:e>
           <m:sub>
@@ -4717,7 +4717,7 @@
                         <m:rPr>
                           <m:sty m:val="b"/>
                         </m:rPr>
-                        <m:t>Λ</m:t>
+                        <m:t>A</m:t>
                       </m:r>
                     </m:e>
                     <m:sub>
@@ -4777,7 +4777,7 @@
                         <m:rPr>
                           <m:sty m:val="b"/>
                         </m:rPr>
-                        <m:t>Λ</m:t>
+                        <m:t>A</m:t>
                       </m:r>
                     </m:e>
                     <m:sub>
@@ -6114,7 +6114,7 @@
                       <m:rPr>
                         <m:sty m:val="b"/>
                       </m:rPr>
-                      <m:t>Λ</m:t>
+                      <m:t>A</m:t>
                     </m:r>
                   </m:e>
                   <m:sup>
@@ -6186,7 +6186,7 @@
                       <m:rPr>
                         <m:sty m:val="b"/>
                       </m:rPr>
-                      <m:t>Λ</m:t>
+                      <m:t>A</m:t>
                     </m:r>
                   </m:e>
                 </m:acc>
@@ -15565,7 +15565,7 @@
             <m:rPr>
               <m:sty m:val="b"/>
             </m:rPr>
-            <m:t>Λ</m:t>
+            <m:t>A</m:t>
           </m:r>
           <m:r>
             <m:rPr>
@@ -15662,7 +15662,7 @@
           <m:rPr>
             <m:sty m:val="b"/>
           </m:rPr>
-          <m:t>Λ</m:t>
+          <m:t>A</m:t>
         </m:r>
       </m:oMath>
       <w:r>
@@ -15678,7 +15678,7 @@
               <m:rPr>
                 <m:sty m:val="b"/>
               </m:rPr>
-              <m:t>Λ</m:t>
+              <m:t>A</m:t>
             </m:r>
           </m:e>
           <m:sup>
@@ -15721,7 +15721,7 @@
           <m:rPr>
             <m:sty m:val="b"/>
           </m:rPr>
-          <m:t>Λ</m:t>
+          <m:t>A</m:t>
         </m:r>
       </m:oMath>
     </w:p>
@@ -15829,7 +15829,7 @@
                   <m:rPr>
                     <m:sty m:val="b"/>
                   </m:rPr>
-                  <m:t>Λ</m:t>
+                  <m:t>A</m:t>
                 </m:r>
               </m:e>
               <m:sup>
@@ -16012,7 +16012,7 @@
               <m:rPr>
                 <m:sty m:val="b"/>
               </m:rPr>
-              <m:t>Λ</m:t>
+              <m:t>A</m:t>
             </m:r>
           </m:e>
         </m:acc>
@@ -16038,7 +16038,7 @@
           <m:rPr>
             <m:sty m:val="b"/>
           </m:rPr>
-          <m:t>Λ</m:t>
+          <m:t>A</m:t>
         </m:r>
       </m:oMath>
     </w:p>
@@ -16180,7 +16180,7 @@
                     </m:accPr>
                     <m:e>
                       <m:r>
-                        <m:t>Λ</m:t>
+                        <m:t>A</m:t>
                       </m:r>
                     </m:e>
                   </m:acc>
@@ -16354,7 +16354,7 @@
               <m:rPr>
                 <m:sty m:val="b"/>
               </m:rPr>
-              <m:t>Λ</m:t>
+              <m:t>A</m:t>
             </m:r>
           </m:e>
         </m:acc>
@@ -19878,16 +19878,472 @@
     </w:p>
     <w:bookmarkEnd w:id="47"/>
     <w:bookmarkEnd w:id="48"/>
-    <w:bookmarkStart w:id="81" w:name="appendix"/>
+    <w:bookmarkStart w:id="70" w:name="references"/>
     <w:p>
       <w:pPr>
         <w:pStyle w:val="Heading1"/>
       </w:pPr>
       <w:r>
+        <w:t xml:space="preserve">References</w:t>
+      </w:r>
+    </w:p>
+    <w:bookmarkStart w:id="69" w:name="refs"/>
+    <w:bookmarkStart w:id="50" w:name="ref-besag2005"/>
+    <w:p>
+      <w:pPr>
+        <w:pStyle w:val="Bibliography"/>
+      </w:pPr>
+      <w:r>
+        <w:t xml:space="preserve">Besag, Julian, and Debashis Mondal. 2005.</w:t>
+      </w:r>
+      <w:r>
+        <w:t xml:space="preserve"> </w:t>
+      </w:r>
+      <w:r>
+        <w:t xml:space="preserve">“First-Order Intrinsic Autoregressions and the de Wijs Process.”</w:t>
+      </w:r>
+      <w:r>
+        <w:t xml:space="preserve"> </w:t>
+      </w:r>
+      <w:r>
+        <w:rPr>
+          <w:i/>
+          <w:iCs/>
+        </w:rPr>
+        <w:t xml:space="preserve">Biometrika</w:t>
+      </w:r>
+      <w:r>
+        <w:t xml:space="preserve"> </w:t>
+      </w:r>
+      <w:r>
+        <w:t xml:space="preserve">92 (4): 909–20.</w:t>
+      </w:r>
+      <w:r>
+        <w:t xml:space="preserve"> </w:t>
+      </w:r>
+      <w:hyperlink r:id="rId49">
+        <w:r>
+          <w:rPr>
+            <w:rStyle w:val="Hyperlink"/>
+          </w:rPr>
+          <w:t xml:space="preserve">https://doi.org/10.1093/biomet/92.4.909</w:t>
+        </w:r>
+      </w:hyperlink>
+      <w:r>
+        <w:t xml:space="preserve">.</w:t>
+      </w:r>
+    </w:p>
+    <w:bookmarkEnd w:id="50"/>
+    <w:bookmarkStart w:id="52" w:name="ref-gray2006"/>
+    <w:p>
+      <w:pPr>
+        <w:pStyle w:val="Bibliography"/>
+      </w:pPr>
+      <w:r>
+        <w:t xml:space="preserve">Gray, Robert M. 2006.</w:t>
+      </w:r>
+      <w:r>
+        <w:t xml:space="preserve"> </w:t>
+      </w:r>
+      <w:r>
+        <w:t xml:space="preserve">“Toeplitz and Circulant Matrices: A Review.”</w:t>
+      </w:r>
+      <w:r>
+        <w:t xml:space="preserve"> </w:t>
+      </w:r>
+      <w:r>
+        <w:rPr>
+          <w:i/>
+          <w:iCs/>
+        </w:rPr>
+        <w:t xml:space="preserve">Foundations and Trends® in Communications and Information Theory</w:t>
+      </w:r>
+      <w:r>
+        <w:t xml:space="preserve"> </w:t>
+      </w:r>
+      <w:r>
+        <w:t xml:space="preserve">2 (3): 155–239.</w:t>
+      </w:r>
+      <w:r>
+        <w:t xml:space="preserve"> </w:t>
+      </w:r>
+      <w:hyperlink r:id="rId51">
+        <w:r>
+          <w:rPr>
+            <w:rStyle w:val="Hyperlink"/>
+          </w:rPr>
+          <w:t xml:space="preserve">https://doi.org/10.1561/0100000006</w:t>
+        </w:r>
+      </w:hyperlink>
+      <w:r>
+        <w:t xml:space="preserve">.</w:t>
+      </w:r>
+    </w:p>
+    <w:bookmarkEnd w:id="52"/>
+    <w:bookmarkStart w:id="53" w:name="ref-joe1997"/>
+    <w:p>
+      <w:pPr>
+        <w:pStyle w:val="Bibliography"/>
+      </w:pPr>
+      <w:r>
+        <w:t xml:space="preserve">Joe, Harry. 1997.</w:t>
+      </w:r>
+      <w:r>
+        <w:t xml:space="preserve"> </w:t>
+      </w:r>
+      <w:r>
+        <w:rPr>
+          <w:i/>
+          <w:iCs/>
+        </w:rPr>
+        <w:t xml:space="preserve">Multivariate Models and Multivariate Dependence Concepts</w:t>
+      </w:r>
+      <w:r>
+        <w:t xml:space="preserve">. New York: Chapman; Hall/CRC.</w:t>
+      </w:r>
+    </w:p>
+    <w:bookmarkEnd w:id="53"/>
+    <w:bookmarkStart w:id="54" w:name="ref-kent2022"/>
+    <w:p>
+      <w:pPr>
+        <w:pStyle w:val="Bibliography"/>
+      </w:pPr>
+      <w:r>
+        <w:t xml:space="preserve">Kent, John T., and Kanti V. Mardia. 2022.</w:t>
+      </w:r>
+      <w:r>
+        <w:t xml:space="preserve"> </w:t>
+      </w:r>
+      <w:r>
+        <w:rPr>
+          <w:i/>
+          <w:iCs/>
+        </w:rPr>
+        <w:t xml:space="preserve">Spatial Analysis</w:t>
+      </w:r>
+      <w:r>
+        <w:t xml:space="preserve">. John Wiley; Sons.</w:t>
+      </w:r>
+    </w:p>
+    <w:bookmarkEnd w:id="54"/>
+    <w:bookmarkStart w:id="56" w:name="X4ea2c284ebb4740a69f19e6265db668a9249edd"/>
+    <w:p>
+      <w:pPr>
+        <w:pStyle w:val="Bibliography"/>
+      </w:pPr>
+      <w:r>
+        <w:t xml:space="preserve">Knorr-Held, Leonhard. 2000.</w:t>
+      </w:r>
+      <w:r>
+        <w:t xml:space="preserve"> </w:t>
+      </w:r>
+      <w:r>
+        <w:t xml:space="preserve">“Bayesian Modelling of Inseparable Space-Time Variation in Disease Risk.”</w:t>
+      </w:r>
+      <w:r>
+        <w:t xml:space="preserve"> </w:t>
+      </w:r>
+      <w:r>
+        <w:rPr>
+          <w:i/>
+          <w:iCs/>
+        </w:rPr>
+        <w:t xml:space="preserve">Statistics in Medicine</w:t>
+      </w:r>
+      <w:r>
+        <w:t xml:space="preserve"> </w:t>
+      </w:r>
+      <w:r>
+        <w:t xml:space="preserve">19 (17-18): 2555–67.</w:t>
+      </w:r>
+      <w:r>
+        <w:t xml:space="preserve"> </w:t>
+      </w:r>
+      <w:hyperlink r:id="rId55">
+        <w:r>
+          <w:rPr>
+            <w:rStyle w:val="Hyperlink"/>
+          </w:rPr>
+          <w:t xml:space="preserve">https://doi.org/10.1002/1097-0258(20000915/30)19:17/18&lt;2555::AID-SIM587&gt;3.0.CO;2-#</w:t>
+        </w:r>
+      </w:hyperlink>
+      <w:r>
+        <w:t xml:space="preserve">.</w:t>
+      </w:r>
+    </w:p>
+    <w:bookmarkEnd w:id="56"/>
+    <w:bookmarkStart w:id="58" w:name="ref-lindgren2011"/>
+    <w:p>
+      <w:pPr>
+        <w:pStyle w:val="Bibliography"/>
+      </w:pPr>
+      <w:r>
+        <w:t xml:space="preserve">Lindgren, Finn, Håvard Rue, and Johan Lindström. 2011.</w:t>
+      </w:r>
+      <w:r>
+        <w:t xml:space="preserve"> </w:t>
+      </w:r>
+      <w:r>
+        <w:t xml:space="preserve">“An Explicit Link Between Gaussian Fields and Gaussian Markov Random Fields: The Stochastic Partial Differential Equation Approach.”</w:t>
+      </w:r>
+      <w:r>
+        <w:t xml:space="preserve"> </w:t>
+      </w:r>
+      <w:r>
+        <w:rPr>
+          <w:i/>
+          <w:iCs/>
+        </w:rPr>
+        <w:t xml:space="preserve">Journal of the Royal Statistical Society: Series B (Statistical Methodology)</w:t>
+      </w:r>
+      <w:r>
+        <w:t xml:space="preserve"> </w:t>
+      </w:r>
+      <w:r>
+        <w:t xml:space="preserve">73 (4): 423–98.</w:t>
+      </w:r>
+      <w:r>
+        <w:t xml:space="preserve"> </w:t>
+      </w:r>
+      <w:hyperlink r:id="rId57">
+        <w:r>
+          <w:rPr>
+            <w:rStyle w:val="Hyperlink"/>
+          </w:rPr>
+          <w:t xml:space="preserve">https://doi.org/10.1111/j.1467-9868.2011.00777.x</w:t>
+        </w:r>
+      </w:hyperlink>
+      <w:r>
+        <w:t xml:space="preserve">.</w:t>
+      </w:r>
+    </w:p>
+    <w:bookmarkEnd w:id="58"/>
+    <w:bookmarkStart w:id="60" w:name="ref-matrixa"/>
+    <w:p>
+      <w:pPr>
+        <w:pStyle w:val="Bibliography"/>
+      </w:pPr>
+      <w:r>
+        <w:t xml:space="preserve">“Matrix Analysis for Scientists and Engineers | SIAM Publications Library.”</w:t>
+      </w:r>
+      <w:r>
+        <w:t xml:space="preserve"> </w:t>
+      </w:r>
+      <w:r>
+        <w:t xml:space="preserve">n.d.</w:t>
+      </w:r>
+      <w:r>
+        <w:t xml:space="preserve"> </w:t>
+      </w:r>
+      <w:hyperlink r:id="rId59">
+        <w:r>
+          <w:rPr>
+            <w:rStyle w:val="Hyperlink"/>
+          </w:rPr>
+          <w:t xml:space="preserve">https://epubs.siam.org/doi/book/10.1137/1.9780898717907</w:t>
+        </w:r>
+      </w:hyperlink>
+      <w:r>
+        <w:t xml:space="preserve">.</w:t>
+      </w:r>
+    </w:p>
+    <w:bookmarkEnd w:id="60"/>
+    <w:bookmarkStart w:id="62" w:name="ref-mondal2018"/>
+    <w:p>
+      <w:pPr>
+        <w:pStyle w:val="Bibliography"/>
+      </w:pPr>
+      <w:r>
+        <w:t xml:space="preserve">Mondal, D. 2018.</w:t>
+      </w:r>
+      <w:r>
+        <w:t xml:space="preserve"> </w:t>
+      </w:r>
+      <w:r>
+        <w:t xml:space="preserve">“On Edge Correction of Conditional and Intrinsic Autoregressions.”</w:t>
+      </w:r>
+      <w:r>
+        <w:t xml:space="preserve"> </w:t>
+      </w:r>
+      <w:r>
+        <w:rPr>
+          <w:i/>
+          <w:iCs/>
+        </w:rPr>
+        <w:t xml:space="preserve">Biometrika</w:t>
+      </w:r>
+      <w:r>
+        <w:t xml:space="preserve"> </w:t>
+      </w:r>
+      <w:r>
+        <w:t xml:space="preserve">105 (2): 447–54.</w:t>
+      </w:r>
+      <w:r>
+        <w:t xml:space="preserve"> </w:t>
+      </w:r>
+      <w:hyperlink r:id="rId61">
+        <w:r>
+          <w:rPr>
+            <w:rStyle w:val="Hyperlink"/>
+          </w:rPr>
+          <w:t xml:space="preserve">https://doi.org/10.1093/biomet/asy014</w:t>
+        </w:r>
+      </w:hyperlink>
+      <w:r>
+        <w:t xml:space="preserve">.</w:t>
+      </w:r>
+    </w:p>
+    <w:bookmarkEnd w:id="62"/>
+    <w:bookmarkStart w:id="63" w:name="ref-nelsen2006"/>
+    <w:p>
+      <w:pPr>
+        <w:pStyle w:val="Bibliography"/>
+      </w:pPr>
+      <w:r>
+        <w:t xml:space="preserve">Nelsen, Roger B. 2006.</w:t>
+      </w:r>
+      <w:r>
+        <w:t xml:space="preserve"> </w:t>
+      </w:r>
+      <w:r>
+        <w:rPr>
+          <w:i/>
+          <w:iCs/>
+        </w:rPr>
+        <w:t xml:space="preserve">An Introduction to Copulas</w:t>
+      </w:r>
+      <w:r>
+        <w:t xml:space="preserve">. 2nd ed. Springer Series in Statistics. New York: Springer.</w:t>
+      </w:r>
+    </w:p>
+    <w:bookmarkEnd w:id="63"/>
+    <w:bookmarkStart w:id="64" w:name="ref-rue2005"/>
+    <w:p>
+      <w:pPr>
+        <w:pStyle w:val="Bibliography"/>
+      </w:pPr>
+      <w:r>
+        <w:t xml:space="preserve">Rue, Havard, and Leonhard Held. 2005.</w:t>
+      </w:r>
+      <w:r>
+        <w:t xml:space="preserve"> </w:t>
+      </w:r>
+      <w:r>
+        <w:rPr>
+          <w:i/>
+          <w:iCs/>
+        </w:rPr>
+        <w:t xml:space="preserve">Gaussian Markov Random Fields: Theory and Applications</w:t>
+      </w:r>
+      <w:r>
+        <w:t xml:space="preserve">. CRC Press.</w:t>
+      </w:r>
+    </w:p>
+    <w:bookmarkEnd w:id="64"/>
+    <w:bookmarkStart w:id="66" w:name="ref-rue2009"/>
+    <w:p>
+      <w:pPr>
+        <w:pStyle w:val="Bibliography"/>
+      </w:pPr>
+      <w:r>
+        <w:t xml:space="preserve">Rue, Håvard, Sara Martino, and Nicolas Chopin. 2009.</w:t>
+      </w:r>
+      <w:r>
+        <w:t xml:space="preserve"> </w:t>
+      </w:r>
+      <w:r>
+        <w:t xml:space="preserve">“Approximate Bayesian Inference for Latent Gaussian Models by Using Integrated Nested Laplace Approximations.”</w:t>
+      </w:r>
+      <w:r>
+        <w:t xml:space="preserve"> </w:t>
+      </w:r>
+      <w:r>
+        <w:rPr>
+          <w:i/>
+          <w:iCs/>
+        </w:rPr>
+        <w:t xml:space="preserve">Journal of the Royal Statistical Society: Series B (Statistical Methodology)</w:t>
+      </w:r>
+      <w:r>
+        <w:t xml:space="preserve"> </w:t>
+      </w:r>
+      <w:r>
+        <w:t xml:space="preserve">71 (2): 319–92.</w:t>
+      </w:r>
+      <w:r>
+        <w:t xml:space="preserve"> </w:t>
+      </w:r>
+      <w:hyperlink r:id="rId65">
+        <w:r>
+          <w:rPr>
+            <w:rStyle w:val="Hyperlink"/>
+          </w:rPr>
+          <w:t xml:space="preserve">https://doi.org/10.1111/j.1467-9868.2008.00700.x</w:t>
+        </w:r>
+      </w:hyperlink>
+      <w:r>
+        <w:t xml:space="preserve">.</w:t>
+      </w:r>
+    </w:p>
+    <w:bookmarkEnd w:id="66"/>
+    <w:bookmarkStart w:id="68" w:name="ref-sklar1959"/>
+    <w:p>
+      <w:pPr>
+        <w:pStyle w:val="Bibliography"/>
+      </w:pPr>
+      <w:r>
+        <w:t xml:space="preserve">Sklar, M. 1959.</w:t>
+      </w:r>
+      <w:r>
+        <w:t xml:space="preserve"> </w:t>
+      </w:r>
+      <w:r>
+        <w:t xml:space="preserve">“Fonctions de Répartition à n Dimensions Et Leurs Marges.”</w:t>
+      </w:r>
+      <w:r>
+        <w:t xml:space="preserve"> </w:t>
+      </w:r>
+      <w:r>
+        <w:rPr>
+          <w:i/>
+          <w:iCs/>
+        </w:rPr>
+        <w:t xml:space="preserve">Annales de l’ISUP</w:t>
+      </w:r>
+      <w:r>
+        <w:t xml:space="preserve"> </w:t>
+      </w:r>
+      <w:r>
+        <w:t xml:space="preserve">VIII (3): 229–31.</w:t>
+      </w:r>
+      <w:r>
+        <w:t xml:space="preserve"> </w:t>
+      </w:r>
+      <w:hyperlink r:id="rId67">
+        <w:r>
+          <w:rPr>
+            <w:rStyle w:val="Hyperlink"/>
+          </w:rPr>
+          <w:t xml:space="preserve">https://hal.science/hal-04094463</w:t>
+        </w:r>
+      </w:hyperlink>
+      <w:r>
+        <w:t xml:space="preserve">.</w:t>
+      </w:r>
+    </w:p>
+    <w:bookmarkEnd w:id="68"/>
+    <w:bookmarkEnd w:id="69"/>
+    <w:bookmarkEnd w:id="70"/>
+    <w:bookmarkStart w:id="82" w:name="appendix"/>
+    <w:p>
+      <w:pPr>
+        <w:pStyle w:val="Heading1"/>
+      </w:pPr>
+      <w:r>
         <w:t xml:space="preserve">Appendix</w:t>
       </w:r>
     </w:p>
-    <w:bookmarkStart w:id="80" w:name="cholesky-methods"/>
+    <w:bookmarkStart w:id="81" w:name="cholesky-methods"/>
     <w:p>
       <w:pPr>
         <w:pStyle w:val="Heading2"/>
@@ -19904,7 +20360,7 @@
         <w:t xml:space="preserve">Standard methods of evaluating multivariate normal densities using the Cholesky decomposition were implemented to compare with the new methods for benchmarking.</w:t>
       </w:r>
     </w:p>
-    <w:bookmarkStart w:id="52" w:name="unscaled-precision-matrix"/>
+    <w:bookmarkStart w:id="74" w:name="unscaled-precision-matrix"/>
     <w:p>
       <w:pPr>
         <w:pStyle w:val="Heading3"/>
@@ -19913,7 +20369,7 @@
         <w:t xml:space="preserve">Unscaled Precision Matrix</w:t>
       </w:r>
     </w:p>
-    <w:bookmarkStart w:id="49" w:name="precision-matrix-construction"/>
+    <w:bookmarkStart w:id="71" w:name="precision-matrix-construction"/>
     <w:p>
       <w:pPr>
         <w:pStyle w:val="Heading4"/>
@@ -20222,8 +20678,8 @@
         <w:t xml:space="preserve">are identity matrices of appropriate sizes.</w:t>
       </w:r>
     </w:p>
-    <w:bookmarkEnd w:id="49"/>
-    <w:bookmarkStart w:id="50" w:name="density-computation"/>
+    <w:bookmarkEnd w:id="71"/>
+    <w:bookmarkStart w:id="72" w:name="density-computation"/>
     <w:p>
       <w:pPr>
         <w:pStyle w:val="Heading4"/>
@@ -21072,8 +21528,8 @@
         </m:oMath>
       </m:oMathPara>
     </w:p>
-    <w:bookmarkEnd w:id="50"/>
-    <w:bookmarkStart w:id="51" w:name="algorithm"/>
+    <w:bookmarkEnd w:id="72"/>
+    <w:bookmarkStart w:id="73" w:name="algorithm"/>
     <w:p>
       <w:pPr>
         <w:pStyle w:val="Heading4"/>
@@ -21753,9 +22209,9 @@
         </m:d>
       </m:oMath>
     </w:p>
-    <w:bookmarkEnd w:id="51"/>
-    <w:bookmarkEnd w:id="52"/>
-    <w:bookmarkStart w:id="79" w:name="scaled-precision-matrix"/>
+    <w:bookmarkEnd w:id="73"/>
+    <w:bookmarkEnd w:id="74"/>
+    <w:bookmarkStart w:id="80" w:name="scaled-precision-matrix"/>
     <w:p>
       <w:pPr>
         <w:pStyle w:val="Heading3"/>
@@ -21764,7 +22220,7 @@
         <w:t xml:space="preserve">Scaled Precision Matrix</w:t>
       </w:r>
     </w:p>
-    <w:bookmarkStart w:id="53" w:name="precision-matrix-construction-1"/>
+    <w:bookmarkStart w:id="75" w:name="precision-matrix-construction-1"/>
     <w:p>
       <w:pPr>
         <w:pStyle w:val="Heading4"/>
@@ -22294,8 +22750,8 @@
         </m:oMath>
       </m:oMathPara>
     </w:p>
-    <w:bookmarkEnd w:id="53"/>
-    <w:bookmarkStart w:id="54" w:name="Xc93962c61ba1b99e9299dd86269107a651e35ba"/>
+    <w:bookmarkEnd w:id="75"/>
+    <w:bookmarkStart w:id="76" w:name="Xc93962c61ba1b99e9299dd86269107a651e35ba"/>
     <w:p>
       <w:pPr>
         <w:pStyle w:val="Heading4"/>
@@ -22744,8 +23200,8 @@
         </m:r>
       </m:oMath>
     </w:p>
-    <w:bookmarkEnd w:id="54"/>
-    <w:bookmarkStart w:id="55" w:name="log-determinant"/>
+    <w:bookmarkEnd w:id="76"/>
+    <w:bookmarkStart w:id="77" w:name="log-determinant"/>
     <w:p>
       <w:pPr>
         <w:pStyle w:val="Heading4"/>
@@ -23509,8 +23965,8 @@
         </m:d>
       </m:oMath>
     </w:p>
-    <w:bookmarkEnd w:id="55"/>
-    <w:bookmarkStart w:id="56" w:name="quadratic-form"/>
+    <w:bookmarkEnd w:id="77"/>
+    <w:bookmarkStart w:id="78" w:name="quadratic-form"/>
     <w:p>
       <w:pPr>
         <w:pStyle w:val="Heading4"/>
@@ -23821,8 +24277,8 @@
         <w:t xml:space="preserve">as in the unscaled case.</w:t>
       </w:r>
     </w:p>
-    <w:bookmarkEnd w:id="56"/>
-    <w:bookmarkStart w:id="78" w:name="algorithm-1"/>
+    <w:bookmarkEnd w:id="78"/>
+    <w:bookmarkStart w:id="79" w:name="algorithm-1"/>
     <w:p>
       <w:pPr>
         <w:pStyle w:val="Heading4"/>
@@ -24539,456 +24995,10 @@
         </m:d>
       </m:oMath>
     </w:p>
-    <w:bookmarkStart w:id="77" w:name="refs"/>
-    <w:bookmarkStart w:id="58" w:name="ref-besag2005"/>
-    <w:p>
-      <w:pPr>
-        <w:pStyle w:val="Bibliography"/>
-      </w:pPr>
-      <w:r>
-        <w:t xml:space="preserve">Besag, Julian, and Debashis Mondal. 2005.</w:t>
-      </w:r>
-      <w:r>
-        <w:t xml:space="preserve"> </w:t>
-      </w:r>
-      <w:r>
-        <w:t xml:space="preserve">“First-Order Intrinsic Autoregressions and the de Wijs Process.”</w:t>
-      </w:r>
-      <w:r>
-        <w:t xml:space="preserve"> </w:t>
-      </w:r>
-      <w:r>
-        <w:rPr>
-          <w:i/>
-          <w:iCs/>
-        </w:rPr>
-        <w:t xml:space="preserve">Biometrika</w:t>
-      </w:r>
-      <w:r>
-        <w:t xml:space="preserve"> </w:t>
-      </w:r>
-      <w:r>
-        <w:t xml:space="preserve">92 (4): 909–20.</w:t>
-      </w:r>
-      <w:r>
-        <w:t xml:space="preserve"> </w:t>
-      </w:r>
-      <w:hyperlink r:id="rId57">
-        <w:r>
-          <w:rPr>
-            <w:rStyle w:val="Hyperlink"/>
-          </w:rPr>
-          <w:t xml:space="preserve">https://doi.org/10.1093/biomet/92.4.909</w:t>
-        </w:r>
-      </w:hyperlink>
-      <w:r>
-        <w:t xml:space="preserve">.</w:t>
-      </w:r>
-    </w:p>
-    <w:bookmarkEnd w:id="58"/>
-    <w:bookmarkStart w:id="60" w:name="ref-gray2006"/>
-    <w:p>
-      <w:pPr>
-        <w:pStyle w:val="Bibliography"/>
-      </w:pPr>
-      <w:r>
-        <w:t xml:space="preserve">Gray, Robert M. 2006.</w:t>
-      </w:r>
-      <w:r>
-        <w:t xml:space="preserve"> </w:t>
-      </w:r>
-      <w:r>
-        <w:t xml:space="preserve">“Toeplitz and Circulant Matrices: A Review.”</w:t>
-      </w:r>
-      <w:r>
-        <w:t xml:space="preserve"> </w:t>
-      </w:r>
-      <w:r>
-        <w:rPr>
-          <w:i/>
-          <w:iCs/>
-        </w:rPr>
-        <w:t xml:space="preserve">Foundations and Trends® in Communications and Information Theory</w:t>
-      </w:r>
-      <w:r>
-        <w:t xml:space="preserve"> </w:t>
-      </w:r>
-      <w:r>
-        <w:t xml:space="preserve">2 (3): 155–239.</w:t>
-      </w:r>
-      <w:r>
-        <w:t xml:space="preserve"> </w:t>
-      </w:r>
-      <w:hyperlink r:id="rId59">
-        <w:r>
-          <w:rPr>
-            <w:rStyle w:val="Hyperlink"/>
-          </w:rPr>
-          <w:t xml:space="preserve">https://doi.org/10.1561/0100000006</w:t>
-        </w:r>
-      </w:hyperlink>
-      <w:r>
-        <w:t xml:space="preserve">.</w:t>
-      </w:r>
-    </w:p>
-    <w:bookmarkEnd w:id="60"/>
-    <w:bookmarkStart w:id="61" w:name="ref-joe1997"/>
-    <w:p>
-      <w:pPr>
-        <w:pStyle w:val="Bibliography"/>
-      </w:pPr>
-      <w:r>
-        <w:t xml:space="preserve">Joe, Harry. 1997.</w:t>
-      </w:r>
-      <w:r>
-        <w:t xml:space="preserve"> </w:t>
-      </w:r>
-      <w:r>
-        <w:rPr>
-          <w:i/>
-          <w:iCs/>
-        </w:rPr>
-        <w:t xml:space="preserve">Multivariate Models and Multivariate Dependence Concepts</w:t>
-      </w:r>
-      <w:r>
-        <w:t xml:space="preserve">. New York: Chapman; Hall/CRC.</w:t>
-      </w:r>
-    </w:p>
-    <w:bookmarkEnd w:id="61"/>
-    <w:bookmarkStart w:id="62" w:name="ref-kent2022"/>
-    <w:p>
-      <w:pPr>
-        <w:pStyle w:val="Bibliography"/>
-      </w:pPr>
-      <w:r>
-        <w:t xml:space="preserve">Kent, John T., and Kanti V. Mardia. 2022.</w:t>
-      </w:r>
-      <w:r>
-        <w:t xml:space="preserve"> </w:t>
-      </w:r>
-      <w:r>
-        <w:rPr>
-          <w:i/>
-          <w:iCs/>
-        </w:rPr>
-        <w:t xml:space="preserve">Spatial Analysis</w:t>
-      </w:r>
-      <w:r>
-        <w:t xml:space="preserve">. John Wiley; Sons.</w:t>
-      </w:r>
-    </w:p>
-    <w:bookmarkEnd w:id="62"/>
-    <w:bookmarkStart w:id="64" w:name="X4ea2c284ebb4740a69f19e6265db668a9249edd"/>
-    <w:p>
-      <w:pPr>
-        <w:pStyle w:val="Bibliography"/>
-      </w:pPr>
-      <w:r>
-        <w:t xml:space="preserve">Knorr-Held, Leonhard. 2000.</w:t>
-      </w:r>
-      <w:r>
-        <w:t xml:space="preserve"> </w:t>
-      </w:r>
-      <w:r>
-        <w:t xml:space="preserve">“Bayesian Modelling of Inseparable Space-Time Variation in Disease Risk.”</w:t>
-      </w:r>
-      <w:r>
-        <w:t xml:space="preserve"> </w:t>
-      </w:r>
-      <w:r>
-        <w:rPr>
-          <w:i/>
-          <w:iCs/>
-        </w:rPr>
-        <w:t xml:space="preserve">Statistics in Medicine</w:t>
-      </w:r>
-      <w:r>
-        <w:t xml:space="preserve"> </w:t>
-      </w:r>
-      <w:r>
-        <w:t xml:space="preserve">19 (17-18): 2555–67.</w:t>
-      </w:r>
-      <w:r>
-        <w:t xml:space="preserve"> </w:t>
-      </w:r>
-      <w:hyperlink r:id="rId63">
-        <w:r>
-          <w:rPr>
-            <w:rStyle w:val="Hyperlink"/>
-          </w:rPr>
-          <w:t xml:space="preserve">https://doi.org/10.1002/1097-0258(20000915/30)19:17/18&lt;2555::AID-SIM587&gt;3.0.CO;2-#</w:t>
-        </w:r>
-      </w:hyperlink>
-      <w:r>
-        <w:t xml:space="preserve">.</w:t>
-      </w:r>
-    </w:p>
-    <w:bookmarkEnd w:id="64"/>
-    <w:bookmarkStart w:id="66" w:name="ref-lindgren2011"/>
-    <w:p>
-      <w:pPr>
-        <w:pStyle w:val="Bibliography"/>
-      </w:pPr>
-      <w:r>
-        <w:t xml:space="preserve">Lindgren, Finn, Håvard Rue, and Johan Lindström. 2011.</w:t>
-      </w:r>
-      <w:r>
-        <w:t xml:space="preserve"> </w:t>
-      </w:r>
-      <w:r>
-        <w:t xml:space="preserve">“An Explicit Link Between Gaussian Fields and Gaussian Markov Random Fields: The Stochastic Partial Differential Equation Approach.”</w:t>
-      </w:r>
-      <w:r>
-        <w:t xml:space="preserve"> </w:t>
-      </w:r>
-      <w:r>
-        <w:rPr>
-          <w:i/>
-          <w:iCs/>
-        </w:rPr>
-        <w:t xml:space="preserve">Journal of the Royal Statistical Society: Series B (Statistical Methodology)</w:t>
-      </w:r>
-      <w:r>
-        <w:t xml:space="preserve"> </w:t>
-      </w:r>
-      <w:r>
-        <w:t xml:space="preserve">73 (4): 423–98.</w:t>
-      </w:r>
-      <w:r>
-        <w:t xml:space="preserve"> </w:t>
-      </w:r>
-      <w:hyperlink r:id="rId65">
-        <w:r>
-          <w:rPr>
-            <w:rStyle w:val="Hyperlink"/>
-          </w:rPr>
-          <w:t xml:space="preserve">https://doi.org/10.1111/j.1467-9868.2011.00777.x</w:t>
-        </w:r>
-      </w:hyperlink>
-      <w:r>
-        <w:t xml:space="preserve">.</w:t>
-      </w:r>
-    </w:p>
-    <w:bookmarkEnd w:id="66"/>
-    <w:bookmarkStart w:id="68" w:name="ref-matrixa"/>
-    <w:p>
-      <w:pPr>
-        <w:pStyle w:val="Bibliography"/>
-      </w:pPr>
-      <w:r>
-        <w:t xml:space="preserve">“Matrix Analysis for Scientists and Engineers | SIAM Publications Library.”</w:t>
-      </w:r>
-      <w:r>
-        <w:t xml:space="preserve"> </w:t>
-      </w:r>
-      <w:r>
-        <w:t xml:space="preserve">n.d.</w:t>
-      </w:r>
-      <w:r>
-        <w:t xml:space="preserve"> </w:t>
-      </w:r>
-      <w:hyperlink r:id="rId67">
-        <w:r>
-          <w:rPr>
-            <w:rStyle w:val="Hyperlink"/>
-          </w:rPr>
-          <w:t xml:space="preserve">https://epubs.siam.org/doi/book/10.1137/1.9780898717907</w:t>
-        </w:r>
-      </w:hyperlink>
-      <w:r>
-        <w:t xml:space="preserve">.</w:t>
-      </w:r>
-    </w:p>
-    <w:bookmarkEnd w:id="68"/>
-    <w:bookmarkStart w:id="70" w:name="ref-mondal2018"/>
-    <w:p>
-      <w:pPr>
-        <w:pStyle w:val="Bibliography"/>
-      </w:pPr>
-      <w:r>
-        <w:t xml:space="preserve">Mondal, D. 2018.</w:t>
-      </w:r>
-      <w:r>
-        <w:t xml:space="preserve"> </w:t>
-      </w:r>
-      <w:r>
-        <w:t xml:space="preserve">“On Edge Correction of Conditional and Intrinsic Autoregressions.”</w:t>
-      </w:r>
-      <w:r>
-        <w:t xml:space="preserve"> </w:t>
-      </w:r>
-      <w:r>
-        <w:rPr>
-          <w:i/>
-          <w:iCs/>
-        </w:rPr>
-        <w:t xml:space="preserve">Biometrika</w:t>
-      </w:r>
-      <w:r>
-        <w:t xml:space="preserve"> </w:t>
-      </w:r>
-      <w:r>
-        <w:t xml:space="preserve">105 (2): 447–54.</w:t>
-      </w:r>
-      <w:r>
-        <w:t xml:space="preserve"> </w:t>
-      </w:r>
-      <w:hyperlink r:id="rId69">
-        <w:r>
-          <w:rPr>
-            <w:rStyle w:val="Hyperlink"/>
-          </w:rPr>
-          <w:t xml:space="preserve">https://doi.org/10.1093/biomet/asy014</w:t>
-        </w:r>
-      </w:hyperlink>
-      <w:r>
-        <w:t xml:space="preserve">.</w:t>
-      </w:r>
-    </w:p>
-    <w:bookmarkEnd w:id="70"/>
-    <w:bookmarkStart w:id="71" w:name="ref-nelsen2006"/>
-    <w:p>
-      <w:pPr>
-        <w:pStyle w:val="Bibliography"/>
-      </w:pPr>
-      <w:r>
-        <w:t xml:space="preserve">Nelsen, Roger B. 2006.</w:t>
-      </w:r>
-      <w:r>
-        <w:t xml:space="preserve"> </w:t>
-      </w:r>
-      <w:r>
-        <w:rPr>
-          <w:i/>
-          <w:iCs/>
-        </w:rPr>
-        <w:t xml:space="preserve">An Introduction to Copulas</w:t>
-      </w:r>
-      <w:r>
-        <w:t xml:space="preserve">. 2nd ed. Springer Series in Statistics. New York: Springer.</w:t>
-      </w:r>
-    </w:p>
-    <w:bookmarkEnd w:id="71"/>
-    <w:bookmarkStart w:id="72" w:name="ref-rue2005"/>
-    <w:p>
-      <w:pPr>
-        <w:pStyle w:val="Bibliography"/>
-      </w:pPr>
-      <w:r>
-        <w:t xml:space="preserve">Rue, Havard, and Leonhard Held. 2005.</w:t>
-      </w:r>
-      <w:r>
-        <w:t xml:space="preserve"> </w:t>
-      </w:r>
-      <w:r>
-        <w:rPr>
-          <w:i/>
-          <w:iCs/>
-        </w:rPr>
-        <w:t xml:space="preserve">Gaussian Markov Random Fields: Theory and Applications</w:t>
-      </w:r>
-      <w:r>
-        <w:t xml:space="preserve">. CRC Press.</w:t>
-      </w:r>
-    </w:p>
-    <w:bookmarkEnd w:id="72"/>
-    <w:bookmarkStart w:id="74" w:name="ref-rue2009"/>
-    <w:p>
-      <w:pPr>
-        <w:pStyle w:val="Bibliography"/>
-      </w:pPr>
-      <w:r>
-        <w:t xml:space="preserve">Rue, Håvard, Sara Martino, and Nicolas Chopin. 2009.</w:t>
-      </w:r>
-      <w:r>
-        <w:t xml:space="preserve"> </w:t>
-      </w:r>
-      <w:r>
-        <w:t xml:space="preserve">“Approximate Bayesian Inference for Latent Gaussian Models by Using Integrated Nested Laplace Approximations.”</w:t>
-      </w:r>
-      <w:r>
-        <w:t xml:space="preserve"> </w:t>
-      </w:r>
-      <w:r>
-        <w:rPr>
-          <w:i/>
-          <w:iCs/>
-        </w:rPr>
-        <w:t xml:space="preserve">Journal of the Royal Statistical Society: Series B (Statistical Methodology)</w:t>
-      </w:r>
-      <w:r>
-        <w:t xml:space="preserve"> </w:t>
-      </w:r>
-      <w:r>
-        <w:t xml:space="preserve">71 (2): 319–92.</w:t>
-      </w:r>
-      <w:r>
-        <w:t xml:space="preserve"> </w:t>
-      </w:r>
-      <w:hyperlink r:id="rId73">
-        <w:r>
-          <w:rPr>
-            <w:rStyle w:val="Hyperlink"/>
-          </w:rPr>
-          <w:t xml:space="preserve">https://doi.org/10.1111/j.1467-9868.2008.00700.x</w:t>
-        </w:r>
-      </w:hyperlink>
-      <w:r>
-        <w:t xml:space="preserve">.</w:t>
-      </w:r>
-    </w:p>
-    <w:bookmarkEnd w:id="74"/>
-    <w:bookmarkStart w:id="76" w:name="ref-sklar1959"/>
-    <w:p>
-      <w:pPr>
-        <w:pStyle w:val="Bibliography"/>
-      </w:pPr>
-      <w:r>
-        <w:t xml:space="preserve">Sklar, M. 1959.</w:t>
-      </w:r>
-      <w:r>
-        <w:t xml:space="preserve"> </w:t>
-      </w:r>
-      <w:r>
-        <w:t xml:space="preserve">“Fonctions de Répartition à n Dimensions Et Leurs Marges.”</w:t>
-      </w:r>
-      <w:r>
-        <w:t xml:space="preserve"> </w:t>
-      </w:r>
-      <w:r>
-        <w:rPr>
-          <w:i/>
-          <w:iCs/>
-        </w:rPr>
-        <w:t xml:space="preserve">Annales de l’ISUP</w:t>
-      </w:r>
-      <w:r>
-        <w:t xml:space="preserve"> </w:t>
-      </w:r>
-      <w:r>
-        <w:t xml:space="preserve">VIII (3): 229–31.</w:t>
-      </w:r>
-      <w:r>
-        <w:t xml:space="preserve"> </w:t>
-      </w:r>
-      <w:hyperlink r:id="rId75">
-        <w:r>
-          <w:rPr>
-            <w:rStyle w:val="Hyperlink"/>
-          </w:rPr>
-          <w:t xml:space="preserve">https://hal.science/hal-04094463</w:t>
-        </w:r>
-      </w:hyperlink>
-      <w:r>
-        <w:t xml:space="preserve">.</w:t>
-      </w:r>
-    </w:p>
-    <w:bookmarkEnd w:id="76"/>
-    <w:bookmarkEnd w:id="77"/>
-    <w:bookmarkEnd w:id="78"/>
     <w:bookmarkEnd w:id="79"/>
     <w:bookmarkEnd w:id="80"/>
     <w:bookmarkEnd w:id="81"/>
+    <w:bookmarkEnd w:id="82"/>
     <w:sectPr/>
   </w:body>
 </w:document>

</xml_diff>

<commit_message>
Adding some more references and doing some rewriting in the introduction
</commit_message>
<xml_diff>
--- a/docs/index.docx
+++ b/docs/index.docx
@@ -2431,7 +2431,16 @@
         </m:d>
       </m:oMath>
       <w:r>
-        <w:t xml:space="preserve">. However, this can be challenging as GMRFs are typically defined in terms of precision matrices that often imply non-unit marginal variances.</w:t>
+        <w:t xml:space="preserve">. However, this can be challenging as GMRFs are typically defined in terms of precision matrices that often imply non-unit marginal variances. While related scaling issues have been addressed in spatial statistics literature</w:t>
+      </w:r>
+      <w:r>
+        <w:t xml:space="preserve"> </w:t>
+      </w:r>
+      <w:r>
+        <w:t xml:space="preserve">(Sørbye and Rue 2014; Riebler et al. 2016)</w:t>
+      </w:r>
+      <w:r>
+        <w:t xml:space="preserve">, their focus was on scaling for use in priors for the BYM2 model, aiming for a consistent interpretation of the precision parameter across different graph structures. In contrast, our work requires exact unit marginal variance at each point, a more stringent condition necessitated by the copula framework.</w:t>
       </w:r>
     </w:p>
     <w:p>
@@ -2439,182 +2448,25 @@
         <w:pStyle w:val="BodyText"/>
       </w:pPr>
       <w:r>
-        <w:t xml:space="preserve">This paper presents a novel algorithm that bridges the gap between GMRFs and copulas, allowing for fast and efficient computation of Gaussian copula densities using GMRF precision structures. Our method focuses on creating a Matérn-like precision matrix</w:t>
-      </w:r>
-      <w:r>
-        <w:t xml:space="preserve"> </w:t>
-      </w:r>
-      <m:oMath>
-        <m:r>
-          <m:rPr>
-            <m:sty m:val="b"/>
-          </m:rPr>
-          <m:t>Q</m:t>
-        </m:r>
-      </m:oMath>
-      <w:r>
-        <w:t xml:space="preserve"> </w:t>
-      </w:r>
-      <w:r>
-        <w:t xml:space="preserve">with unit marginal variance and efficiently computing the multivariate Gaussian copula density of</w:t>
-      </w:r>
-      <w:r>
-        <w:t xml:space="preserve"> </w:t>
-      </w:r>
-      <m:oMath>
-        <m:r>
-          <m:rPr>
-            <m:sty m:val="b"/>
-          </m:rPr>
-          <m:t>Z</m:t>
-        </m:r>
-        <m:r>
-          <m:rPr>
-            <m:sty m:val="p"/>
-          </m:rPr>
-          <m:t>=</m:t>
-        </m:r>
-        <m:sSup>
-          <m:e>
-            <m:r>
-              <m:t>Φ</m:t>
-            </m:r>
-          </m:e>
-          <m:sup>
-            <m:r>
-              <m:rPr>
-                <m:sty m:val="p"/>
-              </m:rPr>
-              <m:t>−</m:t>
-            </m:r>
-            <m:r>
-              <m:t>1</m:t>
-            </m:r>
-          </m:sup>
-        </m:sSup>
-        <m:d>
-          <m:dPr>
-            <m:begChr m:val="("/>
-            <m:endChr m:val=")"/>
-            <m:sepChr m:val=""/>
-            <m:grow/>
-          </m:dPr>
-          <m:e>
-            <m:r>
-              <m:rPr>
-                <m:sty m:val="b"/>
-              </m:rPr>
-              <m:t>u</m:t>
-            </m:r>
-          </m:e>
-        </m:d>
-      </m:oMath>
-      <w:r>
-        <w:t xml:space="preserve">, where</w:t>
-      </w:r>
-      <w:r>
-        <w:t xml:space="preserve"> </w:t>
-      </w:r>
-      <m:oMath>
-        <m:sSub>
-          <m:e>
-            <m:r>
-              <m:t>u</m:t>
-            </m:r>
-          </m:e>
-          <m:sub>
-            <m:r>
-              <m:t>i</m:t>
-            </m:r>
-          </m:sub>
-        </m:sSub>
-        <m:r>
-          <m:rPr>
-            <m:sty m:val="p"/>
-          </m:rPr>
-          <m:t>∼</m:t>
-        </m:r>
-        <m:r>
-          <m:rPr>
-            <m:nor/>
-            <m:sty m:val="p"/>
-          </m:rPr>
-          <m:t>Uniform</m:t>
-        </m:r>
-        <m:d>
-          <m:dPr>
-            <m:begChr m:val="("/>
-            <m:endChr m:val=")"/>
-            <m:sepChr m:val=""/>
-            <m:grow/>
-          </m:dPr>
-          <m:e>
-            <m:r>
-              <m:t>0</m:t>
-            </m:r>
-            <m:r>
-              <m:rPr>
-                <m:sty m:val="p"/>
-              </m:rPr>
-              <m:t>,</m:t>
-            </m:r>
-            <m:r>
-              <m:t>1</m:t>
-            </m:r>
-          </m:e>
-        </m:d>
-      </m:oMath>
-      <w:r>
-        <w:t xml:space="preserve">,</w:t>
-      </w:r>
-      <w:r>
-        <w:t xml:space="preserve"> </w:t>
-      </w:r>
-      <m:oMath>
-        <m:r>
-          <m:t>i</m:t>
-        </m:r>
-        <m:r>
-          <m:rPr>
-            <m:sty m:val="p"/>
-          </m:rPr>
-          <m:t>=</m:t>
-        </m:r>
-        <m:r>
-          <m:t>1</m:t>
-        </m:r>
-        <m:r>
-          <m:rPr>
-            <m:sty m:val="p"/>
-          </m:rPr>
-          <m:t>,</m:t>
-        </m:r>
-        <m:r>
-          <m:rPr>
-            <m:sty m:val="p"/>
-          </m:rPr>
-          <m:t>…</m:t>
-        </m:r>
-        <m:r>
-          <m:rPr>
-            <m:sty m:val="p"/>
-          </m:rPr>
-          <m:t>,</m:t>
-        </m:r>
-        <m:r>
-          <m:t>n</m:t>
-        </m:r>
-      </m:oMath>
-      <w:r>
-        <w:t xml:space="preserve">.</w:t>
-      </w:r>
-    </w:p>
-    <w:p>
-      <w:pPr>
-        <w:pStyle w:val="BodyText"/>
-      </w:pPr>
-      <w:r>
-        <w:t xml:space="preserve">The key innovation lies in leveraging the special structure of the precision matrix:</w:t>
+        <w:t xml:space="preserve">Similarly to</w:t>
+      </w:r>
+      <w:r>
+        <w:t xml:space="preserve"> </w:t>
+      </w:r>
+      <w:r>
+        <w:t xml:space="preserve">Håvard Rue (2005)</w:t>
+      </w:r>
+      <w:r>
+        <w:t xml:space="preserve">, this paper proposes a way to efficiently calculate the marginal variances in GMRFs, but instead of working with the Cholesky decomposition of any general GMRF precision matrix, we focus specifically on the sparse approximation to the Gaussian field with Matérn coveriance as defined in</w:t>
+      </w:r>
+      <w:r>
+        <w:t xml:space="preserve"> </w:t>
+      </w:r>
+      <w:r>
+        <w:t xml:space="preserve">Lindgren, Rue, and Lindström (2011)</w:t>
+      </w:r>
+      <w:r>
+        <w:t xml:space="preserve">:</w:t>
       </w:r>
     </w:p>
     <w:p>
@@ -2638,132 +2490,160 @@
             </m:rPr>
             <m:t>=</m:t>
           </m:r>
-          <m:sSub>
+          <m:sSup>
             <m:e>
+              <m:d>
+                <m:dPr>
+                  <m:begChr m:val="("/>
+                  <m:endChr m:val=")"/>
+                  <m:sepChr m:val=""/>
+                  <m:grow/>
+                </m:dPr>
+                <m:e>
+                  <m:sSub>
+                    <m:e>
+                      <m:r>
+                        <m:rPr>
+                          <m:sty m:val="b"/>
+                        </m:rPr>
+                        <m:t>Q</m:t>
+                      </m:r>
+                    </m:e>
+                    <m:sub>
+                      <m:sSub>
+                        <m:e>
+                          <m:r>
+                            <m:t>ρ</m:t>
+                          </m:r>
+                        </m:e>
+                        <m:sub>
+                          <m:r>
+                            <m:t>1</m:t>
+                          </m:r>
+                        </m:sub>
+                      </m:sSub>
+                    </m:sub>
+                  </m:sSub>
+                  <m:r>
+                    <m:rPr>
+                      <m:sty m:val="p"/>
+                    </m:rPr>
+                    <m:t>⊗</m:t>
+                  </m:r>
+                  <m:sSub>
+                    <m:e>
+                      <m:r>
+                        <m:rPr>
+                          <m:sty m:val="b"/>
+                        </m:rPr>
+                        <m:t>I</m:t>
+                      </m:r>
+                    </m:e>
+                    <m:sub>
+                      <m:sSub>
+                        <m:e>
+                          <m:r>
+                            <m:rPr>
+                              <m:sty m:val="b"/>
+                            </m:rPr>
+                            <m:t>n</m:t>
+                          </m:r>
+                        </m:e>
+                        <m:sub>
+                          <m:r>
+                            <m:rPr>
+                              <m:sty m:val="b"/>
+                            </m:rPr>
+                            <m:t>2</m:t>
+                          </m:r>
+                        </m:sub>
+                      </m:sSub>
+                    </m:sub>
+                  </m:sSub>
+                  <m:r>
+                    <m:rPr>
+                      <m:sty m:val="p"/>
+                    </m:rPr>
+                    <m:t>+</m:t>
+                  </m:r>
+                  <m:sSub>
+                    <m:e>
+                      <m:r>
+                        <m:rPr>
+                          <m:sty m:val="b"/>
+                        </m:rPr>
+                        <m:t>I</m:t>
+                      </m:r>
+                    </m:e>
+                    <m:sub>
+                      <m:sSub>
+                        <m:e>
+                          <m:r>
+                            <m:rPr>
+                              <m:sty m:val="b"/>
+                            </m:rPr>
+                            <m:t>n</m:t>
+                          </m:r>
+                        </m:e>
+                        <m:sub>
+                          <m:r>
+                            <m:rPr>
+                              <m:sty m:val="b"/>
+                            </m:rPr>
+                            <m:t>1</m:t>
+                          </m:r>
+                        </m:sub>
+                      </m:sSub>
+                    </m:sub>
+                  </m:sSub>
+                  <m:r>
+                    <m:rPr>
+                      <m:sty m:val="p"/>
+                    </m:rPr>
+                    <m:t>⊗</m:t>
+                  </m:r>
+                  <m:sSub>
+                    <m:e>
+                      <m:r>
+                        <m:rPr>
+                          <m:sty m:val="b"/>
+                        </m:rPr>
+                        <m:t>Q</m:t>
+                      </m:r>
+                    </m:e>
+                    <m:sub>
+                      <m:sSub>
+                        <m:e>
+                          <m:r>
+                            <m:t>ρ</m:t>
+                          </m:r>
+                        </m:e>
+                        <m:sub>
+                          <m:r>
+                            <m:t>2</m:t>
+                          </m:r>
+                        </m:sub>
+                      </m:sSub>
+                    </m:sub>
+                  </m:sSub>
+                </m:e>
+              </m:d>
+            </m:e>
+            <m:sup>
+              <m:r>
+                <m:t>ν</m:t>
+              </m:r>
               <m:r>
                 <m:rPr>
-                  <m:sty m:val="b"/>
+                  <m:sty m:val="p"/>
                 </m:rPr>
-                <m:t>Q</m:t>
+                <m:t>+</m:t>
               </m:r>
-            </m:e>
-            <m:sub>
-              <m:sSub>
-                <m:e>
-                  <m:r>
-                    <m:t>ρ</m:t>
-                  </m:r>
-                </m:e>
-                <m:sub>
-                  <m:r>
-                    <m:t>1</m:t>
-                  </m:r>
-                </m:sub>
-              </m:sSub>
-            </m:sub>
-          </m:sSub>
-          <m:r>
-            <m:rPr>
-              <m:sty m:val="p"/>
-            </m:rPr>
-            <m:t>⊗</m:t>
-          </m:r>
-          <m:sSub>
-            <m:e>
               <m:r>
-                <m:rPr>
-                  <m:sty m:val="b"/>
-                </m:rPr>
-                <m:t>I</m:t>
+                <m:t>1</m:t>
               </m:r>
-            </m:e>
-            <m:sub>
-              <m:sSub>
-                <m:e>
-                  <m:r>
-                    <m:rPr>
-                      <m:sty m:val="b"/>
-                    </m:rPr>
-                    <m:t>n</m:t>
-                  </m:r>
-                </m:e>
-                <m:sub>
-                  <m:r>
-                    <m:rPr>
-                      <m:sty m:val="b"/>
-                    </m:rPr>
-                    <m:t>2</m:t>
-                  </m:r>
-                </m:sub>
-              </m:sSub>
-            </m:sub>
-          </m:sSub>
-          <m:r>
-            <m:rPr>
-              <m:sty m:val="p"/>
-            </m:rPr>
-            <m:t>+</m:t>
-          </m:r>
-          <m:sSub>
-            <m:e>
-              <m:r>
-                <m:rPr>
-                  <m:sty m:val="b"/>
-                </m:rPr>
-                <m:t>I</m:t>
-              </m:r>
-            </m:e>
-            <m:sub>
-              <m:sSub>
-                <m:e>
-                  <m:r>
-                    <m:rPr>
-                      <m:sty m:val="b"/>
-                    </m:rPr>
-                    <m:t>n</m:t>
-                  </m:r>
-                </m:e>
-                <m:sub>
-                  <m:r>
-                    <m:rPr>
-                      <m:sty m:val="b"/>
-                    </m:rPr>
-                    <m:t>1</m:t>
-                  </m:r>
-                </m:sub>
-              </m:sSub>
-            </m:sub>
-          </m:sSub>
-          <m:r>
-            <m:rPr>
-              <m:sty m:val="p"/>
-            </m:rPr>
-            <m:t>⊗</m:t>
-          </m:r>
-          <m:sSub>
-            <m:e>
-              <m:r>
-                <m:rPr>
-                  <m:sty m:val="b"/>
-                </m:rPr>
-                <m:t>Q</m:t>
-              </m:r>
-            </m:e>
-            <m:sub>
-              <m:sSub>
-                <m:e>
-                  <m:r>
-                    <m:t>ρ</m:t>
-                  </m:r>
-                </m:e>
-                <m:sub>
-                  <m:r>
-                    <m:t>2</m:t>
-                  </m:r>
-                </m:sub>
-              </m:sSub>
-            </m:sub>
-          </m:sSub>
+            </m:sup>
+          </m:sSup>
           <m:r>
             <m:rPr>
               <m:sty m:val="p"/>
@@ -2815,10 +2695,21 @@
         </m:r>
       </m:oMath>
       <w:r>
-        <w:t xml:space="preserve"> </w:t>
-      </w:r>
-      <w:r>
-        <w:t xml:space="preserve">and</w:t>
+        <w:t xml:space="preserve">,</w:t>
+      </w:r>
+      <w:r>
+        <w:t xml:space="preserve"> </w:t>
+      </w:r>
+      <m:oMath>
+        <m:r>
+          <m:t>ν</m:t>
+        </m:r>
+      </m:oMath>
+      <w:r>
+        <w:t xml:space="preserve"> </w:t>
+      </w:r>
+      <w:r>
+        <w:t xml:space="preserve">is a smoothness parameter, and</w:t>
       </w:r>
       <w:r>
         <w:t xml:space="preserve"> </w:t>
@@ -2835,7 +2726,99 @@
         <w:t xml:space="preserve"> </w:t>
       </w:r>
       <w:r>
-        <w:t xml:space="preserve">denotes the Kronecker product. By employing efficient eigendecomposition techniques, our method avoids explicit formation and inversion of the large precision matrix</w:t>
+        <w:t xml:space="preserve">denotes the Kronecker product.</w:t>
+      </w:r>
+    </w:p>
+    <w:p>
+      <w:pPr>
+        <w:pStyle w:val="BodyText"/>
+      </w:pPr>
+      <w:r>
+        <w:t xml:space="preserve">By focusing on this type of matrix, we can utilize known results on the eigendecomposition of</w:t>
+      </w:r>
+      <w:r>
+        <w:t xml:space="preserve"> </w:t>
+      </w:r>
+      <m:oMath>
+        <m:r>
+          <m:rPr>
+            <m:sty m:val="b"/>
+          </m:rPr>
+          <m:t>Q</m:t>
+        </m:r>
+      </m:oMath>
+      <w:r>
+        <w:t xml:space="preserve"> </w:t>
+      </w:r>
+      <w:r>
+        <w:t xml:space="preserve">and how it relates directly to the eigendecompositions of</w:t>
+      </w:r>
+      <w:r>
+        <w:t xml:space="preserve"> </w:t>
+      </w:r>
+      <m:oMath>
+        <m:sSub>
+          <m:e>
+            <m:r>
+              <m:rPr>
+                <m:sty m:val="b"/>
+              </m:rPr>
+              <m:t>Q</m:t>
+            </m:r>
+          </m:e>
+          <m:sub>
+            <m:sSub>
+              <m:e>
+                <m:r>
+                  <m:t>ρ</m:t>
+                </m:r>
+              </m:e>
+              <m:sub>
+                <m:r>
+                  <m:t>1</m:t>
+                </m:r>
+              </m:sub>
+            </m:sSub>
+          </m:sub>
+        </m:sSub>
+      </m:oMath>
+      <w:r>
+        <w:t xml:space="preserve"> </w:t>
+      </w:r>
+      <w:r>
+        <w:t xml:space="preserve">and</w:t>
+      </w:r>
+      <w:r>
+        <w:t xml:space="preserve"> </w:t>
+      </w:r>
+      <m:oMath>
+        <m:sSub>
+          <m:e>
+            <m:r>
+              <m:rPr>
+                <m:sty m:val="b"/>
+              </m:rPr>
+              <m:t>Q</m:t>
+            </m:r>
+          </m:e>
+          <m:sub>
+            <m:sSub>
+              <m:e>
+                <m:r>
+                  <m:t>ρ</m:t>
+                </m:r>
+              </m:e>
+              <m:sub>
+                <m:r>
+                  <m:t>2</m:t>
+                </m:r>
+              </m:sub>
+            </m:sSub>
+          </m:sub>
+        </m:sSub>
+      </m:oMath>
+      <w:r>
+        <w:t xml:space="preserve">. This lets us avoid explicit formation and inversion of the large precision matrix</w:t>
       </w:r>
       <w:r>
         <w:t xml:space="preserve"> </w:t>
@@ -19878,7 +19861,7 @@
     </w:p>
     <w:bookmarkEnd w:id="47"/>
     <w:bookmarkEnd w:id="48"/>
-    <w:bookmarkStart w:id="70" w:name="references"/>
+    <w:bookmarkStart w:id="75" w:name="references"/>
     <w:p>
       <w:pPr>
         <w:pStyle w:val="Heading1"/>
@@ -19887,7 +19870,7 @@
         <w:t xml:space="preserve">References</w:t>
       </w:r>
     </w:p>
-    <w:bookmarkStart w:id="69" w:name="refs"/>
+    <w:bookmarkStart w:id="74" w:name="refs"/>
     <w:bookmarkStart w:id="50" w:name="ref-besag2005"/>
     <w:p>
       <w:pPr>
@@ -20217,7 +20200,59 @@
       </w:r>
     </w:p>
     <w:bookmarkEnd w:id="63"/>
-    <w:bookmarkStart w:id="64" w:name="ref-rue2005"/>
+    <w:bookmarkStart w:id="65" w:name="ref-riebler2016"/>
+    <w:p>
+      <w:pPr>
+        <w:pStyle w:val="Bibliography"/>
+      </w:pPr>
+      <w:r>
+        <w:t xml:space="preserve">Riebler, Andrea, Sigrunn H. Sørbye, Daniel Simpson, and Håvard Rue. 2016.</w:t>
+      </w:r>
+      <w:r>
+        <w:t xml:space="preserve"> </w:t>
+      </w:r>
+      <w:r>
+        <w:t xml:space="preserve">“An Intuitive Bayesian Spatial Model for Disease Mapping That Accounts for Scaling.”</w:t>
+      </w:r>
+      <w:r>
+        <w:t xml:space="preserve"> </w:t>
+      </w:r>
+      <w:hyperlink r:id="rId64">
+        <w:r>
+          <w:rPr>
+            <w:rStyle w:val="Hyperlink"/>
+          </w:rPr>
+          <w:t xml:space="preserve">https://journals.sagepub.com/doi/full/10.1177/0962280216660421</w:t>
+        </w:r>
+      </w:hyperlink>
+      <w:r>
+        <w:t xml:space="preserve">.</w:t>
+      </w:r>
+    </w:p>
+    <w:bookmarkEnd w:id="65"/>
+    <w:bookmarkStart w:id="66" w:name="ref-rue2005a"/>
+    <w:p>
+      <w:pPr>
+        <w:pStyle w:val="Bibliography"/>
+      </w:pPr>
+      <w:r>
+        <w:t xml:space="preserve">Rue, Håvard. 2005.</w:t>
+      </w:r>
+      <w:r>
+        <w:t xml:space="preserve"> </w:t>
+      </w:r>
+      <w:r>
+        <w:t xml:space="preserve">“Marginal Variances for Gaussian Markov Random Fields,”</w:t>
+      </w:r>
+      <w:r>
+        <w:t xml:space="preserve"> </w:t>
+      </w:r>
+      <w:r>
+        <w:t xml:space="preserve">January.</w:t>
+      </w:r>
+    </w:p>
+    <w:bookmarkEnd w:id="66"/>
+    <w:bookmarkStart w:id="67" w:name="ref-rue2005"/>
     <w:p>
       <w:pPr>
         <w:pStyle w:val="Bibliography"/>
@@ -20239,8 +20274,8 @@
         <w:t xml:space="preserve">. CRC Press.</w:t>
       </w:r>
     </w:p>
-    <w:bookmarkEnd w:id="64"/>
-    <w:bookmarkStart w:id="66" w:name="ref-rue2009"/>
+    <w:bookmarkEnd w:id="67"/>
+    <w:bookmarkStart w:id="69" w:name="ref-rue2009"/>
     <w:p>
       <w:pPr>
         <w:pStyle w:val="Bibliography"/>
@@ -20273,7 +20308,7 @@
       <w:r>
         <w:t xml:space="preserve"> </w:t>
       </w:r>
-      <w:hyperlink r:id="rId65">
+      <w:hyperlink r:id="rId68">
         <w:r>
           <w:rPr>
             <w:rStyle w:val="Hyperlink"/>
@@ -20285,8 +20320,8 @@
         <w:t xml:space="preserve">.</w:t>
       </w:r>
     </w:p>
-    <w:bookmarkEnd w:id="66"/>
-    <w:bookmarkStart w:id="68" w:name="ref-sklar1959"/>
+    <w:bookmarkEnd w:id="69"/>
+    <w:bookmarkStart w:id="71" w:name="ref-sklar1959"/>
     <w:p>
       <w:pPr>
         <w:pStyle w:val="Bibliography"/>
@@ -20319,7 +20354,7 @@
       <w:r>
         <w:t xml:space="preserve"> </w:t>
       </w:r>
-      <w:hyperlink r:id="rId67">
+      <w:hyperlink r:id="rId70">
         <w:r>
           <w:rPr>
             <w:rStyle w:val="Hyperlink"/>
@@ -20331,19 +20366,62 @@
         <w:t xml:space="preserve">.</w:t>
       </w:r>
     </w:p>
-    <w:bookmarkEnd w:id="68"/>
-    <w:bookmarkEnd w:id="69"/>
-    <w:bookmarkEnd w:id="70"/>
-    <w:bookmarkStart w:id="82" w:name="appendix"/>
+    <w:bookmarkEnd w:id="71"/>
+    <w:bookmarkStart w:id="73" w:name="ref-sørbye2014"/>
     <w:p>
       <w:pPr>
+        <w:pStyle w:val="Bibliography"/>
+      </w:pPr>
+      <w:r>
+        <w:t xml:space="preserve">Sørbye, Sigrunn Holbek, and Håvard Rue. 2014.</w:t>
+      </w:r>
+      <w:r>
+        <w:t xml:space="preserve"> </w:t>
+      </w:r>
+      <w:r>
+        <w:t xml:space="preserve">“Scaling Intrinsic Gaussian Markov Random Field Priors in Spatial Modelling.”</w:t>
+      </w:r>
+      <w:r>
+        <w:t xml:space="preserve"> </w:t>
+      </w:r>
+      <w:r>
+        <w:rPr>
+          <w:i/>
+          <w:iCs/>
+        </w:rPr>
+        <w:t xml:space="preserve">Spatial Statistics</w:t>
+      </w:r>
+      <w:r>
+        <w:t xml:space="preserve">, Spatial statistics miami, 8 (May): 39–51.</w:t>
+      </w:r>
+      <w:r>
+        <w:t xml:space="preserve"> </w:t>
+      </w:r>
+      <w:hyperlink r:id="rId72">
+        <w:r>
+          <w:rPr>
+            <w:rStyle w:val="Hyperlink"/>
+          </w:rPr>
+          <w:t xml:space="preserve">https://doi.org/10.1016/j.spasta.2013.06.004</w:t>
+        </w:r>
+      </w:hyperlink>
+      <w:r>
+        <w:t xml:space="preserve">.</w:t>
+      </w:r>
+    </w:p>
+    <w:bookmarkEnd w:id="73"/>
+    <w:bookmarkEnd w:id="74"/>
+    <w:bookmarkEnd w:id="75"/>
+    <w:bookmarkStart w:id="87" w:name="appendix"/>
+    <w:p>
+      <w:pPr>
         <w:pStyle w:val="Heading1"/>
       </w:pPr>
       <w:r>
         <w:t xml:space="preserve">Appendix</w:t>
       </w:r>
     </w:p>
-    <w:bookmarkStart w:id="81" w:name="cholesky-methods"/>
+    <w:bookmarkStart w:id="86" w:name="cholesky-methods"/>
     <w:p>
       <w:pPr>
         <w:pStyle w:val="Heading2"/>
@@ -20360,7 +20438,7 @@
         <w:t xml:space="preserve">Standard methods of evaluating multivariate normal densities using the Cholesky decomposition were implemented to compare with the new methods for benchmarking.</w:t>
       </w:r>
     </w:p>
-    <w:bookmarkStart w:id="74" w:name="unscaled-precision-matrix"/>
+    <w:bookmarkStart w:id="79" w:name="unscaled-precision-matrix"/>
     <w:p>
       <w:pPr>
         <w:pStyle w:val="Heading3"/>
@@ -20369,7 +20447,7 @@
         <w:t xml:space="preserve">Unscaled Precision Matrix</w:t>
       </w:r>
     </w:p>
-    <w:bookmarkStart w:id="71" w:name="precision-matrix-construction"/>
+    <w:bookmarkStart w:id="76" w:name="precision-matrix-construction"/>
     <w:p>
       <w:pPr>
         <w:pStyle w:val="Heading4"/>
@@ -20678,8 +20756,8 @@
         <w:t xml:space="preserve">are identity matrices of appropriate sizes.</w:t>
       </w:r>
     </w:p>
-    <w:bookmarkEnd w:id="71"/>
-    <w:bookmarkStart w:id="72" w:name="density-computation"/>
+    <w:bookmarkEnd w:id="76"/>
+    <w:bookmarkStart w:id="77" w:name="density-computation"/>
     <w:p>
       <w:pPr>
         <w:pStyle w:val="Heading4"/>
@@ -21528,8 +21606,8 @@
         </m:oMath>
       </m:oMathPara>
     </w:p>
-    <w:bookmarkEnd w:id="72"/>
-    <w:bookmarkStart w:id="73" w:name="algorithm"/>
+    <w:bookmarkEnd w:id="77"/>
+    <w:bookmarkStart w:id="78" w:name="algorithm"/>
     <w:p>
       <w:pPr>
         <w:pStyle w:val="Heading4"/>
@@ -22209,9 +22287,9 @@
         </m:d>
       </m:oMath>
     </w:p>
-    <w:bookmarkEnd w:id="73"/>
-    <w:bookmarkEnd w:id="74"/>
-    <w:bookmarkStart w:id="80" w:name="scaled-precision-matrix"/>
+    <w:bookmarkEnd w:id="78"/>
+    <w:bookmarkEnd w:id="79"/>
+    <w:bookmarkStart w:id="85" w:name="scaled-precision-matrix"/>
     <w:p>
       <w:pPr>
         <w:pStyle w:val="Heading3"/>
@@ -22220,7 +22298,7 @@
         <w:t xml:space="preserve">Scaled Precision Matrix</w:t>
       </w:r>
     </w:p>
-    <w:bookmarkStart w:id="75" w:name="precision-matrix-construction-1"/>
+    <w:bookmarkStart w:id="80" w:name="precision-matrix-construction-1"/>
     <w:p>
       <w:pPr>
         <w:pStyle w:val="Heading4"/>
@@ -22750,8 +22828,8 @@
         </m:oMath>
       </m:oMathPara>
     </w:p>
-    <w:bookmarkEnd w:id="75"/>
-    <w:bookmarkStart w:id="76" w:name="Xc93962c61ba1b99e9299dd86269107a651e35ba"/>
+    <w:bookmarkEnd w:id="80"/>
+    <w:bookmarkStart w:id="81" w:name="Xc93962c61ba1b99e9299dd86269107a651e35ba"/>
     <w:p>
       <w:pPr>
         <w:pStyle w:val="Heading4"/>
@@ -23200,8 +23278,8 @@
         </m:r>
       </m:oMath>
     </w:p>
-    <w:bookmarkEnd w:id="76"/>
-    <w:bookmarkStart w:id="77" w:name="log-determinant"/>
+    <w:bookmarkEnd w:id="81"/>
+    <w:bookmarkStart w:id="82" w:name="log-determinant"/>
     <w:p>
       <w:pPr>
         <w:pStyle w:val="Heading4"/>
@@ -23965,8 +24043,8 @@
         </m:d>
       </m:oMath>
     </w:p>
-    <w:bookmarkEnd w:id="77"/>
-    <w:bookmarkStart w:id="78" w:name="quadratic-form"/>
+    <w:bookmarkEnd w:id="82"/>
+    <w:bookmarkStart w:id="83" w:name="quadratic-form"/>
     <w:p>
       <w:pPr>
         <w:pStyle w:val="Heading4"/>
@@ -24277,8 +24355,8 @@
         <w:t xml:space="preserve">as in the unscaled case.</w:t>
       </w:r>
     </w:p>
-    <w:bookmarkEnd w:id="78"/>
-    <w:bookmarkStart w:id="79" w:name="algorithm-1"/>
+    <w:bookmarkEnd w:id="83"/>
+    <w:bookmarkStart w:id="84" w:name="algorithm-1"/>
     <w:p>
       <w:pPr>
         <w:pStyle w:val="Heading4"/>
@@ -24995,10 +25073,10 @@
         </m:d>
       </m:oMath>
     </w:p>
-    <w:bookmarkEnd w:id="79"/>
-    <w:bookmarkEnd w:id="80"/>
-    <w:bookmarkEnd w:id="81"/>
-    <w:bookmarkEnd w:id="82"/>
+    <w:bookmarkEnd w:id="84"/>
+    <w:bookmarkEnd w:id="85"/>
+    <w:bookmarkEnd w:id="86"/>
+    <w:bookmarkEnd w:id="87"/>
     <w:sectPr/>
   </w:body>
 </w:document>

</xml_diff>